<commit_message>
PDF version of document
</commit_message>
<xml_diff>
--- a/TyabMMDatUtil.docx
+++ b/TyabMMDatUtil.docx
@@ -782,8 +782,13 @@
         <w:t xml:space="preserve"> rows for </w:t>
       </w:r>
       <w:proofErr w:type="spellStart"/>
-      <w:r>
-        <w:t>tiles,height,resources</w:t>
+      <w:proofErr w:type="gramStart"/>
+      <w:r>
+        <w:t>tiles,height</w:t>
+      </w:r>
+      <w:proofErr w:type="gramEnd"/>
+      <w:r>
+        <w:t>,resources</w:t>
       </w:r>
       <w:proofErr w:type="spellEnd"/>
     </w:p>
@@ -829,8 +834,13 @@
         <w:t xml:space="preserve"> for </w:t>
       </w:r>
       <w:proofErr w:type="spellStart"/>
-      <w:r>
-        <w:t>tiles,height,resources</w:t>
+      <w:proofErr w:type="gramStart"/>
+      <w:r>
+        <w:t>tiles,height</w:t>
+      </w:r>
+      <w:proofErr w:type="gramEnd"/>
+      <w:r>
+        <w:t>,resources</w:t>
       </w:r>
       <w:proofErr w:type="spellEnd"/>
     </w:p>
@@ -1756,8 +1766,13 @@
       <w:r>
         <w:t xml:space="preserve"> </w:t>
       </w:r>
-      <w:r>
-        <w:t>"..;..\</w:t>
+      <w:proofErr w:type="gramStart"/>
+      <w:r>
+        <w:t>"..</w:t>
+      </w:r>
+      <w:proofErr w:type="gramEnd"/>
+      <w:r>
+        <w:t>;..\</w:t>
       </w:r>
       <w:proofErr w:type="spellStart"/>
       <w:r>
@@ -1907,8 +1922,13 @@
           <w:numId w:val="3"/>
         </w:numPr>
       </w:pPr>
-      <w:r>
-        <w:t>The ; separated list of paths specified in -</w:t>
+      <w:proofErr w:type="gramStart"/>
+      <w:r>
+        <w:t>The ;</w:t>
+      </w:r>
+      <w:proofErr w:type="gramEnd"/>
+      <w:r>
+        <w:t xml:space="preserve"> separated list of paths specified in -</w:t>
       </w:r>
       <w:proofErr w:type="spellStart"/>
       <w:r>
@@ -1931,7 +1951,15 @@
     </w:p>
     <w:p>
       <w:r>
-        <w:t>#pragma include "filename"</w:t>
+        <w:t>#</w:t>
+      </w:r>
+      <w:proofErr w:type="gramStart"/>
+      <w:r>
+        <w:t>pragma</w:t>
+      </w:r>
+      <w:proofErr w:type="gramEnd"/>
+      <w:r>
+        <w:t xml:space="preserve"> include "filename"</w:t>
       </w:r>
     </w:p>
     <w:p>
@@ -1959,6 +1987,56 @@
     </w:sectPr>
   </w:body>
 </w:document>
+</file>
+
+<file path=word/endnotes.xml><?xml version="1.0" encoding="utf-8"?>
+<w:endnotes xmlns:wpc="http://schemas.microsoft.com/office/word/2010/wordprocessingCanvas" xmlns:cx="http://schemas.microsoft.com/office/drawing/2014/chartex" xmlns:cx1="http://schemas.microsoft.com/office/drawing/2015/9/8/chartex" xmlns:cx2="http://schemas.microsoft.com/office/drawing/2015/10/21/chartex" xmlns:cx3="http://schemas.microsoft.com/office/drawing/2016/5/9/chartex" xmlns:cx4="http://schemas.microsoft.com/office/drawing/2016/5/10/chartex" xmlns:cx5="http://schemas.microsoft.com/office/drawing/2016/5/11/chartex" xmlns:cx6="http://schemas.microsoft.com/office/drawing/2016/5/12/chartex" xmlns:cx7="http://schemas.microsoft.com/office/drawing/2016/5/13/chartex" xmlns:cx8="http://schemas.microsoft.com/office/drawing/2016/5/14/chartex" xmlns:mc="http://schemas.openxmlformats.org/markup-compatibility/2006" xmlns:aink="http://schemas.microsoft.com/office/drawing/2016/ink" xmlns:am3d="http://schemas.microsoft.com/office/drawing/2017/model3d" xmlns:o="urn:schemas-microsoft-com:office:office" xmlns:oel="http://schemas.microsoft.com/office/2019/extlst" xmlns:r="http://schemas.openxmlformats.org/officeDocument/2006/relationships" xmlns:m="http://schemas.openxmlformats.org/officeDocument/2006/math" xmlns:v="urn:schemas-microsoft-com:vml" xmlns:wp14="http://schemas.microsoft.com/office/word/2010/wordprocessingDrawing" xmlns:wp="http://schemas.openxmlformats.org/drawingml/2006/wordprocessingDrawing" xmlns:w10="urn:schemas-microsoft-com:office:word" xmlns:w="http://schemas.openxmlformats.org/wordprocessingml/2006/main" xmlns:w14="http://schemas.microsoft.com/office/word/2010/wordml" xmlns:w15="http://schemas.microsoft.com/office/word/2012/wordml" xmlns:w16cex="http://schemas.microsoft.com/office/word/2018/wordml/cex" xmlns:w16cid="http://schemas.microsoft.com/office/word/2016/wordml/cid" xmlns:w16="http://schemas.microsoft.com/office/word/2018/wordml" xmlns:w16sdtdh="http://schemas.microsoft.com/office/word/2020/wordml/sdtdatahash" xmlns:w16se="http://schemas.microsoft.com/office/word/2015/wordml/symex" xmlns:wpg="http://schemas.microsoft.com/office/word/2010/wordprocessingGroup" xmlns:wpi="http://schemas.microsoft.com/office/word/2010/wordprocessingInk" xmlns:wne="http://schemas.microsoft.com/office/word/2006/wordml" xmlns:wps="http://schemas.microsoft.com/office/word/2010/wordprocessingShape" mc:Ignorable="w14 w15 w16se w16cid w16 w16cex w16sdtdh wp14">
+  <w:endnote w:type="separator" w:id="-1">
+    <w:p>
+      <w:pPr>
+        <w:spacing w:after="0" w:line="240" w:lineRule="auto"/>
+      </w:pPr>
+      <w:r>
+        <w:separator/>
+      </w:r>
+    </w:p>
+  </w:endnote>
+  <w:endnote w:type="continuationSeparator" w:id="0">
+    <w:p>
+      <w:pPr>
+        <w:spacing w:after="0" w:line="240" w:lineRule="auto"/>
+      </w:pPr>
+      <w:r>
+        <w:continuationSeparator/>
+      </w:r>
+    </w:p>
+  </w:endnote>
+</w:endnotes>
+</file>
+
+<file path=word/footnotes.xml><?xml version="1.0" encoding="utf-8"?>
+<w:footnotes xmlns:wpc="http://schemas.microsoft.com/office/word/2010/wordprocessingCanvas" xmlns:cx="http://schemas.microsoft.com/office/drawing/2014/chartex" xmlns:cx1="http://schemas.microsoft.com/office/drawing/2015/9/8/chartex" xmlns:cx2="http://schemas.microsoft.com/office/drawing/2015/10/21/chartex" xmlns:cx3="http://schemas.microsoft.com/office/drawing/2016/5/9/chartex" xmlns:cx4="http://schemas.microsoft.com/office/drawing/2016/5/10/chartex" xmlns:cx5="http://schemas.microsoft.com/office/drawing/2016/5/11/chartex" xmlns:cx6="http://schemas.microsoft.com/office/drawing/2016/5/12/chartex" xmlns:cx7="http://schemas.microsoft.com/office/drawing/2016/5/13/chartex" xmlns:cx8="http://schemas.microsoft.com/office/drawing/2016/5/14/chartex" xmlns:mc="http://schemas.openxmlformats.org/markup-compatibility/2006" xmlns:aink="http://schemas.microsoft.com/office/drawing/2016/ink" xmlns:am3d="http://schemas.microsoft.com/office/drawing/2017/model3d" xmlns:o="urn:schemas-microsoft-com:office:office" xmlns:oel="http://schemas.microsoft.com/office/2019/extlst" xmlns:r="http://schemas.openxmlformats.org/officeDocument/2006/relationships" xmlns:m="http://schemas.openxmlformats.org/officeDocument/2006/math" xmlns:v="urn:schemas-microsoft-com:vml" xmlns:wp14="http://schemas.microsoft.com/office/word/2010/wordprocessingDrawing" xmlns:wp="http://schemas.openxmlformats.org/drawingml/2006/wordprocessingDrawing" xmlns:w10="urn:schemas-microsoft-com:office:word" xmlns:w="http://schemas.openxmlformats.org/wordprocessingml/2006/main" xmlns:w14="http://schemas.microsoft.com/office/word/2010/wordml" xmlns:w15="http://schemas.microsoft.com/office/word/2012/wordml" xmlns:w16cex="http://schemas.microsoft.com/office/word/2018/wordml/cex" xmlns:w16cid="http://schemas.microsoft.com/office/word/2016/wordml/cid" xmlns:w16="http://schemas.microsoft.com/office/word/2018/wordml" xmlns:w16sdtdh="http://schemas.microsoft.com/office/word/2020/wordml/sdtdatahash" xmlns:w16se="http://schemas.microsoft.com/office/word/2015/wordml/symex" xmlns:wpg="http://schemas.microsoft.com/office/word/2010/wordprocessingGroup" xmlns:wpi="http://schemas.microsoft.com/office/word/2010/wordprocessingInk" xmlns:wne="http://schemas.microsoft.com/office/word/2006/wordml" xmlns:wps="http://schemas.microsoft.com/office/word/2010/wordprocessingShape" mc:Ignorable="w14 w15 w16se w16cid w16 w16cex w16sdtdh wp14">
+  <w:footnote w:type="separator" w:id="-1">
+    <w:p>
+      <w:pPr>
+        <w:spacing w:after="0" w:line="240" w:lineRule="auto"/>
+      </w:pPr>
+      <w:r>
+        <w:separator/>
+      </w:r>
+    </w:p>
+  </w:footnote>
+  <w:footnote w:type="continuationSeparator" w:id="0">
+    <w:p>
+      <w:pPr>
+        <w:spacing w:after="0" w:line="240" w:lineRule="auto"/>
+      </w:pPr>
+      <w:r>
+        <w:continuationSeparator/>
+      </w:r>
+    </w:p>
+  </w:footnote>
+</w:footnotes>
 </file>
 
 <file path=word/numbering.xml><?xml version="1.0" encoding="utf-8"?>
@@ -2751,6 +2829,50 @@
       <w:contextualSpacing/>
     </w:pPr>
   </w:style>
+  <w:style w:type="paragraph" w:styleId="Header">
+    <w:name w:val="header"/>
+    <w:basedOn w:val="Normal"/>
+    <w:link w:val="HeaderChar"/>
+    <w:uiPriority w:val="99"/>
+    <w:unhideWhenUsed/>
+    <w:rsid w:val="00DA5CCC"/>
+    <w:pPr>
+      <w:tabs>
+        <w:tab w:val="center" w:pos="4680"/>
+        <w:tab w:val="right" w:pos="9360"/>
+      </w:tabs>
+      <w:spacing w:after="0" w:line="240" w:lineRule="auto"/>
+    </w:pPr>
+  </w:style>
+  <w:style w:type="character" w:customStyle="1" w:styleId="HeaderChar">
+    <w:name w:val="Header Char"/>
+    <w:basedOn w:val="DefaultParagraphFont"/>
+    <w:link w:val="Header"/>
+    <w:uiPriority w:val="99"/>
+    <w:rsid w:val="00DA5CCC"/>
+  </w:style>
+  <w:style w:type="paragraph" w:styleId="Footer">
+    <w:name w:val="footer"/>
+    <w:basedOn w:val="Normal"/>
+    <w:link w:val="FooterChar"/>
+    <w:uiPriority w:val="99"/>
+    <w:unhideWhenUsed/>
+    <w:rsid w:val="00DA5CCC"/>
+    <w:pPr>
+      <w:tabs>
+        <w:tab w:val="center" w:pos="4680"/>
+        <w:tab w:val="right" w:pos="9360"/>
+      </w:tabs>
+      <w:spacing w:after="0" w:line="240" w:lineRule="auto"/>
+    </w:pPr>
+  </w:style>
+  <w:style w:type="character" w:customStyle="1" w:styleId="FooterChar">
+    <w:name w:val="Footer Char"/>
+    <w:basedOn w:val="DefaultParagraphFont"/>
+    <w:link w:val="Footer"/>
+    <w:uiPriority w:val="99"/>
+    <w:rsid w:val="00DA5CCC"/>
+  </w:style>
 </w:styles>
 </file>
 

</xml_diff>

<commit_message>
Continued working on script features. New options not all hooked up yet. Initial #pragma support started. Fixed two places of std::unordered_set not using the correct compare and hash methods.
</commit_message>
<xml_diff>
--- a/TyabMMDatUtil.docx
+++ b/TyabMMDatUtil.docx
@@ -12,7 +12,6 @@
           <w:szCs w:val="24"/>
         </w:rPr>
       </w:pPr>
-      <w:proofErr w:type="spellStart"/>
       <w:r>
         <w:rPr>
           <w:b/>
@@ -20,37 +19,7 @@
           <w:sz w:val="28"/>
           <w:szCs w:val="28"/>
         </w:rPr>
-        <w:t>Tyab's</w:t>
-      </w:r>
-      <w:proofErr w:type="spellEnd"/>
-      <w:r>
-        <w:rPr>
-          <w:b/>
-          <w:bCs/>
-          <w:sz w:val="28"/>
-          <w:szCs w:val="28"/>
-        </w:rPr>
-        <w:t xml:space="preserve"> Manic Miners .</w:t>
-      </w:r>
-      <w:proofErr w:type="spellStart"/>
-      <w:r>
-        <w:rPr>
-          <w:b/>
-          <w:bCs/>
-          <w:sz w:val="28"/>
-          <w:szCs w:val="28"/>
-        </w:rPr>
-        <w:t>dat</w:t>
-      </w:r>
-      <w:proofErr w:type="spellEnd"/>
-      <w:r>
-        <w:rPr>
-          <w:b/>
-          <w:bCs/>
-          <w:sz w:val="28"/>
-          <w:szCs w:val="28"/>
-        </w:rPr>
-        <w:t xml:space="preserve"> processing utility</w:t>
+        <w:t>Tyab's Manic Miners .dat processing utility</w:t>
       </w:r>
       <w:r>
         <w:rPr>
@@ -64,15 +33,7 @@
     </w:p>
     <w:p>
       <w:r>
-        <w:t>This program allows many operations on Manic Miner map .</w:t>
-      </w:r>
-      <w:proofErr w:type="spellStart"/>
-      <w:r>
-        <w:t>dat</w:t>
-      </w:r>
-      <w:proofErr w:type="spellEnd"/>
-      <w:r>
-        <w:t xml:space="preserve"> files.</w:t>
+        <w:t>This program allows many operations on Manic Miner map .dat files.</w:t>
       </w:r>
     </w:p>
     <w:p>
@@ -162,15 +123,7 @@
         </w:numPr>
       </w:pPr>
       <w:r>
-        <w:t>A source .</w:t>
-      </w:r>
-      <w:proofErr w:type="spellStart"/>
-      <w:r>
-        <w:t>dat</w:t>
-      </w:r>
-      <w:proofErr w:type="spellEnd"/>
-      <w:r>
-        <w:t xml:space="preserve"> file used mainly for source merge tiles, height, crystals, ore.</w:t>
+        <w:t>A source .dat file used mainly for source merge tiles, height, crystals, ore.</w:t>
       </w:r>
     </w:p>
     <w:p>
@@ -182,15 +135,7 @@
         </w:numPr>
       </w:pPr>
       <w:r>
-        <w:t>An existing destination .</w:t>
-      </w:r>
-      <w:proofErr w:type="spellStart"/>
-      <w:r>
-        <w:t>dat</w:t>
-      </w:r>
-      <w:proofErr w:type="spellEnd"/>
-      <w:r>
-        <w:t xml:space="preserve"> file that is both input and output. It is read in, possibly merged with data from the source file and written.</w:t>
+        <w:t>An existing destination .dat file that is both input and output. It is read in, possibly merged with data from the source file and written.</w:t>
       </w:r>
     </w:p>
     <w:p>
@@ -207,23 +152,7 @@
     </w:p>
     <w:p>
       <w:r>
-        <w:t xml:space="preserve">For both the </w:t>
-      </w:r>
-      <w:proofErr w:type="spellStart"/>
-      <w:r>
-        <w:t>srcmap</w:t>
-      </w:r>
-      <w:proofErr w:type="spellEnd"/>
-      <w:r>
-        <w:t xml:space="preserve"> and </w:t>
-      </w:r>
-      <w:proofErr w:type="spellStart"/>
-      <w:r>
-        <w:t>outmap</w:t>
-      </w:r>
-      <w:proofErr w:type="spellEnd"/>
-      <w:r>
-        <w:t>, those files are scanned for correctness.</w:t>
+        <w:t>For both the srcmap and outmap, those files are scanned for correctness.</w:t>
       </w:r>
     </w:p>
     <w:p>
@@ -238,113 +167,17 @@
     </w:p>
     <w:p>
       <w:r>
-        <w:t xml:space="preserve">If </w:t>
-      </w:r>
-      <w:proofErr w:type="spellStart"/>
-      <w:r>
-        <w:t>outmap</w:t>
-      </w:r>
-      <w:proofErr w:type="spellEnd"/>
-      <w:r>
-        <w:t xml:space="preserve"> does not exist, you can create it by supplying a </w:t>
-      </w:r>
-      <w:proofErr w:type="spellStart"/>
-      <w:r>
-        <w:t>srcmap</w:t>
-      </w:r>
-      <w:proofErr w:type="spellEnd"/>
-      <w:r>
-        <w:t xml:space="preserve"> and using -</w:t>
-      </w:r>
-      <w:proofErr w:type="spellStart"/>
-      <w:r>
-        <w:t>copysrc</w:t>
-      </w:r>
-      <w:proofErr w:type="spellEnd"/>
-      <w:r>
-        <w:t xml:space="preserve"> which will copy all </w:t>
-      </w:r>
-      <w:proofErr w:type="spellStart"/>
-      <w:r>
-        <w:t>srcmap</w:t>
-      </w:r>
-      <w:proofErr w:type="spellEnd"/>
-      <w:r>
-        <w:t xml:space="preserve"> data after fixing into </w:t>
-      </w:r>
-      <w:proofErr w:type="spellStart"/>
-      <w:r>
-        <w:t>outmap</w:t>
-      </w:r>
-      <w:proofErr w:type="spellEnd"/>
-      <w:r>
-        <w:t xml:space="preserve">. Any map data in </w:t>
-      </w:r>
-      <w:proofErr w:type="spellStart"/>
-      <w:r>
-        <w:t>outmap</w:t>
-      </w:r>
-      <w:proofErr w:type="spellEnd"/>
-      <w:r>
-        <w:t xml:space="preserve"> is lost being completely replaced by </w:t>
-      </w:r>
-      <w:proofErr w:type="spellStart"/>
-      <w:r>
-        <w:t>srcmap</w:t>
-      </w:r>
-      <w:proofErr w:type="spellEnd"/>
-      <w:r>
-        <w:t xml:space="preserve">. You can use resize and offsets, and they will result in </w:t>
-      </w:r>
-      <w:proofErr w:type="spellStart"/>
-      <w:r>
-        <w:t>outmap</w:t>
-      </w:r>
-      <w:proofErr w:type="spellEnd"/>
-      <w:r>
-        <w:t xml:space="preserve"> being a different size with the </w:t>
-      </w:r>
-      <w:proofErr w:type="spellStart"/>
-      <w:r>
-        <w:t>srcmap</w:t>
-      </w:r>
-      <w:proofErr w:type="spellEnd"/>
-      <w:r>
-        <w:t xml:space="preserve"> data at the provided offsets.</w:t>
-      </w:r>
-    </w:p>
-    <w:p>
-      <w:r>
-        <w:t xml:space="preserve">If </w:t>
-      </w:r>
-      <w:proofErr w:type="spellStart"/>
-      <w:r>
-        <w:t>outmap</w:t>
-      </w:r>
-      <w:proofErr w:type="spellEnd"/>
-      <w:r>
-        <w:t xml:space="preserve"> is being created by using -</w:t>
-      </w:r>
-      <w:proofErr w:type="spellStart"/>
-      <w:r>
-        <w:t>copysrc</w:t>
-      </w:r>
-      <w:proofErr w:type="spellEnd"/>
-      <w:r>
-        <w:t>, then the merge options are not valid since you are already copying over all of the map's data. However as stated above you can use the resize and offset values. This can be useful if creating a larger map from a smaller map and you want the smaller map to be centered in the larger map.</w:t>
-      </w:r>
-    </w:p>
-    <w:p>
-      <w:r>
-        <w:t xml:space="preserve">When merging tiles, the original solid rock regular walls are also copied to </w:t>
-      </w:r>
-      <w:proofErr w:type="spellStart"/>
-      <w:r>
-        <w:t>outmap</w:t>
-      </w:r>
-      <w:proofErr w:type="spellEnd"/>
-      <w:r>
-        <w:t>. This is so any walls that needed them are preserved.</w:t>
+        <w:t>If outmap does not exist, you can create it by supplying a srcmap and using -copysrc which will copy all srcmap data after fixing into outmap. Any map data in outmap is lost being completely replaced by srcmap. You can use resize and offsets, and they will result in outmap being a different size with the srcmap data at the provided offsets.</w:t>
+      </w:r>
+    </w:p>
+    <w:p>
+      <w:r>
+        <w:t>If outmap is being created by using -copysrc, then the merge options are not valid since you are already copying over all of the map's data. However as stated above you can use the resize and offset values. This can be useful if creating a larger map from a smaller map and you want the smaller map to be centered in the larger map.</w:t>
+      </w:r>
+    </w:p>
+    <w:p>
+      <w:r>
+        <w:t>When merging tiles, the original solid rock regular walls are also copied to outmap. This is so any walls that needed them are preserved.</w:t>
       </w:r>
     </w:p>
     <w:p>
@@ -354,49 +187,17 @@
     </w:p>
     <w:p>
       <w:r>
-        <w:t xml:space="preserve">After operations, the </w:t>
-      </w:r>
-      <w:proofErr w:type="spellStart"/>
-      <w:r>
-        <w:t>outmap</w:t>
-      </w:r>
-      <w:proofErr w:type="spellEnd"/>
-      <w:r>
-        <w:t xml:space="preserve"> automatically will have the border tiles all set to solid rock regular which is tile id 38.</w:t>
-      </w:r>
-    </w:p>
-    <w:p>
-      <w:r>
-        <w:t xml:space="preserve">On the </w:t>
-      </w:r>
-      <w:proofErr w:type="spellStart"/>
-      <w:r>
-        <w:t>outmap</w:t>
-      </w:r>
-      <w:proofErr w:type="spellEnd"/>
-      <w:r>
-        <w:t>, resize is always performed prior to merge, you can combine resize and merge in the same operation.</w:t>
-      </w:r>
-    </w:p>
-    <w:p>
-      <w:r>
-        <w:t xml:space="preserve">During merge, clipping is done automatically so you don't have to worry about the </w:t>
-      </w:r>
-      <w:proofErr w:type="spellStart"/>
-      <w:r>
-        <w:t>srcmap</w:t>
-      </w:r>
-      <w:proofErr w:type="spellEnd"/>
-      <w:r>
-        <w:t xml:space="preserve"> being larger than </w:t>
-      </w:r>
-      <w:proofErr w:type="spellStart"/>
-      <w:r>
-        <w:t>outmap</w:t>
-      </w:r>
-      <w:proofErr w:type="spellEnd"/>
-      <w:r>
-        <w:t xml:space="preserve"> nor worry about offsets. Offsets during merge can be negative and works as expected.</w:t>
+        <w:t>After operations, the outmap automatically will have the border tiles all set to solid rock regular which is tile id 38.</w:t>
+      </w:r>
+    </w:p>
+    <w:p>
+      <w:r>
+        <w:t>On the outmap, resize is always performed prior to merge, you can combine resize and merge in the same operation.</w:t>
+      </w:r>
+    </w:p>
+    <w:p>
+      <w:r>
+        <w:t>During merge, clipping is done automatically so you don't have to worry about the srcmap being larger than outmap nor worry about offsets. Offsets during merge can be negative and works as expected.</w:t>
       </w:r>
     </w:p>
     <w:p>
@@ -429,13 +230,8 @@
     </w:p>
     <w:p>
       <w:r>
-        <w:t xml:space="preserve"> -</w:t>
-      </w:r>
-      <w:proofErr w:type="spellStart"/>
-      <w:r>
-        <w:t>srcmap</w:t>
-      </w:r>
-      <w:proofErr w:type="spellEnd"/>
+        <w:t xml:space="preserve"> -srcmap</w:t>
+      </w:r>
       <w:r>
         <w:t xml:space="preserve"> </w:t>
       </w:r>
@@ -455,13 +251,8 @@
     </w:p>
     <w:p>
       <w:r>
-        <w:t xml:space="preserve"> -</w:t>
-      </w:r>
-      <w:proofErr w:type="spellStart"/>
-      <w:r>
-        <w:t>outmap</w:t>
-      </w:r>
-      <w:proofErr w:type="spellEnd"/>
+        <w:t xml:space="preserve"> -outmap</w:t>
+      </w:r>
       <w:r>
         <w:t xml:space="preserve"> </w:t>
       </w:r>
@@ -490,189 +281,83 @@
         <w:tab/>
       </w:r>
       <w:r>
-        <w:t xml:space="preserve">allow changing existing </w:t>
-      </w:r>
-      <w:proofErr w:type="spellStart"/>
-      <w:r>
-        <w:t>outmap</w:t>
-      </w:r>
-      <w:proofErr w:type="spellEnd"/>
-    </w:p>
-    <w:p>
-      <w:r>
-        <w:t xml:space="preserve"> -</w:t>
-      </w:r>
-      <w:proofErr w:type="spellStart"/>
-      <w:r>
-        <w:t>copysrc</w:t>
-      </w:r>
-      <w:proofErr w:type="spellEnd"/>
-      <w:r>
-        <w:tab/>
-      </w:r>
-      <w:r>
-        <w:tab/>
-      </w:r>
-      <w:proofErr w:type="spellStart"/>
-      <w:r>
-        <w:t>outmap</w:t>
-      </w:r>
-      <w:proofErr w:type="spellEnd"/>
-      <w:r>
-        <w:t xml:space="preserve"> is recreated from </w:t>
-      </w:r>
-      <w:proofErr w:type="spellStart"/>
-      <w:r>
-        <w:t>srcmap</w:t>
-      </w:r>
-      <w:proofErr w:type="spellEnd"/>
-      <w:r>
-        <w:t>, implies -overwrite</w:t>
-      </w:r>
-    </w:p>
-    <w:p>
-      <w:r>
-        <w:t xml:space="preserve"> -</w:t>
-      </w:r>
-      <w:proofErr w:type="spellStart"/>
-      <w:r>
-        <w:t>mergeheight</w:t>
-      </w:r>
-      <w:proofErr w:type="spellEnd"/>
-      <w:r>
-        <w:tab/>
-      </w:r>
-      <w:r>
-        <w:tab/>
-      </w:r>
-      <w:r>
-        <w:t xml:space="preserve">merge height values from </w:t>
-      </w:r>
-      <w:proofErr w:type="spellStart"/>
-      <w:r>
-        <w:t>srcmap</w:t>
-      </w:r>
-      <w:proofErr w:type="spellEnd"/>
-      <w:r>
-        <w:t xml:space="preserve"> into </w:t>
-      </w:r>
-      <w:proofErr w:type="spellStart"/>
-      <w:r>
-        <w:t>outmap</w:t>
-      </w:r>
-      <w:proofErr w:type="spellEnd"/>
-    </w:p>
-    <w:p>
-      <w:r>
-        <w:t xml:space="preserve"> -</w:t>
-      </w:r>
-      <w:proofErr w:type="spellStart"/>
-      <w:r>
-        <w:t>mergecrystal</w:t>
-      </w:r>
-      <w:proofErr w:type="spellEnd"/>
-      <w:r>
-        <w:tab/>
-      </w:r>
-      <w:r>
-        <w:tab/>
-      </w:r>
-      <w:r>
-        <w:t xml:space="preserve">merge crystals values from </w:t>
-      </w:r>
-      <w:proofErr w:type="spellStart"/>
-      <w:r>
-        <w:t>srcmap</w:t>
-      </w:r>
-      <w:proofErr w:type="spellEnd"/>
-      <w:r>
-        <w:t xml:space="preserve"> into </w:t>
-      </w:r>
-      <w:proofErr w:type="spellStart"/>
-      <w:r>
-        <w:t>outmap</w:t>
-      </w:r>
-      <w:proofErr w:type="spellEnd"/>
-    </w:p>
-    <w:p>
-      <w:r>
-        <w:t xml:space="preserve"> -</w:t>
-      </w:r>
-      <w:proofErr w:type="spellStart"/>
-      <w:r>
-        <w:t>mergeore</w:t>
-      </w:r>
-      <w:proofErr w:type="spellEnd"/>
-      <w:r>
-        <w:t xml:space="preserve">      </w:t>
-      </w:r>
-      <w:r>
-        <w:tab/>
-      </w:r>
-      <w:r>
-        <w:tab/>
-      </w:r>
-      <w:r>
-        <w:t xml:space="preserve">merge ore values from </w:t>
-      </w:r>
-      <w:proofErr w:type="spellStart"/>
-      <w:r>
-        <w:t>srcmap</w:t>
-      </w:r>
-      <w:proofErr w:type="spellEnd"/>
-      <w:r>
-        <w:t xml:space="preserve"> into </w:t>
-      </w:r>
-      <w:proofErr w:type="spellStart"/>
-      <w:r>
-        <w:t>outmap</w:t>
-      </w:r>
-      <w:proofErr w:type="spellEnd"/>
-    </w:p>
-    <w:p>
-      <w:r>
-        <w:t xml:space="preserve"> -</w:t>
-      </w:r>
-      <w:proofErr w:type="spellStart"/>
-      <w:r>
-        <w:t>mergetile</w:t>
-      </w:r>
-      <w:proofErr w:type="spellEnd"/>
-      <w:r>
-        <w:t xml:space="preserve">     </w:t>
-      </w:r>
-      <w:r>
-        <w:tab/>
-      </w:r>
-      <w:r>
-        <w:tab/>
-      </w:r>
-      <w:r>
-        <w:t xml:space="preserve">merge tile values from </w:t>
-      </w:r>
-      <w:proofErr w:type="spellStart"/>
-      <w:r>
-        <w:t>srcmap</w:t>
-      </w:r>
-      <w:proofErr w:type="spellEnd"/>
-      <w:r>
-        <w:t xml:space="preserve"> into </w:t>
-      </w:r>
-      <w:proofErr w:type="spellStart"/>
-      <w:r>
-        <w:t>outmap</w:t>
-      </w:r>
-      <w:proofErr w:type="spellEnd"/>
-    </w:p>
-    <w:p>
-      <w:r>
-        <w:t xml:space="preserve"> -</w:t>
-      </w:r>
-      <w:proofErr w:type="spellStart"/>
-      <w:r>
-        <w:t>offsetrow</w:t>
-      </w:r>
-      <w:proofErr w:type="spellEnd"/>
+        <w:t>allow changing existing outmap</w:t>
+      </w:r>
+    </w:p>
+    <w:p>
+      <w:r>
+        <w:t xml:space="preserve"> -copysrc</w:t>
+      </w:r>
+      <w:r>
+        <w:tab/>
+      </w:r>
+      <w:r>
+        <w:tab/>
+      </w:r>
+      <w:r>
+        <w:t>outmap is recreated from srcmap, implies -overwrite</w:t>
+      </w:r>
+    </w:p>
+    <w:p>
+      <w:r>
+        <w:t xml:space="preserve"> -mergeheight</w:t>
+      </w:r>
+      <w:r>
+        <w:tab/>
+      </w:r>
+      <w:r>
+        <w:tab/>
+      </w:r>
+      <w:r>
+        <w:t>merge height values from srcmap into outmap</w:t>
+      </w:r>
+    </w:p>
+    <w:p>
+      <w:r>
+        <w:t xml:space="preserve"> -mergecrystal</w:t>
+      </w:r>
+      <w:r>
+        <w:tab/>
+      </w:r>
+      <w:r>
+        <w:tab/>
+      </w:r>
+      <w:r>
+        <w:t>merge crystals values from srcmap into outmap</w:t>
+      </w:r>
+    </w:p>
+    <w:p>
+      <w:r>
+        <w:t xml:space="preserve"> -mergeore      </w:t>
+      </w:r>
+      <w:r>
+        <w:tab/>
+      </w:r>
+      <w:r>
+        <w:tab/>
+      </w:r>
+      <w:r>
+        <w:t>merge ore values from srcmap into outmap</w:t>
+      </w:r>
+    </w:p>
+    <w:p>
+      <w:r>
+        <w:t xml:space="preserve"> -mergetile     </w:t>
+      </w:r>
+      <w:r>
+        <w:tab/>
+      </w:r>
+      <w:r>
+        <w:tab/>
+      </w:r>
+      <w:r>
+        <w:t>merge tile values from srcmap into outmap</w:t>
+      </w:r>
+    </w:p>
+    <w:p>
+      <w:r>
+        <w:t xml:space="preserve"> -offsetrow</w:t>
+      </w:r>
       <w:r>
         <w:t xml:space="preserve"> </w:t>
       </w:r>
@@ -687,34 +372,16 @@
         <w:tab/>
       </w:r>
       <w:r>
-        <w:t xml:space="preserve">row offset when merging/copying </w:t>
-      </w:r>
-      <w:proofErr w:type="spellStart"/>
-      <w:r>
-        <w:t>srcmap</w:t>
-      </w:r>
-      <w:proofErr w:type="spellEnd"/>
-      <w:r>
-        <w:t xml:space="preserve"> into </w:t>
-      </w:r>
-      <w:proofErr w:type="spellStart"/>
-      <w:r>
-        <w:t>outmap</w:t>
-      </w:r>
-      <w:proofErr w:type="spellEnd"/>
+        <w:t>row offset when merging/copying srcmap into outmap</w:t>
+      </w:r>
       <w:r>
         <w:t>, default 0</w:t>
       </w:r>
     </w:p>
     <w:p>
       <w:r>
-        <w:t xml:space="preserve"> -</w:t>
-      </w:r>
-      <w:proofErr w:type="spellStart"/>
-      <w:r>
-        <w:t>offsetcol</w:t>
-      </w:r>
-      <w:proofErr w:type="spellEnd"/>
+        <w:t xml:space="preserve"> -offsetcol</w:t>
+      </w:r>
       <w:r>
         <w:t xml:space="preserve"> </w:t>
       </w:r>
@@ -729,34 +396,16 @@
         <w:tab/>
       </w:r>
       <w:r>
-        <w:t xml:space="preserve">col offset when merging/copying </w:t>
-      </w:r>
-      <w:proofErr w:type="spellStart"/>
-      <w:r>
-        <w:t>srcmap</w:t>
-      </w:r>
-      <w:proofErr w:type="spellEnd"/>
-      <w:r>
-        <w:t xml:space="preserve"> into </w:t>
-      </w:r>
-      <w:proofErr w:type="spellStart"/>
-      <w:r>
-        <w:t>outmap</w:t>
-      </w:r>
-      <w:proofErr w:type="spellEnd"/>
+        <w:t>col offset when merging/copying srcmap into outmap</w:t>
+      </w:r>
       <w:r>
         <w:t>, default 0</w:t>
       </w:r>
     </w:p>
     <w:p>
       <w:r>
-        <w:t xml:space="preserve"> -</w:t>
-      </w:r>
-      <w:proofErr w:type="spellStart"/>
-      <w:r>
-        <w:t>resizerow</w:t>
-      </w:r>
-      <w:proofErr w:type="spellEnd"/>
+        <w:t xml:space="preserve"> -resizerow</w:t>
+      </w:r>
       <w:r>
         <w:t xml:space="preserve"> </w:t>
       </w:r>
@@ -771,36 +420,13 @@
         <w:tab/>
       </w:r>
       <w:r>
-        <w:t xml:space="preserve">resize </w:t>
-      </w:r>
-      <w:proofErr w:type="spellStart"/>
-      <w:r>
-        <w:t>outmap</w:t>
-      </w:r>
-      <w:proofErr w:type="spellEnd"/>
-      <w:r>
-        <w:t xml:space="preserve"> rows for </w:t>
-      </w:r>
-      <w:proofErr w:type="spellStart"/>
-      <w:proofErr w:type="gramStart"/>
-      <w:r>
-        <w:t>tiles,height</w:t>
-      </w:r>
-      <w:proofErr w:type="gramEnd"/>
-      <w:r>
-        <w:t>,resources</w:t>
-      </w:r>
-      <w:proofErr w:type="spellEnd"/>
-    </w:p>
-    <w:p>
-      <w:r>
-        <w:t xml:space="preserve"> -</w:t>
-      </w:r>
-      <w:proofErr w:type="spellStart"/>
-      <w:r>
-        <w:t>resizecol</w:t>
-      </w:r>
-      <w:proofErr w:type="spellEnd"/>
+        <w:t>resize outmap rows for tiles,height,resources</w:t>
+      </w:r>
+    </w:p>
+    <w:p>
+      <w:r>
+        <w:t xml:space="preserve"> -resizecol</w:t>
+      </w:r>
       <w:r>
         <w:t xml:space="preserve"> </w:t>
       </w:r>
@@ -815,44 +441,13 @@
         <w:tab/>
       </w:r>
       <w:r>
-        <w:t xml:space="preserve">resize </w:t>
-      </w:r>
-      <w:proofErr w:type="spellStart"/>
-      <w:r>
-        <w:t>outmap</w:t>
-      </w:r>
-      <w:proofErr w:type="spellEnd"/>
-      <w:r>
-        <w:t xml:space="preserve"> </w:t>
-      </w:r>
-      <w:proofErr w:type="spellStart"/>
-      <w:r>
-        <w:t>cols</w:t>
-      </w:r>
-      <w:proofErr w:type="spellEnd"/>
-      <w:r>
-        <w:t xml:space="preserve"> for </w:t>
-      </w:r>
-      <w:proofErr w:type="spellStart"/>
-      <w:proofErr w:type="gramStart"/>
-      <w:r>
-        <w:t>tiles,height</w:t>
-      </w:r>
-      <w:proofErr w:type="gramEnd"/>
-      <w:r>
-        <w:t>,resources</w:t>
-      </w:r>
-      <w:proofErr w:type="spellEnd"/>
-    </w:p>
-    <w:p>
-      <w:r>
-        <w:t xml:space="preserve"> -</w:t>
-      </w:r>
-      <w:proofErr w:type="spellStart"/>
-      <w:r>
-        <w:t>deftile</w:t>
-      </w:r>
-      <w:proofErr w:type="spellEnd"/>
+        <w:t>resize outmap cols for tiles,height,resources</w:t>
+      </w:r>
+    </w:p>
+    <w:p>
+      <w:r>
+        <w:t xml:space="preserve"> -deftile</w:t>
+      </w:r>
       <w:r>
         <w:t xml:space="preserve"> </w:t>
       </w:r>
@@ -882,13 +477,8 @@
     </w:p>
     <w:p>
       <w:r>
-        <w:t xml:space="preserve"> -</w:t>
-      </w:r>
-      <w:proofErr w:type="spellStart"/>
-      <w:r>
-        <w:t>defheight</w:t>
-      </w:r>
-      <w:proofErr w:type="spellEnd"/>
+        <w:t xml:space="preserve"> -defheight</w:t>
+      </w:r>
       <w:r>
         <w:t xml:space="preserve"> </w:t>
       </w:r>
@@ -908,13 +498,8 @@
     </w:p>
     <w:p>
       <w:r>
-        <w:t xml:space="preserve"> -</w:t>
-      </w:r>
-      <w:proofErr w:type="spellStart"/>
-      <w:r>
-        <w:t>defcrystal</w:t>
-      </w:r>
-      <w:proofErr w:type="spellEnd"/>
+        <w:t xml:space="preserve"> -defcrystal</w:t>
+      </w:r>
       <w:r>
         <w:t xml:space="preserve"> </w:t>
       </w:r>
@@ -937,13 +522,8 @@
     </w:p>
     <w:p>
       <w:r>
-        <w:t xml:space="preserve"> -</w:t>
-      </w:r>
-      <w:proofErr w:type="spellStart"/>
-      <w:r>
-        <w:t>defore</w:t>
-      </w:r>
-      <w:proofErr w:type="spellEnd"/>
+        <w:t xml:space="preserve"> -defore</w:t>
+      </w:r>
       <w:r>
         <w:t xml:space="preserve"> </w:t>
       </w:r>
@@ -963,13 +543,8 @@
     </w:p>
     <w:p>
       <w:r>
-        <w:t xml:space="preserve"> -</w:t>
-      </w:r>
-      <w:proofErr w:type="spellStart"/>
-      <w:r>
-        <w:t>mapname</w:t>
-      </w:r>
-      <w:proofErr w:type="spellEnd"/>
+        <w:t xml:space="preserve"> -mapname</w:t>
+      </w:r>
       <w:r>
         <w:t xml:space="preserve"> </w:t>
       </w:r>
@@ -983,27 +558,14 @@
       <w:r>
         <w:tab/>
       </w:r>
-      <w:proofErr w:type="spellStart"/>
-      <w:r>
-        <w:t>levelname</w:t>
-      </w:r>
-      <w:proofErr w:type="spellEnd"/>
-      <w:r>
-        <w:t>:</w:t>
+      <w:r>
+        <w:t>levelname:</w:t>
       </w:r>
       <w:r>
         <w:t xml:space="preserve"> value s</w:t>
       </w:r>
       <w:r>
-        <w:t xml:space="preserve">aved in </w:t>
-      </w:r>
-      <w:proofErr w:type="spellStart"/>
-      <w:r>
-        <w:t>outmap</w:t>
-      </w:r>
-      <w:proofErr w:type="spellEnd"/>
-      <w:r>
-        <w:t xml:space="preserve"> info section</w:t>
+        <w:t>aved in outmap info section</w:t>
       </w:r>
     </w:p>
     <w:p>
@@ -1033,15 +595,7 @@
         <w:t xml:space="preserve">: value </w:t>
       </w:r>
       <w:r>
-        <w:t xml:space="preserve">to be saved in </w:t>
-      </w:r>
-      <w:proofErr w:type="spellStart"/>
-      <w:r>
-        <w:t>outmap</w:t>
-      </w:r>
-      <w:proofErr w:type="spellEnd"/>
-      <w:r>
-        <w:t xml:space="preserve"> info section</w:t>
+        <w:t>to be saved in outmap info section</w:t>
       </w:r>
     </w:p>
     <w:p>
@@ -1057,13 +611,8 @@
       <w:r>
         <w:tab/>
       </w:r>
-      <w:proofErr w:type="spellStart"/>
-      <w:r>
-        <w:t>fix</w:t>
-      </w:r>
-      <w:proofErr w:type="spellEnd"/>
-      <w:r>
-        <w:t xml:space="preserve"> invalid/missing tile, height, crystal, ore values</w:t>
+      <w:r>
+        <w:t>fix invalid/missing tile, height, crystal, ore values</w:t>
       </w:r>
       <w:r>
         <w:t>. Changes associated errors to warnings.</w:t>
@@ -1096,28 +645,12 @@
         <w:t xml:space="preserve"> </w:t>
       </w:r>
       <w:r>
-        <w:t xml:space="preserve">name of script file to replace </w:t>
-      </w:r>
-      <w:proofErr w:type="spellStart"/>
-      <w:r>
-        <w:t>outmap's</w:t>
-      </w:r>
-      <w:proofErr w:type="spellEnd"/>
-      <w:r>
-        <w:t xml:space="preserve"> script.</w:t>
-      </w:r>
-    </w:p>
-    <w:p>
-      <w:r>
-        <w:t>-</w:t>
-      </w:r>
-      <w:proofErr w:type="spellStart"/>
-      <w:r>
-        <w:t>sincdirs</w:t>
-      </w:r>
-      <w:proofErr w:type="spellEnd"/>
-      <w:r>
-        <w:t xml:space="preserve"> </w:t>
+        <w:t>name of script file to replace outmap's script.</w:t>
+      </w:r>
+    </w:p>
+    <w:p>
+      <w:r>
+        <w:t xml:space="preserve">-sincdirs </w:t>
       </w:r>
       <w:r>
         <w:rPr>
@@ -1134,6 +667,46 @@
         <w:t>; set of paths to search for included scripts</w:t>
       </w:r>
     </w:p>
+    <w:p>
+      <w:r>
+        <w:t>-sfixspace</w:t>
+      </w:r>
+      <w:r>
+        <w:tab/>
+      </w:r>
+      <w:r>
+        <w:tab/>
+        <w:t>will fix script saved in outmap removing spaces where not allowed</w:t>
+      </w:r>
+    </w:p>
+    <w:p>
+      <w:r>
+        <w:t>-snocomment</w:t>
+      </w:r>
+      <w:r>
+        <w:tab/>
+      </w:r>
+      <w:r>
+        <w:tab/>
+        <w:t>will strip comments from script except for those that use #.</w:t>
+      </w:r>
+    </w:p>
+    <w:p>
+      <w:r>
+        <w:t xml:space="preserve">-sdefine </w:t>
+      </w:r>
+      <w:r>
+        <w:rPr>
+          <w:i/>
+          <w:iCs/>
+        </w:rPr>
+        <w:t>name=value</w:t>
+      </w:r>
+      <w:r>
+        <w:tab/>
+        <w:t>define variable name to be replaced with value</w:t>
+      </w:r>
+    </w:p>
     <w:p/>
     <w:p>
       <w:r>
@@ -1187,23 +760,7 @@
           <w:b/>
           <w:bCs/>
         </w:rPr>
-        <w:t>-</w:t>
-      </w:r>
-      <w:proofErr w:type="spellStart"/>
-      <w:r>
-        <w:rPr>
-          <w:b/>
-          <w:bCs/>
-        </w:rPr>
-        <w:t>srcmap</w:t>
-      </w:r>
-      <w:proofErr w:type="spellEnd"/>
-      <w:r>
-        <w:rPr>
-          <w:b/>
-          <w:bCs/>
-        </w:rPr>
-        <w:t xml:space="preserve"> a.dat</w:t>
+        <w:t>-srcmap a.dat</w:t>
       </w:r>
     </w:p>
     <w:p/>
@@ -1229,49 +786,8 @@
           <w:b/>
           <w:bCs/>
         </w:rPr>
-        <w:t>-</w:t>
-      </w:r>
-      <w:proofErr w:type="spellStart"/>
-      <w:r>
-        <w:rPr>
-          <w:b/>
-          <w:bCs/>
-        </w:rPr>
-        <w:t>srcmap</w:t>
-      </w:r>
-      <w:proofErr w:type="spellEnd"/>
-      <w:r>
-        <w:rPr>
-          <w:b/>
-          <w:bCs/>
-        </w:rPr>
-        <w:t xml:space="preserve"> a.dat -</w:t>
-      </w:r>
-      <w:proofErr w:type="spellStart"/>
-      <w:r>
-        <w:rPr>
-          <w:b/>
-          <w:bCs/>
-        </w:rPr>
-        <w:t>outmap</w:t>
-      </w:r>
-      <w:proofErr w:type="spellEnd"/>
-      <w:r>
-        <w:rPr>
-          <w:b/>
-          <w:bCs/>
-        </w:rPr>
-        <w:t xml:space="preserve"> b.dat -</w:t>
-      </w:r>
-      <w:proofErr w:type="spellStart"/>
-      <w:r>
-        <w:rPr>
-          <w:b/>
-          <w:bCs/>
-        </w:rPr>
-        <w:t>copysrc</w:t>
-      </w:r>
-      <w:proofErr w:type="spellEnd"/>
+        <w:t>-srcmap a.dat -outmap b.dat -copysrc</w:t>
+      </w:r>
     </w:p>
     <w:p/>
     <w:p>
@@ -1296,87 +812,7 @@
           <w:b/>
           <w:bCs/>
         </w:rPr>
-        <w:t>-</w:t>
-      </w:r>
-      <w:proofErr w:type="spellStart"/>
-      <w:r>
-        <w:rPr>
-          <w:b/>
-          <w:bCs/>
-        </w:rPr>
-        <w:t>srcmap</w:t>
-      </w:r>
-      <w:proofErr w:type="spellEnd"/>
-      <w:r>
-        <w:rPr>
-          <w:b/>
-          <w:bCs/>
-        </w:rPr>
-        <w:t xml:space="preserve"> a.dat -</w:t>
-      </w:r>
-      <w:proofErr w:type="spellStart"/>
-      <w:r>
-        <w:rPr>
-          <w:b/>
-          <w:bCs/>
-        </w:rPr>
-        <w:t>outmap</w:t>
-      </w:r>
-      <w:proofErr w:type="spellEnd"/>
-      <w:r>
-        <w:rPr>
-          <w:b/>
-          <w:bCs/>
-        </w:rPr>
-        <w:t xml:space="preserve"> b.dat -</w:t>
-      </w:r>
-      <w:proofErr w:type="spellStart"/>
-      <w:r>
-        <w:rPr>
-          <w:b/>
-          <w:bCs/>
-        </w:rPr>
-        <w:t>copysrc</w:t>
-      </w:r>
-      <w:proofErr w:type="spellEnd"/>
-      <w:r>
-        <w:rPr>
-          <w:b/>
-          <w:bCs/>
-        </w:rPr>
-        <w:t xml:space="preserve"> -</w:t>
-      </w:r>
-      <w:proofErr w:type="spellStart"/>
-      <w:r>
-        <w:rPr>
-          <w:b/>
-          <w:bCs/>
-        </w:rPr>
-        <w:t>resizerow</w:t>
-      </w:r>
-      <w:proofErr w:type="spellEnd"/>
-      <w:r>
-        <w:rPr>
-          <w:b/>
-          <w:bCs/>
-        </w:rPr>
-        <w:t xml:space="preserve"> 52 -</w:t>
-      </w:r>
-      <w:proofErr w:type="spellStart"/>
-      <w:r>
-        <w:rPr>
-          <w:b/>
-          <w:bCs/>
-        </w:rPr>
-        <w:t>resizecol</w:t>
-      </w:r>
-      <w:proofErr w:type="spellEnd"/>
-      <w:r>
-        <w:rPr>
-          <w:b/>
-          <w:bCs/>
-        </w:rPr>
-        <w:t xml:space="preserve"> 48</w:t>
+        <w:t>-srcmap a.dat -outmap b.dat -copysrc -resizerow 52 -resizecol 48</w:t>
       </w:r>
     </w:p>
     <w:p/>
@@ -1385,15 +821,7 @@
         <w:spacing w:after="0" w:line="240" w:lineRule="auto"/>
       </w:pPr>
       <w:r>
-        <w:t xml:space="preserve">Copy a map to a new map with a different size offsetting </w:t>
-      </w:r>
-      <w:proofErr w:type="spellStart"/>
-      <w:r>
-        <w:t>rows</w:t>
-      </w:r>
-      <w:proofErr w:type="spellEnd"/>
-      <w:r>
-        <w:t xml:space="preserve"> by 10 and columns by 9.</w:t>
+        <w:t>Copy a map to a new map with a different size offsetting rows by 10 and columns by 9.</w:t>
       </w:r>
     </w:p>
     <w:p>
@@ -1410,119 +838,7 @@
           <w:b/>
           <w:bCs/>
         </w:rPr>
-        <w:t>-</w:t>
-      </w:r>
-      <w:proofErr w:type="spellStart"/>
-      <w:r>
-        <w:rPr>
-          <w:b/>
-          <w:bCs/>
-        </w:rPr>
-        <w:t>srcmap</w:t>
-      </w:r>
-      <w:proofErr w:type="spellEnd"/>
-      <w:r>
-        <w:rPr>
-          <w:b/>
-          <w:bCs/>
-        </w:rPr>
-        <w:t xml:space="preserve"> a.dat -</w:t>
-      </w:r>
-      <w:proofErr w:type="spellStart"/>
-      <w:r>
-        <w:rPr>
-          <w:b/>
-          <w:bCs/>
-        </w:rPr>
-        <w:t>outmap</w:t>
-      </w:r>
-      <w:proofErr w:type="spellEnd"/>
-      <w:r>
-        <w:rPr>
-          <w:b/>
-          <w:bCs/>
-        </w:rPr>
-        <w:t xml:space="preserve"> b.dat -</w:t>
-      </w:r>
-      <w:proofErr w:type="spellStart"/>
-      <w:r>
-        <w:rPr>
-          <w:b/>
-          <w:bCs/>
-        </w:rPr>
-        <w:t>copysrc</w:t>
-      </w:r>
-      <w:proofErr w:type="spellEnd"/>
-      <w:r>
-        <w:rPr>
-          <w:b/>
-          <w:bCs/>
-        </w:rPr>
-        <w:t xml:space="preserve"> -</w:t>
-      </w:r>
-      <w:proofErr w:type="spellStart"/>
-      <w:r>
-        <w:rPr>
-          <w:b/>
-          <w:bCs/>
-        </w:rPr>
-        <w:t>resizerow</w:t>
-      </w:r>
-      <w:proofErr w:type="spellEnd"/>
-      <w:r>
-        <w:rPr>
-          <w:b/>
-          <w:bCs/>
-        </w:rPr>
-        <w:t xml:space="preserve"> 52 -</w:t>
-      </w:r>
-      <w:proofErr w:type="spellStart"/>
-      <w:r>
-        <w:rPr>
-          <w:b/>
-          <w:bCs/>
-        </w:rPr>
-        <w:t>resizecol</w:t>
-      </w:r>
-      <w:proofErr w:type="spellEnd"/>
-      <w:r>
-        <w:rPr>
-          <w:b/>
-          <w:bCs/>
-        </w:rPr>
-        <w:t xml:space="preserve"> 48 -</w:t>
-      </w:r>
-      <w:proofErr w:type="spellStart"/>
-      <w:r>
-        <w:rPr>
-          <w:b/>
-          <w:bCs/>
-        </w:rPr>
-        <w:t>offsetrow</w:t>
-      </w:r>
-      <w:proofErr w:type="spellEnd"/>
-      <w:r>
-        <w:rPr>
-          <w:b/>
-          <w:bCs/>
-        </w:rPr>
-        <w:t xml:space="preserve"> 10 -</w:t>
-      </w:r>
-      <w:proofErr w:type="spellStart"/>
-      <w:r>
-        <w:rPr>
-          <w:b/>
-          <w:bCs/>
-        </w:rPr>
-        <w:t>offsetcol</w:t>
-      </w:r>
-      <w:proofErr w:type="spellEnd"/>
-      <w:r>
-        <w:rPr>
-          <w:b/>
-          <w:bCs/>
-        </w:rPr>
-        <w:t xml:space="preserve"> 9.</w:t>
+        <w:t>-srcmap a.dat -outmap b.dat -copysrc -resizerow 52 -resizecol 48 -offsetrow 10 -offsetcol 9.</w:t>
       </w:r>
     </w:p>
     <w:p/>
@@ -1548,55 +864,7 @@
           <w:b/>
           <w:bCs/>
         </w:rPr>
-        <w:t>-</w:t>
-      </w:r>
-      <w:proofErr w:type="spellStart"/>
-      <w:r>
-        <w:rPr>
-          <w:b/>
-          <w:bCs/>
-        </w:rPr>
-        <w:t>outmap</w:t>
-      </w:r>
-      <w:proofErr w:type="spellEnd"/>
-      <w:r>
-        <w:rPr>
-          <w:b/>
-          <w:bCs/>
-        </w:rPr>
-        <w:t xml:space="preserve"> a.dat -overwrite -</w:t>
-      </w:r>
-      <w:proofErr w:type="spellStart"/>
-      <w:r>
-        <w:rPr>
-          <w:b/>
-          <w:bCs/>
-        </w:rPr>
-        <w:t>rowresize</w:t>
-      </w:r>
-      <w:proofErr w:type="spellEnd"/>
-      <w:r>
-        <w:rPr>
-          <w:b/>
-          <w:bCs/>
-        </w:rPr>
-        <w:t xml:space="preserve"> 52 -</w:t>
-      </w:r>
-      <w:proofErr w:type="spellStart"/>
-      <w:r>
-        <w:rPr>
-          <w:b/>
-          <w:bCs/>
-        </w:rPr>
-        <w:t>colresize</w:t>
-      </w:r>
-      <w:proofErr w:type="spellEnd"/>
-      <w:r>
-        <w:rPr>
-          <w:b/>
-          <w:bCs/>
-        </w:rPr>
-        <w:t xml:space="preserve"> 48</w:t>
+        <w:t>-outmap a.dat -overwrite -rowresize 52 -colresize 48</w:t>
       </w:r>
     </w:p>
     <w:p/>
@@ -1622,117 +890,13 @@
           <w:b/>
           <w:bCs/>
         </w:rPr>
-        <w:t>-</w:t>
-      </w:r>
-      <w:proofErr w:type="spellStart"/>
-      <w:r>
-        <w:rPr>
-          <w:b/>
-          <w:bCs/>
-        </w:rPr>
-        <w:t>srcmap</w:t>
-      </w:r>
-      <w:proofErr w:type="spellEnd"/>
-      <w:r>
-        <w:rPr>
-          <w:b/>
-          <w:bCs/>
-        </w:rPr>
-        <w:t xml:space="preserve"> a.dat -</w:t>
-      </w:r>
-      <w:proofErr w:type="spellStart"/>
-      <w:r>
-        <w:rPr>
-          <w:b/>
-          <w:bCs/>
-        </w:rPr>
-        <w:t>outmap</w:t>
-      </w:r>
-      <w:proofErr w:type="spellEnd"/>
-      <w:r>
-        <w:rPr>
-          <w:b/>
-          <w:bCs/>
-        </w:rPr>
-        <w:t xml:space="preserve"> b.dat -overwrite -</w:t>
-      </w:r>
-      <w:proofErr w:type="spellStart"/>
-      <w:r>
-        <w:rPr>
-          <w:b/>
-          <w:bCs/>
-        </w:rPr>
-        <w:t>mergetile</w:t>
-      </w:r>
-      <w:proofErr w:type="spellEnd"/>
-      <w:r>
-        <w:rPr>
-          <w:b/>
-          <w:bCs/>
-        </w:rPr>
-        <w:t xml:space="preserve"> -</w:t>
-      </w:r>
-      <w:proofErr w:type="spellStart"/>
-      <w:r>
-        <w:rPr>
-          <w:b/>
-          <w:bCs/>
-        </w:rPr>
-        <w:t>mergeheight</w:t>
-      </w:r>
-      <w:proofErr w:type="spellEnd"/>
-      <w:r>
-        <w:rPr>
-          <w:b/>
-          <w:bCs/>
-        </w:rPr>
-        <w:t xml:space="preserve"> -</w:t>
-      </w:r>
-      <w:proofErr w:type="spellStart"/>
-      <w:r>
-        <w:rPr>
-          <w:b/>
-          <w:bCs/>
-        </w:rPr>
-        <w:t>offsetrow</w:t>
-      </w:r>
-      <w:proofErr w:type="spellEnd"/>
-      <w:r>
-        <w:rPr>
-          <w:b/>
-          <w:bCs/>
-        </w:rPr>
-        <w:t xml:space="preserve"> 10 -</w:t>
-      </w:r>
-      <w:proofErr w:type="spellStart"/>
-      <w:r>
-        <w:rPr>
-          <w:b/>
-          <w:bCs/>
-        </w:rPr>
-        <w:t>offsetcol</w:t>
-      </w:r>
-      <w:proofErr w:type="spellEnd"/>
-      <w:r>
-        <w:rPr>
-          <w:b/>
-          <w:bCs/>
-        </w:rPr>
-        <w:t xml:space="preserve"> 9</w:t>
+        <w:t>-srcmap a.dat -outmap b.dat -overwrite -mergetile -mergeheight -offsetrow 10 -offsetcol 9</w:t>
       </w:r>
     </w:p>
     <w:p/>
     <w:p>
       <w:r>
-        <w:t xml:space="preserve">Use a separate script file for </w:t>
-      </w:r>
-      <w:proofErr w:type="spellStart"/>
-      <w:r>
-        <w:t>outmap</w:t>
-      </w:r>
-      <w:proofErr w:type="spellEnd"/>
-      <w:r>
-        <w:t xml:space="preserve"> and give list of directories to search for it and included scripts.</w:t>
+        <w:t>Use a separate script file for outmap and give list of directories to search for it and included scripts.</w:t>
       </w:r>
     </w:p>
     <w:p>
@@ -1740,47 +904,10 @@
         <w:ind w:left="720"/>
       </w:pPr>
       <w:r>
-        <w:t>-</w:t>
-      </w:r>
-      <w:proofErr w:type="spellStart"/>
-      <w:r>
-        <w:t>outmap</w:t>
-      </w:r>
-      <w:proofErr w:type="spellEnd"/>
-      <w:r>
-        <w:t xml:space="preserve"> b.dat -script </w:t>
-      </w:r>
-      <w:proofErr w:type="spellStart"/>
-      <w:r>
-        <w:t>myscript.scr</w:t>
-      </w:r>
-      <w:proofErr w:type="spellEnd"/>
-      <w:r>
-        <w:t xml:space="preserve"> -</w:t>
-      </w:r>
-      <w:proofErr w:type="spellStart"/>
-      <w:r>
-        <w:t>sincdirs</w:t>
-      </w:r>
-      <w:proofErr w:type="spellEnd"/>
-      <w:r>
-        <w:t xml:space="preserve"> </w:t>
-      </w:r>
-      <w:proofErr w:type="gramStart"/>
-      <w:r>
-        <w:t>"..</w:t>
-      </w:r>
-      <w:proofErr w:type="gramEnd"/>
-      <w:r>
-        <w:t>;..\</w:t>
-      </w:r>
-      <w:proofErr w:type="spellStart"/>
-      <w:r>
-        <w:t>scripts;c</w:t>
-      </w:r>
-      <w:proofErr w:type="spellEnd"/>
-      <w:r>
-        <w:t>:\scripts;"</w:t>
+        <w:t xml:space="preserve">-outmap b.dat -script myscript.scr -sincdirs </w:t>
+      </w:r>
+      <w:r>
+        <w:t>"..;..\scripts;c:\scripts;"</w:t>
       </w:r>
     </w:p>
     <w:p>
@@ -1817,15 +944,7 @@
     <w:p/>
     <w:p>
       <w:r>
-        <w:t>Using the -script and -</w:t>
-      </w:r>
-      <w:proofErr w:type="spellStart"/>
-      <w:r>
-        <w:t>soutdirs</w:t>
-      </w:r>
-      <w:proofErr w:type="spellEnd"/>
-      <w:r>
-        <w:t xml:space="preserve"> options you may specify a separate script file to</w:t>
+        <w:t>Using the -script and -soutdirs options you may specify a separate script file to</w:t>
       </w:r>
       <w:r>
         <w:t xml:space="preserve"> replace </w:t>
@@ -1837,23 +956,7 @@
         <w:t>in</w:t>
       </w:r>
       <w:r>
-        <w:t xml:space="preserve"> </w:t>
-      </w:r>
-      <w:proofErr w:type="spellStart"/>
-      <w:r>
-        <w:t>outmap</w:t>
-      </w:r>
-      <w:proofErr w:type="spellEnd"/>
-      <w:r>
-        <w:t>. The file you give will be read in and it will also include any included scripts using the list of paths you give in -</w:t>
-      </w:r>
-      <w:proofErr w:type="spellStart"/>
-      <w:r>
-        <w:t>soutdirs</w:t>
-      </w:r>
-      <w:proofErr w:type="spellEnd"/>
-      <w:r>
-        <w:t>. This is similar to the PATH environment variable in how you format the list of paths to search.</w:t>
+        <w:t xml:space="preserve"> outmap. The file you give will be read in and it will also include any included scripts using the list of paths you give in -soutdirs. This is similar to the PATH environment variable in how you format the list of paths to search.</w:t>
       </w:r>
       <w:r>
         <w:t xml:space="preserve">  The operation is similar to how all compilers find included files.</w:t>
@@ -1891,15 +994,7 @@
         </w:numPr>
       </w:pPr>
       <w:r>
-        <w:t xml:space="preserve">The directory where </w:t>
-      </w:r>
-      <w:proofErr w:type="spellStart"/>
-      <w:r>
-        <w:t>outmap</w:t>
-      </w:r>
-      <w:proofErr w:type="spellEnd"/>
-      <w:r>
-        <w:t xml:space="preserve"> is located.</w:t>
+        <w:t>The directory where outmap is located.</w:t>
       </w:r>
     </w:p>
     <w:p>
@@ -1922,21 +1017,8 @@
           <w:numId w:val="3"/>
         </w:numPr>
       </w:pPr>
-      <w:proofErr w:type="gramStart"/>
-      <w:r>
-        <w:t>The ;</w:t>
-      </w:r>
-      <w:proofErr w:type="gramEnd"/>
-      <w:r>
-        <w:t xml:space="preserve"> separated list of paths specified in -</w:t>
-      </w:r>
-      <w:proofErr w:type="spellStart"/>
-      <w:r>
-        <w:t>soutdirs</w:t>
-      </w:r>
-      <w:proofErr w:type="spellEnd"/>
-      <w:r>
-        <w:t>. We try both just the filename and the full filename.</w:t>
+      <w:r>
+        <w:t>The ; separated list of paths specified in -soutdirs. We try both just the filename and the full filename.</w:t>
       </w:r>
     </w:p>
     <w:p>
@@ -1946,23 +1028,108 @@
     </w:p>
     <w:p>
       <w:r>
-        <w:t>Within a script file you can use the special comment pragma to include other script files.</w:t>
-      </w:r>
-    </w:p>
-    <w:p>
-      <w:r>
-        <w:t>#</w:t>
-      </w:r>
-      <w:proofErr w:type="gramStart"/>
-      <w:r>
-        <w:t>pragma</w:t>
-      </w:r>
-      <w:proofErr w:type="gramEnd"/>
-      <w:r>
-        <w:t xml:space="preserve"> include "filename"</w:t>
-      </w:r>
-    </w:p>
-    <w:p>
+        <w:rPr>
+          <w:b/>
+          <w:bCs/>
+        </w:rPr>
+        <w:t>-sfixspace</w:t>
+      </w:r>
+      <w:r>
+        <w:t xml:space="preserve"> will remove spaces/tabs from the script where it the Manic Miner engines does not allow spaces. These spaces will no longer generate errors</w:t>
+      </w:r>
+      <w:r>
+        <w:t>. Using this option allows the ability to indent event chains and other readability changes in the input source files and they will be automatically fixed to work with the Manic Miner engine.</w:t>
+      </w:r>
+    </w:p>
+    <w:p>
+      <w:r>
+        <w:rPr>
+          <w:b/>
+          <w:bCs/>
+        </w:rPr>
+        <w:t>-snocomment</w:t>
+      </w:r>
+      <w:r>
+        <w:t xml:space="preserve"> will strip all comments, except pragma’s and those that start with #. Note that comments do not slow down the Manic Miner engine</w:t>
+      </w:r>
+      <w:r>
+        <w:t>, since it strips all comments prior to processing.</w:t>
+      </w:r>
+    </w:p>
+    <w:p>
+      <w:r>
+        <w:rPr>
+          <w:b/>
+          <w:bCs/>
+        </w:rPr>
+        <w:t>-sdefine</w:t>
+      </w:r>
+      <w:r>
+        <w:t xml:space="preserve"> will allow command line defining of name=value pairs just like #pragma define name=value</w:t>
+      </w:r>
+    </w:p>
+    <w:p>
+      <w:pPr>
+        <w:jc w:val="center"/>
+        <w:rPr>
+          <w:b/>
+          <w:bCs/>
+        </w:rPr>
+      </w:pPr>
+      <w:r>
+        <w:rPr>
+          <w:b/>
+          <w:bCs/>
+        </w:rPr>
+        <w:t>Pragma comments</w:t>
+      </w:r>
+    </w:p>
+    <w:p>
+      <w:r>
+        <w:t>Pragma’s are special commands used by the script pre-processor. They must start at the beginning of a line, and are specified as #pragma</w:t>
+      </w:r>
+      <w:r>
+        <w:t>.  If #pragma is used but it is not at the beginning of a line, it is ignored but will generate a warning.</w:t>
+      </w:r>
+    </w:p>
+    <w:p>
+      <w:r>
+        <w:t>When a #pragma comment is processed it is saved into the script as ##pragma to prevent it from being processed again by a later extraction and run. When a script is read in, all #pragma commands are processed first before any other script processing happens.</w:t>
+      </w:r>
+    </w:p>
+    <w:p>
+      <w:pPr>
+        <w:rPr>
+          <w:b/>
+          <w:bCs/>
+        </w:rPr>
+      </w:pPr>
+      <w:r>
+        <w:rPr>
+          <w:b/>
+          <w:bCs/>
+        </w:rPr>
+        <w:t>#pragma include "filename"</w:t>
+      </w:r>
+    </w:p>
+    <w:p>
+      <w:pPr>
+        <w:ind w:left="720"/>
+      </w:pPr>
+      <w:r>
+        <w:t xml:space="preserve">Filename does not have to be quoted, but is a good idea to do so. </w:t>
+      </w:r>
+      <w:r>
+        <w:t>This will allow you to include another script at this point. That entire script will be embedded and then the remainder of your script will follow. Embedded scripts may embed other scripts. An error is generated if the filename cannot be found.</w:t>
+      </w:r>
+      <w:r>
+        <w:t xml:space="preserve"> The -sincdir option provides the paths that are used to search for the filename in addition to the path that outmap uses.</w:t>
+      </w:r>
+    </w:p>
+    <w:p>
+      <w:pPr>
+        <w:ind w:left="720"/>
+      </w:pPr>
       <w:r>
         <w:t>There is no limit to the depth of included scripts</w:t>
       </w:r>
@@ -1973,6 +1140,293 @@
         <w:t xml:space="preserve"> This check is based on filename only, so you cannot include two files with the same name from different directories.</w:t>
       </w:r>
     </w:p>
+    <w:p>
+      <w:pPr>
+        <w:rPr>
+          <w:b/>
+          <w:bCs/>
+        </w:rPr>
+      </w:pPr>
+      <w:r>
+        <w:rPr>
+          <w:b/>
+          <w:bCs/>
+        </w:rPr>
+        <w:t xml:space="preserve">#pragma TyabScriptDate </w:t>
+      </w:r>
+    </w:p>
+    <w:p>
+      <w:pPr>
+        <w:ind w:left="720"/>
+      </w:pPr>
+      <w:r>
+        <w:t xml:space="preserve">The last modified time for the main -script file will be appended to this comment. </w:t>
+      </w:r>
+    </w:p>
+    <w:p>
+      <w:pPr>
+        <w:rPr>
+          <w:b/>
+          <w:bCs/>
+        </w:rPr>
+      </w:pPr>
+      <w:r>
+        <w:rPr>
+          <w:b/>
+          <w:bCs/>
+        </w:rPr>
+        <w:t>#pragma TyabScript</w:t>
+      </w:r>
+      <w:r>
+        <w:rPr>
+          <w:b/>
+          <w:bCs/>
+        </w:rPr>
+        <w:t>Inc</w:t>
+      </w:r>
+      <w:r>
+        <w:rPr>
+          <w:b/>
+          <w:bCs/>
+        </w:rPr>
+        <w:t xml:space="preserve">Date </w:t>
+      </w:r>
+    </w:p>
+    <w:p>
+      <w:pPr>
+        <w:ind w:left="720"/>
+      </w:pPr>
+      <w:r>
+        <w:t xml:space="preserve">The last modified time for the </w:t>
+      </w:r>
+      <w:r>
+        <w:t xml:space="preserve">current included </w:t>
+      </w:r>
+      <w:r>
+        <w:t>script file will be appended to this comment.</w:t>
+      </w:r>
+    </w:p>
+    <w:p>
+      <w:pPr>
+        <w:rPr>
+          <w:b/>
+          <w:bCs/>
+        </w:rPr>
+      </w:pPr>
+      <w:r>
+        <w:rPr>
+          <w:b/>
+          <w:bCs/>
+        </w:rPr>
+        <w:br w:type="page"/>
+      </w:r>
+    </w:p>
+    <w:p>
+      <w:pPr>
+        <w:rPr>
+          <w:b/>
+          <w:bCs/>
+        </w:rPr>
+      </w:pPr>
+      <w:r>
+        <w:rPr>
+          <w:b/>
+          <w:bCs/>
+        </w:rPr>
+        <w:lastRenderedPageBreak/>
+        <w:t xml:space="preserve">#pragma define </w:t>
+      </w:r>
+      <w:r>
+        <w:rPr>
+          <w:b/>
+          <w:bCs/>
+          <w:i/>
+          <w:iCs/>
+        </w:rPr>
+        <w:t>name</w:t>
+      </w:r>
+      <w:r>
+        <w:rPr>
+          <w:b/>
+          <w:bCs/>
+        </w:rPr>
+        <w:t>=</w:t>
+      </w:r>
+      <w:r>
+        <w:rPr>
+          <w:b/>
+          <w:bCs/>
+          <w:i/>
+          <w:iCs/>
+        </w:rPr>
+        <w:t>value</w:t>
+      </w:r>
+    </w:p>
+    <w:p>
+      <w:pPr>
+        <w:ind w:left="720"/>
+      </w:pPr>
+      <w:r>
+        <w:t>This is a simple macro substitution. Occurrences of name will be replaced by value.  If you want name to be a string, enclose value in double quotes and that string with the quotes will be put into the script. For integer values, just use a number.  Name must be unique or an error is generated.</w:t>
+      </w:r>
+      <w:r>
+        <w:t xml:space="preserve"> </w:t>
+      </w:r>
+      <w:r>
+        <w:t>The name substitution will not modify comments</w:t>
+      </w:r>
+      <w:r>
+        <w:t>.</w:t>
+      </w:r>
+      <w:r>
+        <w:t xml:space="preserve"> Because all #pragma define statements are processed before any other processing of the script, ones defined later can be referenced prior to the define. This is just like how variables work in the script engine.</w:t>
+      </w:r>
+    </w:p>
+    <w:p>
+      <w:r>
+        <w:t xml:space="preserve"> There are predefined #pragma defines automatically setup and can be used without you needing to define them.</w:t>
+      </w:r>
+    </w:p>
+    <w:p>
+      <w:pPr>
+        <w:pStyle w:val="ListParagraph"/>
+        <w:numPr>
+          <w:ilvl w:val="0"/>
+          <w:numId w:val="4"/>
+        </w:numPr>
+      </w:pPr>
+      <w:r>
+        <w:rPr>
+          <w:b/>
+          <w:bCs/>
+        </w:rPr>
+        <w:t>TyabMapRows</w:t>
+      </w:r>
+      <w:r>
+        <w:tab/>
+      </w:r>
+      <w:r>
+        <w:tab/>
+      </w:r>
+      <w:r>
+        <w:t xml:space="preserve">Integer value. </w:t>
+      </w:r>
+      <w:r>
+        <w:t>This is the number of rows in the map.</w:t>
+      </w:r>
+    </w:p>
+    <w:p>
+      <w:pPr>
+        <w:pStyle w:val="ListParagraph"/>
+        <w:numPr>
+          <w:ilvl w:val="0"/>
+          <w:numId w:val="4"/>
+        </w:numPr>
+      </w:pPr>
+      <w:r>
+        <w:rPr>
+          <w:b/>
+          <w:bCs/>
+        </w:rPr>
+        <w:t>TyabMapCols</w:t>
+      </w:r>
+      <w:r>
+        <w:tab/>
+      </w:r>
+      <w:r>
+        <w:tab/>
+      </w:r>
+      <w:r>
+        <w:t xml:space="preserve">Integer value. </w:t>
+      </w:r>
+      <w:r>
+        <w:t>This is the number of columns in the map</w:t>
+      </w:r>
+    </w:p>
+    <w:p>
+      <w:pPr>
+        <w:pStyle w:val="ListParagraph"/>
+        <w:numPr>
+          <w:ilvl w:val="0"/>
+          <w:numId w:val="5"/>
+        </w:numPr>
+      </w:pPr>
+      <w:r>
+        <w:rPr>
+          <w:b/>
+          <w:bCs/>
+        </w:rPr>
+        <w:t>TyabScriptDate</w:t>
+      </w:r>
+      <w:r>
+        <w:rPr>
+          <w:b/>
+          <w:bCs/>
+        </w:rPr>
+        <w:tab/>
+      </w:r>
+      <w:r>
+        <w:tab/>
+        <w:t xml:space="preserve">String value. </w:t>
+      </w:r>
+      <w:r>
+        <w:t>YYYYMMDD for the last modified time of the input script.</w:t>
+      </w:r>
+    </w:p>
+    <w:p>
+      <w:pPr>
+        <w:pStyle w:val="ListParagraph"/>
+        <w:numPr>
+          <w:ilvl w:val="0"/>
+          <w:numId w:val="5"/>
+        </w:numPr>
+        <w:tabs>
+          <w:tab w:val="left" w:pos="2880"/>
+          <w:tab w:val="left" w:pos="2970"/>
+        </w:tabs>
+      </w:pPr>
+      <w:r>
+        <w:rPr>
+          <w:b/>
+          <w:bCs/>
+        </w:rPr>
+        <w:t>Tyab</w:t>
+      </w:r>
+      <w:r>
+        <w:rPr>
+          <w:b/>
+          <w:bCs/>
+        </w:rPr>
+        <w:t>Script</w:t>
+      </w:r>
+      <w:r>
+        <w:rPr>
+          <w:b/>
+          <w:bCs/>
+        </w:rPr>
+        <w:t>IncDate</w:t>
+      </w:r>
+      <w:r>
+        <w:tab/>
+        <w:t xml:space="preserve">String value. </w:t>
+      </w:r>
+      <w:r>
+        <w:t>YYY</w:t>
+      </w:r>
+      <w:r>
+        <w:t>Y</w:t>
+      </w:r>
+      <w:r>
+        <w:t>MMDD for the</w:t>
+      </w:r>
+      <w:r>
+        <w:t xml:space="preserve"> last modified time of</w:t>
+      </w:r>
+      <w:r>
+        <w:t xml:space="preserve"> current included script.</w:t>
+      </w:r>
+    </w:p>
+    <w:p/>
     <w:p/>
     <w:p>
       <w:r>
@@ -2042,6 +1496,119 @@
 <file path=word/numbering.xml><?xml version="1.0" encoding="utf-8"?>
 <w:numbering xmlns:wpc="http://schemas.microsoft.com/office/word/2010/wordprocessingCanvas" xmlns:cx="http://schemas.microsoft.com/office/drawing/2014/chartex" xmlns:cx1="http://schemas.microsoft.com/office/drawing/2015/9/8/chartex" xmlns:cx2="http://schemas.microsoft.com/office/drawing/2015/10/21/chartex" xmlns:cx3="http://schemas.microsoft.com/office/drawing/2016/5/9/chartex" xmlns:cx4="http://schemas.microsoft.com/office/drawing/2016/5/10/chartex" xmlns:cx5="http://schemas.microsoft.com/office/drawing/2016/5/11/chartex" xmlns:cx6="http://schemas.microsoft.com/office/drawing/2016/5/12/chartex" xmlns:cx7="http://schemas.microsoft.com/office/drawing/2016/5/13/chartex" xmlns:cx8="http://schemas.microsoft.com/office/drawing/2016/5/14/chartex" xmlns:mc="http://schemas.openxmlformats.org/markup-compatibility/2006" xmlns:aink="http://schemas.microsoft.com/office/drawing/2016/ink" xmlns:am3d="http://schemas.microsoft.com/office/drawing/2017/model3d" xmlns:o="urn:schemas-microsoft-com:office:office" xmlns:oel="http://schemas.microsoft.com/office/2019/extlst" xmlns:r="http://schemas.openxmlformats.org/officeDocument/2006/relationships" xmlns:m="http://schemas.openxmlformats.org/officeDocument/2006/math" xmlns:v="urn:schemas-microsoft-com:vml" xmlns:wp14="http://schemas.microsoft.com/office/word/2010/wordprocessingDrawing" xmlns:wp="http://schemas.openxmlformats.org/drawingml/2006/wordprocessingDrawing" xmlns:w10="urn:schemas-microsoft-com:office:word" xmlns:w="http://schemas.openxmlformats.org/wordprocessingml/2006/main" xmlns:w14="http://schemas.microsoft.com/office/word/2010/wordml" xmlns:w15="http://schemas.microsoft.com/office/word/2012/wordml" xmlns:w16cex="http://schemas.microsoft.com/office/word/2018/wordml/cex" xmlns:w16cid="http://schemas.microsoft.com/office/word/2016/wordml/cid" xmlns:w16="http://schemas.microsoft.com/office/word/2018/wordml" xmlns:w16sdtdh="http://schemas.microsoft.com/office/word/2020/wordml/sdtdatahash" xmlns:w16se="http://schemas.microsoft.com/office/word/2015/wordml/symex" xmlns:wpg="http://schemas.microsoft.com/office/word/2010/wordprocessingGroup" xmlns:wpi="http://schemas.microsoft.com/office/word/2010/wordprocessingInk" xmlns:wne="http://schemas.microsoft.com/office/word/2006/wordml" xmlns:wps="http://schemas.microsoft.com/office/word/2010/wordprocessingShape" mc:Ignorable="w14 w15 w16se w16cid w16 w16cex w16sdtdh wp14">
   <w:abstractNum w:abstractNumId="0" w15:restartNumberingAfterBreak="0">
+    <w:nsid w:val="00EC05B7"/>
+    <w:multiLevelType w:val="hybridMultilevel"/>
+    <w:tmpl w:val="CE0E91D2"/>
+    <w:lvl w:ilvl="0" w:tplc="04090001">
+      <w:start w:val="1"/>
+      <w:numFmt w:val="bullet"/>
+      <w:lvlText w:val=""/>
+      <w:lvlJc w:val="left"/>
+      <w:pPr>
+        <w:ind w:left="720" w:hanging="360"/>
+      </w:pPr>
+      <w:rPr>
+        <w:rFonts w:ascii="Symbol" w:hAnsi="Symbol" w:hint="default"/>
+      </w:rPr>
+    </w:lvl>
+    <w:lvl w:ilvl="1" w:tplc="04090003">
+      <w:start w:val="1"/>
+      <w:numFmt w:val="bullet"/>
+      <w:lvlText w:val="o"/>
+      <w:lvlJc w:val="left"/>
+      <w:pPr>
+        <w:ind w:left="1440" w:hanging="360"/>
+      </w:pPr>
+      <w:rPr>
+        <w:rFonts w:ascii="Courier New" w:hAnsi="Courier New" w:cs="Courier New" w:hint="default"/>
+      </w:rPr>
+    </w:lvl>
+    <w:lvl w:ilvl="2" w:tplc="04090005" w:tentative="1">
+      <w:start w:val="1"/>
+      <w:numFmt w:val="bullet"/>
+      <w:lvlText w:val=""/>
+      <w:lvlJc w:val="left"/>
+      <w:pPr>
+        <w:ind w:left="2160" w:hanging="360"/>
+      </w:pPr>
+      <w:rPr>
+        <w:rFonts w:ascii="Wingdings" w:hAnsi="Wingdings" w:hint="default"/>
+      </w:rPr>
+    </w:lvl>
+    <w:lvl w:ilvl="3" w:tplc="04090001" w:tentative="1">
+      <w:start w:val="1"/>
+      <w:numFmt w:val="bullet"/>
+      <w:lvlText w:val=""/>
+      <w:lvlJc w:val="left"/>
+      <w:pPr>
+        <w:ind w:left="2880" w:hanging="360"/>
+      </w:pPr>
+      <w:rPr>
+        <w:rFonts w:ascii="Symbol" w:hAnsi="Symbol" w:hint="default"/>
+      </w:rPr>
+    </w:lvl>
+    <w:lvl w:ilvl="4" w:tplc="04090003" w:tentative="1">
+      <w:start w:val="1"/>
+      <w:numFmt w:val="bullet"/>
+      <w:lvlText w:val="o"/>
+      <w:lvlJc w:val="left"/>
+      <w:pPr>
+        <w:ind w:left="3600" w:hanging="360"/>
+      </w:pPr>
+      <w:rPr>
+        <w:rFonts w:ascii="Courier New" w:hAnsi="Courier New" w:cs="Courier New" w:hint="default"/>
+      </w:rPr>
+    </w:lvl>
+    <w:lvl w:ilvl="5" w:tplc="04090005" w:tentative="1">
+      <w:start w:val="1"/>
+      <w:numFmt w:val="bullet"/>
+      <w:lvlText w:val=""/>
+      <w:lvlJc w:val="left"/>
+      <w:pPr>
+        <w:ind w:left="4320" w:hanging="360"/>
+      </w:pPr>
+      <w:rPr>
+        <w:rFonts w:ascii="Wingdings" w:hAnsi="Wingdings" w:hint="default"/>
+      </w:rPr>
+    </w:lvl>
+    <w:lvl w:ilvl="6" w:tplc="04090001" w:tentative="1">
+      <w:start w:val="1"/>
+      <w:numFmt w:val="bullet"/>
+      <w:lvlText w:val=""/>
+      <w:lvlJc w:val="left"/>
+      <w:pPr>
+        <w:ind w:left="5040" w:hanging="360"/>
+      </w:pPr>
+      <w:rPr>
+        <w:rFonts w:ascii="Symbol" w:hAnsi="Symbol" w:hint="default"/>
+      </w:rPr>
+    </w:lvl>
+    <w:lvl w:ilvl="7" w:tplc="04090003" w:tentative="1">
+      <w:start w:val="1"/>
+      <w:numFmt w:val="bullet"/>
+      <w:lvlText w:val="o"/>
+      <w:lvlJc w:val="left"/>
+      <w:pPr>
+        <w:ind w:left="5760" w:hanging="360"/>
+      </w:pPr>
+      <w:rPr>
+        <w:rFonts w:ascii="Courier New" w:hAnsi="Courier New" w:cs="Courier New" w:hint="default"/>
+      </w:rPr>
+    </w:lvl>
+    <w:lvl w:ilvl="8" w:tplc="04090005" w:tentative="1">
+      <w:start w:val="1"/>
+      <w:numFmt w:val="bullet"/>
+      <w:lvlText w:val=""/>
+      <w:lvlJc w:val="left"/>
+      <w:pPr>
+        <w:ind w:left="6480" w:hanging="360"/>
+      </w:pPr>
+      <w:rPr>
+        <w:rFonts w:ascii="Wingdings" w:hAnsi="Wingdings" w:hint="default"/>
+      </w:rPr>
+    </w:lvl>
+  </w:abstractNum>
+  <w:abstractNum w:abstractNumId="1" w15:restartNumberingAfterBreak="0">
     <w:nsid w:val="55E440EA"/>
     <w:multiLevelType w:val="hybridMultilevel"/>
     <w:tmpl w:val="2CF071DC"/>
@@ -2154,7 +1721,120 @@
       </w:rPr>
     </w:lvl>
   </w:abstractNum>
-  <w:abstractNum w:abstractNumId="1" w15:restartNumberingAfterBreak="0">
+  <w:abstractNum w:abstractNumId="2" w15:restartNumberingAfterBreak="0">
+    <w:nsid w:val="5E9E168C"/>
+    <w:multiLevelType w:val="hybridMultilevel"/>
+    <w:tmpl w:val="CE0E91D2"/>
+    <w:lvl w:ilvl="0" w:tplc="FFFFFFFF">
+      <w:start w:val="1"/>
+      <w:numFmt w:val="bullet"/>
+      <w:lvlText w:val=""/>
+      <w:lvlJc w:val="left"/>
+      <w:pPr>
+        <w:ind w:left="720" w:hanging="360"/>
+      </w:pPr>
+      <w:rPr>
+        <w:rFonts w:ascii="Symbol" w:hAnsi="Symbol" w:hint="default"/>
+      </w:rPr>
+    </w:lvl>
+    <w:lvl w:ilvl="1" w:tplc="FFFFFFFF">
+      <w:start w:val="1"/>
+      <w:numFmt w:val="bullet"/>
+      <w:lvlText w:val="o"/>
+      <w:lvlJc w:val="left"/>
+      <w:pPr>
+        <w:ind w:left="1440" w:hanging="360"/>
+      </w:pPr>
+      <w:rPr>
+        <w:rFonts w:ascii="Courier New" w:hAnsi="Courier New" w:cs="Courier New" w:hint="default"/>
+      </w:rPr>
+    </w:lvl>
+    <w:lvl w:ilvl="2" w:tplc="FFFFFFFF" w:tentative="1">
+      <w:start w:val="1"/>
+      <w:numFmt w:val="bullet"/>
+      <w:lvlText w:val=""/>
+      <w:lvlJc w:val="left"/>
+      <w:pPr>
+        <w:ind w:left="2160" w:hanging="360"/>
+      </w:pPr>
+      <w:rPr>
+        <w:rFonts w:ascii="Wingdings" w:hAnsi="Wingdings" w:hint="default"/>
+      </w:rPr>
+    </w:lvl>
+    <w:lvl w:ilvl="3" w:tplc="FFFFFFFF" w:tentative="1">
+      <w:start w:val="1"/>
+      <w:numFmt w:val="bullet"/>
+      <w:lvlText w:val=""/>
+      <w:lvlJc w:val="left"/>
+      <w:pPr>
+        <w:ind w:left="2880" w:hanging="360"/>
+      </w:pPr>
+      <w:rPr>
+        <w:rFonts w:ascii="Symbol" w:hAnsi="Symbol" w:hint="default"/>
+      </w:rPr>
+    </w:lvl>
+    <w:lvl w:ilvl="4" w:tplc="FFFFFFFF" w:tentative="1">
+      <w:start w:val="1"/>
+      <w:numFmt w:val="bullet"/>
+      <w:lvlText w:val="o"/>
+      <w:lvlJc w:val="left"/>
+      <w:pPr>
+        <w:ind w:left="3600" w:hanging="360"/>
+      </w:pPr>
+      <w:rPr>
+        <w:rFonts w:ascii="Courier New" w:hAnsi="Courier New" w:cs="Courier New" w:hint="default"/>
+      </w:rPr>
+    </w:lvl>
+    <w:lvl w:ilvl="5" w:tplc="FFFFFFFF" w:tentative="1">
+      <w:start w:val="1"/>
+      <w:numFmt w:val="bullet"/>
+      <w:lvlText w:val=""/>
+      <w:lvlJc w:val="left"/>
+      <w:pPr>
+        <w:ind w:left="4320" w:hanging="360"/>
+      </w:pPr>
+      <w:rPr>
+        <w:rFonts w:ascii="Wingdings" w:hAnsi="Wingdings" w:hint="default"/>
+      </w:rPr>
+    </w:lvl>
+    <w:lvl w:ilvl="6" w:tplc="FFFFFFFF" w:tentative="1">
+      <w:start w:val="1"/>
+      <w:numFmt w:val="bullet"/>
+      <w:lvlText w:val=""/>
+      <w:lvlJc w:val="left"/>
+      <w:pPr>
+        <w:ind w:left="5040" w:hanging="360"/>
+      </w:pPr>
+      <w:rPr>
+        <w:rFonts w:ascii="Symbol" w:hAnsi="Symbol" w:hint="default"/>
+      </w:rPr>
+    </w:lvl>
+    <w:lvl w:ilvl="7" w:tplc="FFFFFFFF" w:tentative="1">
+      <w:start w:val="1"/>
+      <w:numFmt w:val="bullet"/>
+      <w:lvlText w:val="o"/>
+      <w:lvlJc w:val="left"/>
+      <w:pPr>
+        <w:ind w:left="5760" w:hanging="360"/>
+      </w:pPr>
+      <w:rPr>
+        <w:rFonts w:ascii="Courier New" w:hAnsi="Courier New" w:cs="Courier New" w:hint="default"/>
+      </w:rPr>
+    </w:lvl>
+    <w:lvl w:ilvl="8" w:tplc="FFFFFFFF" w:tentative="1">
+      <w:start w:val="1"/>
+      <w:numFmt w:val="bullet"/>
+      <w:lvlText w:val=""/>
+      <w:lvlJc w:val="left"/>
+      <w:pPr>
+        <w:ind w:left="6480" w:hanging="360"/>
+      </w:pPr>
+      <w:rPr>
+        <w:rFonts w:ascii="Wingdings" w:hAnsi="Wingdings" w:hint="default"/>
+      </w:rPr>
+    </w:lvl>
+  </w:abstractNum>
+  <w:abstractNum w:abstractNumId="3" w15:restartNumberingAfterBreak="0">
     <w:nsid w:val="5F9F2B1F"/>
     <w:multiLevelType w:val="hybridMultilevel"/>
     <w:tmpl w:val="E49CE224"/>
@@ -2267,7 +1947,7 @@
       </w:rPr>
     </w:lvl>
   </w:abstractNum>
-  <w:abstractNum w:abstractNumId="2" w15:restartNumberingAfterBreak="0">
+  <w:abstractNum w:abstractNumId="4" w15:restartNumberingAfterBreak="0">
     <w:nsid w:val="61FA727F"/>
     <w:multiLevelType w:val="hybridMultilevel"/>
     <w:tmpl w:val="9DB4A834"/>
@@ -2381,13 +2061,19 @@
     </w:lvl>
   </w:abstractNum>
   <w:num w:numId="1" w16cid:durableId="746266721">
+    <w:abstractNumId w:val="3"/>
+  </w:num>
+  <w:num w:numId="2" w16cid:durableId="746094">
+    <w:abstractNumId w:val="4"/>
+  </w:num>
+  <w:num w:numId="3" w16cid:durableId="738865490">
     <w:abstractNumId w:val="1"/>
   </w:num>
-  <w:num w:numId="2" w16cid:durableId="746094">
+  <w:num w:numId="4" w16cid:durableId="247157168">
+    <w:abstractNumId w:val="0"/>
+  </w:num>
+  <w:num w:numId="5" w16cid:durableId="488517793">
     <w:abstractNumId w:val="2"/>
-  </w:num>
-  <w:num w:numId="3" w16cid:durableId="738865490">
-    <w:abstractNumId w:val="0"/>
   </w:num>
 </w:numbering>
 </file>

</xml_diff>

<commit_message>
Move static functions from header to .cpp  Fix command line edge case invalid input issues for -sdefine and -sdatefmt found while testing all error cases. Fix #pragma edge case errors in parsing invalid names and values found testing all error cases. Change #pragma warnings to be more readable
</commit_message>
<xml_diff>
--- a/TyabMMDatUtil.docx
+++ b/TyabMMDatUtil.docx
@@ -12,6 +12,7 @@
           <w:szCs w:val="24"/>
         </w:rPr>
       </w:pPr>
+      <w:proofErr w:type="spellStart"/>
       <w:r>
         <w:rPr>
           <w:b/>
@@ -19,7 +20,37 @@
           <w:sz w:val="28"/>
           <w:szCs w:val="28"/>
         </w:rPr>
-        <w:t>Tyab's Manic Miners .dat processing utility</w:t>
+        <w:t>Tyab's</w:t>
+      </w:r>
+      <w:proofErr w:type="spellEnd"/>
+      <w:r>
+        <w:rPr>
+          <w:b/>
+          <w:bCs/>
+          <w:sz w:val="28"/>
+          <w:szCs w:val="28"/>
+        </w:rPr>
+        <w:t xml:space="preserve"> Manic Miners .</w:t>
+      </w:r>
+      <w:proofErr w:type="spellStart"/>
+      <w:r>
+        <w:rPr>
+          <w:b/>
+          <w:bCs/>
+          <w:sz w:val="28"/>
+          <w:szCs w:val="28"/>
+        </w:rPr>
+        <w:t>dat</w:t>
+      </w:r>
+      <w:proofErr w:type="spellEnd"/>
+      <w:r>
+        <w:rPr>
+          <w:b/>
+          <w:bCs/>
+          <w:sz w:val="28"/>
+          <w:szCs w:val="28"/>
+        </w:rPr>
+        <w:t xml:space="preserve"> processing utility</w:t>
       </w:r>
       <w:r>
         <w:rPr>
@@ -33,7 +64,15 @@
     </w:p>
     <w:p>
       <w:r>
-        <w:t>This program allows many operations on Manic Miner map .dat files.</w:t>
+        <w:t>This program allows many operations on Manic Miner map .</w:t>
+      </w:r>
+      <w:proofErr w:type="spellStart"/>
+      <w:r>
+        <w:t>dat</w:t>
+      </w:r>
+      <w:proofErr w:type="spellEnd"/>
+      <w:r>
+        <w:t xml:space="preserve"> files.</w:t>
       </w:r>
     </w:p>
     <w:p>
@@ -123,7 +162,15 @@
         </w:numPr>
       </w:pPr>
       <w:r>
-        <w:t>A source .dat file used mainly for source merge tiles, height, crystals, ore.</w:t>
+        <w:t>A source .</w:t>
+      </w:r>
+      <w:proofErr w:type="spellStart"/>
+      <w:r>
+        <w:t>dat</w:t>
+      </w:r>
+      <w:proofErr w:type="spellEnd"/>
+      <w:r>
+        <w:t xml:space="preserve"> file used mainly for source merge tiles, height, crystals, ore.</w:t>
       </w:r>
     </w:p>
     <w:p>
@@ -135,7 +182,15 @@
         </w:numPr>
       </w:pPr>
       <w:r>
-        <w:t>An existing destination .dat file that is both input and output. It is read in, possibly merged with data from the source file and written.</w:t>
+        <w:t>An existing destination .</w:t>
+      </w:r>
+      <w:proofErr w:type="spellStart"/>
+      <w:r>
+        <w:t>dat</w:t>
+      </w:r>
+      <w:proofErr w:type="spellEnd"/>
+      <w:r>
+        <w:t xml:space="preserve"> file that is both input and output. It is read in, possibly merged with data from the source file and written.</w:t>
       </w:r>
     </w:p>
     <w:p>
@@ -152,7 +207,23 @@
     </w:p>
     <w:p>
       <w:r>
-        <w:t>For both the srcmap and outmap, those files are scanned for correctness.</w:t>
+        <w:t xml:space="preserve">For both the </w:t>
+      </w:r>
+      <w:proofErr w:type="spellStart"/>
+      <w:r>
+        <w:t>srcmap</w:t>
+      </w:r>
+      <w:proofErr w:type="spellEnd"/>
+      <w:r>
+        <w:t xml:space="preserve"> and </w:t>
+      </w:r>
+      <w:proofErr w:type="spellStart"/>
+      <w:r>
+        <w:t>outmap</w:t>
+      </w:r>
+      <w:proofErr w:type="spellEnd"/>
+      <w:r>
+        <w:t>, those files are scanned for correctness.</w:t>
       </w:r>
     </w:p>
     <w:p>
@@ -167,17 +238,113 @@
     </w:p>
     <w:p>
       <w:r>
-        <w:t>If outmap does not exist, you can create it by supplying a srcmap and using -copysrc which will copy all srcmap data after fixing into outmap. Any map data in outmap is lost being completely replaced by srcmap. You can use resize and offsets, and they will result in outmap being a different size with the srcmap data at the provided offsets.</w:t>
-      </w:r>
-    </w:p>
-    <w:p>
-      <w:r>
-        <w:t>If outmap is being created by using -copysrc, then the merge options are not valid since you are already copying over all of the map's data. However as stated above you can use the resize and offset values. This can be useful if creating a larger map from a smaller map and you want the smaller map to be centered in the larger map.</w:t>
-      </w:r>
-    </w:p>
-    <w:p>
-      <w:r>
-        <w:t>When merging tiles, the original solid rock regular walls are also copied to outmap. This is so any walls that needed them are preserved.</w:t>
+        <w:t xml:space="preserve">If </w:t>
+      </w:r>
+      <w:proofErr w:type="spellStart"/>
+      <w:r>
+        <w:t>outmap</w:t>
+      </w:r>
+      <w:proofErr w:type="spellEnd"/>
+      <w:r>
+        <w:t xml:space="preserve"> does not exist, you can create it by supplying a </w:t>
+      </w:r>
+      <w:proofErr w:type="spellStart"/>
+      <w:r>
+        <w:t>srcmap</w:t>
+      </w:r>
+      <w:proofErr w:type="spellEnd"/>
+      <w:r>
+        <w:t xml:space="preserve"> and using -</w:t>
+      </w:r>
+      <w:proofErr w:type="spellStart"/>
+      <w:r>
+        <w:t>copysrc</w:t>
+      </w:r>
+      <w:proofErr w:type="spellEnd"/>
+      <w:r>
+        <w:t xml:space="preserve"> which will copy all </w:t>
+      </w:r>
+      <w:proofErr w:type="spellStart"/>
+      <w:r>
+        <w:t>srcmap</w:t>
+      </w:r>
+      <w:proofErr w:type="spellEnd"/>
+      <w:r>
+        <w:t xml:space="preserve"> data after fixing into </w:t>
+      </w:r>
+      <w:proofErr w:type="spellStart"/>
+      <w:r>
+        <w:t>outmap</w:t>
+      </w:r>
+      <w:proofErr w:type="spellEnd"/>
+      <w:r>
+        <w:t xml:space="preserve">. Any map data in </w:t>
+      </w:r>
+      <w:proofErr w:type="spellStart"/>
+      <w:r>
+        <w:t>outmap</w:t>
+      </w:r>
+      <w:proofErr w:type="spellEnd"/>
+      <w:r>
+        <w:t xml:space="preserve"> is lost being completely replaced by </w:t>
+      </w:r>
+      <w:proofErr w:type="spellStart"/>
+      <w:r>
+        <w:t>srcmap</w:t>
+      </w:r>
+      <w:proofErr w:type="spellEnd"/>
+      <w:r>
+        <w:t xml:space="preserve">. You can use resize and offsets, and they will result in </w:t>
+      </w:r>
+      <w:proofErr w:type="spellStart"/>
+      <w:r>
+        <w:t>outmap</w:t>
+      </w:r>
+      <w:proofErr w:type="spellEnd"/>
+      <w:r>
+        <w:t xml:space="preserve"> being a different size with the </w:t>
+      </w:r>
+      <w:proofErr w:type="spellStart"/>
+      <w:r>
+        <w:t>srcmap</w:t>
+      </w:r>
+      <w:proofErr w:type="spellEnd"/>
+      <w:r>
+        <w:t xml:space="preserve"> data at the provided offsets.</w:t>
+      </w:r>
+    </w:p>
+    <w:p>
+      <w:r>
+        <w:t xml:space="preserve">If </w:t>
+      </w:r>
+      <w:proofErr w:type="spellStart"/>
+      <w:r>
+        <w:t>outmap</w:t>
+      </w:r>
+      <w:proofErr w:type="spellEnd"/>
+      <w:r>
+        <w:t xml:space="preserve"> is being created by using -</w:t>
+      </w:r>
+      <w:proofErr w:type="spellStart"/>
+      <w:r>
+        <w:t>copysrc</w:t>
+      </w:r>
+      <w:proofErr w:type="spellEnd"/>
+      <w:r>
+        <w:t>, then the merge options are not valid since you are already copying over all of the map's data. However as stated above you can use the resize and offset values. This can be useful if creating a larger map from a smaller map and you want the smaller map to be centered in the larger map.</w:t>
+      </w:r>
+    </w:p>
+    <w:p>
+      <w:r>
+        <w:t xml:space="preserve">When merging tiles, the original solid rock regular walls are also copied to </w:t>
+      </w:r>
+      <w:proofErr w:type="spellStart"/>
+      <w:r>
+        <w:t>outmap</w:t>
+      </w:r>
+      <w:proofErr w:type="spellEnd"/>
+      <w:r>
+        <w:t>. This is so any walls that needed them are preserved.</w:t>
       </w:r>
     </w:p>
     <w:p>
@@ -187,17 +354,49 @@
     </w:p>
     <w:p>
       <w:r>
-        <w:t>After operations, the outmap automatically will have the border tiles all set to solid rock regular which is tile id 38.</w:t>
-      </w:r>
-    </w:p>
-    <w:p>
-      <w:r>
-        <w:t>On the outmap, resize is always performed prior to merge, you can combine resize and merge in the same operation.</w:t>
-      </w:r>
-    </w:p>
-    <w:p>
-      <w:r>
-        <w:t>During merge, clipping is done automatically so you don't have to worry about the srcmap being larger than outmap nor worry about offsets. Offsets during merge can be negative and works as expected.</w:t>
+        <w:t xml:space="preserve">After operations, the </w:t>
+      </w:r>
+      <w:proofErr w:type="spellStart"/>
+      <w:r>
+        <w:t>outmap</w:t>
+      </w:r>
+      <w:proofErr w:type="spellEnd"/>
+      <w:r>
+        <w:t xml:space="preserve"> automatically will have the border tiles all set to solid rock regular which is tile id 38.</w:t>
+      </w:r>
+    </w:p>
+    <w:p>
+      <w:r>
+        <w:t xml:space="preserve">On the </w:t>
+      </w:r>
+      <w:proofErr w:type="spellStart"/>
+      <w:r>
+        <w:t>outmap</w:t>
+      </w:r>
+      <w:proofErr w:type="spellEnd"/>
+      <w:r>
+        <w:t>, resize is always performed prior to merge, you can combine resize and merge in the same operation.</w:t>
+      </w:r>
+    </w:p>
+    <w:p>
+      <w:r>
+        <w:t xml:space="preserve">During merge, clipping is done automatically so you don't have to worry about the </w:t>
+      </w:r>
+      <w:proofErr w:type="spellStart"/>
+      <w:r>
+        <w:t>srcmap</w:t>
+      </w:r>
+      <w:proofErr w:type="spellEnd"/>
+      <w:r>
+        <w:t xml:space="preserve"> being larger than </w:t>
+      </w:r>
+      <w:proofErr w:type="spellStart"/>
+      <w:r>
+        <w:t>outmap</w:t>
+      </w:r>
+      <w:proofErr w:type="spellEnd"/>
+      <w:r>
+        <w:t xml:space="preserve"> nor worry about offsets. Offsets during merge can be negative and works as expected.</w:t>
       </w:r>
     </w:p>
     <w:p>
@@ -230,8 +429,13 @@
     </w:p>
     <w:p>
       <w:r>
-        <w:t xml:space="preserve"> -srcmap</w:t>
-      </w:r>
+        <w:t xml:space="preserve"> -</w:t>
+      </w:r>
+      <w:proofErr w:type="spellStart"/>
+      <w:r>
+        <w:t>srcmap</w:t>
+      </w:r>
+      <w:proofErr w:type="spellEnd"/>
       <w:r>
         <w:t xml:space="preserve"> </w:t>
       </w:r>
@@ -251,8 +455,13 @@
     </w:p>
     <w:p>
       <w:r>
-        <w:t xml:space="preserve"> -outmap</w:t>
-      </w:r>
+        <w:t xml:space="preserve"> -</w:t>
+      </w:r>
+      <w:proofErr w:type="spellStart"/>
+      <w:r>
+        <w:t>outmap</w:t>
+      </w:r>
+      <w:proofErr w:type="spellEnd"/>
       <w:r>
         <w:t xml:space="preserve"> </w:t>
       </w:r>
@@ -281,83 +490,189 @@
         <w:tab/>
       </w:r>
       <w:r>
-        <w:t>allow changing existing outmap</w:t>
-      </w:r>
-    </w:p>
-    <w:p>
-      <w:r>
-        <w:t xml:space="preserve"> -copysrc</w:t>
-      </w:r>
-      <w:r>
-        <w:tab/>
-      </w:r>
-      <w:r>
-        <w:tab/>
-      </w:r>
-      <w:r>
-        <w:t>outmap is recreated from srcmap, implies -overwrite</w:t>
-      </w:r>
-    </w:p>
-    <w:p>
-      <w:r>
-        <w:t xml:space="preserve"> -mergeheight</w:t>
-      </w:r>
-      <w:r>
-        <w:tab/>
-      </w:r>
-      <w:r>
-        <w:tab/>
-      </w:r>
-      <w:r>
-        <w:t>merge height values from srcmap into outmap</w:t>
-      </w:r>
-    </w:p>
-    <w:p>
-      <w:r>
-        <w:t xml:space="preserve"> -mergecrystal</w:t>
-      </w:r>
-      <w:r>
-        <w:tab/>
-      </w:r>
-      <w:r>
-        <w:tab/>
-      </w:r>
-      <w:r>
-        <w:t>merge crystals values from srcmap into outmap</w:t>
-      </w:r>
-    </w:p>
-    <w:p>
-      <w:r>
-        <w:t xml:space="preserve"> -mergeore      </w:t>
-      </w:r>
-      <w:r>
-        <w:tab/>
-      </w:r>
-      <w:r>
-        <w:tab/>
-      </w:r>
-      <w:r>
-        <w:t>merge ore values from srcmap into outmap</w:t>
-      </w:r>
-    </w:p>
-    <w:p>
-      <w:r>
-        <w:t xml:space="preserve"> -mergetile     </w:t>
-      </w:r>
-      <w:r>
-        <w:tab/>
-      </w:r>
-      <w:r>
-        <w:tab/>
-      </w:r>
-      <w:r>
-        <w:t>merge tile values from srcmap into outmap</w:t>
-      </w:r>
-    </w:p>
-    <w:p>
-      <w:r>
-        <w:t xml:space="preserve"> -offsetrow</w:t>
-      </w:r>
+        <w:t xml:space="preserve">allow changing existing </w:t>
+      </w:r>
+      <w:proofErr w:type="spellStart"/>
+      <w:r>
+        <w:t>outmap</w:t>
+      </w:r>
+      <w:proofErr w:type="spellEnd"/>
+    </w:p>
+    <w:p>
+      <w:r>
+        <w:t xml:space="preserve"> -</w:t>
+      </w:r>
+      <w:proofErr w:type="spellStart"/>
+      <w:r>
+        <w:t>copysrc</w:t>
+      </w:r>
+      <w:proofErr w:type="spellEnd"/>
+      <w:r>
+        <w:tab/>
+      </w:r>
+      <w:r>
+        <w:tab/>
+      </w:r>
+      <w:proofErr w:type="spellStart"/>
+      <w:r>
+        <w:t>outmap</w:t>
+      </w:r>
+      <w:proofErr w:type="spellEnd"/>
+      <w:r>
+        <w:t xml:space="preserve"> is recreated from </w:t>
+      </w:r>
+      <w:proofErr w:type="spellStart"/>
+      <w:r>
+        <w:t>srcmap</w:t>
+      </w:r>
+      <w:proofErr w:type="spellEnd"/>
+      <w:r>
+        <w:t>, implies -overwrite</w:t>
+      </w:r>
+    </w:p>
+    <w:p>
+      <w:r>
+        <w:t xml:space="preserve"> -</w:t>
+      </w:r>
+      <w:proofErr w:type="spellStart"/>
+      <w:r>
+        <w:t>mergeheight</w:t>
+      </w:r>
+      <w:proofErr w:type="spellEnd"/>
+      <w:r>
+        <w:tab/>
+      </w:r>
+      <w:r>
+        <w:tab/>
+      </w:r>
+      <w:r>
+        <w:t xml:space="preserve">merge height values from </w:t>
+      </w:r>
+      <w:proofErr w:type="spellStart"/>
+      <w:r>
+        <w:t>srcmap</w:t>
+      </w:r>
+      <w:proofErr w:type="spellEnd"/>
+      <w:r>
+        <w:t xml:space="preserve"> into </w:t>
+      </w:r>
+      <w:proofErr w:type="spellStart"/>
+      <w:r>
+        <w:t>outmap</w:t>
+      </w:r>
+      <w:proofErr w:type="spellEnd"/>
+    </w:p>
+    <w:p>
+      <w:r>
+        <w:t xml:space="preserve"> -</w:t>
+      </w:r>
+      <w:proofErr w:type="spellStart"/>
+      <w:r>
+        <w:t>mergecrystal</w:t>
+      </w:r>
+      <w:proofErr w:type="spellEnd"/>
+      <w:r>
+        <w:tab/>
+      </w:r>
+      <w:r>
+        <w:tab/>
+      </w:r>
+      <w:r>
+        <w:t xml:space="preserve">merge crystals values from </w:t>
+      </w:r>
+      <w:proofErr w:type="spellStart"/>
+      <w:r>
+        <w:t>srcmap</w:t>
+      </w:r>
+      <w:proofErr w:type="spellEnd"/>
+      <w:r>
+        <w:t xml:space="preserve"> into </w:t>
+      </w:r>
+      <w:proofErr w:type="spellStart"/>
+      <w:r>
+        <w:t>outmap</w:t>
+      </w:r>
+      <w:proofErr w:type="spellEnd"/>
+    </w:p>
+    <w:p>
+      <w:r>
+        <w:t xml:space="preserve"> -</w:t>
+      </w:r>
+      <w:proofErr w:type="spellStart"/>
+      <w:r>
+        <w:t>mergeore</w:t>
+      </w:r>
+      <w:proofErr w:type="spellEnd"/>
+      <w:r>
+        <w:t xml:space="preserve">      </w:t>
+      </w:r>
+      <w:r>
+        <w:tab/>
+      </w:r>
+      <w:r>
+        <w:tab/>
+      </w:r>
+      <w:r>
+        <w:t xml:space="preserve">merge ore values from </w:t>
+      </w:r>
+      <w:proofErr w:type="spellStart"/>
+      <w:r>
+        <w:t>srcmap</w:t>
+      </w:r>
+      <w:proofErr w:type="spellEnd"/>
+      <w:r>
+        <w:t xml:space="preserve"> into </w:t>
+      </w:r>
+      <w:proofErr w:type="spellStart"/>
+      <w:r>
+        <w:t>outmap</w:t>
+      </w:r>
+      <w:proofErr w:type="spellEnd"/>
+    </w:p>
+    <w:p>
+      <w:r>
+        <w:t xml:space="preserve"> -</w:t>
+      </w:r>
+      <w:proofErr w:type="spellStart"/>
+      <w:r>
+        <w:t>mergetile</w:t>
+      </w:r>
+      <w:proofErr w:type="spellEnd"/>
+      <w:r>
+        <w:t xml:space="preserve">     </w:t>
+      </w:r>
+      <w:r>
+        <w:tab/>
+      </w:r>
+      <w:r>
+        <w:tab/>
+      </w:r>
+      <w:r>
+        <w:t xml:space="preserve">merge tile values from </w:t>
+      </w:r>
+      <w:proofErr w:type="spellStart"/>
+      <w:r>
+        <w:t>srcmap</w:t>
+      </w:r>
+      <w:proofErr w:type="spellEnd"/>
+      <w:r>
+        <w:t xml:space="preserve"> into </w:t>
+      </w:r>
+      <w:proofErr w:type="spellStart"/>
+      <w:r>
+        <w:t>outmap</w:t>
+      </w:r>
+      <w:proofErr w:type="spellEnd"/>
+    </w:p>
+    <w:p>
+      <w:r>
+        <w:t xml:space="preserve"> -</w:t>
+      </w:r>
+      <w:proofErr w:type="spellStart"/>
+      <w:r>
+        <w:t>offsetrow</w:t>
+      </w:r>
+      <w:proofErr w:type="spellEnd"/>
       <w:r>
         <w:t xml:space="preserve"> </w:t>
       </w:r>
@@ -372,16 +687,34 @@
         <w:tab/>
       </w:r>
       <w:r>
-        <w:t>row offset when merging/copying srcmap into outmap</w:t>
-      </w:r>
+        <w:t xml:space="preserve">row offset when merging/copying </w:t>
+      </w:r>
+      <w:proofErr w:type="spellStart"/>
+      <w:r>
+        <w:t>srcmap</w:t>
+      </w:r>
+      <w:proofErr w:type="spellEnd"/>
+      <w:r>
+        <w:t xml:space="preserve"> into </w:t>
+      </w:r>
+      <w:proofErr w:type="spellStart"/>
+      <w:r>
+        <w:t>outmap</w:t>
+      </w:r>
+      <w:proofErr w:type="spellEnd"/>
       <w:r>
         <w:t>, default 0</w:t>
       </w:r>
     </w:p>
     <w:p>
       <w:r>
-        <w:t xml:space="preserve"> -offsetcol</w:t>
-      </w:r>
+        <w:t xml:space="preserve"> -</w:t>
+      </w:r>
+      <w:proofErr w:type="spellStart"/>
+      <w:r>
+        <w:t>offsetcol</w:t>
+      </w:r>
+      <w:proofErr w:type="spellEnd"/>
       <w:r>
         <w:t xml:space="preserve"> </w:t>
       </w:r>
@@ -396,16 +729,34 @@
         <w:tab/>
       </w:r>
       <w:r>
-        <w:t>col offset when merging/copying srcmap into outmap</w:t>
-      </w:r>
+        <w:t xml:space="preserve">col offset when merging/copying </w:t>
+      </w:r>
+      <w:proofErr w:type="spellStart"/>
+      <w:r>
+        <w:t>srcmap</w:t>
+      </w:r>
+      <w:proofErr w:type="spellEnd"/>
+      <w:r>
+        <w:t xml:space="preserve"> into </w:t>
+      </w:r>
+      <w:proofErr w:type="spellStart"/>
+      <w:r>
+        <w:t>outmap</w:t>
+      </w:r>
+      <w:proofErr w:type="spellEnd"/>
       <w:r>
         <w:t>, default 0</w:t>
       </w:r>
     </w:p>
     <w:p>
       <w:r>
-        <w:t xml:space="preserve"> -resizerow</w:t>
-      </w:r>
+        <w:t xml:space="preserve"> -</w:t>
+      </w:r>
+      <w:proofErr w:type="spellStart"/>
+      <w:r>
+        <w:t>resizerow</w:t>
+      </w:r>
+      <w:proofErr w:type="spellEnd"/>
       <w:r>
         <w:t xml:space="preserve"> </w:t>
       </w:r>
@@ -420,13 +771,31 @@
         <w:tab/>
       </w:r>
       <w:r>
-        <w:t>resize outmap rows for tiles,height,resources</w:t>
-      </w:r>
-    </w:p>
-    <w:p>
-      <w:r>
-        <w:t xml:space="preserve"> -resizecol</w:t>
-      </w:r>
+        <w:t xml:space="preserve">resize </w:t>
+      </w:r>
+      <w:proofErr w:type="spellStart"/>
+      <w:r>
+        <w:t>outmap</w:t>
+      </w:r>
+      <w:proofErr w:type="spellEnd"/>
+      <w:r>
+        <w:t xml:space="preserve"> rows for </w:t>
+      </w:r>
+      <w:proofErr w:type="spellStart"/>
+      <w:r>
+        <w:t>tiles,height,resources</w:t>
+      </w:r>
+      <w:proofErr w:type="spellEnd"/>
+    </w:p>
+    <w:p>
+      <w:r>
+        <w:t xml:space="preserve"> -</w:t>
+      </w:r>
+      <w:proofErr w:type="spellStart"/>
+      <w:r>
+        <w:t>resizecol</w:t>
+      </w:r>
+      <w:proofErr w:type="spellEnd"/>
       <w:r>
         <w:t xml:space="preserve"> </w:t>
       </w:r>
@@ -441,13 +810,39 @@
         <w:tab/>
       </w:r>
       <w:r>
-        <w:t>resize outmap cols for tiles,height,resources</w:t>
-      </w:r>
-    </w:p>
-    <w:p>
-      <w:r>
-        <w:t xml:space="preserve"> -deftile</w:t>
-      </w:r>
+        <w:t xml:space="preserve">resize </w:t>
+      </w:r>
+      <w:proofErr w:type="spellStart"/>
+      <w:r>
+        <w:t>outmap</w:t>
+      </w:r>
+      <w:proofErr w:type="spellEnd"/>
+      <w:r>
+        <w:t xml:space="preserve"> </w:t>
+      </w:r>
+      <w:proofErr w:type="spellStart"/>
+      <w:r>
+        <w:t>cols</w:t>
+      </w:r>
+      <w:proofErr w:type="spellEnd"/>
+      <w:r>
+        <w:t xml:space="preserve"> for </w:t>
+      </w:r>
+      <w:proofErr w:type="spellStart"/>
+      <w:r>
+        <w:t>tiles,height,resources</w:t>
+      </w:r>
+      <w:proofErr w:type="spellEnd"/>
+    </w:p>
+    <w:p>
+      <w:r>
+        <w:t xml:space="preserve"> -</w:t>
+      </w:r>
+      <w:proofErr w:type="spellStart"/>
+      <w:r>
+        <w:t>deftile</w:t>
+      </w:r>
+      <w:proofErr w:type="spellEnd"/>
       <w:r>
         <w:t xml:space="preserve"> </w:t>
       </w:r>
@@ -477,8 +872,13 @@
     </w:p>
     <w:p>
       <w:r>
-        <w:t xml:space="preserve"> -defheight</w:t>
-      </w:r>
+        <w:t xml:space="preserve"> -</w:t>
+      </w:r>
+      <w:proofErr w:type="spellStart"/>
+      <w:r>
+        <w:t>defheight</w:t>
+      </w:r>
+      <w:proofErr w:type="spellEnd"/>
       <w:r>
         <w:t xml:space="preserve"> </w:t>
       </w:r>
@@ -498,8 +898,13 @@
     </w:p>
     <w:p>
       <w:r>
-        <w:t xml:space="preserve"> -defcrystal</w:t>
-      </w:r>
+        <w:t xml:space="preserve"> -</w:t>
+      </w:r>
+      <w:proofErr w:type="spellStart"/>
+      <w:r>
+        <w:t>defcrystal</w:t>
+      </w:r>
+      <w:proofErr w:type="spellEnd"/>
       <w:r>
         <w:t xml:space="preserve"> </w:t>
       </w:r>
@@ -522,8 +927,13 @@
     </w:p>
     <w:p>
       <w:r>
-        <w:t xml:space="preserve"> -defore</w:t>
-      </w:r>
+        <w:t xml:space="preserve"> -</w:t>
+      </w:r>
+      <w:proofErr w:type="spellStart"/>
+      <w:r>
+        <w:t>defore</w:t>
+      </w:r>
+      <w:proofErr w:type="spellEnd"/>
       <w:r>
         <w:t xml:space="preserve"> </w:t>
       </w:r>
@@ -543,8 +953,13 @@
     </w:p>
     <w:p>
       <w:r>
-        <w:t xml:space="preserve"> -mapname</w:t>
-      </w:r>
+        <w:t xml:space="preserve"> -</w:t>
+      </w:r>
+      <w:proofErr w:type="spellStart"/>
+      <w:r>
+        <w:t>mapname</w:t>
+      </w:r>
+      <w:proofErr w:type="spellEnd"/>
       <w:r>
         <w:t xml:space="preserve"> </w:t>
       </w:r>
@@ -558,14 +973,27 @@
       <w:r>
         <w:tab/>
       </w:r>
-      <w:r>
-        <w:t>levelname:</w:t>
+      <w:proofErr w:type="spellStart"/>
+      <w:r>
+        <w:t>levelname</w:t>
+      </w:r>
+      <w:proofErr w:type="spellEnd"/>
+      <w:r>
+        <w:t>:</w:t>
       </w:r>
       <w:r>
         <w:t xml:space="preserve"> value s</w:t>
       </w:r>
       <w:r>
-        <w:t>aved in outmap info section</w:t>
+        <w:t xml:space="preserve">aved in </w:t>
+      </w:r>
+      <w:proofErr w:type="spellStart"/>
+      <w:r>
+        <w:t>outmap</w:t>
+      </w:r>
+      <w:proofErr w:type="spellEnd"/>
+      <w:r>
+        <w:t xml:space="preserve"> info section</w:t>
       </w:r>
     </w:p>
     <w:p>
@@ -595,7 +1023,15 @@
         <w:t xml:space="preserve">: value </w:t>
       </w:r>
       <w:r>
-        <w:t>to be saved in outmap info section</w:t>
+        <w:t xml:space="preserve">to be saved in </w:t>
+      </w:r>
+      <w:proofErr w:type="spellStart"/>
+      <w:r>
+        <w:t>outmap</w:t>
+      </w:r>
+      <w:proofErr w:type="spellEnd"/>
+      <w:r>
+        <w:t xml:space="preserve"> info section</w:t>
       </w:r>
     </w:p>
     <w:p>
@@ -611,8 +1047,13 @@
       <w:r>
         <w:tab/>
       </w:r>
-      <w:r>
-        <w:t>fix invalid/missing tile, height, crystal, ore values</w:t>
+      <w:proofErr w:type="spellStart"/>
+      <w:r>
+        <w:t>fix</w:t>
+      </w:r>
+      <w:proofErr w:type="spellEnd"/>
+      <w:r>
+        <w:t xml:space="preserve"> invalid/missing tile, height, crystal, ore values</w:t>
       </w:r>
       <w:r>
         <w:t>. Changes associated errors to warnings.</w:t>
@@ -645,12 +1086,28 @@
         <w:t xml:space="preserve"> </w:t>
       </w:r>
       <w:r>
-        <w:t>name of script file to replace outmap's script.</w:t>
-      </w:r>
-    </w:p>
-    <w:p>
-      <w:r>
-        <w:t xml:space="preserve">-sincdirs </w:t>
+        <w:t xml:space="preserve">name of script file to replace </w:t>
+      </w:r>
+      <w:proofErr w:type="spellStart"/>
+      <w:r>
+        <w:t>outmap's</w:t>
+      </w:r>
+      <w:proofErr w:type="spellEnd"/>
+      <w:r>
+        <w:t xml:space="preserve"> script.</w:t>
+      </w:r>
+    </w:p>
+    <w:p>
+      <w:r>
+        <w:t>-</w:t>
+      </w:r>
+      <w:proofErr w:type="spellStart"/>
+      <w:r>
+        <w:t>sincdirs</w:t>
+      </w:r>
+      <w:proofErr w:type="spellEnd"/>
+      <w:r>
+        <w:t xml:space="preserve"> </w:t>
       </w:r>
       <w:r>
         <w:rPr>
@@ -669,20 +1126,38 @@
     </w:p>
     <w:p>
       <w:r>
-        <w:t>-sfixspace</w:t>
-      </w:r>
-      <w:r>
-        <w:tab/>
-      </w:r>
-      <w:r>
-        <w:tab/>
-        <w:t>will fix script saved in outmap removing spaces where not allowed</w:t>
-      </w:r>
-    </w:p>
-    <w:p>
-      <w:r>
-        <w:t>-snocomment</w:t>
-      </w:r>
+        <w:t>-</w:t>
+      </w:r>
+      <w:proofErr w:type="spellStart"/>
+      <w:r>
+        <w:t>sfixspace</w:t>
+      </w:r>
+      <w:proofErr w:type="spellEnd"/>
+      <w:r>
+        <w:tab/>
+      </w:r>
+      <w:r>
+        <w:tab/>
+        <w:t xml:space="preserve">will fix script saved in </w:t>
+      </w:r>
+      <w:proofErr w:type="spellStart"/>
+      <w:r>
+        <w:t>outmap</w:t>
+      </w:r>
+      <w:proofErr w:type="spellEnd"/>
+      <w:r>
+        <w:t xml:space="preserve"> removing spaces where not allowed</w:t>
+      </w:r>
+    </w:p>
+    <w:p>
+      <w:r>
+        <w:t>-</w:t>
+      </w:r>
+      <w:proofErr w:type="spellStart"/>
+      <w:r>
+        <w:t>snocomment</w:t>
+      </w:r>
+      <w:proofErr w:type="spellEnd"/>
       <w:r>
         <w:tab/>
       </w:r>
@@ -693,7 +1168,15 @@
     </w:p>
     <w:p>
       <w:r>
-        <w:t xml:space="preserve">-sdefine </w:t>
+        <w:t>-</w:t>
+      </w:r>
+      <w:proofErr w:type="spellStart"/>
+      <w:r>
+        <w:t>sdefine</w:t>
+      </w:r>
+      <w:proofErr w:type="spellEnd"/>
+      <w:r>
+        <w:t xml:space="preserve"> </w:t>
       </w:r>
       <w:r>
         <w:rPr>
@@ -707,7 +1190,64 @@
         <w:t>define variable name to be replaced with value</w:t>
       </w:r>
     </w:p>
-    <w:p/>
+    <w:p>
+      <w:r>
+        <w:t>-</w:t>
+      </w:r>
+      <w:proofErr w:type="spellStart"/>
+      <w:r>
+        <w:t>sdatefmt</w:t>
+      </w:r>
+      <w:proofErr w:type="spellEnd"/>
+      <w:r>
+        <w:t xml:space="preserve"> </w:t>
+      </w:r>
+      <w:r>
+        <w:rPr>
+          <w:i/>
+          <w:iCs/>
+        </w:rPr>
+        <w:t>string</w:t>
+      </w:r>
+      <w:r>
+        <w:rPr>
+          <w:i/>
+          <w:iCs/>
+        </w:rPr>
+        <w:tab/>
+      </w:r>
+      <w:r>
+        <w:tab/>
+        <w:t xml:space="preserve">format string for </w:t>
+      </w:r>
+      <w:proofErr w:type="spellStart"/>
+      <w:r>
+        <w:t>TyabScriptDate</w:t>
+      </w:r>
+      <w:proofErr w:type="spellEnd"/>
+      <w:r>
+        <w:t xml:space="preserve"> and </w:t>
+      </w:r>
+      <w:proofErr w:type="spellStart"/>
+      <w:r>
+        <w:t>TyabScriptIncDate</w:t>
+      </w:r>
+      <w:proofErr w:type="spellEnd"/>
+      <w:r>
+        <w:t xml:space="preserve">, default is </w:t>
+      </w:r>
+      <w:r>
+        <w:t>"</w:t>
+      </w:r>
+      <w:proofErr w:type="spellStart"/>
+      <w:r>
+        <w:t>y.m.d</w:t>
+      </w:r>
+      <w:proofErr w:type="spellEnd"/>
+      <w:r>
+        <w:t>"</w:t>
+      </w:r>
+    </w:p>
     <w:p>
       <w:r>
         <w:t>Options may be specified in any order.</w:t>
@@ -760,7 +1300,23 @@
           <w:b/>
           <w:bCs/>
         </w:rPr>
-        <w:t>-srcmap a.dat</w:t>
+        <w:t>-</w:t>
+      </w:r>
+      <w:proofErr w:type="spellStart"/>
+      <w:r>
+        <w:rPr>
+          <w:b/>
+          <w:bCs/>
+        </w:rPr>
+        <w:t>srcmap</w:t>
+      </w:r>
+      <w:proofErr w:type="spellEnd"/>
+      <w:r>
+        <w:rPr>
+          <w:b/>
+          <w:bCs/>
+        </w:rPr>
+        <w:t xml:space="preserve"> a.dat</w:t>
       </w:r>
     </w:p>
     <w:p/>
@@ -786,8 +1342,49 @@
           <w:b/>
           <w:bCs/>
         </w:rPr>
-        <w:t>-srcmap a.dat -outmap b.dat -copysrc</w:t>
-      </w:r>
+        <w:t>-</w:t>
+      </w:r>
+      <w:proofErr w:type="spellStart"/>
+      <w:r>
+        <w:rPr>
+          <w:b/>
+          <w:bCs/>
+        </w:rPr>
+        <w:t>srcmap</w:t>
+      </w:r>
+      <w:proofErr w:type="spellEnd"/>
+      <w:r>
+        <w:rPr>
+          <w:b/>
+          <w:bCs/>
+        </w:rPr>
+        <w:t xml:space="preserve"> a.dat -</w:t>
+      </w:r>
+      <w:proofErr w:type="spellStart"/>
+      <w:r>
+        <w:rPr>
+          <w:b/>
+          <w:bCs/>
+        </w:rPr>
+        <w:t>outmap</w:t>
+      </w:r>
+      <w:proofErr w:type="spellEnd"/>
+      <w:r>
+        <w:rPr>
+          <w:b/>
+          <w:bCs/>
+        </w:rPr>
+        <w:t xml:space="preserve"> b.dat -</w:t>
+      </w:r>
+      <w:proofErr w:type="spellStart"/>
+      <w:r>
+        <w:rPr>
+          <w:b/>
+          <w:bCs/>
+        </w:rPr>
+        <w:t>copysrc</w:t>
+      </w:r>
+      <w:proofErr w:type="spellEnd"/>
     </w:p>
     <w:p/>
     <w:p>
@@ -812,7 +1409,87 @@
           <w:b/>
           <w:bCs/>
         </w:rPr>
-        <w:t>-srcmap a.dat -outmap b.dat -copysrc -resizerow 52 -resizecol 48</w:t>
+        <w:t>-</w:t>
+      </w:r>
+      <w:proofErr w:type="spellStart"/>
+      <w:r>
+        <w:rPr>
+          <w:b/>
+          <w:bCs/>
+        </w:rPr>
+        <w:t>srcmap</w:t>
+      </w:r>
+      <w:proofErr w:type="spellEnd"/>
+      <w:r>
+        <w:rPr>
+          <w:b/>
+          <w:bCs/>
+        </w:rPr>
+        <w:t xml:space="preserve"> a.dat -</w:t>
+      </w:r>
+      <w:proofErr w:type="spellStart"/>
+      <w:r>
+        <w:rPr>
+          <w:b/>
+          <w:bCs/>
+        </w:rPr>
+        <w:t>outmap</w:t>
+      </w:r>
+      <w:proofErr w:type="spellEnd"/>
+      <w:r>
+        <w:rPr>
+          <w:b/>
+          <w:bCs/>
+        </w:rPr>
+        <w:t xml:space="preserve"> b.dat -</w:t>
+      </w:r>
+      <w:proofErr w:type="spellStart"/>
+      <w:r>
+        <w:rPr>
+          <w:b/>
+          <w:bCs/>
+        </w:rPr>
+        <w:t>copysrc</w:t>
+      </w:r>
+      <w:proofErr w:type="spellEnd"/>
+      <w:r>
+        <w:rPr>
+          <w:b/>
+          <w:bCs/>
+        </w:rPr>
+        <w:t xml:space="preserve"> -</w:t>
+      </w:r>
+      <w:proofErr w:type="spellStart"/>
+      <w:r>
+        <w:rPr>
+          <w:b/>
+          <w:bCs/>
+        </w:rPr>
+        <w:t>resizerow</w:t>
+      </w:r>
+      <w:proofErr w:type="spellEnd"/>
+      <w:r>
+        <w:rPr>
+          <w:b/>
+          <w:bCs/>
+        </w:rPr>
+        <w:t xml:space="preserve"> 52 -</w:t>
+      </w:r>
+      <w:proofErr w:type="spellStart"/>
+      <w:r>
+        <w:rPr>
+          <w:b/>
+          <w:bCs/>
+        </w:rPr>
+        <w:t>resizecol</w:t>
+      </w:r>
+      <w:proofErr w:type="spellEnd"/>
+      <w:r>
+        <w:rPr>
+          <w:b/>
+          <w:bCs/>
+        </w:rPr>
+        <w:t xml:space="preserve"> 48</w:t>
       </w:r>
     </w:p>
     <w:p/>
@@ -821,7 +1498,15 @@
         <w:spacing w:after="0" w:line="240" w:lineRule="auto"/>
       </w:pPr>
       <w:r>
-        <w:t>Copy a map to a new map with a different size offsetting rows by 10 and columns by 9.</w:t>
+        <w:t xml:space="preserve">Copy a map to a new map with a different size offsetting </w:t>
+      </w:r>
+      <w:proofErr w:type="spellStart"/>
+      <w:r>
+        <w:t>rows</w:t>
+      </w:r>
+      <w:proofErr w:type="spellEnd"/>
+      <w:r>
+        <w:t xml:space="preserve"> by 10 and columns by 9.</w:t>
       </w:r>
     </w:p>
     <w:p>
@@ -838,7 +1523,119 @@
           <w:b/>
           <w:bCs/>
         </w:rPr>
-        <w:t>-srcmap a.dat -outmap b.dat -copysrc -resizerow 52 -resizecol 48 -offsetrow 10 -offsetcol 9.</w:t>
+        <w:t>-</w:t>
+      </w:r>
+      <w:proofErr w:type="spellStart"/>
+      <w:r>
+        <w:rPr>
+          <w:b/>
+          <w:bCs/>
+        </w:rPr>
+        <w:t>srcmap</w:t>
+      </w:r>
+      <w:proofErr w:type="spellEnd"/>
+      <w:r>
+        <w:rPr>
+          <w:b/>
+          <w:bCs/>
+        </w:rPr>
+        <w:t xml:space="preserve"> a.dat -</w:t>
+      </w:r>
+      <w:proofErr w:type="spellStart"/>
+      <w:r>
+        <w:rPr>
+          <w:b/>
+          <w:bCs/>
+        </w:rPr>
+        <w:t>outmap</w:t>
+      </w:r>
+      <w:proofErr w:type="spellEnd"/>
+      <w:r>
+        <w:rPr>
+          <w:b/>
+          <w:bCs/>
+        </w:rPr>
+        <w:t xml:space="preserve"> b.dat -</w:t>
+      </w:r>
+      <w:proofErr w:type="spellStart"/>
+      <w:r>
+        <w:rPr>
+          <w:b/>
+          <w:bCs/>
+        </w:rPr>
+        <w:t>copysrc</w:t>
+      </w:r>
+      <w:proofErr w:type="spellEnd"/>
+      <w:r>
+        <w:rPr>
+          <w:b/>
+          <w:bCs/>
+        </w:rPr>
+        <w:t xml:space="preserve"> -</w:t>
+      </w:r>
+      <w:proofErr w:type="spellStart"/>
+      <w:r>
+        <w:rPr>
+          <w:b/>
+          <w:bCs/>
+        </w:rPr>
+        <w:t>resizerow</w:t>
+      </w:r>
+      <w:proofErr w:type="spellEnd"/>
+      <w:r>
+        <w:rPr>
+          <w:b/>
+          <w:bCs/>
+        </w:rPr>
+        <w:t xml:space="preserve"> 52 -</w:t>
+      </w:r>
+      <w:proofErr w:type="spellStart"/>
+      <w:r>
+        <w:rPr>
+          <w:b/>
+          <w:bCs/>
+        </w:rPr>
+        <w:t>resizecol</w:t>
+      </w:r>
+      <w:proofErr w:type="spellEnd"/>
+      <w:r>
+        <w:rPr>
+          <w:b/>
+          <w:bCs/>
+        </w:rPr>
+        <w:t xml:space="preserve"> 48 -</w:t>
+      </w:r>
+      <w:proofErr w:type="spellStart"/>
+      <w:r>
+        <w:rPr>
+          <w:b/>
+          <w:bCs/>
+        </w:rPr>
+        <w:t>offsetrow</w:t>
+      </w:r>
+      <w:proofErr w:type="spellEnd"/>
+      <w:r>
+        <w:rPr>
+          <w:b/>
+          <w:bCs/>
+        </w:rPr>
+        <w:t xml:space="preserve"> 10 -</w:t>
+      </w:r>
+      <w:proofErr w:type="spellStart"/>
+      <w:r>
+        <w:rPr>
+          <w:b/>
+          <w:bCs/>
+        </w:rPr>
+        <w:t>offsetcol</w:t>
+      </w:r>
+      <w:proofErr w:type="spellEnd"/>
+      <w:r>
+        <w:rPr>
+          <w:b/>
+          <w:bCs/>
+        </w:rPr>
+        <w:t xml:space="preserve"> 9.</w:t>
       </w:r>
     </w:p>
     <w:p/>
@@ -864,7 +1661,55 @@
           <w:b/>
           <w:bCs/>
         </w:rPr>
-        <w:t>-outmap a.dat -overwrite -rowresize 52 -colresize 48</w:t>
+        <w:t>-</w:t>
+      </w:r>
+      <w:proofErr w:type="spellStart"/>
+      <w:r>
+        <w:rPr>
+          <w:b/>
+          <w:bCs/>
+        </w:rPr>
+        <w:t>outmap</w:t>
+      </w:r>
+      <w:proofErr w:type="spellEnd"/>
+      <w:r>
+        <w:rPr>
+          <w:b/>
+          <w:bCs/>
+        </w:rPr>
+        <w:t xml:space="preserve"> a.dat -overwrite -</w:t>
+      </w:r>
+      <w:proofErr w:type="spellStart"/>
+      <w:r>
+        <w:rPr>
+          <w:b/>
+          <w:bCs/>
+        </w:rPr>
+        <w:t>rowresize</w:t>
+      </w:r>
+      <w:proofErr w:type="spellEnd"/>
+      <w:r>
+        <w:rPr>
+          <w:b/>
+          <w:bCs/>
+        </w:rPr>
+        <w:t xml:space="preserve"> 52 -</w:t>
+      </w:r>
+      <w:proofErr w:type="spellStart"/>
+      <w:r>
+        <w:rPr>
+          <w:b/>
+          <w:bCs/>
+        </w:rPr>
+        <w:t>colresize</w:t>
+      </w:r>
+      <w:proofErr w:type="spellEnd"/>
+      <w:r>
+        <w:rPr>
+          <w:b/>
+          <w:bCs/>
+        </w:rPr>
+        <w:t xml:space="preserve"> 48</w:t>
       </w:r>
     </w:p>
     <w:p/>
@@ -890,13 +1735,117 @@
           <w:b/>
           <w:bCs/>
         </w:rPr>
-        <w:t>-srcmap a.dat -outmap b.dat -overwrite -mergetile -mergeheight -offsetrow 10 -offsetcol 9</w:t>
+        <w:t>-</w:t>
+      </w:r>
+      <w:proofErr w:type="spellStart"/>
+      <w:r>
+        <w:rPr>
+          <w:b/>
+          <w:bCs/>
+        </w:rPr>
+        <w:t>srcmap</w:t>
+      </w:r>
+      <w:proofErr w:type="spellEnd"/>
+      <w:r>
+        <w:rPr>
+          <w:b/>
+          <w:bCs/>
+        </w:rPr>
+        <w:t xml:space="preserve"> a.dat -</w:t>
+      </w:r>
+      <w:proofErr w:type="spellStart"/>
+      <w:r>
+        <w:rPr>
+          <w:b/>
+          <w:bCs/>
+        </w:rPr>
+        <w:t>outmap</w:t>
+      </w:r>
+      <w:proofErr w:type="spellEnd"/>
+      <w:r>
+        <w:rPr>
+          <w:b/>
+          <w:bCs/>
+        </w:rPr>
+        <w:t xml:space="preserve"> b.dat -overwrite -</w:t>
+      </w:r>
+      <w:proofErr w:type="spellStart"/>
+      <w:r>
+        <w:rPr>
+          <w:b/>
+          <w:bCs/>
+        </w:rPr>
+        <w:t>mergetile</w:t>
+      </w:r>
+      <w:proofErr w:type="spellEnd"/>
+      <w:r>
+        <w:rPr>
+          <w:b/>
+          <w:bCs/>
+        </w:rPr>
+        <w:t xml:space="preserve"> -</w:t>
+      </w:r>
+      <w:proofErr w:type="spellStart"/>
+      <w:r>
+        <w:rPr>
+          <w:b/>
+          <w:bCs/>
+        </w:rPr>
+        <w:t>mergeheight</w:t>
+      </w:r>
+      <w:proofErr w:type="spellEnd"/>
+      <w:r>
+        <w:rPr>
+          <w:b/>
+          <w:bCs/>
+        </w:rPr>
+        <w:t xml:space="preserve"> -</w:t>
+      </w:r>
+      <w:proofErr w:type="spellStart"/>
+      <w:r>
+        <w:rPr>
+          <w:b/>
+          <w:bCs/>
+        </w:rPr>
+        <w:t>offsetrow</w:t>
+      </w:r>
+      <w:proofErr w:type="spellEnd"/>
+      <w:r>
+        <w:rPr>
+          <w:b/>
+          <w:bCs/>
+        </w:rPr>
+        <w:t xml:space="preserve"> 10 -</w:t>
+      </w:r>
+      <w:proofErr w:type="spellStart"/>
+      <w:r>
+        <w:rPr>
+          <w:b/>
+          <w:bCs/>
+        </w:rPr>
+        <w:t>offsetcol</w:t>
+      </w:r>
+      <w:proofErr w:type="spellEnd"/>
+      <w:r>
+        <w:rPr>
+          <w:b/>
+          <w:bCs/>
+        </w:rPr>
+        <w:t xml:space="preserve"> 9</w:t>
       </w:r>
     </w:p>
     <w:p/>
     <w:p>
       <w:r>
-        <w:t>Use a separate script file for outmap and give list of directories to search for it and included scripts.</w:t>
+        <w:t xml:space="preserve">Use a separate script file for </w:t>
+      </w:r>
+      <w:proofErr w:type="spellStart"/>
+      <w:r>
+        <w:t>outmap</w:t>
+      </w:r>
+      <w:proofErr w:type="spellEnd"/>
+      <w:r>
+        <w:t xml:space="preserve"> and give list of directories to search for it and included scripts.</w:t>
       </w:r>
     </w:p>
     <w:p>
@@ -904,10 +1853,42 @@
         <w:ind w:left="720"/>
       </w:pPr>
       <w:r>
-        <w:t xml:space="preserve">-outmap b.dat -script myscript.scr -sincdirs </w:t>
-      </w:r>
-      <w:r>
-        <w:t>"..;..\scripts;c:\scripts;"</w:t>
+        <w:t>-</w:t>
+      </w:r>
+      <w:proofErr w:type="spellStart"/>
+      <w:r>
+        <w:t>outmap</w:t>
+      </w:r>
+      <w:proofErr w:type="spellEnd"/>
+      <w:r>
+        <w:t xml:space="preserve"> b.dat -script </w:t>
+      </w:r>
+      <w:proofErr w:type="spellStart"/>
+      <w:r>
+        <w:t>myscript.scr</w:t>
+      </w:r>
+      <w:proofErr w:type="spellEnd"/>
+      <w:r>
+        <w:t xml:space="preserve"> -</w:t>
+      </w:r>
+      <w:proofErr w:type="spellStart"/>
+      <w:r>
+        <w:t>sincdirs</w:t>
+      </w:r>
+      <w:proofErr w:type="spellEnd"/>
+      <w:r>
+        <w:t xml:space="preserve"> </w:t>
+      </w:r>
+      <w:r>
+        <w:t>"..;..\</w:t>
+      </w:r>
+      <w:proofErr w:type="spellStart"/>
+      <w:r>
+        <w:t>scripts;c</w:t>
+      </w:r>
+      <w:proofErr w:type="spellEnd"/>
+      <w:r>
+        <w:t>:\scripts;"</w:t>
       </w:r>
     </w:p>
     <w:p>
@@ -944,7 +1925,15 @@
     <w:p/>
     <w:p>
       <w:r>
-        <w:t>Using the -script and -soutdirs options you may specify a separate script file to</w:t>
+        <w:t>Using the -script and -</w:t>
+      </w:r>
+      <w:proofErr w:type="spellStart"/>
+      <w:r>
+        <w:t>soutdirs</w:t>
+      </w:r>
+      <w:proofErr w:type="spellEnd"/>
+      <w:r>
+        <w:t xml:space="preserve"> options you may specify a separate script file to</w:t>
       </w:r>
       <w:r>
         <w:t xml:space="preserve"> replace </w:t>
@@ -956,7 +1945,23 @@
         <w:t>in</w:t>
       </w:r>
       <w:r>
-        <w:t xml:space="preserve"> outmap. The file you give will be read in and it will also include any included scripts using the list of paths you give in -soutdirs. This is similar to the PATH environment variable in how you format the list of paths to search.</w:t>
+        <w:t xml:space="preserve"> </w:t>
+      </w:r>
+      <w:proofErr w:type="spellStart"/>
+      <w:r>
+        <w:t>outmap</w:t>
+      </w:r>
+      <w:proofErr w:type="spellEnd"/>
+      <w:r>
+        <w:t>. The file you give will be read in and it will also include any included scripts using the list of paths you give in -</w:t>
+      </w:r>
+      <w:proofErr w:type="spellStart"/>
+      <w:r>
+        <w:t>soutdirs</w:t>
+      </w:r>
+      <w:proofErr w:type="spellEnd"/>
+      <w:r>
+        <w:t>. This is similar to the PATH environment variable in how you format the list of paths to search.</w:t>
       </w:r>
       <w:r>
         <w:t xml:space="preserve">  The operation is similar to how all compilers find included files.</w:t>
@@ -994,7 +1999,15 @@
         </w:numPr>
       </w:pPr>
       <w:r>
-        <w:t>The directory where outmap is located.</w:t>
+        <w:t xml:space="preserve">The directory where </w:t>
+      </w:r>
+      <w:proofErr w:type="spellStart"/>
+      <w:r>
+        <w:t>outmap</w:t>
+      </w:r>
+      <w:proofErr w:type="spellEnd"/>
+      <w:r>
+        <w:t xml:space="preserve"> is located.</w:t>
       </w:r>
     </w:p>
     <w:p>
@@ -1018,7 +2031,15 @@
         </w:numPr>
       </w:pPr>
       <w:r>
-        <w:t>The ; separated list of paths specified in -soutdirs. We try both just the filename and the full filename.</w:t>
+        <w:t>The ; separated list of paths specified in -</w:t>
+      </w:r>
+      <w:proofErr w:type="spellStart"/>
+      <w:r>
+        <w:t>soutdirs</w:t>
+      </w:r>
+      <w:proofErr w:type="spellEnd"/>
+      <w:r>
+        <w:t>. We try both just the filename and the full filename.</w:t>
       </w:r>
     </w:p>
     <w:p>
@@ -1032,8 +2053,17 @@
           <w:b/>
           <w:bCs/>
         </w:rPr>
-        <w:t>-sfixspace</w:t>
-      </w:r>
+        <w:t>-</w:t>
+      </w:r>
+      <w:proofErr w:type="spellStart"/>
+      <w:r>
+        <w:rPr>
+          <w:b/>
+          <w:bCs/>
+        </w:rPr>
+        <w:t>sfixspace</w:t>
+      </w:r>
+      <w:proofErr w:type="spellEnd"/>
       <w:r>
         <w:t xml:space="preserve"> will remove spaces/tabs from the script where it the Manic Miner engines does not allow spaces. These spaces will no longer generate errors</w:t>
       </w:r>
@@ -1047,8 +2077,17 @@
           <w:b/>
           <w:bCs/>
         </w:rPr>
-        <w:t>-snocomment</w:t>
-      </w:r>
+        <w:t>-</w:t>
+      </w:r>
+      <w:proofErr w:type="spellStart"/>
+      <w:r>
+        <w:rPr>
+          <w:b/>
+          <w:bCs/>
+        </w:rPr>
+        <w:t>snocomment</w:t>
+      </w:r>
+      <w:proofErr w:type="spellEnd"/>
       <w:r>
         <w:t xml:space="preserve"> will strip all comments, except pragma’s and those that start with #. Note that comments do not slow down the Manic Miner engine</w:t>
       </w:r>
@@ -1062,13 +2101,79 @@
           <w:b/>
           <w:bCs/>
         </w:rPr>
-        <w:t>-sdefine</w:t>
-      </w:r>
+        <w:t>-</w:t>
+      </w:r>
+      <w:proofErr w:type="spellStart"/>
+      <w:r>
+        <w:rPr>
+          <w:b/>
+          <w:bCs/>
+        </w:rPr>
+        <w:t>sdefine</w:t>
+      </w:r>
+      <w:proofErr w:type="spellEnd"/>
       <w:r>
         <w:t xml:space="preserve"> will allow command line defining of name=value pairs just like #pragma define name=value</w:t>
       </w:r>
     </w:p>
     <w:p>
+      <w:r>
+        <w:rPr>
+          <w:b/>
+          <w:bCs/>
+        </w:rPr>
+        <w:t>-</w:t>
+      </w:r>
+      <w:proofErr w:type="spellStart"/>
+      <w:r>
+        <w:rPr>
+          <w:b/>
+          <w:bCs/>
+        </w:rPr>
+        <w:t>sdatefmt</w:t>
+      </w:r>
+      <w:proofErr w:type="spellEnd"/>
+      <w:r>
+        <w:t xml:space="preserve"> will allow changing the date format used when evaluating </w:t>
+      </w:r>
+      <w:proofErr w:type="spellStart"/>
+      <w:r>
+        <w:t>TyabScriptDate</w:t>
+      </w:r>
+      <w:proofErr w:type="spellEnd"/>
+      <w:r>
+        <w:t xml:space="preserve"> and </w:t>
+      </w:r>
+      <w:proofErr w:type="spellStart"/>
+      <w:r>
+        <w:t>TyabScriptIncDate</w:t>
+      </w:r>
+      <w:proofErr w:type="spellEnd"/>
+      <w:r>
+        <w:t xml:space="preserve"> macros. The default is </w:t>
+      </w:r>
+      <w:r>
+        <w:t>"</w:t>
+      </w:r>
+      <w:proofErr w:type="spellStart"/>
+      <w:r>
+        <w:t>y.m.d</w:t>
+      </w:r>
+      <w:proofErr w:type="spellEnd"/>
+      <w:r>
+        <w:t>"</w:t>
+      </w:r>
+      <w:r>
+        <w:t xml:space="preserve">  </w:t>
+      </w:r>
+      <w:r>
+        <w:t>The actual value will automatically be enclosed in double quotes, so when the define is used in the script, it can directly be used anywhere a string variable can be used.</w:t>
+      </w:r>
+      <w:r>
+        <w:t xml:space="preserve"> See below for the full format specification you can use for the date.</w:t>
+      </w:r>
+    </w:p>
+    <w:p>
       <w:pPr>
         <w:jc w:val="center"/>
         <w:rPr>
@@ -1123,7 +2228,23 @@
         <w:t>This will allow you to include another script at this point. That entire script will be embedded and then the remainder of your script will follow. Embedded scripts may embed other scripts. An error is generated if the filename cannot be found.</w:t>
       </w:r>
       <w:r>
-        <w:t xml:space="preserve"> The -sincdir option provides the paths that are used to search for the filename in addition to the path that outmap uses.</w:t>
+        <w:t xml:space="preserve"> The -</w:t>
+      </w:r>
+      <w:proofErr w:type="spellStart"/>
+      <w:r>
+        <w:t>sincdir</w:t>
+      </w:r>
+      <w:proofErr w:type="spellEnd"/>
+      <w:r>
+        <w:t xml:space="preserve"> option provides the paths that are used to search for the filename in addition to the path that </w:t>
+      </w:r>
+      <w:proofErr w:type="spellStart"/>
+      <w:r>
+        <w:t>outmap</w:t>
+      </w:r>
+      <w:proofErr w:type="spellEnd"/>
+      <w:r>
+        <w:t xml:space="preserve"> uses.</w:t>
       </w:r>
     </w:p>
     <w:p>
@@ -1152,7 +2273,30 @@
           <w:b/>
           <w:bCs/>
         </w:rPr>
-        <w:t xml:space="preserve">#pragma TyabScriptDate </w:t>
+        <w:t xml:space="preserve">#pragma </w:t>
+      </w:r>
+      <w:proofErr w:type="spellStart"/>
+      <w:r>
+        <w:rPr>
+          <w:b/>
+          <w:bCs/>
+        </w:rPr>
+        <w:t>TyabScriptDate</w:t>
+      </w:r>
+      <w:proofErr w:type="spellEnd"/>
+      <w:r>
+        <w:rPr>
+          <w:b/>
+          <w:bCs/>
+        </w:rPr>
+        <w:t xml:space="preserve"> </w:t>
+      </w:r>
+      <w:r>
+        <w:rPr>
+          <w:b/>
+          <w:bCs/>
+        </w:rPr>
+        <w:t>format</w:t>
       </w:r>
     </w:p>
     <w:p>
@@ -1160,22 +2304,40 @@
         <w:ind w:left="720"/>
       </w:pPr>
       <w:r>
-        <w:t xml:space="preserve">The last modified time for the main -script file will be appended to this comment. </w:t>
-      </w:r>
-    </w:p>
-    <w:p>
-      <w:pPr>
-        <w:rPr>
-          <w:b/>
-          <w:bCs/>
-        </w:rPr>
-      </w:pPr>
-      <w:r>
-        <w:rPr>
-          <w:b/>
-          <w:bCs/>
-        </w:rPr>
-        <w:t>#pragma TyabScript</w:t>
+        <w:t>The last modified time for the main -script file will be appended to this comment</w:t>
+      </w:r>
+      <w:r>
+        <w:t xml:space="preserve"> using the format provided.</w:t>
+      </w:r>
+      <w:r>
+        <w:t xml:space="preserve"> You must provide the format specification.</w:t>
+      </w:r>
+      <w:r>
+        <w:t xml:space="preserve"> The main use for this is for documenting the version for a script automatically.</w:t>
+      </w:r>
+    </w:p>
+    <w:p>
+      <w:pPr>
+        <w:rPr>
+          <w:b/>
+          <w:bCs/>
+        </w:rPr>
+      </w:pPr>
+      <w:r>
+        <w:rPr>
+          <w:b/>
+          <w:bCs/>
+        </w:rPr>
+        <w:lastRenderedPageBreak/>
+        <w:t xml:space="preserve">#pragma </w:t>
+      </w:r>
+      <w:proofErr w:type="spellStart"/>
+      <w:r>
+        <w:rPr>
+          <w:b/>
+          <w:bCs/>
+        </w:rPr>
+        <w:t>TyabScript</w:t>
       </w:r>
       <w:r>
         <w:rPr>
@@ -1189,7 +2351,22 @@
           <w:b/>
           <w:bCs/>
         </w:rPr>
-        <w:t xml:space="preserve">Date </w:t>
+        <w:t>Date</w:t>
+      </w:r>
+      <w:proofErr w:type="spellEnd"/>
+      <w:r>
+        <w:rPr>
+          <w:b/>
+          <w:bCs/>
+        </w:rPr>
+        <w:t xml:space="preserve"> </w:t>
+      </w:r>
+      <w:r>
+        <w:rPr>
+          <w:b/>
+          <w:bCs/>
+        </w:rPr>
+        <w:t>format</w:t>
       </w:r>
     </w:p>
     <w:p>
@@ -1197,14 +2374,304 @@
         <w:ind w:left="720"/>
       </w:pPr>
       <w:r>
-        <w:t xml:space="preserve">The last modified time for the </w:t>
-      </w:r>
-      <w:r>
-        <w:t xml:space="preserve">current included </w:t>
-      </w:r>
-      <w:r>
-        <w:t>script file will be appended to this comment.</w:t>
-      </w:r>
+        <w:t>The last modified time for the current included script file will be appended to this comment</w:t>
+      </w:r>
+      <w:r>
+        <w:t xml:space="preserve"> using the format provided.</w:t>
+      </w:r>
+      <w:r>
+        <w:t xml:space="preserve"> You must provide the format specification.</w:t>
+      </w:r>
+      <w:r>
+        <w:t xml:space="preserve"> The main use for this is for documenting the version for a script</w:t>
+      </w:r>
+      <w:r>
+        <w:t xml:space="preserve"> automatically.</w:t>
+      </w:r>
+    </w:p>
+    <w:p>
+      <w:pPr>
+        <w:ind w:left="720"/>
+      </w:pPr>
+      <w:r>
+        <w:t>The format string</w:t>
+      </w:r>
+      <w:r>
+        <w:t xml:space="preserve"> has the same definition when </w:t>
+      </w:r>
+      <w:r>
+        <w:t xml:space="preserve">used </w:t>
+      </w:r>
+      <w:r>
+        <w:t xml:space="preserve">by </w:t>
+      </w:r>
+      <w:r>
+        <w:t xml:space="preserve">both by these #pragmas and the </w:t>
+      </w:r>
+      <w:proofErr w:type="spellStart"/>
+      <w:r>
+        <w:t>TyabScriptDate</w:t>
+      </w:r>
+      <w:proofErr w:type="spellEnd"/>
+      <w:r>
+        <w:t xml:space="preserve"> and </w:t>
+      </w:r>
+      <w:proofErr w:type="spellStart"/>
+      <w:r>
+        <w:t>TyabScriptIncDate</w:t>
+      </w:r>
+      <w:proofErr w:type="spellEnd"/>
+      <w:r>
+        <w:t xml:space="preserve"> predefined values. </w:t>
+      </w:r>
+      <w:r>
+        <w:t>The string provided by -</w:t>
+      </w:r>
+      <w:proofErr w:type="spellStart"/>
+      <w:r>
+        <w:t>sdatfmt</w:t>
+      </w:r>
+      <w:proofErr w:type="spellEnd"/>
+      <w:r>
+        <w:t xml:space="preserve"> will automatically be in double quotes ready to use as a string in the script. The format string has characters in it that have meaning, and any unknown characters are directly copied to the output.</w:t>
+      </w:r>
+      <w:r>
+        <w:t xml:space="preserve"> The characters below may be either upper or lower case.</w:t>
+      </w:r>
+    </w:p>
+    <w:p>
+      <w:pPr>
+        <w:pStyle w:val="ListParagraph"/>
+        <w:numPr>
+          <w:ilvl w:val="0"/>
+          <w:numId w:val="6"/>
+        </w:numPr>
+      </w:pPr>
+      <w:r>
+        <w:rPr>
+          <w:b/>
+          <w:bCs/>
+        </w:rPr>
+        <w:t>Y</w:t>
+      </w:r>
+      <w:r>
+        <w:tab/>
+        <w:t>Year as a four digit value</w:t>
+      </w:r>
+    </w:p>
+    <w:p>
+      <w:pPr>
+        <w:pStyle w:val="ListParagraph"/>
+        <w:numPr>
+          <w:ilvl w:val="0"/>
+          <w:numId w:val="6"/>
+        </w:numPr>
+      </w:pPr>
+      <w:r>
+        <w:rPr>
+          <w:b/>
+          <w:bCs/>
+        </w:rPr>
+        <w:t>M</w:t>
+      </w:r>
+      <w:r>
+        <w:tab/>
+        <w:t>Month as a two digit value, zero filled.</w:t>
+      </w:r>
+    </w:p>
+    <w:p>
+      <w:pPr>
+        <w:pStyle w:val="ListParagraph"/>
+        <w:numPr>
+          <w:ilvl w:val="0"/>
+          <w:numId w:val="6"/>
+        </w:numPr>
+      </w:pPr>
+      <w:r>
+        <w:rPr>
+          <w:b/>
+          <w:bCs/>
+        </w:rPr>
+        <w:t>D</w:t>
+      </w:r>
+      <w:r>
+        <w:tab/>
+        <w:t xml:space="preserve">Day as a two digit value, zero filled. </w:t>
+      </w:r>
+    </w:p>
+    <w:p>
+      <w:pPr>
+        <w:pStyle w:val="ListParagraph"/>
+        <w:numPr>
+          <w:ilvl w:val="0"/>
+          <w:numId w:val="6"/>
+        </w:numPr>
+      </w:pPr>
+      <w:r>
+        <w:rPr>
+          <w:b/>
+          <w:bCs/>
+        </w:rPr>
+        <w:t>H</w:t>
+      </w:r>
+      <w:r>
+        <w:tab/>
+        <w:t>Hours as a two digit value, zero filled.</w:t>
+      </w:r>
+    </w:p>
+    <w:p>
+      <w:pPr>
+        <w:pStyle w:val="ListParagraph"/>
+        <w:numPr>
+          <w:ilvl w:val="0"/>
+          <w:numId w:val="6"/>
+        </w:numPr>
+      </w:pPr>
+      <w:r>
+        <w:rPr>
+          <w:b/>
+          <w:bCs/>
+        </w:rPr>
+        <w:t>N</w:t>
+      </w:r>
+      <w:r>
+        <w:tab/>
+        <w:t>Minutes as a two digit value, zero filled.</w:t>
+      </w:r>
+    </w:p>
+    <w:p>
+      <w:pPr>
+        <w:pStyle w:val="ListParagraph"/>
+        <w:numPr>
+          <w:ilvl w:val="0"/>
+          <w:numId w:val="6"/>
+        </w:numPr>
+      </w:pPr>
+      <w:r>
+        <w:rPr>
+          <w:b/>
+          <w:bCs/>
+        </w:rPr>
+        <w:t>S</w:t>
+      </w:r>
+      <w:r>
+        <w:tab/>
+        <w:t>Seconds</w:t>
+      </w:r>
+      <w:r>
+        <w:t xml:space="preserve"> as a two digit value, zero filled.</w:t>
+      </w:r>
+    </w:p>
+    <w:p>
+      <w:pPr>
+        <w:pStyle w:val="ListParagraph"/>
+        <w:numPr>
+          <w:ilvl w:val="0"/>
+          <w:numId w:val="6"/>
+        </w:numPr>
+      </w:pPr>
+      <w:r>
+        <w:rPr>
+          <w:b/>
+          <w:bCs/>
+        </w:rPr>
+        <w:t>G</w:t>
+      </w:r>
+      <w:r>
+        <w:tab/>
+        <w:t>Git commit in short form for the file (either main script, or current included script). Git is used to check to see if the filename is part of a repository and if so, git log is used to get the commit that last modified that file.</w:t>
+      </w:r>
+    </w:p>
+    <w:p>
+      <w:pPr>
+        <w:ind w:left="1080"/>
+      </w:pPr>
+      <w:r>
+        <w:t xml:space="preserve">The default string for the variable substitution is </w:t>
+      </w:r>
+      <w:r>
+        <w:t>"</w:t>
+      </w:r>
+      <w:proofErr w:type="spellStart"/>
+      <w:r>
+        <w:t>y.m.d</w:t>
+      </w:r>
+      <w:proofErr w:type="spellEnd"/>
+      <w:r>
+        <w:t>"</w:t>
+      </w:r>
+      <w:r>
+        <w:t xml:space="preserve"> which can be changed with -</w:t>
+      </w:r>
+      <w:proofErr w:type="spellStart"/>
+      <w:r>
+        <w:t>sdatefmt</w:t>
+      </w:r>
+      <w:proofErr w:type="spellEnd"/>
+      <w:r>
+        <w:t>. The pragmas do not have a default and you must provide the format. For example:</w:t>
+      </w:r>
+    </w:p>
+    <w:p>
+      <w:pPr>
+        <w:ind w:left="1440"/>
+      </w:pPr>
+      <w:r>
+        <w:t xml:space="preserve">#pragma </w:t>
+      </w:r>
+      <w:proofErr w:type="spellStart"/>
+      <w:r>
+        <w:t>TyabScriptIncDate</w:t>
+      </w:r>
+      <w:proofErr w:type="spellEnd"/>
+      <w:r>
+        <w:t xml:space="preserve"> </w:t>
+      </w:r>
+      <w:proofErr w:type="spellStart"/>
+      <w:r>
+        <w:t>vy.m.d.g</w:t>
+      </w:r>
+      <w:proofErr w:type="spellEnd"/>
+      <w:r>
+        <w:t xml:space="preserve"> </w:t>
+      </w:r>
+    </w:p>
+    <w:p>
+      <w:pPr>
+        <w:ind w:left="1080"/>
+      </w:pPr>
+      <w:r>
+        <w:t>That will generate a line in the script similar to</w:t>
+      </w:r>
+    </w:p>
+    <w:p>
+      <w:pPr>
+        <w:ind w:left="1440"/>
+      </w:pPr>
+      <w:r>
+        <w:t xml:space="preserve">##pragma </w:t>
+      </w:r>
+      <w:proofErr w:type="spellStart"/>
+      <w:r>
+        <w:t>TyabScriptIncdate</w:t>
+      </w:r>
+      <w:proofErr w:type="spellEnd"/>
+      <w:r>
+        <w:t xml:space="preserve"> </w:t>
+      </w:r>
+      <w:proofErr w:type="spellStart"/>
+      <w:r>
+        <w:t>vy.m.d.g</w:t>
+      </w:r>
+      <w:proofErr w:type="spellEnd"/>
+      <w:r>
+        <w:t xml:space="preserve"> v2022.11.15.abcdef</w:t>
+      </w:r>
+    </w:p>
+    <w:p>
+      <w:pPr>
+        <w:ind w:left="720"/>
+      </w:pPr>
     </w:p>
     <w:p>
       <w:pPr>
@@ -1267,13 +2734,36 @@
         <w:ind w:left="720"/>
       </w:pPr>
       <w:r>
-        <w:t>This is a simple macro substitution. Occurrences of name will be replaced by value.  If you want name to be a string, enclose value in double quotes and that string with the quotes will be put into the script. For integer values, just use a number.  Name must be unique or an error is generated.</w:t>
+        <w:t>This is a simple macro substitution. Occurrences of name will be replaced by value</w:t>
+      </w:r>
+      <w:r>
+        <w:t xml:space="preserve"> (you may also add new ones from the command line by using -</w:t>
+      </w:r>
+      <w:proofErr w:type="spellStart"/>
+      <w:r>
+        <w:t>sdefine</w:t>
+      </w:r>
+      <w:proofErr w:type="spellEnd"/>
+      <w:r>
+        <w:t>)</w:t>
+      </w:r>
+      <w:r>
+        <w:t xml:space="preserve"> If you want name to be a string, enclose value in double quotes and that string with the quotes will be put into the script. For integer values, just use a number.  Name must be unique </w:t>
+      </w:r>
+      <w:r>
+        <w:t xml:space="preserve">and not match any reserved word </w:t>
+      </w:r>
+      <w:r>
+        <w:t>or an error is generated.</w:t>
       </w:r>
       <w:r>
         <w:t xml:space="preserve"> </w:t>
       </w:r>
       <w:r>
         <w:t>The name substitution will not modify comments</w:t>
+      </w:r>
+      <w:r>
+        <w:t xml:space="preserve"> – only places in the script where a variable name is valid</w:t>
       </w:r>
       <w:r>
         <w:t>.</w:t>
@@ -1295,6 +2785,7 @@
           <w:numId w:val="4"/>
         </w:numPr>
       </w:pPr>
+      <w:proofErr w:type="spellStart"/>
       <w:r>
         <w:rPr>
           <w:b/>
@@ -1302,6 +2793,7 @@
         </w:rPr>
         <w:t>TyabMapRows</w:t>
       </w:r>
+      <w:proofErr w:type="spellEnd"/>
       <w:r>
         <w:tab/>
       </w:r>
@@ -1312,7 +2804,21 @@
         <w:t xml:space="preserve">Integer value. </w:t>
       </w:r>
       <w:r>
-        <w:t>This is the number of rows in the map.</w:t>
+        <w:t xml:space="preserve">This is the number of rows in </w:t>
+      </w:r>
+      <w:r>
+        <w:t>-</w:t>
+      </w:r>
+      <w:proofErr w:type="spellStart"/>
+      <w:r>
+        <w:t>outmap</w:t>
+      </w:r>
+      <w:proofErr w:type="spellEnd"/>
+      <w:r>
+        <w:t xml:space="preserve"> map</w:t>
+      </w:r>
+      <w:r>
+        <w:t>.</w:t>
       </w:r>
     </w:p>
     <w:p>
@@ -1323,6 +2829,7 @@
           <w:numId w:val="4"/>
         </w:numPr>
       </w:pPr>
+      <w:proofErr w:type="spellStart"/>
       <w:r>
         <w:rPr>
           <w:b/>
@@ -1330,6 +2837,7 @@
         </w:rPr>
         <w:t>TyabMapCols</w:t>
       </w:r>
+      <w:proofErr w:type="spellEnd"/>
       <w:r>
         <w:tab/>
       </w:r>
@@ -1340,7 +2848,24 @@
         <w:t xml:space="preserve">Integer value. </w:t>
       </w:r>
       <w:r>
-        <w:t>This is the number of columns in the map</w:t>
+        <w:t xml:space="preserve">This is the number of columns in </w:t>
+      </w:r>
+      <w:r>
+        <w:t>-</w:t>
+      </w:r>
+      <w:proofErr w:type="spellStart"/>
+      <w:r>
+        <w:t>outmap</w:t>
+      </w:r>
+      <w:proofErr w:type="spellEnd"/>
+      <w:r>
+        <w:t xml:space="preserve"> </w:t>
+      </w:r>
+      <w:r>
+        <w:t>map</w:t>
+      </w:r>
+      <w:r>
+        <w:t>.</w:t>
       </w:r>
     </w:p>
     <w:p>
@@ -1351,6 +2876,7 @@
           <w:numId w:val="5"/>
         </w:numPr>
       </w:pPr>
+      <w:proofErr w:type="spellStart"/>
       <w:r>
         <w:rPr>
           <w:b/>
@@ -1358,6 +2884,7 @@
         </w:rPr>
         <w:t>TyabScriptDate</w:t>
       </w:r>
+      <w:proofErr w:type="spellEnd"/>
       <w:r>
         <w:rPr>
           <w:b/>
@@ -1370,7 +2897,21 @@
         <w:t xml:space="preserve">String value. </w:t>
       </w:r>
       <w:r>
-        <w:t>YYYYMMDD for the last modified time of the input script.</w:t>
+        <w:t xml:space="preserve">Default is </w:t>
+      </w:r>
+      <w:r>
+        <w:t>"</w:t>
+      </w:r>
+      <w:proofErr w:type="spellStart"/>
+      <w:r>
+        <w:t>y.m.d</w:t>
+      </w:r>
+      <w:proofErr w:type="spellEnd"/>
+      <w:r>
+        <w:t>"</w:t>
+      </w:r>
+      <w:r>
+        <w:t xml:space="preserve"> for the last modified time of the input script.</w:t>
       </w:r>
     </w:p>
     <w:p>
@@ -1385,6 +2926,7 @@
           <w:tab w:val="left" w:pos="2970"/>
         </w:tabs>
       </w:pPr>
+      <w:proofErr w:type="spellStart"/>
       <w:r>
         <w:rPr>
           <w:b/>
@@ -1406,18 +2948,27 @@
         </w:rPr>
         <w:t>IncDate</w:t>
       </w:r>
+      <w:proofErr w:type="spellEnd"/>
       <w:r>
         <w:tab/>
         <w:t xml:space="preserve">String value. </w:t>
       </w:r>
       <w:r>
-        <w:t>YYY</w:t>
-      </w:r>
-      <w:r>
-        <w:t>Y</w:t>
-      </w:r>
-      <w:r>
-        <w:t>MMDD for the</w:t>
+        <w:t xml:space="preserve">Default is </w:t>
+      </w:r>
+      <w:r>
+        <w:t>"</w:t>
+      </w:r>
+      <w:proofErr w:type="spellStart"/>
+      <w:r>
+        <w:t>y.m.d</w:t>
+      </w:r>
+      <w:proofErr w:type="spellEnd"/>
+      <w:r>
+        <w:t>"</w:t>
+      </w:r>
+      <w:r>
+        <w:t xml:space="preserve"> for the</w:t>
       </w:r>
       <w:r>
         <w:t xml:space="preserve"> last modified time of</w:t>
@@ -1609,6 +3160,119 @@
     </w:lvl>
   </w:abstractNum>
   <w:abstractNum w:abstractNumId="1" w15:restartNumberingAfterBreak="0">
+    <w:nsid w:val="03FF6D4E"/>
+    <w:multiLevelType w:val="hybridMultilevel"/>
+    <w:tmpl w:val="4390628E"/>
+    <w:lvl w:ilvl="0" w:tplc="04090001">
+      <w:start w:val="1"/>
+      <w:numFmt w:val="bullet"/>
+      <w:lvlText w:val=""/>
+      <w:lvlJc w:val="left"/>
+      <w:pPr>
+        <w:ind w:left="1440" w:hanging="360"/>
+      </w:pPr>
+      <w:rPr>
+        <w:rFonts w:ascii="Symbol" w:hAnsi="Symbol" w:hint="default"/>
+      </w:rPr>
+    </w:lvl>
+    <w:lvl w:ilvl="1" w:tplc="04090003" w:tentative="1">
+      <w:start w:val="1"/>
+      <w:numFmt w:val="bullet"/>
+      <w:lvlText w:val="o"/>
+      <w:lvlJc w:val="left"/>
+      <w:pPr>
+        <w:ind w:left="2160" w:hanging="360"/>
+      </w:pPr>
+      <w:rPr>
+        <w:rFonts w:ascii="Courier New" w:hAnsi="Courier New" w:cs="Courier New" w:hint="default"/>
+      </w:rPr>
+    </w:lvl>
+    <w:lvl w:ilvl="2" w:tplc="04090005" w:tentative="1">
+      <w:start w:val="1"/>
+      <w:numFmt w:val="bullet"/>
+      <w:lvlText w:val=""/>
+      <w:lvlJc w:val="left"/>
+      <w:pPr>
+        <w:ind w:left="2880" w:hanging="360"/>
+      </w:pPr>
+      <w:rPr>
+        <w:rFonts w:ascii="Wingdings" w:hAnsi="Wingdings" w:hint="default"/>
+      </w:rPr>
+    </w:lvl>
+    <w:lvl w:ilvl="3" w:tplc="04090001" w:tentative="1">
+      <w:start w:val="1"/>
+      <w:numFmt w:val="bullet"/>
+      <w:lvlText w:val=""/>
+      <w:lvlJc w:val="left"/>
+      <w:pPr>
+        <w:ind w:left="3600" w:hanging="360"/>
+      </w:pPr>
+      <w:rPr>
+        <w:rFonts w:ascii="Symbol" w:hAnsi="Symbol" w:hint="default"/>
+      </w:rPr>
+    </w:lvl>
+    <w:lvl w:ilvl="4" w:tplc="04090003" w:tentative="1">
+      <w:start w:val="1"/>
+      <w:numFmt w:val="bullet"/>
+      <w:lvlText w:val="o"/>
+      <w:lvlJc w:val="left"/>
+      <w:pPr>
+        <w:ind w:left="4320" w:hanging="360"/>
+      </w:pPr>
+      <w:rPr>
+        <w:rFonts w:ascii="Courier New" w:hAnsi="Courier New" w:cs="Courier New" w:hint="default"/>
+      </w:rPr>
+    </w:lvl>
+    <w:lvl w:ilvl="5" w:tplc="04090005" w:tentative="1">
+      <w:start w:val="1"/>
+      <w:numFmt w:val="bullet"/>
+      <w:lvlText w:val=""/>
+      <w:lvlJc w:val="left"/>
+      <w:pPr>
+        <w:ind w:left="5040" w:hanging="360"/>
+      </w:pPr>
+      <w:rPr>
+        <w:rFonts w:ascii="Wingdings" w:hAnsi="Wingdings" w:hint="default"/>
+      </w:rPr>
+    </w:lvl>
+    <w:lvl w:ilvl="6" w:tplc="04090001" w:tentative="1">
+      <w:start w:val="1"/>
+      <w:numFmt w:val="bullet"/>
+      <w:lvlText w:val=""/>
+      <w:lvlJc w:val="left"/>
+      <w:pPr>
+        <w:ind w:left="5760" w:hanging="360"/>
+      </w:pPr>
+      <w:rPr>
+        <w:rFonts w:ascii="Symbol" w:hAnsi="Symbol" w:hint="default"/>
+      </w:rPr>
+    </w:lvl>
+    <w:lvl w:ilvl="7" w:tplc="04090003" w:tentative="1">
+      <w:start w:val="1"/>
+      <w:numFmt w:val="bullet"/>
+      <w:lvlText w:val="o"/>
+      <w:lvlJc w:val="left"/>
+      <w:pPr>
+        <w:ind w:left="6480" w:hanging="360"/>
+      </w:pPr>
+      <w:rPr>
+        <w:rFonts w:ascii="Courier New" w:hAnsi="Courier New" w:cs="Courier New" w:hint="default"/>
+      </w:rPr>
+    </w:lvl>
+    <w:lvl w:ilvl="8" w:tplc="04090005" w:tentative="1">
+      <w:start w:val="1"/>
+      <w:numFmt w:val="bullet"/>
+      <w:lvlText w:val=""/>
+      <w:lvlJc w:val="left"/>
+      <w:pPr>
+        <w:ind w:left="7200" w:hanging="360"/>
+      </w:pPr>
+      <w:rPr>
+        <w:rFonts w:ascii="Wingdings" w:hAnsi="Wingdings" w:hint="default"/>
+      </w:rPr>
+    </w:lvl>
+  </w:abstractNum>
+  <w:abstractNum w:abstractNumId="2" w15:restartNumberingAfterBreak="0">
     <w:nsid w:val="55E440EA"/>
     <w:multiLevelType w:val="hybridMultilevel"/>
     <w:tmpl w:val="2CF071DC"/>
@@ -1721,7 +3385,7 @@
       </w:rPr>
     </w:lvl>
   </w:abstractNum>
-  <w:abstractNum w:abstractNumId="2" w15:restartNumberingAfterBreak="0">
+  <w:abstractNum w:abstractNumId="3" w15:restartNumberingAfterBreak="0">
     <w:nsid w:val="5E9E168C"/>
     <w:multiLevelType w:val="hybridMultilevel"/>
     <w:tmpl w:val="CE0E91D2"/>
@@ -1834,7 +3498,7 @@
       </w:rPr>
     </w:lvl>
   </w:abstractNum>
-  <w:abstractNum w:abstractNumId="3" w15:restartNumberingAfterBreak="0">
+  <w:abstractNum w:abstractNumId="4" w15:restartNumberingAfterBreak="0">
     <w:nsid w:val="5F9F2B1F"/>
     <w:multiLevelType w:val="hybridMultilevel"/>
     <w:tmpl w:val="E49CE224"/>
@@ -1947,7 +3611,7 @@
       </w:rPr>
     </w:lvl>
   </w:abstractNum>
-  <w:abstractNum w:abstractNumId="4" w15:restartNumberingAfterBreak="0">
+  <w:abstractNum w:abstractNumId="5" w15:restartNumberingAfterBreak="0">
     <w:nsid w:val="61FA727F"/>
     <w:multiLevelType w:val="hybridMultilevel"/>
     <w:tmpl w:val="9DB4A834"/>
@@ -2061,19 +3725,22 @@
     </w:lvl>
   </w:abstractNum>
   <w:num w:numId="1" w16cid:durableId="746266721">
-    <w:abstractNumId w:val="3"/>
+    <w:abstractNumId w:val="4"/>
   </w:num>
   <w:num w:numId="2" w16cid:durableId="746094">
-    <w:abstractNumId w:val="4"/>
+    <w:abstractNumId w:val="5"/>
   </w:num>
   <w:num w:numId="3" w16cid:durableId="738865490">
-    <w:abstractNumId w:val="1"/>
+    <w:abstractNumId w:val="2"/>
   </w:num>
   <w:num w:numId="4" w16cid:durableId="247157168">
     <w:abstractNumId w:val="0"/>
   </w:num>
   <w:num w:numId="5" w16cid:durableId="488517793">
-    <w:abstractNumId w:val="2"/>
+    <w:abstractNumId w:val="3"/>
+  </w:num>
+  <w:num w:numId="6" w16cid:durableId="1486897663">
+    <w:abstractNumId w:val="1"/>
   </w:num>
 </w:numbering>
 </file>

</xml_diff>

<commit_message>
Continued minor work on script processor. Clarified what a valid #pragma define value is. Added new merge, -mergerect which allows a subregion of the source for merge
</commit_message>
<xml_diff>
--- a/TyabMMDatUtil.docx
+++ b/TyabMMDatUtil.docx
@@ -12,7 +12,6 @@
           <w:szCs w:val="24"/>
         </w:rPr>
       </w:pPr>
-      <w:proofErr w:type="spellStart"/>
       <w:r>
         <w:rPr>
           <w:b/>
@@ -20,37 +19,7 @@
           <w:sz w:val="28"/>
           <w:szCs w:val="28"/>
         </w:rPr>
-        <w:t>Tyab's</w:t>
-      </w:r>
-      <w:proofErr w:type="spellEnd"/>
-      <w:r>
-        <w:rPr>
-          <w:b/>
-          <w:bCs/>
-          <w:sz w:val="28"/>
-          <w:szCs w:val="28"/>
-        </w:rPr>
-        <w:t xml:space="preserve"> Manic Miners .</w:t>
-      </w:r>
-      <w:proofErr w:type="spellStart"/>
-      <w:r>
-        <w:rPr>
-          <w:b/>
-          <w:bCs/>
-          <w:sz w:val="28"/>
-          <w:szCs w:val="28"/>
-        </w:rPr>
-        <w:t>dat</w:t>
-      </w:r>
-      <w:proofErr w:type="spellEnd"/>
-      <w:r>
-        <w:rPr>
-          <w:b/>
-          <w:bCs/>
-          <w:sz w:val="28"/>
-          <w:szCs w:val="28"/>
-        </w:rPr>
-        <w:t xml:space="preserve"> processing utility</w:t>
+        <w:t>Tyab's Manic Miners .dat processing utility</w:t>
       </w:r>
       <w:r>
         <w:rPr>
@@ -64,15 +33,7 @@
     </w:p>
     <w:p>
       <w:r>
-        <w:t>This program allows many operations on Manic Miner map .</w:t>
-      </w:r>
-      <w:proofErr w:type="spellStart"/>
-      <w:r>
-        <w:t>dat</w:t>
-      </w:r>
-      <w:proofErr w:type="spellEnd"/>
-      <w:r>
-        <w:t xml:space="preserve"> files.</w:t>
+        <w:t>This program allows many operations on Manic Miner map .dat files.</w:t>
       </w:r>
     </w:p>
     <w:p>
@@ -162,15 +123,7 @@
         </w:numPr>
       </w:pPr>
       <w:r>
-        <w:t>A source .</w:t>
-      </w:r>
-      <w:proofErr w:type="spellStart"/>
-      <w:r>
-        <w:t>dat</w:t>
-      </w:r>
-      <w:proofErr w:type="spellEnd"/>
-      <w:r>
-        <w:t xml:space="preserve"> file used mainly for source merge tiles, height, crystals, ore.</w:t>
+        <w:t>A source .dat file used mainly for source merge tiles, height, crystals, ore.</w:t>
       </w:r>
     </w:p>
     <w:p>
@@ -182,15 +135,7 @@
         </w:numPr>
       </w:pPr>
       <w:r>
-        <w:t>An existing destination .</w:t>
-      </w:r>
-      <w:proofErr w:type="spellStart"/>
-      <w:r>
-        <w:t>dat</w:t>
-      </w:r>
-      <w:proofErr w:type="spellEnd"/>
-      <w:r>
-        <w:t xml:space="preserve"> file that is both input and output. It is read in, possibly merged with data from the source file and written.</w:t>
+        <w:t>An existing destination .dat file that is both input and output. It is read in, possibly merged with data from the source file and written.</w:t>
       </w:r>
     </w:p>
     <w:p>
@@ -207,23 +152,7 @@
     </w:p>
     <w:p>
       <w:r>
-        <w:t xml:space="preserve">For both the </w:t>
-      </w:r>
-      <w:proofErr w:type="spellStart"/>
-      <w:r>
-        <w:t>srcmap</w:t>
-      </w:r>
-      <w:proofErr w:type="spellEnd"/>
-      <w:r>
-        <w:t xml:space="preserve"> and </w:t>
-      </w:r>
-      <w:proofErr w:type="spellStart"/>
-      <w:r>
-        <w:t>outmap</w:t>
-      </w:r>
-      <w:proofErr w:type="spellEnd"/>
-      <w:r>
-        <w:t>, those files are scanned for correctness.</w:t>
+        <w:t>For both the srcmap and outmap, those files are scanned for correctness.</w:t>
       </w:r>
     </w:p>
     <w:p>
@@ -238,113 +167,17 @@
     </w:p>
     <w:p>
       <w:r>
-        <w:t xml:space="preserve">If </w:t>
-      </w:r>
-      <w:proofErr w:type="spellStart"/>
-      <w:r>
-        <w:t>outmap</w:t>
-      </w:r>
-      <w:proofErr w:type="spellEnd"/>
-      <w:r>
-        <w:t xml:space="preserve"> does not exist, you can create it by supplying a </w:t>
-      </w:r>
-      <w:proofErr w:type="spellStart"/>
-      <w:r>
-        <w:t>srcmap</w:t>
-      </w:r>
-      <w:proofErr w:type="spellEnd"/>
-      <w:r>
-        <w:t xml:space="preserve"> and using -</w:t>
-      </w:r>
-      <w:proofErr w:type="spellStart"/>
-      <w:r>
-        <w:t>copysrc</w:t>
-      </w:r>
-      <w:proofErr w:type="spellEnd"/>
-      <w:r>
-        <w:t xml:space="preserve"> which will copy all </w:t>
-      </w:r>
-      <w:proofErr w:type="spellStart"/>
-      <w:r>
-        <w:t>srcmap</w:t>
-      </w:r>
-      <w:proofErr w:type="spellEnd"/>
-      <w:r>
-        <w:t xml:space="preserve"> data after fixing into </w:t>
-      </w:r>
-      <w:proofErr w:type="spellStart"/>
-      <w:r>
-        <w:t>outmap</w:t>
-      </w:r>
-      <w:proofErr w:type="spellEnd"/>
-      <w:r>
-        <w:t xml:space="preserve">. Any map data in </w:t>
-      </w:r>
-      <w:proofErr w:type="spellStart"/>
-      <w:r>
-        <w:t>outmap</w:t>
-      </w:r>
-      <w:proofErr w:type="spellEnd"/>
-      <w:r>
-        <w:t xml:space="preserve"> is lost being completely replaced by </w:t>
-      </w:r>
-      <w:proofErr w:type="spellStart"/>
-      <w:r>
-        <w:t>srcmap</w:t>
-      </w:r>
-      <w:proofErr w:type="spellEnd"/>
-      <w:r>
-        <w:t xml:space="preserve">. You can use resize and offsets, and they will result in </w:t>
-      </w:r>
-      <w:proofErr w:type="spellStart"/>
-      <w:r>
-        <w:t>outmap</w:t>
-      </w:r>
-      <w:proofErr w:type="spellEnd"/>
-      <w:r>
-        <w:t xml:space="preserve"> being a different size with the </w:t>
-      </w:r>
-      <w:proofErr w:type="spellStart"/>
-      <w:r>
-        <w:t>srcmap</w:t>
-      </w:r>
-      <w:proofErr w:type="spellEnd"/>
-      <w:r>
-        <w:t xml:space="preserve"> data at the provided offsets.</w:t>
-      </w:r>
-    </w:p>
-    <w:p>
-      <w:r>
-        <w:t xml:space="preserve">If </w:t>
-      </w:r>
-      <w:proofErr w:type="spellStart"/>
-      <w:r>
-        <w:t>outmap</w:t>
-      </w:r>
-      <w:proofErr w:type="spellEnd"/>
-      <w:r>
-        <w:t xml:space="preserve"> is being created by using -</w:t>
-      </w:r>
-      <w:proofErr w:type="spellStart"/>
-      <w:r>
-        <w:t>copysrc</w:t>
-      </w:r>
-      <w:proofErr w:type="spellEnd"/>
-      <w:r>
-        <w:t>, then the merge options are not valid since you are already copying over all of the map's data. However as stated above you can use the resize and offset values. This can be useful if creating a larger map from a smaller map and you want the smaller map to be centered in the larger map.</w:t>
-      </w:r>
-    </w:p>
-    <w:p>
-      <w:r>
-        <w:t xml:space="preserve">When merging tiles, the original solid rock regular walls are also copied to </w:t>
-      </w:r>
-      <w:proofErr w:type="spellStart"/>
-      <w:r>
-        <w:t>outmap</w:t>
-      </w:r>
-      <w:proofErr w:type="spellEnd"/>
-      <w:r>
-        <w:t>. This is so any walls that needed them are preserved.</w:t>
+        <w:t>If outmap does not exist, you can create it by supplying a srcmap and using -copysrc which will copy all srcmap data after fixing into outmap. Any map data in outmap is lost being completely replaced by srcmap. You can use resize and offsets, and they will result in outmap being a different size with the srcmap data at the provided offsets.</w:t>
+      </w:r>
+    </w:p>
+    <w:p>
+      <w:r>
+        <w:t>If outmap is being created by using -copysrc, then the merge options are not valid since you are already copying over all of the map's data. However as stated above you can use the resize and offset values. This can be useful if creating a larger map from a smaller map and you want the smaller map to be centered in the larger map.</w:t>
+      </w:r>
+    </w:p>
+    <w:p>
+      <w:r>
+        <w:t>When merging tiles, the original solid rock regular walls are also copied to outmap. This is so any walls that needed them are preserved.</w:t>
       </w:r>
     </w:p>
     <w:p>
@@ -354,49 +187,17 @@
     </w:p>
     <w:p>
       <w:r>
-        <w:t xml:space="preserve">After operations, the </w:t>
-      </w:r>
-      <w:proofErr w:type="spellStart"/>
-      <w:r>
-        <w:t>outmap</w:t>
-      </w:r>
-      <w:proofErr w:type="spellEnd"/>
-      <w:r>
-        <w:t xml:space="preserve"> automatically will have the border tiles all set to solid rock regular which is tile id 38.</w:t>
-      </w:r>
-    </w:p>
-    <w:p>
-      <w:r>
-        <w:t xml:space="preserve">On the </w:t>
-      </w:r>
-      <w:proofErr w:type="spellStart"/>
-      <w:r>
-        <w:t>outmap</w:t>
-      </w:r>
-      <w:proofErr w:type="spellEnd"/>
-      <w:r>
-        <w:t>, resize is always performed prior to merge, you can combine resize and merge in the same operation.</w:t>
-      </w:r>
-    </w:p>
-    <w:p>
-      <w:r>
-        <w:t xml:space="preserve">During merge, clipping is done automatically so you don't have to worry about the </w:t>
-      </w:r>
-      <w:proofErr w:type="spellStart"/>
-      <w:r>
-        <w:t>srcmap</w:t>
-      </w:r>
-      <w:proofErr w:type="spellEnd"/>
-      <w:r>
-        <w:t xml:space="preserve"> being larger than </w:t>
-      </w:r>
-      <w:proofErr w:type="spellStart"/>
-      <w:r>
-        <w:t>outmap</w:t>
-      </w:r>
-      <w:proofErr w:type="spellEnd"/>
-      <w:r>
-        <w:t xml:space="preserve"> nor worry about offsets. Offsets during merge can be negative and works as expected.</w:t>
+        <w:t>After operations, the outmap automatically will have the border tiles all set to solid rock regular which is tile id 38.</w:t>
+      </w:r>
+    </w:p>
+    <w:p>
+      <w:r>
+        <w:t>On the outmap, resize is always performed prior to merge, you can combine resize and merge in the same operation.</w:t>
+      </w:r>
+    </w:p>
+    <w:p>
+      <w:r>
+        <w:t>During merge, clipping is done automatically so you don't have to worry about the srcmap being larger than outmap nor worry about offsets. Offsets during merge can be negative and works as expected.</w:t>
       </w:r>
     </w:p>
     <w:p>
@@ -412,7 +213,7 @@
     </w:p>
     <w:p>
       <w:r>
-        <w:t xml:space="preserve"> -help</w:t>
+        <w:t>-help</w:t>
       </w:r>
       <w:r>
         <w:tab/>
@@ -429,13 +230,8 @@
     </w:p>
     <w:p>
       <w:r>
-        <w:t xml:space="preserve"> -</w:t>
-      </w:r>
-      <w:proofErr w:type="spellStart"/>
-      <w:r>
-        <w:t>srcmap</w:t>
-      </w:r>
-      <w:proofErr w:type="spellEnd"/>
+        <w:t>-srcmap</w:t>
+      </w:r>
       <w:r>
         <w:t xml:space="preserve"> </w:t>
       </w:r>
@@ -455,13 +251,8 @@
     </w:p>
     <w:p>
       <w:r>
-        <w:t xml:space="preserve"> -</w:t>
-      </w:r>
-      <w:proofErr w:type="spellStart"/>
-      <w:r>
-        <w:t>outmap</w:t>
-      </w:r>
-      <w:proofErr w:type="spellEnd"/>
+        <w:t>-outmap</w:t>
+      </w:r>
       <w:r>
         <w:t xml:space="preserve"> </w:t>
       </w:r>
@@ -481,631 +272,192 @@
     </w:p>
     <w:p>
       <w:r>
-        <w:t xml:space="preserve"> -overwrite</w:t>
-      </w:r>
-      <w:r>
-        <w:tab/>
-      </w:r>
-      <w:r>
-        <w:tab/>
-      </w:r>
-      <w:r>
-        <w:t xml:space="preserve">allow changing existing </w:t>
-      </w:r>
-      <w:proofErr w:type="spellStart"/>
-      <w:r>
-        <w:t>outmap</w:t>
-      </w:r>
-      <w:proofErr w:type="spellEnd"/>
-    </w:p>
-    <w:p>
-      <w:r>
-        <w:t xml:space="preserve"> -</w:t>
-      </w:r>
-      <w:proofErr w:type="spellStart"/>
-      <w:r>
-        <w:t>copysrc</w:t>
-      </w:r>
-      <w:proofErr w:type="spellEnd"/>
-      <w:r>
-        <w:tab/>
-      </w:r>
-      <w:r>
-        <w:tab/>
-      </w:r>
-      <w:proofErr w:type="spellStart"/>
-      <w:r>
-        <w:t>outmap</w:t>
-      </w:r>
-      <w:proofErr w:type="spellEnd"/>
-      <w:r>
-        <w:t xml:space="preserve"> is recreated from </w:t>
-      </w:r>
-      <w:proofErr w:type="spellStart"/>
-      <w:r>
-        <w:t>srcmap</w:t>
-      </w:r>
-      <w:proofErr w:type="spellEnd"/>
-      <w:r>
-        <w:t>, implies -overwrite</w:t>
-      </w:r>
-    </w:p>
-    <w:p>
-      <w:r>
-        <w:t xml:space="preserve"> -</w:t>
-      </w:r>
-      <w:proofErr w:type="spellStart"/>
-      <w:r>
-        <w:t>mergeheight</w:t>
-      </w:r>
-      <w:proofErr w:type="spellEnd"/>
-      <w:r>
-        <w:tab/>
-      </w:r>
-      <w:r>
-        <w:tab/>
-      </w:r>
-      <w:r>
-        <w:t xml:space="preserve">merge height values from </w:t>
-      </w:r>
-      <w:proofErr w:type="spellStart"/>
-      <w:r>
-        <w:t>srcmap</w:t>
-      </w:r>
-      <w:proofErr w:type="spellEnd"/>
-      <w:r>
-        <w:t xml:space="preserve"> into </w:t>
-      </w:r>
-      <w:proofErr w:type="spellStart"/>
-      <w:r>
-        <w:t>outmap</w:t>
-      </w:r>
-      <w:proofErr w:type="spellEnd"/>
-    </w:p>
-    <w:p>
-      <w:r>
-        <w:t xml:space="preserve"> -</w:t>
-      </w:r>
-      <w:proofErr w:type="spellStart"/>
-      <w:r>
-        <w:t>mergecrystal</w:t>
-      </w:r>
-      <w:proofErr w:type="spellEnd"/>
-      <w:r>
-        <w:tab/>
-      </w:r>
-      <w:r>
-        <w:tab/>
-      </w:r>
-      <w:r>
-        <w:t xml:space="preserve">merge crystals values from </w:t>
-      </w:r>
-      <w:proofErr w:type="spellStart"/>
-      <w:r>
-        <w:t>srcmap</w:t>
-      </w:r>
-      <w:proofErr w:type="spellEnd"/>
-      <w:r>
-        <w:t xml:space="preserve"> into </w:t>
-      </w:r>
-      <w:proofErr w:type="spellStart"/>
-      <w:r>
-        <w:t>outmap</w:t>
-      </w:r>
-      <w:proofErr w:type="spellEnd"/>
-    </w:p>
-    <w:p>
-      <w:r>
-        <w:t xml:space="preserve"> -</w:t>
-      </w:r>
-      <w:proofErr w:type="spellStart"/>
-      <w:r>
-        <w:t>mergeore</w:t>
-      </w:r>
-      <w:proofErr w:type="spellEnd"/>
-      <w:r>
-        <w:t xml:space="preserve">      </w:t>
-      </w:r>
-      <w:r>
-        <w:tab/>
-      </w:r>
-      <w:r>
-        <w:tab/>
-      </w:r>
-      <w:r>
-        <w:t xml:space="preserve">merge ore values from </w:t>
-      </w:r>
-      <w:proofErr w:type="spellStart"/>
-      <w:r>
-        <w:t>srcmap</w:t>
-      </w:r>
-      <w:proofErr w:type="spellEnd"/>
-      <w:r>
-        <w:t xml:space="preserve"> into </w:t>
-      </w:r>
-      <w:proofErr w:type="spellStart"/>
-      <w:r>
-        <w:t>outmap</w:t>
-      </w:r>
-      <w:proofErr w:type="spellEnd"/>
-    </w:p>
-    <w:p>
-      <w:r>
-        <w:t xml:space="preserve"> -</w:t>
-      </w:r>
-      <w:proofErr w:type="spellStart"/>
-      <w:r>
-        <w:t>mergetile</w:t>
-      </w:r>
-      <w:proofErr w:type="spellEnd"/>
-      <w:r>
-        <w:t xml:space="preserve">     </w:t>
-      </w:r>
-      <w:r>
-        <w:tab/>
-      </w:r>
-      <w:r>
-        <w:tab/>
-      </w:r>
-      <w:r>
-        <w:t xml:space="preserve">merge tile values from </w:t>
-      </w:r>
-      <w:proofErr w:type="spellStart"/>
-      <w:r>
-        <w:t>srcmap</w:t>
-      </w:r>
-      <w:proofErr w:type="spellEnd"/>
-      <w:r>
-        <w:t xml:space="preserve"> into </w:t>
-      </w:r>
-      <w:proofErr w:type="spellStart"/>
-      <w:r>
-        <w:t>outmap</w:t>
-      </w:r>
-      <w:proofErr w:type="spellEnd"/>
-    </w:p>
-    <w:p>
-      <w:r>
-        <w:t xml:space="preserve"> -</w:t>
-      </w:r>
-      <w:proofErr w:type="spellStart"/>
-      <w:r>
-        <w:t>offsetrow</w:t>
-      </w:r>
-      <w:proofErr w:type="spellEnd"/>
-      <w:r>
-        <w:t xml:space="preserve"> </w:t>
-      </w:r>
-      <w:r>
+        <w:t>-overwrite</w:t>
+      </w:r>
+      <w:r>
+        <w:tab/>
+      </w:r>
+      <w:r>
+        <w:tab/>
+      </w:r>
+      <w:r>
+        <w:t>allow changing existing outmap</w:t>
+      </w:r>
+    </w:p>
+    <w:p>
+      <w:r>
+        <w:t>-copysrc</w:t>
+      </w:r>
+      <w:r>
+        <w:tab/>
+      </w:r>
+      <w:r>
+        <w:tab/>
+      </w:r>
+      <w:r>
+        <w:t>outmap is recreated from srcmap, implies -overwrite</w:t>
+      </w:r>
+    </w:p>
+    <w:p>
+      <w:r>
+        <w:t>-mergeheight</w:t>
+      </w:r>
+      <w:r>
+        <w:tab/>
+      </w:r>
+      <w:r>
+        <w:tab/>
+      </w:r>
+      <w:r>
+        <w:t>merge height values from srcmap into outmap</w:t>
+      </w:r>
+    </w:p>
+    <w:p>
+      <w:r>
+        <w:t>-mergecrystal</w:t>
+      </w:r>
+      <w:r>
+        <w:tab/>
+      </w:r>
+      <w:r>
+        <w:tab/>
+      </w:r>
+      <w:r>
+        <w:t>merge crystals values from srcmap into outmap</w:t>
+      </w:r>
+    </w:p>
+    <w:p>
+      <w:r>
+        <w:t xml:space="preserve">-mergeore      </w:t>
+      </w:r>
+      <w:r>
+        <w:tab/>
+      </w:r>
+      <w:r>
+        <w:tab/>
+      </w:r>
+      <w:r>
+        <w:t>merge ore values from srcmap into outmap</w:t>
+      </w:r>
+    </w:p>
+    <w:p>
+      <w:r>
+        <w:t xml:space="preserve">-mergetile     </w:t>
+      </w:r>
+      <w:r>
+        <w:tab/>
+      </w:r>
+      <w:r>
+        <w:tab/>
+      </w:r>
+      <w:r>
+        <w:t>merge tile values from srcmap into outmap</w:t>
+      </w:r>
+    </w:p>
+    <w:p>
+      <w:pPr>
         <w:rPr>
           <w:i/>
           <w:iCs/>
         </w:rPr>
-        <w:t>number</w:t>
-      </w:r>
-      <w:r>
-        <w:tab/>
-      </w:r>
-      <w:r>
-        <w:t xml:space="preserve">row offset when merging/copying </w:t>
-      </w:r>
-      <w:proofErr w:type="spellStart"/>
-      <w:r>
-        <w:t>srcmap</w:t>
-      </w:r>
-      <w:proofErr w:type="spellEnd"/>
-      <w:r>
-        <w:t xml:space="preserve"> into </w:t>
-      </w:r>
-      <w:proofErr w:type="spellStart"/>
-      <w:r>
-        <w:t>outmap</w:t>
-      </w:r>
-      <w:proofErr w:type="spellEnd"/>
-      <w:r>
-        <w:t>, default 0</w:t>
-      </w:r>
-    </w:p>
-    <w:p>
-      <w:r>
-        <w:t xml:space="preserve"> -</w:t>
-      </w:r>
-      <w:proofErr w:type="spellStart"/>
-      <w:r>
-        <w:t>offsetcol</w:t>
-      </w:r>
-      <w:proofErr w:type="spellEnd"/>
-      <w:r>
-        <w:t xml:space="preserve"> </w:t>
+      </w:pPr>
+      <w:r>
+        <w:t xml:space="preserve">-mergerect  </w:t>
       </w:r>
       <w:r>
         <w:rPr>
           <w:i/>
           <w:iCs/>
         </w:rPr>
-        <w:t>number</w:t>
-      </w:r>
-      <w:r>
-        <w:tab/>
-      </w:r>
-      <w:r>
-        <w:t xml:space="preserve">col offset when merging/copying </w:t>
-      </w:r>
-      <w:proofErr w:type="spellStart"/>
-      <w:r>
-        <w:t>srcmap</w:t>
-      </w:r>
-      <w:proofErr w:type="spellEnd"/>
-      <w:r>
-        <w:t xml:space="preserve"> into </w:t>
-      </w:r>
-      <w:proofErr w:type="spellStart"/>
-      <w:r>
-        <w:t>outmap</w:t>
-      </w:r>
-      <w:proofErr w:type="spellEnd"/>
-      <w:r>
-        <w:t>, default 0</w:t>
-      </w:r>
-    </w:p>
-    <w:p>
-      <w:r>
-        <w:t xml:space="preserve"> -</w:t>
-      </w:r>
-      <w:proofErr w:type="spellStart"/>
-      <w:r>
-        <w:t>resizerow</w:t>
-      </w:r>
-      <w:proofErr w:type="spellEnd"/>
-      <w:r>
-        <w:t xml:space="preserve"> </w:t>
+        <w:t>s</w:t>
       </w:r>
       <w:r>
         <w:rPr>
           <w:i/>
           <w:iCs/>
         </w:rPr>
-        <w:t>number</w:t>
-      </w:r>
-      <w:r>
-        <w:tab/>
-      </w:r>
-      <w:r>
-        <w:t xml:space="preserve">resize </w:t>
-      </w:r>
-      <w:proofErr w:type="spellStart"/>
-      <w:r>
-        <w:t>outmap</w:t>
-      </w:r>
-      <w:proofErr w:type="spellEnd"/>
-      <w:r>
-        <w:t xml:space="preserve"> rows for </w:t>
-      </w:r>
-      <w:proofErr w:type="spellStart"/>
-      <w:r>
-        <w:t>tiles,height,resources</w:t>
-      </w:r>
-      <w:proofErr w:type="spellEnd"/>
-    </w:p>
-    <w:p>
-      <w:r>
-        <w:t xml:space="preserve"> -</w:t>
-      </w:r>
-      <w:proofErr w:type="spellStart"/>
-      <w:r>
-        <w:t>resizecol</w:t>
-      </w:r>
-      <w:proofErr w:type="spellEnd"/>
-      <w:r>
-        <w:t xml:space="preserve"> </w:t>
+        <w:t>tart</w:t>
       </w:r>
       <w:r>
         <w:rPr>
           <w:i/>
           <w:iCs/>
         </w:rPr>
-        <w:t>number</w:t>
-      </w:r>
-      <w:r>
-        <w:tab/>
-      </w:r>
-      <w:r>
-        <w:t xml:space="preserve">resize </w:t>
-      </w:r>
-      <w:proofErr w:type="spellStart"/>
-      <w:r>
-        <w:t>outmap</w:t>
-      </w:r>
-      <w:proofErr w:type="spellEnd"/>
-      <w:r>
-        <w:t xml:space="preserve"> </w:t>
-      </w:r>
-      <w:proofErr w:type="spellStart"/>
-      <w:r>
-        <w:t>cols</w:t>
-      </w:r>
-      <w:proofErr w:type="spellEnd"/>
-      <w:r>
-        <w:t xml:space="preserve"> for </w:t>
-      </w:r>
-      <w:proofErr w:type="spellStart"/>
-      <w:r>
-        <w:t>tiles,height,resources</w:t>
-      </w:r>
-      <w:proofErr w:type="spellEnd"/>
-    </w:p>
-    <w:p>
-      <w:r>
-        <w:t xml:space="preserve"> -</w:t>
-      </w:r>
-      <w:proofErr w:type="spellStart"/>
-      <w:r>
-        <w:t>deftile</w:t>
-      </w:r>
-      <w:proofErr w:type="spellEnd"/>
-      <w:r>
-        <w:t xml:space="preserve"> </w:t>
+        <w:t>row,</w:t>
       </w:r>
       <w:r>
         <w:rPr>
           <w:i/>
           <w:iCs/>
         </w:rPr>
-        <w:t>number</w:t>
+        <w:t xml:space="preserve"> </w:t>
       </w:r>
       <w:r>
         <w:rPr>
           <w:i/>
           <w:iCs/>
         </w:rPr>
-        <w:tab/>
-      </w:r>
-      <w:r>
-        <w:tab/>
-      </w:r>
-      <w:r>
-        <w:t>value for invalid tiles or resize, default 1</w:t>
-      </w:r>
-      <w:r>
-        <w:t xml:space="preserve"> which is a simple ground tile.</w:t>
-      </w:r>
-    </w:p>
-    <w:p>
-      <w:r>
-        <w:t xml:space="preserve"> -</w:t>
-      </w:r>
-      <w:proofErr w:type="spellStart"/>
-      <w:r>
-        <w:t>defheight</w:t>
-      </w:r>
-      <w:proofErr w:type="spellEnd"/>
-      <w:r>
-        <w:t xml:space="preserve"> </w:t>
+        <w:t>s</w:t>
       </w:r>
       <w:r>
         <w:rPr>
           <w:i/>
           <w:iCs/>
         </w:rPr>
-        <w:t>number</w:t>
-      </w:r>
-      <w:r>
-        <w:tab/>
-      </w:r>
-      <w:r>
-        <w:t>value for invalid heights or resize, default 0</w:t>
-      </w:r>
-    </w:p>
-    <w:p>
-      <w:r>
-        <w:t xml:space="preserve"> -</w:t>
-      </w:r>
-      <w:proofErr w:type="spellStart"/>
-      <w:r>
-        <w:t>defcrystal</w:t>
-      </w:r>
-      <w:proofErr w:type="spellEnd"/>
-      <w:r>
-        <w:t xml:space="preserve"> </w:t>
+        <w:t>tart</w:t>
       </w:r>
       <w:r>
         <w:rPr>
           <w:i/>
           <w:iCs/>
         </w:rPr>
-        <w:t>number</w:t>
-      </w:r>
-      <w:r>
-        <w:t xml:space="preserve"> </w:t>
-      </w:r>
-      <w:r>
-        <w:tab/>
-      </w:r>
-      <w:r>
-        <w:t>value for invalid crystals or resize, default 0</w:t>
-      </w:r>
-    </w:p>
-    <w:p>
-      <w:r>
-        <w:t xml:space="preserve"> -</w:t>
-      </w:r>
-      <w:proofErr w:type="spellStart"/>
-      <w:r>
-        <w:t>defore</w:t>
-      </w:r>
-      <w:proofErr w:type="spellEnd"/>
-      <w:r>
-        <w:t xml:space="preserve"> </w:t>
+        <w:t>col, e</w:t>
       </w:r>
       <w:r>
         <w:rPr>
           <w:i/>
           <w:iCs/>
         </w:rPr>
-        <w:t>number</w:t>
-      </w:r>
-      <w:r>
-        <w:tab/>
-      </w:r>
-      <w:r>
-        <w:t>value for invalid ore or resize, default 0</w:t>
-      </w:r>
-    </w:p>
-    <w:p>
-      <w:r>
-        <w:t xml:space="preserve"> -</w:t>
-      </w:r>
-      <w:proofErr w:type="spellStart"/>
-      <w:r>
-        <w:t>mapname</w:t>
-      </w:r>
-      <w:proofErr w:type="spellEnd"/>
-      <w:r>
-        <w:t xml:space="preserve"> </w:t>
+        <w:t>nd</w:t>
       </w:r>
       <w:r>
         <w:rPr>
           <w:i/>
           <w:iCs/>
         </w:rPr>
-        <w:t>string</w:t>
-      </w:r>
-      <w:r>
-        <w:tab/>
-      </w:r>
-      <w:proofErr w:type="spellStart"/>
-      <w:r>
-        <w:t>levelname</w:t>
-      </w:r>
-      <w:proofErr w:type="spellEnd"/>
-      <w:r>
-        <w:t>:</w:t>
-      </w:r>
-      <w:r>
-        <w:t xml:space="preserve"> value s</w:t>
-      </w:r>
-      <w:r>
-        <w:t xml:space="preserve">aved in </w:t>
-      </w:r>
-      <w:proofErr w:type="spellStart"/>
-      <w:r>
-        <w:t>outmap</w:t>
-      </w:r>
-      <w:proofErr w:type="spellEnd"/>
-      <w:r>
-        <w:t xml:space="preserve"> info section</w:t>
-      </w:r>
-    </w:p>
-    <w:p>
-      <w:r>
-        <w:t xml:space="preserve"> -creator</w:t>
-      </w:r>
-      <w:r>
-        <w:t xml:space="preserve"> </w:t>
+        <w:t>row,</w:t>
       </w:r>
       <w:r>
         <w:rPr>
           <w:i/>
           <w:iCs/>
         </w:rPr>
-        <w:t>string</w:t>
-      </w:r>
-      <w:r>
-        <w:tab/>
-      </w:r>
-      <w:r>
-        <w:tab/>
-      </w:r>
-      <w:r>
-        <w:t>creator</w:t>
-      </w:r>
-      <w:r>
-        <w:t xml:space="preserve">: value </w:t>
-      </w:r>
-      <w:r>
-        <w:t xml:space="preserve">to be saved in </w:t>
-      </w:r>
-      <w:proofErr w:type="spellStart"/>
-      <w:r>
-        <w:t>outmap</w:t>
-      </w:r>
-      <w:proofErr w:type="spellEnd"/>
-      <w:r>
-        <w:t xml:space="preserve"> info section</w:t>
-      </w:r>
-    </w:p>
-    <w:p>
-      <w:r>
-        <w:t xml:space="preserve"> -fix</w:t>
-      </w:r>
-      <w:r>
-        <w:tab/>
-      </w:r>
-      <w:r>
-        <w:tab/>
-      </w:r>
-      <w:r>
-        <w:tab/>
-      </w:r>
-      <w:proofErr w:type="spellStart"/>
-      <w:r>
-        <w:t>fix</w:t>
-      </w:r>
-      <w:proofErr w:type="spellEnd"/>
-      <w:r>
-        <w:t xml:space="preserve"> invalid/missing tile, height, crystal, ore values</w:t>
-      </w:r>
-      <w:r>
-        <w:t>. Changes associated errors to warnings.</w:t>
-      </w:r>
-    </w:p>
-    <w:p>
-      <w:r>
-        <w:t xml:space="preserve"> -script</w:t>
-      </w:r>
-      <w:r>
-        <w:t xml:space="preserve"> </w:t>
+        <w:t xml:space="preserve"> end</w:t>
       </w:r>
       <w:r>
         <w:rPr>
           <w:i/>
           <w:iCs/>
         </w:rPr>
-        <w:t>filename</w:t>
-      </w:r>
-      <w:r>
-        <w:t xml:space="preserve">        </w:t>
-      </w:r>
-      <w:r>
-        <w:tab/>
-      </w:r>
-      <w:r>
-        <w:t>file</w:t>
-      </w:r>
-      <w:r>
-        <w:t xml:space="preserve"> </w:t>
-      </w:r>
-      <w:r>
-        <w:t xml:space="preserve">name of script file to replace </w:t>
-      </w:r>
-      <w:proofErr w:type="spellStart"/>
-      <w:r>
-        <w:t>outmap's</w:t>
-      </w:r>
-      <w:proofErr w:type="spellEnd"/>
-      <w:r>
-        <w:t xml:space="preserve"> script.</w:t>
-      </w:r>
-    </w:p>
-    <w:p>
-      <w:r>
-        <w:t>-</w:t>
-      </w:r>
-      <w:proofErr w:type="spellStart"/>
-      <w:r>
-        <w:t>sincdirs</w:t>
-      </w:r>
-      <w:proofErr w:type="spellEnd"/>
+        <w:t>col</w:t>
+      </w:r>
+    </w:p>
+    <w:p>
+      <w:r>
+        <w:tab/>
+      </w:r>
+      <w:r>
+        <w:tab/>
+      </w:r>
+      <w:r>
+        <w:tab/>
+        <w:t>Merge subregion from source, from start through end.</w:t>
+      </w:r>
+    </w:p>
+    <w:p>
+      <w:r>
+        <w:t>-offsetrow</w:t>
+      </w:r>
       <w:r>
         <w:t xml:space="preserve"> </w:t>
       </w:r>
@@ -1114,67 +466,22 @@
           <w:i/>
           <w:iCs/>
         </w:rPr>
-        <w:t>paths</w:t>
-      </w:r>
-      <w:r>
-        <w:tab/>
-      </w:r>
-      <w:r>
-        <w:tab/>
-        <w:t>; set of paths to search for included scripts</w:t>
-      </w:r>
-    </w:p>
-    <w:p>
-      <w:r>
-        <w:t>-</w:t>
-      </w:r>
-      <w:proofErr w:type="spellStart"/>
-      <w:r>
-        <w:t>sfixspace</w:t>
-      </w:r>
-      <w:proofErr w:type="spellEnd"/>
-      <w:r>
-        <w:tab/>
-      </w:r>
-      <w:r>
-        <w:tab/>
-        <w:t xml:space="preserve">will fix script saved in </w:t>
-      </w:r>
-      <w:proofErr w:type="spellStart"/>
-      <w:r>
-        <w:t>outmap</w:t>
-      </w:r>
-      <w:proofErr w:type="spellEnd"/>
-      <w:r>
-        <w:t xml:space="preserve"> removing spaces where not allowed</w:t>
-      </w:r>
-    </w:p>
-    <w:p>
-      <w:r>
-        <w:t>-</w:t>
-      </w:r>
-      <w:proofErr w:type="spellStart"/>
-      <w:r>
-        <w:t>snocomment</w:t>
-      </w:r>
-      <w:proofErr w:type="spellEnd"/>
-      <w:r>
-        <w:tab/>
-      </w:r>
-      <w:r>
-        <w:tab/>
-        <w:t>will strip comments from script except for those that use #.</w:t>
-      </w:r>
-    </w:p>
-    <w:p>
-      <w:r>
-        <w:t>-</w:t>
-      </w:r>
-      <w:proofErr w:type="spellStart"/>
-      <w:r>
-        <w:t>sdefine</w:t>
-      </w:r>
-      <w:proofErr w:type="spellEnd"/>
+        <w:t>number</w:t>
+      </w:r>
+      <w:r>
+        <w:tab/>
+      </w:r>
+      <w:r>
+        <w:t>row offset when merging/copying srcmap into outmap</w:t>
+      </w:r>
+      <w:r>
+        <w:t>, default 0</w:t>
+      </w:r>
+    </w:p>
+    <w:p>
+      <w:r>
+        <w:t>-offsetcol</w:t>
+      </w:r>
       <w:r>
         <w:t xml:space="preserve"> </w:t>
       </w:r>
@@ -1183,22 +490,22 @@
           <w:i/>
           <w:iCs/>
         </w:rPr>
-        <w:t>name=value</w:t>
-      </w:r>
-      <w:r>
-        <w:tab/>
-        <w:t>define variable name to be replaced with value</w:t>
-      </w:r>
-    </w:p>
-    <w:p>
-      <w:r>
-        <w:t>-</w:t>
-      </w:r>
-      <w:proofErr w:type="spellStart"/>
-      <w:r>
-        <w:t>sdatefmt</w:t>
-      </w:r>
-      <w:proofErr w:type="spellEnd"/>
+        <w:t>number</w:t>
+      </w:r>
+      <w:r>
+        <w:tab/>
+      </w:r>
+      <w:r>
+        <w:t>col offset when merging/copying srcmap into outmap</w:t>
+      </w:r>
+      <w:r>
+        <w:t>, default 0</w:t>
+      </w:r>
+    </w:p>
+    <w:p>
+      <w:r>
+        <w:t>-resizerow</w:t>
+      </w:r>
       <w:r>
         <w:t xml:space="preserve"> </w:t>
       </w:r>
@@ -1207,45 +514,326 @@
           <w:i/>
           <w:iCs/>
         </w:rPr>
-        <w:t>string</w:t>
+        <w:t>number</w:t>
+      </w:r>
+      <w:r>
+        <w:tab/>
+      </w:r>
+      <w:r>
+        <w:t>resize outmap rows for tiles,height,resources</w:t>
+      </w:r>
+    </w:p>
+    <w:p>
+      <w:r>
+        <w:t>-resizecol</w:t>
+      </w:r>
+      <w:r>
+        <w:t xml:space="preserve"> </w:t>
       </w:r>
       <w:r>
         <w:rPr>
           <w:i/>
           <w:iCs/>
         </w:rPr>
-        <w:tab/>
-      </w:r>
-      <w:r>
-        <w:tab/>
-        <w:t xml:space="preserve">format string for </w:t>
-      </w:r>
-      <w:proofErr w:type="spellStart"/>
-      <w:r>
-        <w:t>TyabScriptDate</w:t>
-      </w:r>
-      <w:proofErr w:type="spellEnd"/>
-      <w:r>
-        <w:t xml:space="preserve"> and </w:t>
-      </w:r>
-      <w:proofErr w:type="spellStart"/>
-      <w:r>
-        <w:t>TyabScriptIncDate</w:t>
-      </w:r>
-      <w:proofErr w:type="spellEnd"/>
-      <w:r>
-        <w:t xml:space="preserve">, default is </w:t>
-      </w:r>
-      <w:r>
-        <w:t>"</w:t>
-      </w:r>
-      <w:proofErr w:type="spellStart"/>
-      <w:r>
-        <w:t>y.m.d</w:t>
-      </w:r>
-      <w:proofErr w:type="spellEnd"/>
-      <w:r>
-        <w:t>"</w:t>
+        <w:t>number</w:t>
+      </w:r>
+      <w:r>
+        <w:tab/>
+      </w:r>
+      <w:r>
+        <w:t>resize outmap cols for tiles,height,resources</w:t>
+      </w:r>
+    </w:p>
+    <w:p>
+      <w:r>
+        <w:t>-deftile</w:t>
+      </w:r>
+      <w:r>
+        <w:t xml:space="preserve"> </w:t>
+      </w:r>
+      <w:r>
+        <w:rPr>
+          <w:i/>
+          <w:iCs/>
+        </w:rPr>
+        <w:t>number</w:t>
+      </w:r>
+      <w:r>
+        <w:rPr>
+          <w:i/>
+          <w:iCs/>
+        </w:rPr>
+        <w:tab/>
+      </w:r>
+      <w:r>
+        <w:tab/>
+      </w:r>
+      <w:r>
+        <w:t>value for invalid tiles or resize, default 1</w:t>
+      </w:r>
+      <w:r>
+        <w:t xml:space="preserve"> which is a simple ground tile.</w:t>
+      </w:r>
+    </w:p>
+    <w:p>
+      <w:r>
+        <w:t>-defheight</w:t>
+      </w:r>
+      <w:r>
+        <w:t xml:space="preserve"> </w:t>
+      </w:r>
+      <w:r>
+        <w:rPr>
+          <w:i/>
+          <w:iCs/>
+        </w:rPr>
+        <w:t>number</w:t>
+      </w:r>
+      <w:r>
+        <w:tab/>
+      </w:r>
+      <w:r>
+        <w:t>value for invalid heights or resize, default 0</w:t>
+      </w:r>
+    </w:p>
+    <w:p>
+      <w:r>
+        <w:t>-defcrystal</w:t>
+      </w:r>
+      <w:r>
+        <w:t xml:space="preserve"> </w:t>
+      </w:r>
+      <w:r>
+        <w:rPr>
+          <w:i/>
+          <w:iCs/>
+        </w:rPr>
+        <w:t>number</w:t>
+      </w:r>
+      <w:r>
+        <w:t xml:space="preserve"> </w:t>
+      </w:r>
+      <w:r>
+        <w:tab/>
+      </w:r>
+      <w:r>
+        <w:t>value for invalid crystals or resize, default 0</w:t>
+      </w:r>
+    </w:p>
+    <w:p>
+      <w:r>
+        <w:t>-defore</w:t>
+      </w:r>
+      <w:r>
+        <w:t xml:space="preserve"> </w:t>
+      </w:r>
+      <w:r>
+        <w:rPr>
+          <w:i/>
+          <w:iCs/>
+        </w:rPr>
+        <w:t>number</w:t>
+      </w:r>
+      <w:r>
+        <w:tab/>
+      </w:r>
+      <w:r>
+        <w:t>value for invalid ore or resize, default 0</w:t>
+      </w:r>
+    </w:p>
+    <w:p>
+      <w:r>
+        <w:t>-mapname</w:t>
+      </w:r>
+      <w:r>
+        <w:t xml:space="preserve"> </w:t>
+      </w:r>
+      <w:r>
+        <w:rPr>
+          <w:i/>
+          <w:iCs/>
+        </w:rPr>
+        <w:t>string</w:t>
+      </w:r>
+      <w:r>
+        <w:tab/>
+      </w:r>
+      <w:r>
+        <w:t>levelname:</w:t>
+      </w:r>
+      <w:r>
+        <w:t xml:space="preserve"> value s</w:t>
+      </w:r>
+      <w:r>
+        <w:t>aved in outmap info section</w:t>
+      </w:r>
+    </w:p>
+    <w:p>
+      <w:r>
+        <w:t>-creator</w:t>
+      </w:r>
+      <w:r>
+        <w:t xml:space="preserve"> </w:t>
+      </w:r>
+      <w:r>
+        <w:rPr>
+          <w:i/>
+          <w:iCs/>
+        </w:rPr>
+        <w:t>string</w:t>
+      </w:r>
+      <w:r>
+        <w:tab/>
+      </w:r>
+      <w:r>
+        <w:tab/>
+      </w:r>
+      <w:r>
+        <w:t>creator</w:t>
+      </w:r>
+      <w:r>
+        <w:t xml:space="preserve">: value </w:t>
+      </w:r>
+      <w:r>
+        <w:t>to be saved in outmap info section</w:t>
+      </w:r>
+    </w:p>
+    <w:p>
+      <w:r>
+        <w:t>-fix</w:t>
+      </w:r>
+      <w:r>
+        <w:tab/>
+      </w:r>
+      <w:r>
+        <w:tab/>
+      </w:r>
+      <w:r>
+        <w:tab/>
+      </w:r>
+      <w:r>
+        <w:t>fix invalid/missing tile, height, crystal, ore values</w:t>
+      </w:r>
+      <w:r>
+        <w:t>. Changes associated errors to warnings.</w:t>
+      </w:r>
+    </w:p>
+    <w:p>
+      <w:r>
+        <w:t>-script</w:t>
+      </w:r>
+      <w:r>
+        <w:t xml:space="preserve"> </w:t>
+      </w:r>
+      <w:r>
+        <w:rPr>
+          <w:i/>
+          <w:iCs/>
+        </w:rPr>
+        <w:t>filename</w:t>
+      </w:r>
+      <w:r>
+        <w:t xml:space="preserve">        </w:t>
+      </w:r>
+      <w:r>
+        <w:tab/>
+      </w:r>
+      <w:r>
+        <w:t>file</w:t>
+      </w:r>
+      <w:r>
+        <w:t xml:space="preserve"> </w:t>
+      </w:r>
+      <w:r>
+        <w:t>name of script file to replace outmap's script.</w:t>
+      </w:r>
+    </w:p>
+    <w:p>
+      <w:r>
+        <w:t>-</w:t>
+      </w:r>
+      <w:r>
+        <w:t xml:space="preserve">sincdirs </w:t>
+      </w:r>
+      <w:r>
+        <w:rPr>
+          <w:i/>
+          <w:iCs/>
+        </w:rPr>
+        <w:t>paths</w:t>
+      </w:r>
+      <w:r>
+        <w:tab/>
+      </w:r>
+      <w:r>
+        <w:tab/>
+        <w:t>; set of paths to search for included scripts</w:t>
+      </w:r>
+    </w:p>
+    <w:p>
+      <w:r>
+        <w:t>-sfixspace</w:t>
+      </w:r>
+      <w:r>
+        <w:tab/>
+      </w:r>
+      <w:r>
+        <w:tab/>
+        <w:t>will fix script saved in outmap removing spaces where not allowed</w:t>
+      </w:r>
+    </w:p>
+    <w:p>
+      <w:r>
+        <w:t>-snocomment</w:t>
+      </w:r>
+      <w:r>
+        <w:tab/>
+      </w:r>
+      <w:r>
+        <w:tab/>
+        <w:t>will strip comments from script except for those that use #.</w:t>
+      </w:r>
+    </w:p>
+    <w:p>
+      <w:r>
+        <w:t xml:space="preserve">-sdefine </w:t>
+      </w:r>
+      <w:r>
+        <w:rPr>
+          <w:i/>
+          <w:iCs/>
+        </w:rPr>
+        <w:t>name=value</w:t>
+      </w:r>
+      <w:r>
+        <w:tab/>
+        <w:t>define variable name to be replaced with value</w:t>
+      </w:r>
+    </w:p>
+    <w:p>
+      <w:r>
+        <w:t xml:space="preserve">-sdatefmt </w:t>
+      </w:r>
+      <w:r>
+        <w:rPr>
+          <w:i/>
+          <w:iCs/>
+        </w:rPr>
+        <w:t>string</w:t>
+      </w:r>
+      <w:r>
+        <w:rPr>
+          <w:i/>
+          <w:iCs/>
+        </w:rPr>
+        <w:tab/>
+      </w:r>
+      <w:r>
+        <w:tab/>
+        <w:t xml:space="preserve">format string for TyabScriptDate and TyabScriptIncDate, default is </w:t>
+      </w:r>
+      <w:r>
+        <w:t>"y.m.d"</w:t>
       </w:r>
     </w:p>
     <w:p>
@@ -1300,23 +888,7 @@
           <w:b/>
           <w:bCs/>
         </w:rPr>
-        <w:t>-</w:t>
-      </w:r>
-      <w:proofErr w:type="spellStart"/>
-      <w:r>
-        <w:rPr>
-          <w:b/>
-          <w:bCs/>
-        </w:rPr>
-        <w:t>srcmap</w:t>
-      </w:r>
-      <w:proofErr w:type="spellEnd"/>
-      <w:r>
-        <w:rPr>
-          <w:b/>
-          <w:bCs/>
-        </w:rPr>
-        <w:t xml:space="preserve"> a.dat</w:t>
+        <w:t>-srcmap a.dat</w:t>
       </w:r>
     </w:p>
     <w:p/>
@@ -1342,49 +914,8 @@
           <w:b/>
           <w:bCs/>
         </w:rPr>
-        <w:t>-</w:t>
-      </w:r>
-      <w:proofErr w:type="spellStart"/>
-      <w:r>
-        <w:rPr>
-          <w:b/>
-          <w:bCs/>
-        </w:rPr>
-        <w:t>srcmap</w:t>
-      </w:r>
-      <w:proofErr w:type="spellEnd"/>
-      <w:r>
-        <w:rPr>
-          <w:b/>
-          <w:bCs/>
-        </w:rPr>
-        <w:t xml:space="preserve"> a.dat -</w:t>
-      </w:r>
-      <w:proofErr w:type="spellStart"/>
-      <w:r>
-        <w:rPr>
-          <w:b/>
-          <w:bCs/>
-        </w:rPr>
-        <w:t>outmap</w:t>
-      </w:r>
-      <w:proofErr w:type="spellEnd"/>
-      <w:r>
-        <w:rPr>
-          <w:b/>
-          <w:bCs/>
-        </w:rPr>
-        <w:t xml:space="preserve"> b.dat -</w:t>
-      </w:r>
-      <w:proofErr w:type="spellStart"/>
-      <w:r>
-        <w:rPr>
-          <w:b/>
-          <w:bCs/>
-        </w:rPr>
-        <w:t>copysrc</w:t>
-      </w:r>
-      <w:proofErr w:type="spellEnd"/>
+        <w:t>-srcmap a.dat -outmap b.dat -copysrc</w:t>
+      </w:r>
     </w:p>
     <w:p/>
     <w:p>
@@ -1409,87 +940,7 @@
           <w:b/>
           <w:bCs/>
         </w:rPr>
-        <w:t>-</w:t>
-      </w:r>
-      <w:proofErr w:type="spellStart"/>
-      <w:r>
-        <w:rPr>
-          <w:b/>
-          <w:bCs/>
-        </w:rPr>
-        <w:t>srcmap</w:t>
-      </w:r>
-      <w:proofErr w:type="spellEnd"/>
-      <w:r>
-        <w:rPr>
-          <w:b/>
-          <w:bCs/>
-        </w:rPr>
-        <w:t xml:space="preserve"> a.dat -</w:t>
-      </w:r>
-      <w:proofErr w:type="spellStart"/>
-      <w:r>
-        <w:rPr>
-          <w:b/>
-          <w:bCs/>
-        </w:rPr>
-        <w:t>outmap</w:t>
-      </w:r>
-      <w:proofErr w:type="spellEnd"/>
-      <w:r>
-        <w:rPr>
-          <w:b/>
-          <w:bCs/>
-        </w:rPr>
-        <w:t xml:space="preserve"> b.dat -</w:t>
-      </w:r>
-      <w:proofErr w:type="spellStart"/>
-      <w:r>
-        <w:rPr>
-          <w:b/>
-          <w:bCs/>
-        </w:rPr>
-        <w:t>copysrc</w:t>
-      </w:r>
-      <w:proofErr w:type="spellEnd"/>
-      <w:r>
-        <w:rPr>
-          <w:b/>
-          <w:bCs/>
-        </w:rPr>
-        <w:t xml:space="preserve"> -</w:t>
-      </w:r>
-      <w:proofErr w:type="spellStart"/>
-      <w:r>
-        <w:rPr>
-          <w:b/>
-          <w:bCs/>
-        </w:rPr>
-        <w:t>resizerow</w:t>
-      </w:r>
-      <w:proofErr w:type="spellEnd"/>
-      <w:r>
-        <w:rPr>
-          <w:b/>
-          <w:bCs/>
-        </w:rPr>
-        <w:t xml:space="preserve"> 52 -</w:t>
-      </w:r>
-      <w:proofErr w:type="spellStart"/>
-      <w:r>
-        <w:rPr>
-          <w:b/>
-          <w:bCs/>
-        </w:rPr>
-        <w:t>resizecol</w:t>
-      </w:r>
-      <w:proofErr w:type="spellEnd"/>
-      <w:r>
-        <w:rPr>
-          <w:b/>
-          <w:bCs/>
-        </w:rPr>
-        <w:t xml:space="preserve"> 48</w:t>
+        <w:t>-srcmap a.dat -outmap b.dat -copysrc -resizerow 52 -resizecol 48</w:t>
       </w:r>
     </w:p>
     <w:p/>
@@ -1498,15 +949,7 @@
         <w:spacing w:after="0" w:line="240" w:lineRule="auto"/>
       </w:pPr>
       <w:r>
-        <w:t xml:space="preserve">Copy a map to a new map with a different size offsetting </w:t>
-      </w:r>
-      <w:proofErr w:type="spellStart"/>
-      <w:r>
-        <w:t>rows</w:t>
-      </w:r>
-      <w:proofErr w:type="spellEnd"/>
-      <w:r>
-        <w:t xml:space="preserve"> by 10 and columns by 9.</w:t>
+        <w:t>Copy a map to a new map with a different size offsetting rows by 10 and columns by 9.</w:t>
       </w:r>
     </w:p>
     <w:p>
@@ -1523,119 +966,7 @@
           <w:b/>
           <w:bCs/>
         </w:rPr>
-        <w:t>-</w:t>
-      </w:r>
-      <w:proofErr w:type="spellStart"/>
-      <w:r>
-        <w:rPr>
-          <w:b/>
-          <w:bCs/>
-        </w:rPr>
-        <w:t>srcmap</w:t>
-      </w:r>
-      <w:proofErr w:type="spellEnd"/>
-      <w:r>
-        <w:rPr>
-          <w:b/>
-          <w:bCs/>
-        </w:rPr>
-        <w:t xml:space="preserve"> a.dat -</w:t>
-      </w:r>
-      <w:proofErr w:type="spellStart"/>
-      <w:r>
-        <w:rPr>
-          <w:b/>
-          <w:bCs/>
-        </w:rPr>
-        <w:t>outmap</w:t>
-      </w:r>
-      <w:proofErr w:type="spellEnd"/>
-      <w:r>
-        <w:rPr>
-          <w:b/>
-          <w:bCs/>
-        </w:rPr>
-        <w:t xml:space="preserve"> b.dat -</w:t>
-      </w:r>
-      <w:proofErr w:type="spellStart"/>
-      <w:r>
-        <w:rPr>
-          <w:b/>
-          <w:bCs/>
-        </w:rPr>
-        <w:t>copysrc</w:t>
-      </w:r>
-      <w:proofErr w:type="spellEnd"/>
-      <w:r>
-        <w:rPr>
-          <w:b/>
-          <w:bCs/>
-        </w:rPr>
-        <w:t xml:space="preserve"> -</w:t>
-      </w:r>
-      <w:proofErr w:type="spellStart"/>
-      <w:r>
-        <w:rPr>
-          <w:b/>
-          <w:bCs/>
-        </w:rPr>
-        <w:t>resizerow</w:t>
-      </w:r>
-      <w:proofErr w:type="spellEnd"/>
-      <w:r>
-        <w:rPr>
-          <w:b/>
-          <w:bCs/>
-        </w:rPr>
-        <w:t xml:space="preserve"> 52 -</w:t>
-      </w:r>
-      <w:proofErr w:type="spellStart"/>
-      <w:r>
-        <w:rPr>
-          <w:b/>
-          <w:bCs/>
-        </w:rPr>
-        <w:t>resizecol</w:t>
-      </w:r>
-      <w:proofErr w:type="spellEnd"/>
-      <w:r>
-        <w:rPr>
-          <w:b/>
-          <w:bCs/>
-        </w:rPr>
-        <w:t xml:space="preserve"> 48 -</w:t>
-      </w:r>
-      <w:proofErr w:type="spellStart"/>
-      <w:r>
-        <w:rPr>
-          <w:b/>
-          <w:bCs/>
-        </w:rPr>
-        <w:t>offsetrow</w:t>
-      </w:r>
-      <w:proofErr w:type="spellEnd"/>
-      <w:r>
-        <w:rPr>
-          <w:b/>
-          <w:bCs/>
-        </w:rPr>
-        <w:t xml:space="preserve"> 10 -</w:t>
-      </w:r>
-      <w:proofErr w:type="spellStart"/>
-      <w:r>
-        <w:rPr>
-          <w:b/>
-          <w:bCs/>
-        </w:rPr>
-        <w:t>offsetcol</w:t>
-      </w:r>
-      <w:proofErr w:type="spellEnd"/>
-      <w:r>
-        <w:rPr>
-          <w:b/>
-          <w:bCs/>
-        </w:rPr>
-        <w:t xml:space="preserve"> 9.</w:t>
+        <w:t>-srcmap a.dat -outmap b.dat -copysrc -resizerow 52 -resizecol 48 -offsetrow 10 -offsetcol 9.</w:t>
       </w:r>
     </w:p>
     <w:p/>
@@ -1661,55 +992,7 @@
           <w:b/>
           <w:bCs/>
         </w:rPr>
-        <w:t>-</w:t>
-      </w:r>
-      <w:proofErr w:type="spellStart"/>
-      <w:r>
-        <w:rPr>
-          <w:b/>
-          <w:bCs/>
-        </w:rPr>
-        <w:t>outmap</w:t>
-      </w:r>
-      <w:proofErr w:type="spellEnd"/>
-      <w:r>
-        <w:rPr>
-          <w:b/>
-          <w:bCs/>
-        </w:rPr>
-        <w:t xml:space="preserve"> a.dat -overwrite -</w:t>
-      </w:r>
-      <w:proofErr w:type="spellStart"/>
-      <w:r>
-        <w:rPr>
-          <w:b/>
-          <w:bCs/>
-        </w:rPr>
-        <w:t>rowresize</w:t>
-      </w:r>
-      <w:proofErr w:type="spellEnd"/>
-      <w:r>
-        <w:rPr>
-          <w:b/>
-          <w:bCs/>
-        </w:rPr>
-        <w:t xml:space="preserve"> 52 -</w:t>
-      </w:r>
-      <w:proofErr w:type="spellStart"/>
-      <w:r>
-        <w:rPr>
-          <w:b/>
-          <w:bCs/>
-        </w:rPr>
-        <w:t>colresize</w:t>
-      </w:r>
-      <w:proofErr w:type="spellEnd"/>
-      <w:r>
-        <w:rPr>
-          <w:b/>
-          <w:bCs/>
-        </w:rPr>
-        <w:t xml:space="preserve"> 48</w:t>
+        <w:t>-outmap a.dat -overwrite -rowresize 52 -colresize 48</w:t>
       </w:r>
     </w:p>
     <w:p/>
@@ -1735,160 +1018,76 @@
           <w:b/>
           <w:bCs/>
         </w:rPr>
-        <w:t>-</w:t>
-      </w:r>
-      <w:proofErr w:type="spellStart"/>
-      <w:r>
-        <w:rPr>
-          <w:b/>
-          <w:bCs/>
-        </w:rPr>
-        <w:t>srcmap</w:t>
-      </w:r>
-      <w:proofErr w:type="spellEnd"/>
-      <w:r>
-        <w:rPr>
-          <w:b/>
-          <w:bCs/>
-        </w:rPr>
-        <w:t xml:space="preserve"> a.dat -</w:t>
-      </w:r>
-      <w:proofErr w:type="spellStart"/>
-      <w:r>
-        <w:rPr>
-          <w:b/>
-          <w:bCs/>
-        </w:rPr>
-        <w:t>outmap</w:t>
-      </w:r>
-      <w:proofErr w:type="spellEnd"/>
-      <w:r>
-        <w:rPr>
-          <w:b/>
-          <w:bCs/>
-        </w:rPr>
-        <w:t xml:space="preserve"> b.dat -overwrite -</w:t>
-      </w:r>
-      <w:proofErr w:type="spellStart"/>
-      <w:r>
-        <w:rPr>
-          <w:b/>
-          <w:bCs/>
-        </w:rPr>
-        <w:t>mergetile</w:t>
-      </w:r>
-      <w:proofErr w:type="spellEnd"/>
-      <w:r>
-        <w:rPr>
-          <w:b/>
-          <w:bCs/>
-        </w:rPr>
-        <w:t xml:space="preserve"> -</w:t>
-      </w:r>
-      <w:proofErr w:type="spellStart"/>
-      <w:r>
-        <w:rPr>
-          <w:b/>
-          <w:bCs/>
-        </w:rPr>
-        <w:t>mergeheight</w:t>
-      </w:r>
-      <w:proofErr w:type="spellEnd"/>
-      <w:r>
-        <w:rPr>
-          <w:b/>
-          <w:bCs/>
-        </w:rPr>
-        <w:t xml:space="preserve"> -</w:t>
-      </w:r>
-      <w:proofErr w:type="spellStart"/>
-      <w:r>
-        <w:rPr>
-          <w:b/>
-          <w:bCs/>
-        </w:rPr>
-        <w:t>offsetrow</w:t>
-      </w:r>
-      <w:proofErr w:type="spellEnd"/>
-      <w:r>
-        <w:rPr>
-          <w:b/>
-          <w:bCs/>
-        </w:rPr>
-        <w:t xml:space="preserve"> 10 -</w:t>
-      </w:r>
-      <w:proofErr w:type="spellStart"/>
-      <w:r>
-        <w:rPr>
-          <w:b/>
-          <w:bCs/>
-        </w:rPr>
-        <w:t>offsetcol</w:t>
-      </w:r>
-      <w:proofErr w:type="spellEnd"/>
-      <w:r>
-        <w:rPr>
-          <w:b/>
-          <w:bCs/>
-        </w:rPr>
-        <w:t xml:space="preserve"> 9</w:t>
+        <w:t>-srcmap a.dat -outmap b.dat -overwrite -mergetile -mergeheight -offsetrow 10 -offsetcol 9</w:t>
       </w:r>
     </w:p>
     <w:p/>
     <w:p>
-      <w:r>
-        <w:t xml:space="preserve">Use a separate script file for </w:t>
-      </w:r>
-      <w:proofErr w:type="spellStart"/>
-      <w:r>
-        <w:t>outmap</w:t>
-      </w:r>
-      <w:proofErr w:type="spellEnd"/>
-      <w:r>
-        <w:t xml:space="preserve"> and give list of directories to search for it and included scripts.</w:t>
-      </w:r>
-    </w:p>
-    <w:p>
-      <w:pPr>
+      <w:pPr>
+        <w:spacing w:after="0" w:line="240" w:lineRule="auto"/>
+      </w:pPr>
+      <w:r>
+        <w:t xml:space="preserve">Merge </w:t>
+      </w:r>
+      <w:r>
+        <w:t xml:space="preserve">subregion of </w:t>
+      </w:r>
+      <w:r>
+        <w:t xml:space="preserve">tiles and heights from one map, </w:t>
+      </w:r>
+      <w:r>
+        <w:t xml:space="preserve">from row2, column 3 through row 4, column 5, </w:t>
+      </w:r>
+      <w:r>
+        <w:t>into another map, offsetting by 10 rows and 9 columns</w:t>
+      </w:r>
+    </w:p>
+    <w:p>
+      <w:pPr>
+        <w:spacing w:after="0" w:line="240" w:lineRule="auto"/>
         <w:ind w:left="720"/>
-      </w:pPr>
-      <w:r>
-        <w:t>-</w:t>
-      </w:r>
-      <w:proofErr w:type="spellStart"/>
-      <w:r>
-        <w:t>outmap</w:t>
-      </w:r>
-      <w:proofErr w:type="spellEnd"/>
-      <w:r>
-        <w:t xml:space="preserve"> b.dat -script </w:t>
-      </w:r>
-      <w:proofErr w:type="spellStart"/>
-      <w:r>
-        <w:t>myscript.scr</w:t>
-      </w:r>
-      <w:proofErr w:type="spellEnd"/>
-      <w:r>
-        <w:t xml:space="preserve"> -</w:t>
-      </w:r>
-      <w:proofErr w:type="spellStart"/>
-      <w:r>
-        <w:t>sincdirs</w:t>
-      </w:r>
-      <w:proofErr w:type="spellEnd"/>
-      <w:r>
-        <w:t xml:space="preserve"> </w:t>
-      </w:r>
-      <w:r>
-        <w:t>"..;..\</w:t>
-      </w:r>
-      <w:proofErr w:type="spellStart"/>
-      <w:r>
-        <w:t>scripts;c</w:t>
-      </w:r>
-      <w:proofErr w:type="spellEnd"/>
-      <w:r>
-        <w:t>:\scripts;"</w:t>
+        <w:rPr>
+          <w:b/>
+          <w:bCs/>
+        </w:rPr>
+      </w:pPr>
+      <w:r>
+        <w:rPr>
+          <w:b/>
+          <w:bCs/>
+        </w:rPr>
+        <w:t xml:space="preserve">-srcmap a.dat -outmap b.dat -overwrite </w:t>
+      </w:r>
+      <w:r>
+        <w:rPr>
+          <w:b/>
+          <w:bCs/>
+        </w:rPr>
+        <w:t xml:space="preserve">-mergerect 2,3,4,5 </w:t>
+      </w:r>
+      <w:r>
+        <w:rPr>
+          <w:b/>
+          <w:bCs/>
+        </w:rPr>
+        <w:t>-mergetile -mergeheight -offsetrow 10 -offsetcol 9</w:t>
+      </w:r>
+    </w:p>
+    <w:p/>
+    <w:p>
+      <w:r>
+        <w:t>Use a separate script file for outmap and give list of directories to search for it and included scripts.</w:t>
+      </w:r>
+    </w:p>
+    <w:p>
+      <w:pPr>
+        <w:ind w:left="720"/>
+      </w:pPr>
+      <w:r>
+        <w:t xml:space="preserve">-outmap b.dat -script myscript.scr -sincdirs </w:t>
+      </w:r>
+      <w:r>
+        <w:t>"..;..\scripts;c:\scripts;"</w:t>
       </w:r>
     </w:p>
     <w:p>
@@ -1925,15 +1124,7 @@
     <w:p/>
     <w:p>
       <w:r>
-        <w:t>Using the -script and -</w:t>
-      </w:r>
-      <w:proofErr w:type="spellStart"/>
-      <w:r>
-        <w:t>soutdirs</w:t>
-      </w:r>
-      <w:proofErr w:type="spellEnd"/>
-      <w:r>
-        <w:t xml:space="preserve"> options you may specify a separate script file to</w:t>
+        <w:t>Using the -script and -soutdirs options you may specify a separate script file to</w:t>
       </w:r>
       <w:r>
         <w:t xml:space="preserve"> replace </w:t>
@@ -1945,23 +1136,7 @@
         <w:t>in</w:t>
       </w:r>
       <w:r>
-        <w:t xml:space="preserve"> </w:t>
-      </w:r>
-      <w:proofErr w:type="spellStart"/>
-      <w:r>
-        <w:t>outmap</w:t>
-      </w:r>
-      <w:proofErr w:type="spellEnd"/>
-      <w:r>
-        <w:t>. The file you give will be read in and it will also include any included scripts using the list of paths you give in -</w:t>
-      </w:r>
-      <w:proofErr w:type="spellStart"/>
-      <w:r>
-        <w:t>soutdirs</w:t>
-      </w:r>
-      <w:proofErr w:type="spellEnd"/>
-      <w:r>
-        <w:t>. This is similar to the PATH environment variable in how you format the list of paths to search.</w:t>
+        <w:t xml:space="preserve"> outmap. The file you give will be read in and it will also include any included scripts using the list of paths you give in -soutdirs. This is similar to the PATH environment variable in how you format the list of paths to search.</w:t>
       </w:r>
       <w:r>
         <w:t xml:space="preserve">  The operation is similar to how all compilers find included files.</w:t>
@@ -1999,15 +1174,7 @@
         </w:numPr>
       </w:pPr>
       <w:r>
-        <w:t xml:space="preserve">The directory where </w:t>
-      </w:r>
-      <w:proofErr w:type="spellStart"/>
-      <w:r>
-        <w:t>outmap</w:t>
-      </w:r>
-      <w:proofErr w:type="spellEnd"/>
-      <w:r>
-        <w:t xml:space="preserve"> is located.</w:t>
+        <w:t>The directory where outmap is located.</w:t>
       </w:r>
     </w:p>
     <w:p>
@@ -2031,15 +1198,7 @@
         </w:numPr>
       </w:pPr>
       <w:r>
-        <w:t>The ; separated list of paths specified in -</w:t>
-      </w:r>
-      <w:proofErr w:type="spellStart"/>
-      <w:r>
-        <w:t>soutdirs</w:t>
-      </w:r>
-      <w:proofErr w:type="spellEnd"/>
-      <w:r>
-        <w:t>. We try both just the filename and the full filename.</w:t>
+        <w:t>The ; separated list of paths specified in -soutdirs. We try both just the filename and the full filename.</w:t>
       </w:r>
     </w:p>
     <w:p>
@@ -2053,17 +1212,8 @@
           <w:b/>
           <w:bCs/>
         </w:rPr>
-        <w:t>-</w:t>
-      </w:r>
-      <w:proofErr w:type="spellStart"/>
-      <w:r>
-        <w:rPr>
-          <w:b/>
-          <w:bCs/>
-        </w:rPr>
-        <w:t>sfixspace</w:t>
-      </w:r>
-      <w:proofErr w:type="spellEnd"/>
+        <w:t>-sfixspace</w:t>
+      </w:r>
       <w:r>
         <w:t xml:space="preserve"> will remove spaces/tabs from the script where it the Manic Miner engines does not allow spaces. These spaces will no longer generate errors</w:t>
       </w:r>
@@ -2077,17 +1227,8 @@
           <w:b/>
           <w:bCs/>
         </w:rPr>
-        <w:t>-</w:t>
-      </w:r>
-      <w:proofErr w:type="spellStart"/>
-      <w:r>
-        <w:rPr>
-          <w:b/>
-          <w:bCs/>
-        </w:rPr>
-        <w:t>snocomment</w:t>
-      </w:r>
-      <w:proofErr w:type="spellEnd"/>
+        <w:t>-snocomment</w:t>
+      </w:r>
       <w:r>
         <w:t xml:space="preserve"> will strip all comments, except pragma’s and those that start with #. Note that comments do not slow down the Manic Miner engine</w:t>
       </w:r>
@@ -2101,17 +1242,8 @@
           <w:b/>
           <w:bCs/>
         </w:rPr>
-        <w:t>-</w:t>
-      </w:r>
-      <w:proofErr w:type="spellStart"/>
-      <w:r>
-        <w:rPr>
-          <w:b/>
-          <w:bCs/>
-        </w:rPr>
-        <w:t>sdefine</w:t>
-      </w:r>
-      <w:proofErr w:type="spellEnd"/>
+        <w:t>-sdefine</w:t>
+      </w:r>
       <w:r>
         <w:t xml:space="preserve"> will allow command line defining of name=value pairs just like #pragma define name=value</w:t>
       </w:r>
@@ -2122,46 +1254,13 @@
           <w:b/>
           <w:bCs/>
         </w:rPr>
-        <w:t>-</w:t>
-      </w:r>
-      <w:proofErr w:type="spellStart"/>
-      <w:r>
-        <w:rPr>
-          <w:b/>
-          <w:bCs/>
-        </w:rPr>
-        <w:t>sdatefmt</w:t>
-      </w:r>
-      <w:proofErr w:type="spellEnd"/>
-      <w:r>
-        <w:t xml:space="preserve"> will allow changing the date format used when evaluating </w:t>
-      </w:r>
-      <w:proofErr w:type="spellStart"/>
-      <w:r>
-        <w:t>TyabScriptDate</w:t>
-      </w:r>
-      <w:proofErr w:type="spellEnd"/>
-      <w:r>
-        <w:t xml:space="preserve"> and </w:t>
-      </w:r>
-      <w:proofErr w:type="spellStart"/>
-      <w:r>
-        <w:t>TyabScriptIncDate</w:t>
-      </w:r>
-      <w:proofErr w:type="spellEnd"/>
-      <w:r>
-        <w:t xml:space="preserve"> macros. The default is </w:t>
-      </w:r>
-      <w:r>
-        <w:t>"</w:t>
-      </w:r>
-      <w:proofErr w:type="spellStart"/>
-      <w:r>
-        <w:t>y.m.d</w:t>
-      </w:r>
-      <w:proofErr w:type="spellEnd"/>
-      <w:r>
-        <w:t>"</w:t>
+        <w:t>-sdatefmt</w:t>
+      </w:r>
+      <w:r>
+        <w:t xml:space="preserve"> will allow changing the date format used when evaluating TyabScriptDate and TyabScriptIncDate macros. The default is </w:t>
+      </w:r>
+      <w:r>
+        <w:t>"y.m.d"</w:t>
       </w:r>
       <w:r>
         <w:t xml:space="preserve">  </w:t>
@@ -2228,23 +1327,7 @@
         <w:t>This will allow you to include another script at this point. That entire script will be embedded and then the remainder of your script will follow. Embedded scripts may embed other scripts. An error is generated if the filename cannot be found.</w:t>
       </w:r>
       <w:r>
-        <w:t xml:space="preserve"> The -</w:t>
-      </w:r>
-      <w:proofErr w:type="spellStart"/>
-      <w:r>
-        <w:t>sincdir</w:t>
-      </w:r>
-      <w:proofErr w:type="spellEnd"/>
-      <w:r>
-        <w:t xml:space="preserve"> option provides the paths that are used to search for the filename in addition to the path that </w:t>
-      </w:r>
-      <w:proofErr w:type="spellStart"/>
-      <w:r>
-        <w:t>outmap</w:t>
-      </w:r>
-      <w:proofErr w:type="spellEnd"/>
-      <w:r>
-        <w:t xml:space="preserve"> uses.</w:t>
+        <w:t xml:space="preserve"> The -sincdir option provides the paths that are used to search for the filename in addition to the path that outmap uses.</w:t>
       </w:r>
     </w:p>
     <w:p>
@@ -2273,23 +1356,7 @@
           <w:b/>
           <w:bCs/>
         </w:rPr>
-        <w:t xml:space="preserve">#pragma </w:t>
-      </w:r>
-      <w:proofErr w:type="spellStart"/>
-      <w:r>
-        <w:rPr>
-          <w:b/>
-          <w:bCs/>
-        </w:rPr>
-        <w:t>TyabScriptDate</w:t>
-      </w:r>
-      <w:proofErr w:type="spellEnd"/>
-      <w:r>
-        <w:rPr>
-          <w:b/>
-          <w:bCs/>
-        </w:rPr>
-        <w:t xml:space="preserve"> </w:t>
+        <w:t xml:space="preserve">#pragma TyabScriptDate </w:t>
       </w:r>
       <w:r>
         <w:rPr>
@@ -2329,15 +1396,7 @@
           <w:bCs/>
         </w:rPr>
         <w:lastRenderedPageBreak/>
-        <w:t xml:space="preserve">#pragma </w:t>
-      </w:r>
-      <w:proofErr w:type="spellStart"/>
-      <w:r>
-        <w:rPr>
-          <w:b/>
-          <w:bCs/>
-        </w:rPr>
-        <w:t>TyabScript</w:t>
+        <w:t>#pragma TyabScript</w:t>
       </w:r>
       <w:r>
         <w:rPr>
@@ -2351,15 +1410,7 @@
           <w:b/>
           <w:bCs/>
         </w:rPr>
-        <w:t>Date</w:t>
-      </w:r>
-      <w:proofErr w:type="spellEnd"/>
-      <w:r>
-        <w:rPr>
-          <w:b/>
-          <w:bCs/>
-        </w:rPr>
-        <w:t xml:space="preserve"> </w:t>
+        <w:t xml:space="preserve">Date </w:t>
       </w:r>
       <w:r>
         <w:rPr>
@@ -2383,10 +1434,7 @@
         <w:t xml:space="preserve"> You must provide the format specification.</w:t>
       </w:r>
       <w:r>
-        <w:t xml:space="preserve"> The main use for this is for documenting the version for a script</w:t>
-      </w:r>
-      <w:r>
-        <w:t xml:space="preserve"> automatically.</w:t>
+        <w:t xml:space="preserve"> The main use for this is for documenting the version for a script automatically.</w:t>
       </w:r>
     </w:p>
     <w:p>
@@ -2406,34 +1454,10 @@
         <w:t xml:space="preserve">by </w:t>
       </w:r>
       <w:r>
-        <w:t xml:space="preserve">both by these #pragmas and the </w:t>
-      </w:r>
-      <w:proofErr w:type="spellStart"/>
-      <w:r>
-        <w:t>TyabScriptDate</w:t>
-      </w:r>
-      <w:proofErr w:type="spellEnd"/>
-      <w:r>
-        <w:t xml:space="preserve"> and </w:t>
-      </w:r>
-      <w:proofErr w:type="spellStart"/>
-      <w:r>
-        <w:t>TyabScriptIncDate</w:t>
-      </w:r>
-      <w:proofErr w:type="spellEnd"/>
-      <w:r>
-        <w:t xml:space="preserve"> predefined values. </w:t>
-      </w:r>
-      <w:r>
-        <w:t>The string provided by -</w:t>
-      </w:r>
-      <w:proofErr w:type="spellStart"/>
-      <w:r>
-        <w:t>sdatfmt</w:t>
-      </w:r>
-      <w:proofErr w:type="spellEnd"/>
-      <w:r>
-        <w:t xml:space="preserve"> will automatically be in double quotes ready to use as a string in the script. The format string has characters in it that have meaning, and any unknown characters are directly copied to the output.</w:t>
+        <w:t xml:space="preserve">both by these #pragmas and the TyabScriptDate and TyabScriptIncDate predefined values. </w:t>
+      </w:r>
+      <w:r>
+        <w:t>The string provided by -sdatfmt will automatically be in double quotes ready to use as a string in the script. The format string has characters in it that have meaning, and any unknown characters are directly copied to the output.</w:t>
       </w:r>
       <w:r>
         <w:t xml:space="preserve"> The characters below may be either upper or lower case.</w:t>
@@ -2590,26 +1614,10 @@
         <w:t xml:space="preserve">The default string for the variable substitution is </w:t>
       </w:r>
       <w:r>
-        <w:t>"</w:t>
-      </w:r>
-      <w:proofErr w:type="spellStart"/>
-      <w:r>
-        <w:t>y.m.d</w:t>
-      </w:r>
-      <w:proofErr w:type="spellEnd"/>
-      <w:r>
-        <w:t>"</w:t>
-      </w:r>
-      <w:r>
-        <w:t xml:space="preserve"> which can be changed with -</w:t>
-      </w:r>
-      <w:proofErr w:type="spellStart"/>
-      <w:r>
-        <w:t>sdatefmt</w:t>
-      </w:r>
-      <w:proofErr w:type="spellEnd"/>
-      <w:r>
-        <w:t>. The pragmas do not have a default and you must provide the format. For example:</w:t>
+        <w:t>"y.m.d"</w:t>
+      </w:r>
+      <w:r>
+        <w:t xml:space="preserve"> which can be changed with -sdatefmt. The pragmas do not have a default and you must provide the format. For example:</w:t>
       </w:r>
     </w:p>
     <w:p>
@@ -2617,23 +1625,7 @@
         <w:ind w:left="1440"/>
       </w:pPr>
       <w:r>
-        <w:t xml:space="preserve">#pragma </w:t>
-      </w:r>
-      <w:proofErr w:type="spellStart"/>
-      <w:r>
-        <w:t>TyabScriptIncDate</w:t>
-      </w:r>
-      <w:proofErr w:type="spellEnd"/>
-      <w:r>
-        <w:t xml:space="preserve"> </w:t>
-      </w:r>
-      <w:proofErr w:type="spellStart"/>
-      <w:r>
-        <w:t>vy.m.d.g</w:t>
-      </w:r>
-      <w:proofErr w:type="spellEnd"/>
-      <w:r>
-        <w:t xml:space="preserve"> </w:t>
+        <w:t xml:space="preserve">#pragma TyabScriptIncDate vy.m.d.g </w:t>
       </w:r>
     </w:p>
     <w:p>
@@ -2649,23 +1641,7 @@
         <w:ind w:left="1440"/>
       </w:pPr>
       <w:r>
-        <w:t xml:space="preserve">##pragma </w:t>
-      </w:r>
-      <w:proofErr w:type="spellStart"/>
-      <w:r>
-        <w:t>TyabScriptIncdate</w:t>
-      </w:r>
-      <w:proofErr w:type="spellEnd"/>
-      <w:r>
-        <w:t xml:space="preserve"> </w:t>
-      </w:r>
-      <w:proofErr w:type="spellStart"/>
-      <w:r>
-        <w:t>vy.m.d.g</w:t>
-      </w:r>
-      <w:proofErr w:type="spellEnd"/>
-      <w:r>
-        <w:t xml:space="preserve"> v2022.11.15.abcdef</w:t>
+        <w:t>##pragma TyabScriptIncdate vy.m.d.g v2022.11.15.abcdef</w:t>
       </w:r>
     </w:p>
     <w:p>
@@ -2737,15 +1713,7 @@
         <w:t>This is a simple macro substitution. Occurrences of name will be replaced by value</w:t>
       </w:r>
       <w:r>
-        <w:t xml:space="preserve"> (you may also add new ones from the command line by using -</w:t>
-      </w:r>
-      <w:proofErr w:type="spellStart"/>
-      <w:r>
-        <w:t>sdefine</w:t>
-      </w:r>
-      <w:proofErr w:type="spellEnd"/>
-      <w:r>
-        <w:t>)</w:t>
+        <w:t xml:space="preserve"> (you may also add new ones from the command line by using -sdefine)</w:t>
       </w:r>
       <w:r>
         <w:t xml:space="preserve"> If you want name to be a string, enclose value in double quotes and that string with the quotes will be put into the script. For integer values, just use a number.  Name must be unique </w:t>
@@ -2773,6 +1741,82 @@
       </w:r>
     </w:p>
     <w:p>
+      <w:pPr>
+        <w:ind w:left="720"/>
+      </w:pPr>
+      <w:r>
+        <w:t xml:space="preserve">Name must start with an alpha and then must only contain alpha or digits.  Name will match anywhere in the script a variable name is used. This means you can even redefine the names of variables. One exception is the MM script engine does allow variables that start with a digit so those variable names cannot be replaced by this pragma. It is generally known in computer science that using a variable name that starts with a number is </w:t>
+      </w:r>
+      <w:r>
+        <w:t xml:space="preserve">poor practice for those </w:t>
+      </w:r>
+      <w:r>
+        <w:t xml:space="preserve">few languages that do allow it since it makes is very easy to introduce ambiguity and </w:t>
+      </w:r>
+      <w:r>
+        <w:t>complicates both reading and porting.</w:t>
+      </w:r>
+    </w:p>
+    <w:p>
+      <w:pPr>
+        <w:ind w:left="720"/>
+      </w:pPr>
+      <w:r>
+        <w:t>Value must be one of the following:</w:t>
+      </w:r>
+    </w:p>
+    <w:p>
+      <w:pPr>
+        <w:pStyle w:val="ListParagraph"/>
+        <w:numPr>
+          <w:ilvl w:val="0"/>
+          <w:numId w:val="9"/>
+        </w:numPr>
+      </w:pPr>
+      <w:r>
+        <w:t>Double quoted string.</w:t>
+      </w:r>
+    </w:p>
+    <w:p>
+      <w:pPr>
+        <w:pStyle w:val="ListParagraph"/>
+        <w:numPr>
+          <w:ilvl w:val="0"/>
+          <w:numId w:val="9"/>
+        </w:numPr>
+      </w:pPr>
+      <w:r>
+        <w:t>Alphanumeric name that starts with an alpha and has nothing but alpha and digits.</w:t>
+      </w:r>
+    </w:p>
+    <w:p>
+      <w:pPr>
+        <w:pStyle w:val="ListParagraph"/>
+        <w:numPr>
+          <w:ilvl w:val="0"/>
+          <w:numId w:val="9"/>
+        </w:numPr>
+      </w:pPr>
+      <w:r>
+        <w:t>Positive floating-point number.</w:t>
+      </w:r>
+    </w:p>
+    <w:p>
+      <w:pPr>
+        <w:pStyle w:val="ListParagraph"/>
+        <w:numPr>
+          <w:ilvl w:val="0"/>
+          <w:numId w:val="9"/>
+        </w:numPr>
+      </w:pPr>
+      <w:r>
+        <w:t>Positive integer.</w:t>
+      </w:r>
+    </w:p>
+    <w:p>
+      <w:pPr>
+        <w:ind w:left="360"/>
+      </w:pPr>
       <w:r>
         <w:t xml:space="preserve"> There are predefined #pragma defines automatically setup and can be used without you needing to define them.</w:t>
       </w:r>
@@ -2784,8 +1828,8 @@
           <w:ilvl w:val="0"/>
           <w:numId w:val="4"/>
         </w:numPr>
-      </w:pPr>
-      <w:proofErr w:type="spellStart"/>
+        <w:ind w:left="1080"/>
+      </w:pPr>
       <w:r>
         <w:rPr>
           <w:b/>
@@ -2793,10 +1837,6 @@
         </w:rPr>
         <w:t>TyabMapRows</w:t>
       </w:r>
-      <w:proofErr w:type="spellEnd"/>
-      <w:r>
-        <w:tab/>
-      </w:r>
       <w:r>
         <w:tab/>
       </w:r>
@@ -2807,13 +1847,8 @@
         <w:t xml:space="preserve">This is the number of rows in </w:t>
       </w:r>
       <w:r>
-        <w:t>-</w:t>
-      </w:r>
-      <w:proofErr w:type="spellStart"/>
-      <w:r>
-        <w:t>outmap</w:t>
-      </w:r>
-      <w:proofErr w:type="spellEnd"/>
+        <w:t>-outmap</w:t>
+      </w:r>
       <w:r>
         <w:t xml:space="preserve"> map</w:t>
       </w:r>
@@ -2828,8 +1863,8 @@
           <w:ilvl w:val="0"/>
           <w:numId w:val="4"/>
         </w:numPr>
-      </w:pPr>
-      <w:proofErr w:type="spellStart"/>
+        <w:ind w:left="1080"/>
+      </w:pPr>
       <w:r>
         <w:rPr>
           <w:b/>
@@ -2837,10 +1872,6 @@
         </w:rPr>
         <w:t>TyabMapCols</w:t>
       </w:r>
-      <w:proofErr w:type="spellEnd"/>
-      <w:r>
-        <w:tab/>
-      </w:r>
       <w:r>
         <w:tab/>
       </w:r>
@@ -2851,15 +1882,7 @@
         <w:t xml:space="preserve">This is the number of columns in </w:t>
       </w:r>
       <w:r>
-        <w:t>-</w:t>
-      </w:r>
-      <w:proofErr w:type="spellStart"/>
-      <w:r>
-        <w:t>outmap</w:t>
-      </w:r>
-      <w:proofErr w:type="spellEnd"/>
-      <w:r>
-        <w:t xml:space="preserve"> </w:t>
+        <w:t xml:space="preserve">-outmap </w:t>
       </w:r>
       <w:r>
         <w:t>map</w:t>
@@ -2875,8 +1898,8 @@
           <w:ilvl w:val="0"/>
           <w:numId w:val="5"/>
         </w:numPr>
-      </w:pPr>
-      <w:proofErr w:type="spellStart"/>
+        <w:ind w:left="1080"/>
+      </w:pPr>
       <w:r>
         <w:rPr>
           <w:b/>
@@ -2884,31 +1907,21 @@
         </w:rPr>
         <w:t>TyabScriptDate</w:t>
       </w:r>
-      <w:proofErr w:type="spellEnd"/>
-      <w:r>
-        <w:rPr>
-          <w:b/>
-          <w:bCs/>
-        </w:rPr>
-        <w:tab/>
-      </w:r>
-      <w:r>
-        <w:tab/>
+      <w:r>
+        <w:rPr>
+          <w:b/>
+          <w:bCs/>
+        </w:rPr>
+        <w:tab/>
+      </w:r>
+      <w:r>
         <w:t xml:space="preserve">String value. </w:t>
       </w:r>
       <w:r>
         <w:t xml:space="preserve">Default is </w:t>
       </w:r>
       <w:r>
-        <w:t>"</w:t>
-      </w:r>
-      <w:proofErr w:type="spellStart"/>
-      <w:r>
-        <w:t>y.m.d</w:t>
-      </w:r>
-      <w:proofErr w:type="spellEnd"/>
-      <w:r>
-        <w:t>"</w:t>
+        <w:t>"y.m.d"</w:t>
       </w:r>
       <w:r>
         <w:t xml:space="preserve"> for the last modified time of the input script.</w:t>
@@ -2925,47 +1938,30 @@
           <w:tab w:val="left" w:pos="2880"/>
           <w:tab w:val="left" w:pos="2970"/>
         </w:tabs>
-      </w:pPr>
-      <w:proofErr w:type="spellStart"/>
-      <w:r>
-        <w:rPr>
-          <w:b/>
-          <w:bCs/>
-        </w:rPr>
-        <w:t>Tyab</w:t>
-      </w:r>
-      <w:r>
-        <w:rPr>
-          <w:b/>
-          <w:bCs/>
-        </w:rPr>
-        <w:t>Script</w:t>
-      </w:r>
-      <w:r>
-        <w:rPr>
-          <w:b/>
-          <w:bCs/>
-        </w:rPr>
-        <w:t>IncDate</w:t>
-      </w:r>
-      <w:proofErr w:type="spellEnd"/>
-      <w:r>
-        <w:tab/>
+        <w:ind w:left="1080"/>
+      </w:pPr>
+      <w:r>
+        <w:rPr>
+          <w:b/>
+          <w:bCs/>
+        </w:rPr>
+        <w:t>TyabScriptDate</w:t>
+      </w:r>
+      <w:r>
+        <w:rPr>
+          <w:b/>
+          <w:bCs/>
+        </w:rPr>
+        <w:tab/>
+      </w:r>
+      <w:r>
         <w:t xml:space="preserve">String value. </w:t>
       </w:r>
       <w:r>
         <w:t xml:space="preserve">Default is </w:t>
       </w:r>
       <w:r>
-        <w:t>"</w:t>
-      </w:r>
-      <w:proofErr w:type="spellStart"/>
-      <w:r>
-        <w:t>y.m.d</w:t>
-      </w:r>
-      <w:proofErr w:type="spellEnd"/>
-      <w:r>
-        <w:t>"</w:t>
+        <w:t>"y.m.d"</w:t>
       </w:r>
       <w:r>
         <w:t xml:space="preserve"> for the</w:t>
@@ -3273,6 +2269,232 @@
     </w:lvl>
   </w:abstractNum>
   <w:abstractNum w:abstractNumId="2" w15:restartNumberingAfterBreak="0">
+    <w:nsid w:val="27EE0589"/>
+    <w:multiLevelType w:val="hybridMultilevel"/>
+    <w:tmpl w:val="1160EBBA"/>
+    <w:lvl w:ilvl="0" w:tplc="04090001">
+      <w:start w:val="1"/>
+      <w:numFmt w:val="bullet"/>
+      <w:lvlText w:val=""/>
+      <w:lvlJc w:val="left"/>
+      <w:pPr>
+        <w:ind w:left="1440" w:hanging="360"/>
+      </w:pPr>
+      <w:rPr>
+        <w:rFonts w:ascii="Symbol" w:hAnsi="Symbol" w:hint="default"/>
+      </w:rPr>
+    </w:lvl>
+    <w:lvl w:ilvl="1" w:tplc="04090003" w:tentative="1">
+      <w:start w:val="1"/>
+      <w:numFmt w:val="bullet"/>
+      <w:lvlText w:val="o"/>
+      <w:lvlJc w:val="left"/>
+      <w:pPr>
+        <w:ind w:left="2160" w:hanging="360"/>
+      </w:pPr>
+      <w:rPr>
+        <w:rFonts w:ascii="Courier New" w:hAnsi="Courier New" w:cs="Courier New" w:hint="default"/>
+      </w:rPr>
+    </w:lvl>
+    <w:lvl w:ilvl="2" w:tplc="04090005" w:tentative="1">
+      <w:start w:val="1"/>
+      <w:numFmt w:val="bullet"/>
+      <w:lvlText w:val=""/>
+      <w:lvlJc w:val="left"/>
+      <w:pPr>
+        <w:ind w:left="2880" w:hanging="360"/>
+      </w:pPr>
+      <w:rPr>
+        <w:rFonts w:ascii="Wingdings" w:hAnsi="Wingdings" w:hint="default"/>
+      </w:rPr>
+    </w:lvl>
+    <w:lvl w:ilvl="3" w:tplc="04090001" w:tentative="1">
+      <w:start w:val="1"/>
+      <w:numFmt w:val="bullet"/>
+      <w:lvlText w:val=""/>
+      <w:lvlJc w:val="left"/>
+      <w:pPr>
+        <w:ind w:left="3600" w:hanging="360"/>
+      </w:pPr>
+      <w:rPr>
+        <w:rFonts w:ascii="Symbol" w:hAnsi="Symbol" w:hint="default"/>
+      </w:rPr>
+    </w:lvl>
+    <w:lvl w:ilvl="4" w:tplc="04090003" w:tentative="1">
+      <w:start w:val="1"/>
+      <w:numFmt w:val="bullet"/>
+      <w:lvlText w:val="o"/>
+      <w:lvlJc w:val="left"/>
+      <w:pPr>
+        <w:ind w:left="4320" w:hanging="360"/>
+      </w:pPr>
+      <w:rPr>
+        <w:rFonts w:ascii="Courier New" w:hAnsi="Courier New" w:cs="Courier New" w:hint="default"/>
+      </w:rPr>
+    </w:lvl>
+    <w:lvl w:ilvl="5" w:tplc="04090005" w:tentative="1">
+      <w:start w:val="1"/>
+      <w:numFmt w:val="bullet"/>
+      <w:lvlText w:val=""/>
+      <w:lvlJc w:val="left"/>
+      <w:pPr>
+        <w:ind w:left="5040" w:hanging="360"/>
+      </w:pPr>
+      <w:rPr>
+        <w:rFonts w:ascii="Wingdings" w:hAnsi="Wingdings" w:hint="default"/>
+      </w:rPr>
+    </w:lvl>
+    <w:lvl w:ilvl="6" w:tplc="04090001" w:tentative="1">
+      <w:start w:val="1"/>
+      <w:numFmt w:val="bullet"/>
+      <w:lvlText w:val=""/>
+      <w:lvlJc w:val="left"/>
+      <w:pPr>
+        <w:ind w:left="5760" w:hanging="360"/>
+      </w:pPr>
+      <w:rPr>
+        <w:rFonts w:ascii="Symbol" w:hAnsi="Symbol" w:hint="default"/>
+      </w:rPr>
+    </w:lvl>
+    <w:lvl w:ilvl="7" w:tplc="04090003" w:tentative="1">
+      <w:start w:val="1"/>
+      <w:numFmt w:val="bullet"/>
+      <w:lvlText w:val="o"/>
+      <w:lvlJc w:val="left"/>
+      <w:pPr>
+        <w:ind w:left="6480" w:hanging="360"/>
+      </w:pPr>
+      <w:rPr>
+        <w:rFonts w:ascii="Courier New" w:hAnsi="Courier New" w:cs="Courier New" w:hint="default"/>
+      </w:rPr>
+    </w:lvl>
+    <w:lvl w:ilvl="8" w:tplc="04090005" w:tentative="1">
+      <w:start w:val="1"/>
+      <w:numFmt w:val="bullet"/>
+      <w:lvlText w:val=""/>
+      <w:lvlJc w:val="left"/>
+      <w:pPr>
+        <w:ind w:left="7200" w:hanging="360"/>
+      </w:pPr>
+      <w:rPr>
+        <w:rFonts w:ascii="Wingdings" w:hAnsi="Wingdings" w:hint="default"/>
+      </w:rPr>
+    </w:lvl>
+  </w:abstractNum>
+  <w:abstractNum w:abstractNumId="3" w15:restartNumberingAfterBreak="0">
+    <w:nsid w:val="2C01648B"/>
+    <w:multiLevelType w:val="hybridMultilevel"/>
+    <w:tmpl w:val="CB2CF958"/>
+    <w:lvl w:ilvl="0" w:tplc="04090001">
+      <w:start w:val="1"/>
+      <w:numFmt w:val="bullet"/>
+      <w:lvlText w:val=""/>
+      <w:lvlJc w:val="left"/>
+      <w:pPr>
+        <w:ind w:left="720" w:hanging="360"/>
+      </w:pPr>
+      <w:rPr>
+        <w:rFonts w:ascii="Symbol" w:hAnsi="Symbol" w:hint="default"/>
+      </w:rPr>
+    </w:lvl>
+    <w:lvl w:ilvl="1" w:tplc="04090003">
+      <w:start w:val="1"/>
+      <w:numFmt w:val="bullet"/>
+      <w:lvlText w:val="o"/>
+      <w:lvlJc w:val="left"/>
+      <w:pPr>
+        <w:ind w:left="1440" w:hanging="360"/>
+      </w:pPr>
+      <w:rPr>
+        <w:rFonts w:ascii="Courier New" w:hAnsi="Courier New" w:cs="Courier New" w:hint="default"/>
+      </w:rPr>
+    </w:lvl>
+    <w:lvl w:ilvl="2" w:tplc="04090005" w:tentative="1">
+      <w:start w:val="1"/>
+      <w:numFmt w:val="bullet"/>
+      <w:lvlText w:val=""/>
+      <w:lvlJc w:val="left"/>
+      <w:pPr>
+        <w:ind w:left="2160" w:hanging="360"/>
+      </w:pPr>
+      <w:rPr>
+        <w:rFonts w:ascii="Wingdings" w:hAnsi="Wingdings" w:hint="default"/>
+      </w:rPr>
+    </w:lvl>
+    <w:lvl w:ilvl="3" w:tplc="04090001" w:tentative="1">
+      <w:start w:val="1"/>
+      <w:numFmt w:val="bullet"/>
+      <w:lvlText w:val=""/>
+      <w:lvlJc w:val="left"/>
+      <w:pPr>
+        <w:ind w:left="2880" w:hanging="360"/>
+      </w:pPr>
+      <w:rPr>
+        <w:rFonts w:ascii="Symbol" w:hAnsi="Symbol" w:hint="default"/>
+      </w:rPr>
+    </w:lvl>
+    <w:lvl w:ilvl="4" w:tplc="04090003" w:tentative="1">
+      <w:start w:val="1"/>
+      <w:numFmt w:val="bullet"/>
+      <w:lvlText w:val="o"/>
+      <w:lvlJc w:val="left"/>
+      <w:pPr>
+        <w:ind w:left="3600" w:hanging="360"/>
+      </w:pPr>
+      <w:rPr>
+        <w:rFonts w:ascii="Courier New" w:hAnsi="Courier New" w:cs="Courier New" w:hint="default"/>
+      </w:rPr>
+    </w:lvl>
+    <w:lvl w:ilvl="5" w:tplc="04090005" w:tentative="1">
+      <w:start w:val="1"/>
+      <w:numFmt w:val="bullet"/>
+      <w:lvlText w:val=""/>
+      <w:lvlJc w:val="left"/>
+      <w:pPr>
+        <w:ind w:left="4320" w:hanging="360"/>
+      </w:pPr>
+      <w:rPr>
+        <w:rFonts w:ascii="Wingdings" w:hAnsi="Wingdings" w:hint="default"/>
+      </w:rPr>
+    </w:lvl>
+    <w:lvl w:ilvl="6" w:tplc="04090001" w:tentative="1">
+      <w:start w:val="1"/>
+      <w:numFmt w:val="bullet"/>
+      <w:lvlText w:val=""/>
+      <w:lvlJc w:val="left"/>
+      <w:pPr>
+        <w:ind w:left="5040" w:hanging="360"/>
+      </w:pPr>
+      <w:rPr>
+        <w:rFonts w:ascii="Symbol" w:hAnsi="Symbol" w:hint="default"/>
+      </w:rPr>
+    </w:lvl>
+    <w:lvl w:ilvl="7" w:tplc="04090003" w:tentative="1">
+      <w:start w:val="1"/>
+      <w:numFmt w:val="bullet"/>
+      <w:lvlText w:val="o"/>
+      <w:lvlJc w:val="left"/>
+      <w:pPr>
+        <w:ind w:left="5760" w:hanging="360"/>
+      </w:pPr>
+      <w:rPr>
+        <w:rFonts w:ascii="Courier New" w:hAnsi="Courier New" w:cs="Courier New" w:hint="default"/>
+      </w:rPr>
+    </w:lvl>
+    <w:lvl w:ilvl="8" w:tplc="04090005" w:tentative="1">
+      <w:start w:val="1"/>
+      <w:numFmt w:val="bullet"/>
+      <w:lvlText w:val=""/>
+      <w:lvlJc w:val="left"/>
+      <w:pPr>
+        <w:ind w:left="6480" w:hanging="360"/>
+      </w:pPr>
+      <w:rPr>
+        <w:rFonts w:ascii="Wingdings" w:hAnsi="Wingdings" w:hint="default"/>
+      </w:rPr>
+    </w:lvl>
+  </w:abstractNum>
+  <w:abstractNum w:abstractNumId="4" w15:restartNumberingAfterBreak="0">
     <w:nsid w:val="55E440EA"/>
     <w:multiLevelType w:val="hybridMultilevel"/>
     <w:tmpl w:val="2CF071DC"/>
@@ -3385,7 +2607,120 @@
       </w:rPr>
     </w:lvl>
   </w:abstractNum>
-  <w:abstractNum w:abstractNumId="3" w15:restartNumberingAfterBreak="0">
+  <w:abstractNum w:abstractNumId="5" w15:restartNumberingAfterBreak="0">
+    <w:nsid w:val="5B2B3D6D"/>
+    <w:multiLevelType w:val="hybridMultilevel"/>
+    <w:tmpl w:val="983CB9E2"/>
+    <w:lvl w:ilvl="0" w:tplc="04090001">
+      <w:start w:val="1"/>
+      <w:numFmt w:val="bullet"/>
+      <w:lvlText w:val=""/>
+      <w:lvlJc w:val="left"/>
+      <w:pPr>
+        <w:ind w:left="1080" w:hanging="360"/>
+      </w:pPr>
+      <w:rPr>
+        <w:rFonts w:ascii="Symbol" w:hAnsi="Symbol" w:hint="default"/>
+      </w:rPr>
+    </w:lvl>
+    <w:lvl w:ilvl="1" w:tplc="04090003" w:tentative="1">
+      <w:start w:val="1"/>
+      <w:numFmt w:val="bullet"/>
+      <w:lvlText w:val="o"/>
+      <w:lvlJc w:val="left"/>
+      <w:pPr>
+        <w:ind w:left="1800" w:hanging="360"/>
+      </w:pPr>
+      <w:rPr>
+        <w:rFonts w:ascii="Courier New" w:hAnsi="Courier New" w:cs="Courier New" w:hint="default"/>
+      </w:rPr>
+    </w:lvl>
+    <w:lvl w:ilvl="2" w:tplc="04090005" w:tentative="1">
+      <w:start w:val="1"/>
+      <w:numFmt w:val="bullet"/>
+      <w:lvlText w:val=""/>
+      <w:lvlJc w:val="left"/>
+      <w:pPr>
+        <w:ind w:left="2520" w:hanging="360"/>
+      </w:pPr>
+      <w:rPr>
+        <w:rFonts w:ascii="Wingdings" w:hAnsi="Wingdings" w:hint="default"/>
+      </w:rPr>
+    </w:lvl>
+    <w:lvl w:ilvl="3" w:tplc="04090001" w:tentative="1">
+      <w:start w:val="1"/>
+      <w:numFmt w:val="bullet"/>
+      <w:lvlText w:val=""/>
+      <w:lvlJc w:val="left"/>
+      <w:pPr>
+        <w:ind w:left="3240" w:hanging="360"/>
+      </w:pPr>
+      <w:rPr>
+        <w:rFonts w:ascii="Symbol" w:hAnsi="Symbol" w:hint="default"/>
+      </w:rPr>
+    </w:lvl>
+    <w:lvl w:ilvl="4" w:tplc="04090003" w:tentative="1">
+      <w:start w:val="1"/>
+      <w:numFmt w:val="bullet"/>
+      <w:lvlText w:val="o"/>
+      <w:lvlJc w:val="left"/>
+      <w:pPr>
+        <w:ind w:left="3960" w:hanging="360"/>
+      </w:pPr>
+      <w:rPr>
+        <w:rFonts w:ascii="Courier New" w:hAnsi="Courier New" w:cs="Courier New" w:hint="default"/>
+      </w:rPr>
+    </w:lvl>
+    <w:lvl w:ilvl="5" w:tplc="04090005" w:tentative="1">
+      <w:start w:val="1"/>
+      <w:numFmt w:val="bullet"/>
+      <w:lvlText w:val=""/>
+      <w:lvlJc w:val="left"/>
+      <w:pPr>
+        <w:ind w:left="4680" w:hanging="360"/>
+      </w:pPr>
+      <w:rPr>
+        <w:rFonts w:ascii="Wingdings" w:hAnsi="Wingdings" w:hint="default"/>
+      </w:rPr>
+    </w:lvl>
+    <w:lvl w:ilvl="6" w:tplc="04090001" w:tentative="1">
+      <w:start w:val="1"/>
+      <w:numFmt w:val="bullet"/>
+      <w:lvlText w:val=""/>
+      <w:lvlJc w:val="left"/>
+      <w:pPr>
+        <w:ind w:left="5400" w:hanging="360"/>
+      </w:pPr>
+      <w:rPr>
+        <w:rFonts w:ascii="Symbol" w:hAnsi="Symbol" w:hint="default"/>
+      </w:rPr>
+    </w:lvl>
+    <w:lvl w:ilvl="7" w:tplc="04090003" w:tentative="1">
+      <w:start w:val="1"/>
+      <w:numFmt w:val="bullet"/>
+      <w:lvlText w:val="o"/>
+      <w:lvlJc w:val="left"/>
+      <w:pPr>
+        <w:ind w:left="6120" w:hanging="360"/>
+      </w:pPr>
+      <w:rPr>
+        <w:rFonts w:ascii="Courier New" w:hAnsi="Courier New" w:cs="Courier New" w:hint="default"/>
+      </w:rPr>
+    </w:lvl>
+    <w:lvl w:ilvl="8" w:tplc="04090005" w:tentative="1">
+      <w:start w:val="1"/>
+      <w:numFmt w:val="bullet"/>
+      <w:lvlText w:val=""/>
+      <w:lvlJc w:val="left"/>
+      <w:pPr>
+        <w:ind w:left="6840" w:hanging="360"/>
+      </w:pPr>
+      <w:rPr>
+        <w:rFonts w:ascii="Wingdings" w:hAnsi="Wingdings" w:hint="default"/>
+      </w:rPr>
+    </w:lvl>
+  </w:abstractNum>
+  <w:abstractNum w:abstractNumId="6" w15:restartNumberingAfterBreak="0">
     <w:nsid w:val="5E9E168C"/>
     <w:multiLevelType w:val="hybridMultilevel"/>
     <w:tmpl w:val="CE0E91D2"/>
@@ -3498,7 +2833,7 @@
       </w:rPr>
     </w:lvl>
   </w:abstractNum>
-  <w:abstractNum w:abstractNumId="4" w15:restartNumberingAfterBreak="0">
+  <w:abstractNum w:abstractNumId="7" w15:restartNumberingAfterBreak="0">
     <w:nsid w:val="5F9F2B1F"/>
     <w:multiLevelType w:val="hybridMultilevel"/>
     <w:tmpl w:val="E49CE224"/>
@@ -3611,7 +2946,7 @@
       </w:rPr>
     </w:lvl>
   </w:abstractNum>
-  <w:abstractNum w:abstractNumId="5" w15:restartNumberingAfterBreak="0">
+  <w:abstractNum w:abstractNumId="8" w15:restartNumberingAfterBreak="0">
     <w:nsid w:val="61FA727F"/>
     <w:multiLevelType w:val="hybridMultilevel"/>
     <w:tmpl w:val="9DB4A834"/>
@@ -3725,22 +3060,31 @@
     </w:lvl>
   </w:abstractNum>
   <w:num w:numId="1" w16cid:durableId="746266721">
-    <w:abstractNumId w:val="4"/>
+    <w:abstractNumId w:val="7"/>
   </w:num>
   <w:num w:numId="2" w16cid:durableId="746094">
-    <w:abstractNumId w:val="5"/>
+    <w:abstractNumId w:val="8"/>
   </w:num>
   <w:num w:numId="3" w16cid:durableId="738865490">
-    <w:abstractNumId w:val="2"/>
+    <w:abstractNumId w:val="4"/>
   </w:num>
   <w:num w:numId="4" w16cid:durableId="247157168">
     <w:abstractNumId w:val="0"/>
   </w:num>
   <w:num w:numId="5" w16cid:durableId="488517793">
-    <w:abstractNumId w:val="3"/>
+    <w:abstractNumId w:val="6"/>
   </w:num>
   <w:num w:numId="6" w16cid:durableId="1486897663">
     <w:abstractNumId w:val="1"/>
+  </w:num>
+  <w:num w:numId="7" w16cid:durableId="632557979">
+    <w:abstractNumId w:val="2"/>
+  </w:num>
+  <w:num w:numId="8" w16cid:durableId="2050449084">
+    <w:abstractNumId w:val="3"/>
+  </w:num>
+  <w:num w:numId="9" w16cid:durableId="176848573">
+    <w:abstractNumId w:val="5"/>
   </w:num>
 </w:numbering>
 </file>

</xml_diff>

<commit_message>
Fix row,col mismatch in rewrite.
</commit_message>
<xml_diff>
--- a/TyabMMDatUtil.docx
+++ b/TyabMMDatUtil.docx
@@ -1,6 +1,6 @@
 
 <file path=word/document.xml><?xml version="1.0" encoding="utf-8"?>
-<w:document xmlns:wpc="http://schemas.microsoft.com/office/word/2010/wordprocessingCanvas" xmlns:cx="http://schemas.microsoft.com/office/drawing/2014/chartex" xmlns:cx1="http://schemas.microsoft.com/office/drawing/2015/9/8/chartex" xmlns:cx2="http://schemas.microsoft.com/office/drawing/2015/10/21/chartex" xmlns:cx3="http://schemas.microsoft.com/office/drawing/2016/5/9/chartex" xmlns:cx4="http://schemas.microsoft.com/office/drawing/2016/5/10/chartex" xmlns:cx5="http://schemas.microsoft.com/office/drawing/2016/5/11/chartex" xmlns:cx6="http://schemas.microsoft.com/office/drawing/2016/5/12/chartex" xmlns:cx7="http://schemas.microsoft.com/office/drawing/2016/5/13/chartex" xmlns:cx8="http://schemas.microsoft.com/office/drawing/2016/5/14/chartex" xmlns:mc="http://schemas.openxmlformats.org/markup-compatibility/2006" xmlns:aink="http://schemas.microsoft.com/office/drawing/2016/ink" xmlns:am3d="http://schemas.microsoft.com/office/drawing/2017/model3d" xmlns:o="urn:schemas-microsoft-com:office:office" xmlns:oel="http://schemas.microsoft.com/office/2019/extlst" xmlns:r="http://schemas.openxmlformats.org/officeDocument/2006/relationships" xmlns:m="http://schemas.openxmlformats.org/officeDocument/2006/math" xmlns:v="urn:schemas-microsoft-com:vml" xmlns:wp14="http://schemas.microsoft.com/office/word/2010/wordprocessingDrawing" xmlns:wp="http://schemas.openxmlformats.org/drawingml/2006/wordprocessingDrawing" xmlns:w10="urn:schemas-microsoft-com:office:word" xmlns:w="http://schemas.openxmlformats.org/wordprocessingml/2006/main" xmlns:w14="http://schemas.microsoft.com/office/word/2010/wordml" xmlns:w15="http://schemas.microsoft.com/office/word/2012/wordml" xmlns:w16cex="http://schemas.microsoft.com/office/word/2018/wordml/cex" xmlns:w16cid="http://schemas.microsoft.com/office/word/2016/wordml/cid" xmlns:w16="http://schemas.microsoft.com/office/word/2018/wordml" xmlns:w16sdtdh="http://schemas.microsoft.com/office/word/2020/wordml/sdtdatahash" xmlns:w16se="http://schemas.microsoft.com/office/word/2015/wordml/symex" xmlns:wpg="http://schemas.microsoft.com/office/word/2010/wordprocessingGroup" xmlns:wpi="http://schemas.microsoft.com/office/word/2010/wordprocessingInk" xmlns:wne="http://schemas.microsoft.com/office/word/2006/wordml" xmlns:wps="http://schemas.microsoft.com/office/word/2010/wordprocessingShape" mc:Ignorable="w14 w15 w16se w16cid w16 w16cex w16sdtdh wp14">
+<w:document xmlns:wpc="http://schemas.microsoft.com/office/word/2010/wordprocessingCanvas" xmlns:cx="http://schemas.microsoft.com/office/drawing/2014/chartex" xmlns:cx1="http://schemas.microsoft.com/office/drawing/2015/9/8/chartex" xmlns:cx2="http://schemas.microsoft.com/office/drawing/2015/10/21/chartex" xmlns:cx3="http://schemas.microsoft.com/office/drawing/2016/5/9/chartex" xmlns:cx4="http://schemas.microsoft.com/office/drawing/2016/5/10/chartex" xmlns:cx5="http://schemas.microsoft.com/office/drawing/2016/5/11/chartex" xmlns:cx6="http://schemas.microsoft.com/office/drawing/2016/5/12/chartex" xmlns:cx7="http://schemas.microsoft.com/office/drawing/2016/5/13/chartex" xmlns:cx8="http://schemas.microsoft.com/office/drawing/2016/5/14/chartex" xmlns:mc="http://schemas.openxmlformats.org/markup-compatibility/2006" xmlns:aink="http://schemas.microsoft.com/office/drawing/2016/ink" xmlns:am3d="http://schemas.microsoft.com/office/drawing/2017/model3d" xmlns:o="urn:schemas-microsoft-com:office:office" xmlns:oel="http://schemas.microsoft.com/office/2019/extlst" xmlns:r="http://schemas.openxmlformats.org/officeDocument/2006/relationships" xmlns:m="http://schemas.openxmlformats.org/officeDocument/2006/math" xmlns:v="urn:schemas-microsoft-com:vml" xmlns:wp14="http://schemas.microsoft.com/office/word/2010/wordprocessingDrawing" xmlns:wp="http://schemas.openxmlformats.org/drawingml/2006/wordprocessingDrawing" xmlns:w10="urn:schemas-microsoft-com:office:word" xmlns:w="http://schemas.openxmlformats.org/wordprocessingml/2006/main" xmlns:w14="http://schemas.microsoft.com/office/word/2010/wordml" xmlns:w15="http://schemas.microsoft.com/office/word/2012/wordml" xmlns:w16cex="http://schemas.microsoft.com/office/word/2018/wordml/cex" xmlns:w16cid="http://schemas.microsoft.com/office/word/2016/wordml/cid" xmlns:w16="http://schemas.microsoft.com/office/word/2018/wordml" xmlns:w16du="http://schemas.microsoft.com/office/word/2023/wordml/word16du" xmlns:w16sdtdh="http://schemas.microsoft.com/office/word/2020/wordml/sdtdatahash" xmlns:w16se="http://schemas.microsoft.com/office/word/2015/wordml/symex" xmlns:wpg="http://schemas.microsoft.com/office/word/2010/wordprocessingGroup" xmlns:wpi="http://schemas.microsoft.com/office/word/2010/wordprocessingInk" xmlns:wne="http://schemas.microsoft.com/office/word/2006/wordml" xmlns:wps="http://schemas.microsoft.com/office/word/2010/wordprocessingShape" mc:Ignorable="w14 w15 w16se w16cid w16 w16cex w16sdtdh w16du wp14">
   <w:body>
     <w:p>
       <w:pPr>
@@ -12,6 +12,7 @@
           <w:szCs w:val="24"/>
         </w:rPr>
       </w:pPr>
+      <w:proofErr w:type="spellStart"/>
       <w:r>
         <w:rPr>
           <w:b/>
@@ -19,7 +20,37 @@
           <w:sz w:val="28"/>
           <w:szCs w:val="28"/>
         </w:rPr>
-        <w:t>Tyab's Manic Miners .dat processing utility</w:t>
+        <w:t>Tyab's</w:t>
+      </w:r>
+      <w:proofErr w:type="spellEnd"/>
+      <w:r>
+        <w:rPr>
+          <w:b/>
+          <w:bCs/>
+          <w:sz w:val="28"/>
+          <w:szCs w:val="28"/>
+        </w:rPr>
+        <w:t xml:space="preserve"> Manic Miners .</w:t>
+      </w:r>
+      <w:proofErr w:type="spellStart"/>
+      <w:r>
+        <w:rPr>
+          <w:b/>
+          <w:bCs/>
+          <w:sz w:val="28"/>
+          <w:szCs w:val="28"/>
+        </w:rPr>
+        <w:t>dat</w:t>
+      </w:r>
+      <w:proofErr w:type="spellEnd"/>
+      <w:r>
+        <w:rPr>
+          <w:b/>
+          <w:bCs/>
+          <w:sz w:val="28"/>
+          <w:szCs w:val="28"/>
+        </w:rPr>
+        <w:t xml:space="preserve"> processing utility</w:t>
       </w:r>
       <w:r>
         <w:rPr>
@@ -33,7 +64,15 @@
     </w:p>
     <w:p>
       <w:r>
-        <w:t>This program allows many operations on Manic Miner map .dat files.</w:t>
+        <w:t>This program allows many operations on Manic Miner map .</w:t>
+      </w:r>
+      <w:proofErr w:type="spellStart"/>
+      <w:r>
+        <w:t>dat</w:t>
+      </w:r>
+      <w:proofErr w:type="spellEnd"/>
+      <w:r>
+        <w:t xml:space="preserve"> files.</w:t>
       </w:r>
     </w:p>
     <w:p>
@@ -123,7 +162,15 @@
         </w:numPr>
       </w:pPr>
       <w:r>
-        <w:t>A source .dat file used mainly for source merge tiles, height, crystals, ore.</w:t>
+        <w:t>A source .</w:t>
+      </w:r>
+      <w:proofErr w:type="spellStart"/>
+      <w:r>
+        <w:t>dat</w:t>
+      </w:r>
+      <w:proofErr w:type="spellEnd"/>
+      <w:r>
+        <w:t xml:space="preserve"> file used mainly for source merge tiles, height, crystals, ore.</w:t>
       </w:r>
     </w:p>
     <w:p>
@@ -135,7 +182,15 @@
         </w:numPr>
       </w:pPr>
       <w:r>
-        <w:t>An existing destination .dat file that is both input and output. It is read in, possibly merged with data from the source file and written.</w:t>
+        <w:t>An existing destination .</w:t>
+      </w:r>
+      <w:proofErr w:type="spellStart"/>
+      <w:r>
+        <w:t>dat</w:t>
+      </w:r>
+      <w:proofErr w:type="spellEnd"/>
+      <w:r>
+        <w:t xml:space="preserve"> file that is both input and output. It is read in, possibly merged with data from the source file and written.</w:t>
       </w:r>
     </w:p>
     <w:p>
@@ -152,7 +207,23 @@
     </w:p>
     <w:p>
       <w:r>
-        <w:t>For both the srcmap and outmap, those files are scanned for correctness.</w:t>
+        <w:t xml:space="preserve">For both the </w:t>
+      </w:r>
+      <w:proofErr w:type="spellStart"/>
+      <w:r>
+        <w:t>srcmap</w:t>
+      </w:r>
+      <w:proofErr w:type="spellEnd"/>
+      <w:r>
+        <w:t xml:space="preserve"> and </w:t>
+      </w:r>
+      <w:proofErr w:type="spellStart"/>
+      <w:r>
+        <w:t>outmap</w:t>
+      </w:r>
+      <w:proofErr w:type="spellEnd"/>
+      <w:r>
+        <w:t>, those files are scanned for correctness.</w:t>
       </w:r>
     </w:p>
     <w:p>
@@ -167,17 +238,145 @@
     </w:p>
     <w:p>
       <w:r>
-        <w:t>If outmap does not exist, you can create it by supplying a srcmap and using -copysrc which will copy all srcmap data after fixing into outmap. Any map data in outmap is lost being completely replaced by srcmap. You can use resize and offsets, and they will result in outmap being a different size with the srcmap data at the provided offsets.</w:t>
-      </w:r>
-    </w:p>
-    <w:p>
-      <w:r>
-        <w:t>If outmap is being created by using -copysrc, then the merge options are not valid since you are already copying over all of the map's data. However as stated above you can use the resize and offset values. This can be useful if creating a larger map from a smaller map and you want the smaller map to be centered in the larger map.</w:t>
-      </w:r>
-    </w:p>
-    <w:p>
-      <w:r>
-        <w:t>When merging tiles, the original solid rock regular walls are also copied to outmap. This is so any walls that needed them are preserved.</w:t>
+        <w:t xml:space="preserve">If </w:t>
+      </w:r>
+      <w:proofErr w:type="spellStart"/>
+      <w:r>
+        <w:t>outmap</w:t>
+      </w:r>
+      <w:proofErr w:type="spellEnd"/>
+      <w:r>
+        <w:t xml:space="preserve"> does not exist, you can create it by supplying a </w:t>
+      </w:r>
+      <w:proofErr w:type="spellStart"/>
+      <w:r>
+        <w:t>srcmap</w:t>
+      </w:r>
+      <w:proofErr w:type="spellEnd"/>
+      <w:r>
+        <w:t xml:space="preserve"> and using -</w:t>
+      </w:r>
+      <w:proofErr w:type="spellStart"/>
+      <w:r>
+        <w:t>copysrc</w:t>
+      </w:r>
+      <w:proofErr w:type="spellEnd"/>
+      <w:r>
+        <w:t xml:space="preserve"> which will copy all </w:t>
+      </w:r>
+      <w:proofErr w:type="spellStart"/>
+      <w:r>
+        <w:t>srcmap</w:t>
+      </w:r>
+      <w:proofErr w:type="spellEnd"/>
+      <w:r>
+        <w:t xml:space="preserve"> data after fixing into </w:t>
+      </w:r>
+      <w:proofErr w:type="spellStart"/>
+      <w:r>
+        <w:t>outmap</w:t>
+      </w:r>
+      <w:proofErr w:type="spellEnd"/>
+      <w:r>
+        <w:t xml:space="preserve">. </w:t>
+      </w:r>
+    </w:p>
+    <w:p>
+      <w:r>
+        <w:t xml:space="preserve">If </w:t>
+      </w:r>
+      <w:proofErr w:type="spellStart"/>
+      <w:r>
+        <w:t>outmap</w:t>
+      </w:r>
+      <w:proofErr w:type="spellEnd"/>
+      <w:r>
+        <w:t xml:space="preserve"> exists and you use -</w:t>
+      </w:r>
+      <w:proofErr w:type="spellStart"/>
+      <w:r>
+        <w:t>copysrc</w:t>
+      </w:r>
+      <w:proofErr w:type="spellEnd"/>
+      <w:r>
+        <w:t xml:space="preserve">, </w:t>
+      </w:r>
+      <w:proofErr w:type="spellStart"/>
+      <w:r>
+        <w:t>outmap</w:t>
+      </w:r>
+      <w:proofErr w:type="spellEnd"/>
+      <w:r>
+        <w:t xml:space="preserve"> will be overwritten and replaced with </w:t>
+      </w:r>
+      <w:proofErr w:type="spellStart"/>
+      <w:r>
+        <w:t>srcmap</w:t>
+      </w:r>
+      <w:proofErr w:type="spellEnd"/>
+      <w:r>
+        <w:t>.</w:t>
+      </w:r>
+    </w:p>
+    <w:p>
+      <w:r>
+        <w:t xml:space="preserve">You can use resize and offsets, and they will result in </w:t>
+      </w:r>
+      <w:proofErr w:type="spellStart"/>
+      <w:r>
+        <w:t>outmap</w:t>
+      </w:r>
+      <w:proofErr w:type="spellEnd"/>
+      <w:r>
+        <w:t xml:space="preserve"> being a different size with the </w:t>
+      </w:r>
+      <w:proofErr w:type="spellStart"/>
+      <w:r>
+        <w:t>srcmap</w:t>
+      </w:r>
+      <w:proofErr w:type="spellEnd"/>
+      <w:r>
+        <w:t xml:space="preserve"> data at the provided offsets.</w:t>
+      </w:r>
+    </w:p>
+    <w:p>
+      <w:r>
+        <w:t xml:space="preserve">If </w:t>
+      </w:r>
+      <w:proofErr w:type="spellStart"/>
+      <w:r>
+        <w:t>outmap</w:t>
+      </w:r>
+      <w:proofErr w:type="spellEnd"/>
+      <w:r>
+        <w:t xml:space="preserve"> is being created by using -</w:t>
+      </w:r>
+      <w:proofErr w:type="spellStart"/>
+      <w:r>
+        <w:t>copysrc</w:t>
+      </w:r>
+      <w:proofErr w:type="spellEnd"/>
+      <w:r>
+        <w:t xml:space="preserve">, then the merge options are not valid since you are already copying over all of the map's data. However as stated above you can use the resize and offset values. This can be useful if creating a larger map from a smaller map and you want the smaller map to be centered </w:t>
+      </w:r>
+      <w:r>
+        <w:t>or moved elsewhere with</w:t>
+      </w:r>
+      <w:r>
+        <w:t>in the larger map.</w:t>
+      </w:r>
+    </w:p>
+    <w:p>
+      <w:r>
+        <w:t xml:space="preserve">When merging tiles, the original solid rock regular walls are also copied to </w:t>
+      </w:r>
+      <w:proofErr w:type="spellStart"/>
+      <w:r>
+        <w:t>outmap</w:t>
+      </w:r>
+      <w:proofErr w:type="spellEnd"/>
+      <w:r>
+        <w:t>. This is so any walls that needed them are preserved.</w:t>
       </w:r>
     </w:p>
     <w:p>
@@ -187,17 +386,49 @@
     </w:p>
     <w:p>
       <w:r>
-        <w:t>After operations, the outmap automatically will have the border tiles all set to solid rock regular which is tile id 38.</w:t>
-      </w:r>
-    </w:p>
-    <w:p>
-      <w:r>
-        <w:t>On the outmap, resize is always performed prior to merge, you can combine resize and merge in the same operation.</w:t>
-      </w:r>
-    </w:p>
-    <w:p>
-      <w:r>
-        <w:t>During merge, clipping is done automatically so you don't have to worry about the srcmap being larger than outmap nor worry about offsets. Offsets during merge can be negative and works as expected.</w:t>
+        <w:t xml:space="preserve">After operations, the </w:t>
+      </w:r>
+      <w:proofErr w:type="spellStart"/>
+      <w:r>
+        <w:t>outmap</w:t>
+      </w:r>
+      <w:proofErr w:type="spellEnd"/>
+      <w:r>
+        <w:t xml:space="preserve"> automatically will have the border tiles all set to solid rock regular which is tile id 38.</w:t>
+      </w:r>
+    </w:p>
+    <w:p>
+      <w:r>
+        <w:t xml:space="preserve">On the </w:t>
+      </w:r>
+      <w:proofErr w:type="spellStart"/>
+      <w:r>
+        <w:t>outmap</w:t>
+      </w:r>
+      <w:proofErr w:type="spellEnd"/>
+      <w:r>
+        <w:t>, resize is always performed prior to merge, you can combine resize and merge in the same operation.</w:t>
+      </w:r>
+    </w:p>
+    <w:p>
+      <w:r>
+        <w:t xml:space="preserve">During merge, clipping is done automatically so you don't have to worry about the </w:t>
+      </w:r>
+      <w:proofErr w:type="spellStart"/>
+      <w:r>
+        <w:t>srcmap</w:t>
+      </w:r>
+      <w:proofErr w:type="spellEnd"/>
+      <w:r>
+        <w:t xml:space="preserve"> being larger than </w:t>
+      </w:r>
+      <w:proofErr w:type="spellStart"/>
+      <w:r>
+        <w:t>outmap</w:t>
+      </w:r>
+      <w:proofErr w:type="spellEnd"/>
+      <w:r>
+        <w:t xml:space="preserve"> nor worry about offsets. Offsets during merge can be negative and works as expected.</w:t>
       </w:r>
     </w:p>
     <w:p>
@@ -230,8 +461,13 @@
     </w:p>
     <w:p>
       <w:r>
-        <w:t>-srcmap</w:t>
-      </w:r>
+        <w:t>-</w:t>
+      </w:r>
+      <w:proofErr w:type="spellStart"/>
+      <w:r>
+        <w:t>srcmap</w:t>
+      </w:r>
+      <w:proofErr w:type="spellEnd"/>
       <w:r>
         <w:t xml:space="preserve"> </w:t>
       </w:r>
@@ -251,8 +487,13 @@
     </w:p>
     <w:p>
       <w:r>
-        <w:t>-outmap</w:t>
-      </w:r>
+        <w:t>-</w:t>
+      </w:r>
+      <w:proofErr w:type="spellStart"/>
+      <w:r>
+        <w:t>outmap</w:t>
+      </w:r>
+      <w:proofErr w:type="spellEnd"/>
       <w:r>
         <w:t xml:space="preserve"> </w:t>
       </w:r>
@@ -281,78 +522,179 @@
         <w:tab/>
       </w:r>
       <w:r>
-        <w:t>allow changing existing outmap</w:t>
-      </w:r>
-    </w:p>
-    <w:p>
-      <w:r>
-        <w:t>-copysrc</w:t>
-      </w:r>
-      <w:r>
-        <w:tab/>
-      </w:r>
-      <w:r>
-        <w:tab/>
-      </w:r>
-      <w:r>
-        <w:t>outmap is recreated from srcmap, implies -overwrite</w:t>
-      </w:r>
-    </w:p>
-    <w:p>
-      <w:r>
-        <w:t>-mergeheight</w:t>
-      </w:r>
-      <w:r>
-        <w:tab/>
-      </w:r>
-      <w:r>
-        <w:tab/>
-      </w:r>
-      <w:r>
-        <w:t>merge height values from srcmap into outmap</w:t>
-      </w:r>
-    </w:p>
-    <w:p>
-      <w:r>
-        <w:t>-mergecrystal</w:t>
-      </w:r>
-      <w:r>
-        <w:tab/>
-      </w:r>
-      <w:r>
-        <w:tab/>
-      </w:r>
-      <w:r>
-        <w:t>merge crystals values from srcmap into outmap</w:t>
-      </w:r>
-    </w:p>
-    <w:p>
-      <w:r>
-        <w:t xml:space="preserve">-mergeore      </w:t>
-      </w:r>
-      <w:r>
-        <w:tab/>
-      </w:r>
-      <w:r>
-        <w:tab/>
-      </w:r>
-      <w:r>
-        <w:t>merge ore values from srcmap into outmap</w:t>
-      </w:r>
-    </w:p>
-    <w:p>
-      <w:r>
-        <w:t xml:space="preserve">-mergetile     </w:t>
-      </w:r>
-      <w:r>
-        <w:tab/>
-      </w:r>
-      <w:r>
-        <w:tab/>
-      </w:r>
-      <w:r>
-        <w:t>merge tile values from srcmap into outmap</w:t>
-      </w:r>
+        <w:t xml:space="preserve">allow changing existing </w:t>
+      </w:r>
+      <w:proofErr w:type="spellStart"/>
+      <w:r>
+        <w:t>outmap</w:t>
+      </w:r>
+      <w:proofErr w:type="spellEnd"/>
+    </w:p>
+    <w:p>
+      <w:r>
+        <w:t>-</w:t>
+      </w:r>
+      <w:proofErr w:type="spellStart"/>
+      <w:r>
+        <w:t>copysrc</w:t>
+      </w:r>
+      <w:proofErr w:type="spellEnd"/>
+      <w:r>
+        <w:tab/>
+      </w:r>
+      <w:r>
+        <w:tab/>
+      </w:r>
+      <w:proofErr w:type="spellStart"/>
+      <w:r>
+        <w:t>outmap</w:t>
+      </w:r>
+      <w:proofErr w:type="spellEnd"/>
+      <w:r>
+        <w:t xml:space="preserve"> is recreated from </w:t>
+      </w:r>
+      <w:proofErr w:type="spellStart"/>
+      <w:r>
+        <w:t>srcmap</w:t>
+      </w:r>
+      <w:proofErr w:type="spellEnd"/>
+      <w:r>
+        <w:t>, implies -overwrite</w:t>
+      </w:r>
+    </w:p>
+    <w:p>
+      <w:r>
+        <w:t>-</w:t>
+      </w:r>
+      <w:proofErr w:type="spellStart"/>
+      <w:r>
+        <w:t>mergeheight</w:t>
+      </w:r>
+      <w:proofErr w:type="spellEnd"/>
+      <w:r>
+        <w:tab/>
+      </w:r>
+      <w:r>
+        <w:tab/>
+      </w:r>
+      <w:r>
+        <w:t xml:space="preserve">merge height values from </w:t>
+      </w:r>
+      <w:proofErr w:type="spellStart"/>
+      <w:r>
+        <w:t>srcmap</w:t>
+      </w:r>
+      <w:proofErr w:type="spellEnd"/>
+      <w:r>
+        <w:t xml:space="preserve"> into </w:t>
+      </w:r>
+      <w:proofErr w:type="spellStart"/>
+      <w:r>
+        <w:t>outmap</w:t>
+      </w:r>
+      <w:proofErr w:type="spellEnd"/>
+    </w:p>
+    <w:p>
+      <w:r>
+        <w:t>-</w:t>
+      </w:r>
+      <w:proofErr w:type="spellStart"/>
+      <w:r>
+        <w:t>mergecrystal</w:t>
+      </w:r>
+      <w:proofErr w:type="spellEnd"/>
+      <w:r>
+        <w:tab/>
+      </w:r>
+      <w:r>
+        <w:tab/>
+      </w:r>
+      <w:r>
+        <w:t xml:space="preserve">merge crystals values from </w:t>
+      </w:r>
+      <w:proofErr w:type="spellStart"/>
+      <w:r>
+        <w:t>srcmap</w:t>
+      </w:r>
+      <w:proofErr w:type="spellEnd"/>
+      <w:r>
+        <w:t xml:space="preserve"> into </w:t>
+      </w:r>
+      <w:proofErr w:type="spellStart"/>
+      <w:r>
+        <w:t>outmap</w:t>
+      </w:r>
+      <w:proofErr w:type="spellEnd"/>
+    </w:p>
+    <w:p>
+      <w:r>
+        <w:t>-</w:t>
+      </w:r>
+      <w:proofErr w:type="spellStart"/>
+      <w:r>
+        <w:t>mergeore</w:t>
+      </w:r>
+      <w:proofErr w:type="spellEnd"/>
+      <w:r>
+        <w:t xml:space="preserve">      </w:t>
+      </w:r>
+      <w:r>
+        <w:tab/>
+      </w:r>
+      <w:r>
+        <w:tab/>
+      </w:r>
+      <w:r>
+        <w:t xml:space="preserve">merge ore values from </w:t>
+      </w:r>
+      <w:proofErr w:type="spellStart"/>
+      <w:r>
+        <w:t>srcmap</w:t>
+      </w:r>
+      <w:proofErr w:type="spellEnd"/>
+      <w:r>
+        <w:t xml:space="preserve"> into </w:t>
+      </w:r>
+      <w:proofErr w:type="spellStart"/>
+      <w:r>
+        <w:t>outmap</w:t>
+      </w:r>
+      <w:proofErr w:type="spellEnd"/>
+    </w:p>
+    <w:p>
+      <w:r>
+        <w:t>-</w:t>
+      </w:r>
+      <w:proofErr w:type="spellStart"/>
+      <w:r>
+        <w:t>mergetile</w:t>
+      </w:r>
+      <w:proofErr w:type="spellEnd"/>
+      <w:r>
+        <w:t xml:space="preserve">     </w:t>
+      </w:r>
+      <w:r>
+        <w:tab/>
+      </w:r>
+      <w:r>
+        <w:tab/>
+      </w:r>
+      <w:r>
+        <w:t xml:space="preserve">merge tile values from </w:t>
+      </w:r>
+      <w:proofErr w:type="spellStart"/>
+      <w:r>
+        <w:t>srcmap</w:t>
+      </w:r>
+      <w:proofErr w:type="spellEnd"/>
+      <w:r>
+        <w:t xml:space="preserve"> into </w:t>
+      </w:r>
+      <w:proofErr w:type="spellStart"/>
+      <w:r>
+        <w:t>outmap</w:t>
+      </w:r>
+      <w:proofErr w:type="spellEnd"/>
     </w:p>
     <w:p>
       <w:pPr>
@@ -362,8 +704,17 @@
         </w:rPr>
       </w:pPr>
       <w:r>
-        <w:t xml:space="preserve">-mergerect  </w:t>
-      </w:r>
+        <w:t>-</w:t>
+      </w:r>
+      <w:proofErr w:type="spellStart"/>
+      <w:r>
+        <w:t>mergerect</w:t>
+      </w:r>
+      <w:proofErr w:type="spellEnd"/>
+      <w:r>
+        <w:t xml:space="preserve">  </w:t>
+      </w:r>
+      <w:proofErr w:type="spellStart"/>
       <w:r>
         <w:rPr>
           <w:i/>
@@ -383,202 +734,170 @@
           <w:i/>
           <w:iCs/>
         </w:rPr>
-        <w:t>row,</w:t>
-      </w:r>
+        <w:t>row</w:t>
+      </w:r>
+      <w:proofErr w:type="spellEnd"/>
       <w:r>
         <w:rPr>
           <w:i/>
           <w:iCs/>
         </w:rPr>
-        <w:t xml:space="preserve"> </w:t>
+        <w:t>,</w:t>
       </w:r>
       <w:r>
         <w:rPr>
           <w:i/>
           <w:iCs/>
         </w:rPr>
-        <w:t>s</w:t>
-      </w:r>
+        <w:t xml:space="preserve"> </w:t>
+      </w:r>
+      <w:proofErr w:type="spellStart"/>
       <w:r>
         <w:rPr>
           <w:i/>
           <w:iCs/>
         </w:rPr>
-        <w:t>tart</w:t>
+        <w:t>s</w:t>
       </w:r>
       <w:r>
         <w:rPr>
           <w:i/>
           <w:iCs/>
         </w:rPr>
-        <w:t>col, e</w:t>
+        <w:t>tart</w:t>
       </w:r>
       <w:r>
         <w:rPr>
           <w:i/>
           <w:iCs/>
         </w:rPr>
-        <w:t>nd</w:t>
-      </w:r>
+        <w:t>col</w:t>
+      </w:r>
+      <w:proofErr w:type="spellEnd"/>
       <w:r>
         <w:rPr>
           <w:i/>
           <w:iCs/>
         </w:rPr>
-        <w:t>row,</w:t>
-      </w:r>
+        <w:t xml:space="preserve">, </w:t>
+      </w:r>
+      <w:proofErr w:type="spellStart"/>
       <w:r>
         <w:rPr>
           <w:i/>
           <w:iCs/>
         </w:rPr>
-        <w:t xml:space="preserve"> end</w:t>
+        <w:t>e</w:t>
       </w:r>
       <w:r>
         <w:rPr>
           <w:i/>
           <w:iCs/>
         </w:rPr>
-        <w:t>col</w:t>
-      </w:r>
-    </w:p>
-    <w:p>
-      <w:r>
-        <w:tab/>
-      </w:r>
-      <w:r>
-        <w:tab/>
-      </w:r>
-      <w:r>
-        <w:tab/>
-        <w:t>Merge subregion from source, from start through end.</w:t>
-      </w:r>
-    </w:p>
-    <w:p>
-      <w:r>
-        <w:t>-offsetrow</w:t>
-      </w:r>
-      <w:r>
-        <w:t xml:space="preserve"> </w:t>
+        <w:t>nd</w:t>
       </w:r>
       <w:r>
         <w:rPr>
           <w:i/>
           <w:iCs/>
         </w:rPr>
-        <w:t>number</w:t>
-      </w:r>
-      <w:r>
-        <w:tab/>
-      </w:r>
-      <w:r>
-        <w:t>row offset when merging/copying srcmap into outmap</w:t>
-      </w:r>
-      <w:r>
-        <w:t>, default 0</w:t>
-      </w:r>
-    </w:p>
-    <w:p>
-      <w:r>
-        <w:t>-offsetcol</w:t>
-      </w:r>
-      <w:r>
-        <w:t xml:space="preserve"> </w:t>
-      </w:r>
+        <w:t>row</w:t>
+      </w:r>
+      <w:proofErr w:type="spellEnd"/>
       <w:r>
         <w:rPr>
           <w:i/>
           <w:iCs/>
         </w:rPr>
-        <w:t>number</w:t>
-      </w:r>
-      <w:r>
-        <w:tab/>
-      </w:r>
-      <w:r>
-        <w:t>col offset when merging/copying srcmap into outmap</w:t>
-      </w:r>
-      <w:r>
-        <w:t>, default 0</w:t>
-      </w:r>
-    </w:p>
-    <w:p>
-      <w:r>
-        <w:t>-resizerow</w:t>
-      </w:r>
-      <w:r>
-        <w:t xml:space="preserve"> </w:t>
+        <w:t>,</w:t>
       </w:r>
       <w:r>
         <w:rPr>
           <w:i/>
           <w:iCs/>
         </w:rPr>
-        <w:t>number</w:t>
-      </w:r>
-      <w:r>
-        <w:tab/>
-      </w:r>
-      <w:r>
-        <w:t>resize outmap rows for tiles,height,resources</w:t>
-      </w:r>
-    </w:p>
-    <w:p>
-      <w:r>
-        <w:t>-resizecol</w:t>
-      </w:r>
-      <w:r>
         <w:t xml:space="preserve"> </w:t>
       </w:r>
+      <w:proofErr w:type="spellStart"/>
       <w:r>
         <w:rPr>
           <w:i/>
           <w:iCs/>
         </w:rPr>
-        <w:t>number</w:t>
-      </w:r>
-      <w:r>
-        <w:tab/>
-      </w:r>
-      <w:r>
-        <w:t>resize outmap cols for tiles,height,resources</w:t>
-      </w:r>
-    </w:p>
-    <w:p>
-      <w:r>
-        <w:t>-deftile</w:t>
-      </w:r>
-      <w:r>
-        <w:t xml:space="preserve"> </w:t>
+        <w:t>end</w:t>
       </w:r>
       <w:r>
         <w:rPr>
           <w:i/>
           <w:iCs/>
         </w:rPr>
-        <w:t>number</w:t>
+        <w:t>col</w:t>
+      </w:r>
+      <w:proofErr w:type="spellEnd"/>
+    </w:p>
+    <w:p>
+      <w:r>
+        <w:tab/>
+      </w:r>
+      <w:r>
+        <w:tab/>
+      </w:r>
+      <w:r>
+        <w:tab/>
+        <w:t>Merge subregion from source, from start through end.</w:t>
+      </w:r>
+    </w:p>
+    <w:p>
+      <w:r>
+        <w:t>-</w:t>
+      </w:r>
+      <w:proofErr w:type="spellStart"/>
+      <w:r>
+        <w:t>offsetrow</w:t>
+      </w:r>
+      <w:proofErr w:type="spellEnd"/>
+      <w:r>
+        <w:t xml:space="preserve"> </w:t>
       </w:r>
       <w:r>
         <w:rPr>
           <w:i/>
           <w:iCs/>
         </w:rPr>
-        <w:tab/>
-      </w:r>
-      <w:r>
-        <w:tab/>
-      </w:r>
-      <w:r>
-        <w:t>value for invalid tiles or resize, default 1</w:t>
-      </w:r>
-      <w:r>
-        <w:t xml:space="preserve"> which is a simple ground tile.</w:t>
-      </w:r>
-    </w:p>
-    <w:p>
-      <w:r>
-        <w:t>-defheight</w:t>
-      </w:r>
+        <w:t>number</w:t>
+      </w:r>
+      <w:r>
+        <w:tab/>
+      </w:r>
+      <w:r>
+        <w:t xml:space="preserve">row offset when merging/copying </w:t>
+      </w:r>
+      <w:proofErr w:type="spellStart"/>
+      <w:r>
+        <w:t>srcmap</w:t>
+      </w:r>
+      <w:proofErr w:type="spellEnd"/>
+      <w:r>
+        <w:t xml:space="preserve"> into </w:t>
+      </w:r>
+      <w:proofErr w:type="spellStart"/>
+      <w:r>
+        <w:t>outmap</w:t>
+      </w:r>
+      <w:proofErr w:type="spellEnd"/>
+      <w:r>
+        <w:t>, default 0</w:t>
+      </w:r>
+    </w:p>
+    <w:p>
+      <w:r>
+        <w:t>-</w:t>
+      </w:r>
+      <w:proofErr w:type="spellStart"/>
+      <w:r>
+        <w:t>offsetcol</w:t>
+      </w:r>
+      <w:proofErr w:type="spellEnd"/>
       <w:r>
         <w:t xml:space="preserve"> </w:t>
       </w:r>
@@ -593,13 +912,34 @@
         <w:tab/>
       </w:r>
       <w:r>
-        <w:t>value for invalid heights or resize, default 0</w:t>
-      </w:r>
-    </w:p>
-    <w:p>
-      <w:r>
-        <w:t>-defcrystal</w:t>
-      </w:r>
+        <w:t xml:space="preserve">col offset when merging/copying </w:t>
+      </w:r>
+      <w:proofErr w:type="spellStart"/>
+      <w:r>
+        <w:t>srcmap</w:t>
+      </w:r>
+      <w:proofErr w:type="spellEnd"/>
+      <w:r>
+        <w:t xml:space="preserve"> into </w:t>
+      </w:r>
+      <w:proofErr w:type="spellStart"/>
+      <w:r>
+        <w:t>outmap</w:t>
+      </w:r>
+      <w:proofErr w:type="spellEnd"/>
+      <w:r>
+        <w:t>, default 0</w:t>
+      </w:r>
+    </w:p>
+    <w:p>
+      <w:r>
+        <w:t>-</w:t>
+      </w:r>
+      <w:proofErr w:type="spellStart"/>
+      <w:r>
+        <w:t>resizerow</w:t>
+      </w:r>
+      <w:proofErr w:type="spellEnd"/>
       <w:r>
         <w:t xml:space="preserve"> </w:t>
       </w:r>
@@ -611,19 +951,34 @@
         <w:t>number</w:t>
       </w:r>
       <w:r>
-        <w:t xml:space="preserve"> </w:t>
-      </w:r>
-      <w:r>
-        <w:tab/>
-      </w:r>
-      <w:r>
-        <w:t>value for invalid crystals or resize, default 0</w:t>
-      </w:r>
-    </w:p>
-    <w:p>
-      <w:r>
-        <w:t>-defore</w:t>
-      </w:r>
+        <w:tab/>
+      </w:r>
+      <w:r>
+        <w:t xml:space="preserve">resize </w:t>
+      </w:r>
+      <w:proofErr w:type="spellStart"/>
+      <w:r>
+        <w:t>outmap</w:t>
+      </w:r>
+      <w:proofErr w:type="spellEnd"/>
+      <w:r>
+        <w:t xml:space="preserve"> rows for </w:t>
+      </w:r>
+      <w:proofErr w:type="spellStart"/>
+      <w:r>
+        <w:t>tiles,height,resources</w:t>
+      </w:r>
+      <w:proofErr w:type="spellEnd"/>
+    </w:p>
+    <w:p>
+      <w:r>
+        <w:t>-</w:t>
+      </w:r>
+      <w:proofErr w:type="spellStart"/>
+      <w:r>
+        <w:t>resizecol</w:t>
+      </w:r>
+      <w:proofErr w:type="spellEnd"/>
       <w:r>
         <w:t xml:space="preserve"> </w:t>
       </w:r>
@@ -638,13 +993,39 @@
         <w:tab/>
       </w:r>
       <w:r>
-        <w:t>value for invalid ore or resize, default 0</w:t>
-      </w:r>
-    </w:p>
-    <w:p>
-      <w:r>
-        <w:t>-mapname</w:t>
-      </w:r>
+        <w:t xml:space="preserve">resize </w:t>
+      </w:r>
+      <w:proofErr w:type="spellStart"/>
+      <w:r>
+        <w:t>outmap</w:t>
+      </w:r>
+      <w:proofErr w:type="spellEnd"/>
+      <w:r>
+        <w:t xml:space="preserve"> </w:t>
+      </w:r>
+      <w:proofErr w:type="spellStart"/>
+      <w:r>
+        <w:t>cols</w:t>
+      </w:r>
+      <w:proofErr w:type="spellEnd"/>
+      <w:r>
+        <w:t xml:space="preserve"> for </w:t>
+      </w:r>
+      <w:proofErr w:type="spellStart"/>
+      <w:r>
+        <w:t>tiles,height,resources</w:t>
+      </w:r>
+      <w:proofErr w:type="spellEnd"/>
+    </w:p>
+    <w:p>
+      <w:r>
+        <w:t>-</w:t>
+      </w:r>
+      <w:proofErr w:type="spellStart"/>
+      <w:r>
+        <w:t>deftile</w:t>
+      </w:r>
+      <w:proofErr w:type="spellEnd"/>
       <w:r>
         <w:t xml:space="preserve"> </w:t>
       </w:r>
@@ -653,75 +1034,34 @@
           <w:i/>
           <w:iCs/>
         </w:rPr>
-        <w:t>string</w:t>
-      </w:r>
-      <w:r>
-        <w:tab/>
-      </w:r>
-      <w:r>
-        <w:t>levelname:</w:t>
-      </w:r>
-      <w:r>
-        <w:t xml:space="preserve"> value s</w:t>
-      </w:r>
-      <w:r>
-        <w:t>aved in outmap info section</w:t>
-      </w:r>
-    </w:p>
-    <w:p>
-      <w:r>
-        <w:t>-creator</w:t>
-      </w:r>
-      <w:r>
-        <w:t xml:space="preserve"> </w:t>
+        <w:t>number</w:t>
       </w:r>
       <w:r>
         <w:rPr>
           <w:i/>
           <w:iCs/>
         </w:rPr>
-        <w:t>string</w:t>
-      </w:r>
-      <w:r>
-        <w:tab/>
-      </w:r>
-      <w:r>
-        <w:tab/>
-      </w:r>
-      <w:r>
-        <w:t>creator</w:t>
-      </w:r>
-      <w:r>
-        <w:t xml:space="preserve">: value </w:t>
-      </w:r>
-      <w:r>
-        <w:t>to be saved in outmap info section</w:t>
-      </w:r>
-    </w:p>
-    <w:p>
-      <w:r>
-        <w:t>-fix</w:t>
-      </w:r>
-      <w:r>
-        <w:tab/>
-      </w:r>
-      <w:r>
-        <w:tab/>
-      </w:r>
-      <w:r>
-        <w:tab/>
-      </w:r>
-      <w:r>
-        <w:t>fix invalid/missing tile, height, crystal, ore values</w:t>
-      </w:r>
-      <w:r>
-        <w:t>. Changes associated errors to warnings.</w:t>
-      </w:r>
-    </w:p>
-    <w:p>
-      <w:r>
-        <w:t>-script</w:t>
-      </w:r>
+        <w:tab/>
+      </w:r>
+      <w:r>
+        <w:tab/>
+      </w:r>
+      <w:r>
+        <w:t>value for invalid tiles or resize, default 1</w:t>
+      </w:r>
+      <w:r>
+        <w:t xml:space="preserve"> which is a simple ground tile.</w:t>
+      </w:r>
+    </w:p>
+    <w:p>
+      <w:r>
+        <w:t>-</w:t>
+      </w:r>
+      <w:proofErr w:type="spellStart"/>
+      <w:r>
+        <w:t>defheight</w:t>
+      </w:r>
+      <w:proofErr w:type="spellEnd"/>
       <w:r>
         <w:t xml:space="preserve"> </w:t>
       </w:r>
@@ -730,89 +1070,81 @@
           <w:i/>
           <w:iCs/>
         </w:rPr>
-        <w:t>filename</w:t>
-      </w:r>
-      <w:r>
-        <w:t xml:space="preserve">        </w:t>
-      </w:r>
-      <w:r>
-        <w:tab/>
-      </w:r>
-      <w:r>
-        <w:t>file</w:t>
-      </w:r>
+        <w:t>number</w:t>
+      </w:r>
+      <w:r>
+        <w:tab/>
+      </w:r>
+      <w:r>
+        <w:t>value for invalid heights or resize, default 0</w:t>
+      </w:r>
+    </w:p>
+    <w:p>
+      <w:r>
+        <w:t>-</w:t>
+      </w:r>
+      <w:proofErr w:type="spellStart"/>
+      <w:r>
+        <w:t>defcrystal</w:t>
+      </w:r>
+      <w:proofErr w:type="spellEnd"/>
       <w:r>
         <w:t xml:space="preserve"> </w:t>
-      </w:r>
-      <w:r>
-        <w:t>name of script file to replace outmap's script.</w:t>
-      </w:r>
-    </w:p>
-    <w:p>
-      <w:r>
-        <w:t>-</w:t>
-      </w:r>
-      <w:r>
-        <w:t xml:space="preserve">sincdirs </w:t>
       </w:r>
       <w:r>
         <w:rPr>
           <w:i/>
           <w:iCs/>
         </w:rPr>
-        <w:t>paths</w:t>
-      </w:r>
-      <w:r>
-        <w:tab/>
-      </w:r>
-      <w:r>
-        <w:tab/>
-        <w:t>; set of paths to search for included scripts</w:t>
-      </w:r>
-    </w:p>
-    <w:p>
-      <w:r>
-        <w:t>-sfixspace</w:t>
-      </w:r>
-      <w:r>
-        <w:tab/>
-      </w:r>
-      <w:r>
-        <w:tab/>
-        <w:t>will fix script saved in outmap removing spaces where not allowed</w:t>
-      </w:r>
-    </w:p>
-    <w:p>
-      <w:r>
-        <w:t>-snocomment</w:t>
-      </w:r>
-      <w:r>
-        <w:tab/>
-      </w:r>
-      <w:r>
-        <w:tab/>
-        <w:t>will strip comments from script except for those that use #.</w:t>
-      </w:r>
-    </w:p>
-    <w:p>
-      <w:r>
-        <w:t xml:space="preserve">-sdefine </w:t>
+        <w:t>number</w:t>
+      </w:r>
+      <w:r>
+        <w:t xml:space="preserve"> </w:t>
+      </w:r>
+      <w:r>
+        <w:tab/>
+      </w:r>
+      <w:r>
+        <w:t>value for invalid crystals or resize, default 0</w:t>
+      </w:r>
+    </w:p>
+    <w:p>
+      <w:r>
+        <w:t>-</w:t>
+      </w:r>
+      <w:proofErr w:type="spellStart"/>
+      <w:r>
+        <w:t>defore</w:t>
+      </w:r>
+      <w:proofErr w:type="spellEnd"/>
+      <w:r>
+        <w:t xml:space="preserve"> </w:t>
       </w:r>
       <w:r>
         <w:rPr>
           <w:i/>
           <w:iCs/>
         </w:rPr>
-        <w:t>name=value</w:t>
-      </w:r>
-      <w:r>
-        <w:tab/>
-        <w:t>define variable name to be replaced with value</w:t>
-      </w:r>
-    </w:p>
-    <w:p>
-      <w:r>
-        <w:t xml:space="preserve">-sdatefmt </w:t>
+        <w:t>number</w:t>
+      </w:r>
+      <w:r>
+        <w:tab/>
+      </w:r>
+      <w:r>
+        <w:t>value for invalid ore or resize, default 0</w:t>
+      </w:r>
+    </w:p>
+    <w:p>
+      <w:r>
+        <w:t>-</w:t>
+      </w:r>
+      <w:proofErr w:type="spellStart"/>
+      <w:r>
+        <w:t>mapname</w:t>
+      </w:r>
+      <w:proofErr w:type="spellEnd"/>
+      <w:r>
+        <w:t xml:space="preserve"> </w:t>
       </w:r>
       <w:r>
         <w:rPr>
@@ -822,18 +1154,281 @@
         <w:t>string</w:t>
       </w:r>
       <w:r>
+        <w:tab/>
+      </w:r>
+      <w:proofErr w:type="spellStart"/>
+      <w:r>
+        <w:t>levelname</w:t>
+      </w:r>
+      <w:proofErr w:type="spellEnd"/>
+      <w:r>
+        <w:t>:</w:t>
+      </w:r>
+      <w:r>
+        <w:t xml:space="preserve"> value s</w:t>
+      </w:r>
+      <w:r>
+        <w:t xml:space="preserve">aved in </w:t>
+      </w:r>
+      <w:proofErr w:type="spellStart"/>
+      <w:r>
+        <w:t>outmap</w:t>
+      </w:r>
+      <w:proofErr w:type="spellEnd"/>
+      <w:r>
+        <w:t xml:space="preserve"> info section</w:t>
+      </w:r>
+    </w:p>
+    <w:p>
+      <w:r>
+        <w:t>-creator</w:t>
+      </w:r>
+      <w:r>
+        <w:t xml:space="preserve"> </w:t>
+      </w:r>
+      <w:r>
         <w:rPr>
           <w:i/>
           <w:iCs/>
         </w:rPr>
-        <w:tab/>
-      </w:r>
-      <w:r>
-        <w:tab/>
-        <w:t xml:space="preserve">format string for TyabScriptDate and TyabScriptIncDate, default is </w:t>
-      </w:r>
-      <w:r>
-        <w:t>"y.m.d"</w:t>
+        <w:t>string</w:t>
+      </w:r>
+      <w:r>
+        <w:tab/>
+      </w:r>
+      <w:r>
+        <w:tab/>
+      </w:r>
+      <w:r>
+        <w:t>creator</w:t>
+      </w:r>
+      <w:r>
+        <w:t xml:space="preserve">: value </w:t>
+      </w:r>
+      <w:r>
+        <w:t xml:space="preserve">to be saved in </w:t>
+      </w:r>
+      <w:proofErr w:type="spellStart"/>
+      <w:r>
+        <w:t>outmap</w:t>
+      </w:r>
+      <w:proofErr w:type="spellEnd"/>
+      <w:r>
+        <w:t xml:space="preserve"> info section</w:t>
+      </w:r>
+    </w:p>
+    <w:p>
+      <w:r>
+        <w:t>-fix</w:t>
+      </w:r>
+      <w:r>
+        <w:tab/>
+      </w:r>
+      <w:r>
+        <w:tab/>
+      </w:r>
+      <w:r>
+        <w:tab/>
+      </w:r>
+      <w:proofErr w:type="spellStart"/>
+      <w:r>
+        <w:t>fix</w:t>
+      </w:r>
+      <w:proofErr w:type="spellEnd"/>
+      <w:r>
+        <w:t xml:space="preserve"> invalid/missing tile, height, crystal, ore values</w:t>
+      </w:r>
+      <w:r>
+        <w:t>. Changes associated errors to warnings.</w:t>
+      </w:r>
+    </w:p>
+    <w:p>
+      <w:r>
+        <w:t>-script</w:t>
+      </w:r>
+      <w:r>
+        <w:t xml:space="preserve"> </w:t>
+      </w:r>
+      <w:r>
+        <w:rPr>
+          <w:i/>
+          <w:iCs/>
+        </w:rPr>
+        <w:t>filename</w:t>
+      </w:r>
+      <w:r>
+        <w:t xml:space="preserve">        </w:t>
+      </w:r>
+      <w:r>
+        <w:tab/>
+      </w:r>
+      <w:r>
+        <w:t>file</w:t>
+      </w:r>
+      <w:r>
+        <w:t xml:space="preserve"> </w:t>
+      </w:r>
+      <w:r>
+        <w:t xml:space="preserve">name of script file to replace </w:t>
+      </w:r>
+      <w:proofErr w:type="spellStart"/>
+      <w:r>
+        <w:t>outmap's</w:t>
+      </w:r>
+      <w:proofErr w:type="spellEnd"/>
+      <w:r>
+        <w:t xml:space="preserve"> script.</w:t>
+      </w:r>
+    </w:p>
+    <w:p>
+      <w:r>
+        <w:t>-</w:t>
+      </w:r>
+      <w:proofErr w:type="spellStart"/>
+      <w:r>
+        <w:t>sincdirs</w:t>
+      </w:r>
+      <w:proofErr w:type="spellEnd"/>
+      <w:r>
+        <w:t xml:space="preserve"> </w:t>
+      </w:r>
+      <w:r>
+        <w:rPr>
+          <w:i/>
+          <w:iCs/>
+        </w:rPr>
+        <w:t>paths</w:t>
+      </w:r>
+      <w:r>
+        <w:tab/>
+      </w:r>
+      <w:r>
+        <w:tab/>
+        <w:t>; set of paths to search for included scripts</w:t>
+      </w:r>
+    </w:p>
+    <w:p>
+      <w:r>
+        <w:t>-</w:t>
+      </w:r>
+      <w:proofErr w:type="spellStart"/>
+      <w:r>
+        <w:t>sfixspace</w:t>
+      </w:r>
+      <w:proofErr w:type="spellEnd"/>
+      <w:r>
+        <w:tab/>
+      </w:r>
+      <w:r>
+        <w:tab/>
+        <w:t xml:space="preserve">will fix script saved in </w:t>
+      </w:r>
+      <w:proofErr w:type="spellStart"/>
+      <w:r>
+        <w:t>outmap</w:t>
+      </w:r>
+      <w:proofErr w:type="spellEnd"/>
+      <w:r>
+        <w:t xml:space="preserve"> removing spaces where not allowed</w:t>
+      </w:r>
+    </w:p>
+    <w:p>
+      <w:r>
+        <w:t>-</w:t>
+      </w:r>
+      <w:proofErr w:type="spellStart"/>
+      <w:r>
+        <w:t>snocomment</w:t>
+      </w:r>
+      <w:proofErr w:type="spellEnd"/>
+      <w:r>
+        <w:tab/>
+      </w:r>
+      <w:r>
+        <w:tab/>
+        <w:t>will strip comments from script except for those that use #.</w:t>
+      </w:r>
+    </w:p>
+    <w:p>
+      <w:r>
+        <w:t>-</w:t>
+      </w:r>
+      <w:proofErr w:type="spellStart"/>
+      <w:r>
+        <w:t>sdefine</w:t>
+      </w:r>
+      <w:proofErr w:type="spellEnd"/>
+      <w:r>
+        <w:t xml:space="preserve"> </w:t>
+      </w:r>
+      <w:r>
+        <w:rPr>
+          <w:i/>
+          <w:iCs/>
+        </w:rPr>
+        <w:t>name=value</w:t>
+      </w:r>
+      <w:r>
+        <w:tab/>
+        <w:t>define variable name to be replaced with value</w:t>
+      </w:r>
+    </w:p>
+    <w:p>
+      <w:r>
+        <w:t>-</w:t>
+      </w:r>
+      <w:proofErr w:type="spellStart"/>
+      <w:r>
+        <w:t>sdatefmt</w:t>
+      </w:r>
+      <w:proofErr w:type="spellEnd"/>
+      <w:r>
+        <w:t xml:space="preserve"> </w:t>
+      </w:r>
+      <w:r>
+        <w:rPr>
+          <w:i/>
+          <w:iCs/>
+        </w:rPr>
+        <w:t>string</w:t>
+      </w:r>
+      <w:r>
+        <w:rPr>
+          <w:i/>
+          <w:iCs/>
+        </w:rPr>
+        <w:tab/>
+      </w:r>
+      <w:r>
+        <w:tab/>
+        <w:t xml:space="preserve">format string for </w:t>
+      </w:r>
+      <w:proofErr w:type="spellStart"/>
+      <w:r>
+        <w:t>TyabScriptDate</w:t>
+      </w:r>
+      <w:proofErr w:type="spellEnd"/>
+      <w:r>
+        <w:t xml:space="preserve"> and </w:t>
+      </w:r>
+      <w:proofErr w:type="spellStart"/>
+      <w:r>
+        <w:t>TyabScriptIncDate</w:t>
+      </w:r>
+      <w:proofErr w:type="spellEnd"/>
+      <w:r>
+        <w:t xml:space="preserve">, default is </w:t>
+      </w:r>
+      <w:r>
+        <w:t>"</w:t>
+      </w:r>
+      <w:proofErr w:type="spellStart"/>
+      <w:r>
+        <w:t>y.m.d</w:t>
+      </w:r>
+      <w:proofErr w:type="spellEnd"/>
+      <w:r>
+        <w:t>"</w:t>
       </w:r>
     </w:p>
     <w:p>
@@ -888,7 +1483,23 @@
           <w:b/>
           <w:bCs/>
         </w:rPr>
-        <w:t>-srcmap a.dat</w:t>
+        <w:t>-</w:t>
+      </w:r>
+      <w:proofErr w:type="spellStart"/>
+      <w:r>
+        <w:rPr>
+          <w:b/>
+          <w:bCs/>
+        </w:rPr>
+        <w:t>srcmap</w:t>
+      </w:r>
+      <w:proofErr w:type="spellEnd"/>
+      <w:r>
+        <w:rPr>
+          <w:b/>
+          <w:bCs/>
+        </w:rPr>
+        <w:t xml:space="preserve"> a.dat</w:t>
       </w:r>
     </w:p>
     <w:p/>
@@ -914,8 +1525,49 @@
           <w:b/>
           <w:bCs/>
         </w:rPr>
-        <w:t>-srcmap a.dat -outmap b.dat -copysrc</w:t>
-      </w:r>
+        <w:t>-</w:t>
+      </w:r>
+      <w:proofErr w:type="spellStart"/>
+      <w:r>
+        <w:rPr>
+          <w:b/>
+          <w:bCs/>
+        </w:rPr>
+        <w:t>srcmap</w:t>
+      </w:r>
+      <w:proofErr w:type="spellEnd"/>
+      <w:r>
+        <w:rPr>
+          <w:b/>
+          <w:bCs/>
+        </w:rPr>
+        <w:t xml:space="preserve"> a.dat -</w:t>
+      </w:r>
+      <w:proofErr w:type="spellStart"/>
+      <w:r>
+        <w:rPr>
+          <w:b/>
+          <w:bCs/>
+        </w:rPr>
+        <w:t>outmap</w:t>
+      </w:r>
+      <w:proofErr w:type="spellEnd"/>
+      <w:r>
+        <w:rPr>
+          <w:b/>
+          <w:bCs/>
+        </w:rPr>
+        <w:t xml:space="preserve"> b.dat -</w:t>
+      </w:r>
+      <w:proofErr w:type="spellStart"/>
+      <w:r>
+        <w:rPr>
+          <w:b/>
+          <w:bCs/>
+        </w:rPr>
+        <w:t>copysrc</w:t>
+      </w:r>
+      <w:proofErr w:type="spellEnd"/>
     </w:p>
     <w:p/>
     <w:p>
@@ -940,7 +1592,87 @@
           <w:b/>
           <w:bCs/>
         </w:rPr>
-        <w:t>-srcmap a.dat -outmap b.dat -copysrc -resizerow 52 -resizecol 48</w:t>
+        <w:t>-</w:t>
+      </w:r>
+      <w:proofErr w:type="spellStart"/>
+      <w:r>
+        <w:rPr>
+          <w:b/>
+          <w:bCs/>
+        </w:rPr>
+        <w:t>srcmap</w:t>
+      </w:r>
+      <w:proofErr w:type="spellEnd"/>
+      <w:r>
+        <w:rPr>
+          <w:b/>
+          <w:bCs/>
+        </w:rPr>
+        <w:t xml:space="preserve"> a.dat -</w:t>
+      </w:r>
+      <w:proofErr w:type="spellStart"/>
+      <w:r>
+        <w:rPr>
+          <w:b/>
+          <w:bCs/>
+        </w:rPr>
+        <w:t>outmap</w:t>
+      </w:r>
+      <w:proofErr w:type="spellEnd"/>
+      <w:r>
+        <w:rPr>
+          <w:b/>
+          <w:bCs/>
+        </w:rPr>
+        <w:t xml:space="preserve"> b.dat -</w:t>
+      </w:r>
+      <w:proofErr w:type="spellStart"/>
+      <w:r>
+        <w:rPr>
+          <w:b/>
+          <w:bCs/>
+        </w:rPr>
+        <w:t>copysrc</w:t>
+      </w:r>
+      <w:proofErr w:type="spellEnd"/>
+      <w:r>
+        <w:rPr>
+          <w:b/>
+          <w:bCs/>
+        </w:rPr>
+        <w:t xml:space="preserve"> -</w:t>
+      </w:r>
+      <w:proofErr w:type="spellStart"/>
+      <w:r>
+        <w:rPr>
+          <w:b/>
+          <w:bCs/>
+        </w:rPr>
+        <w:t>resizerow</w:t>
+      </w:r>
+      <w:proofErr w:type="spellEnd"/>
+      <w:r>
+        <w:rPr>
+          <w:b/>
+          <w:bCs/>
+        </w:rPr>
+        <w:t xml:space="preserve"> 52 -</w:t>
+      </w:r>
+      <w:proofErr w:type="spellStart"/>
+      <w:r>
+        <w:rPr>
+          <w:b/>
+          <w:bCs/>
+        </w:rPr>
+        <w:t>resizecol</w:t>
+      </w:r>
+      <w:proofErr w:type="spellEnd"/>
+      <w:r>
+        <w:rPr>
+          <w:b/>
+          <w:bCs/>
+        </w:rPr>
+        <w:t xml:space="preserve"> 48</w:t>
       </w:r>
     </w:p>
     <w:p/>
@@ -949,7 +1681,15 @@
         <w:spacing w:after="0" w:line="240" w:lineRule="auto"/>
       </w:pPr>
       <w:r>
-        <w:t>Copy a map to a new map with a different size offsetting rows by 10 and columns by 9.</w:t>
+        <w:t xml:space="preserve">Copy a map to a new map with a different size offsetting </w:t>
+      </w:r>
+      <w:proofErr w:type="spellStart"/>
+      <w:r>
+        <w:t>rows</w:t>
+      </w:r>
+      <w:proofErr w:type="spellEnd"/>
+      <w:r>
+        <w:t xml:space="preserve"> by 10 and columns by 9.</w:t>
       </w:r>
     </w:p>
     <w:p>
@@ -966,7 +1706,119 @@
           <w:b/>
           <w:bCs/>
         </w:rPr>
-        <w:t>-srcmap a.dat -outmap b.dat -copysrc -resizerow 52 -resizecol 48 -offsetrow 10 -offsetcol 9.</w:t>
+        <w:t>-</w:t>
+      </w:r>
+      <w:proofErr w:type="spellStart"/>
+      <w:r>
+        <w:rPr>
+          <w:b/>
+          <w:bCs/>
+        </w:rPr>
+        <w:t>srcmap</w:t>
+      </w:r>
+      <w:proofErr w:type="spellEnd"/>
+      <w:r>
+        <w:rPr>
+          <w:b/>
+          <w:bCs/>
+        </w:rPr>
+        <w:t xml:space="preserve"> a.dat -</w:t>
+      </w:r>
+      <w:proofErr w:type="spellStart"/>
+      <w:r>
+        <w:rPr>
+          <w:b/>
+          <w:bCs/>
+        </w:rPr>
+        <w:t>outmap</w:t>
+      </w:r>
+      <w:proofErr w:type="spellEnd"/>
+      <w:r>
+        <w:rPr>
+          <w:b/>
+          <w:bCs/>
+        </w:rPr>
+        <w:t xml:space="preserve"> b.dat -</w:t>
+      </w:r>
+      <w:proofErr w:type="spellStart"/>
+      <w:r>
+        <w:rPr>
+          <w:b/>
+          <w:bCs/>
+        </w:rPr>
+        <w:t>copysrc</w:t>
+      </w:r>
+      <w:proofErr w:type="spellEnd"/>
+      <w:r>
+        <w:rPr>
+          <w:b/>
+          <w:bCs/>
+        </w:rPr>
+        <w:t xml:space="preserve"> -</w:t>
+      </w:r>
+      <w:proofErr w:type="spellStart"/>
+      <w:r>
+        <w:rPr>
+          <w:b/>
+          <w:bCs/>
+        </w:rPr>
+        <w:t>resizerow</w:t>
+      </w:r>
+      <w:proofErr w:type="spellEnd"/>
+      <w:r>
+        <w:rPr>
+          <w:b/>
+          <w:bCs/>
+        </w:rPr>
+        <w:t xml:space="preserve"> 52 -</w:t>
+      </w:r>
+      <w:proofErr w:type="spellStart"/>
+      <w:r>
+        <w:rPr>
+          <w:b/>
+          <w:bCs/>
+        </w:rPr>
+        <w:t>resizecol</w:t>
+      </w:r>
+      <w:proofErr w:type="spellEnd"/>
+      <w:r>
+        <w:rPr>
+          <w:b/>
+          <w:bCs/>
+        </w:rPr>
+        <w:t xml:space="preserve"> 48 -</w:t>
+      </w:r>
+      <w:proofErr w:type="spellStart"/>
+      <w:r>
+        <w:rPr>
+          <w:b/>
+          <w:bCs/>
+        </w:rPr>
+        <w:t>offsetrow</w:t>
+      </w:r>
+      <w:proofErr w:type="spellEnd"/>
+      <w:r>
+        <w:rPr>
+          <w:b/>
+          <w:bCs/>
+        </w:rPr>
+        <w:t xml:space="preserve"> 10 -</w:t>
+      </w:r>
+      <w:proofErr w:type="spellStart"/>
+      <w:r>
+        <w:rPr>
+          <w:b/>
+          <w:bCs/>
+        </w:rPr>
+        <w:t>offsetcol</w:t>
+      </w:r>
+      <w:proofErr w:type="spellEnd"/>
+      <w:r>
+        <w:rPr>
+          <w:b/>
+          <w:bCs/>
+        </w:rPr>
+        <w:t xml:space="preserve"> 9.</w:t>
       </w:r>
     </w:p>
     <w:p/>
@@ -992,7 +1844,55 @@
           <w:b/>
           <w:bCs/>
         </w:rPr>
-        <w:t>-outmap a.dat -overwrite -rowresize 52 -colresize 48</w:t>
+        <w:t>-</w:t>
+      </w:r>
+      <w:proofErr w:type="spellStart"/>
+      <w:r>
+        <w:rPr>
+          <w:b/>
+          <w:bCs/>
+        </w:rPr>
+        <w:t>outmap</w:t>
+      </w:r>
+      <w:proofErr w:type="spellEnd"/>
+      <w:r>
+        <w:rPr>
+          <w:b/>
+          <w:bCs/>
+        </w:rPr>
+        <w:t xml:space="preserve"> a.dat -overwrite -</w:t>
+      </w:r>
+      <w:proofErr w:type="spellStart"/>
+      <w:r>
+        <w:rPr>
+          <w:b/>
+          <w:bCs/>
+        </w:rPr>
+        <w:t>rowresize</w:t>
+      </w:r>
+      <w:proofErr w:type="spellEnd"/>
+      <w:r>
+        <w:rPr>
+          <w:b/>
+          <w:bCs/>
+        </w:rPr>
+        <w:t xml:space="preserve"> 52 -</w:t>
+      </w:r>
+      <w:proofErr w:type="spellStart"/>
+      <w:r>
+        <w:rPr>
+          <w:b/>
+          <w:bCs/>
+        </w:rPr>
+        <w:t>colresize</w:t>
+      </w:r>
+      <w:proofErr w:type="spellEnd"/>
+      <w:r>
+        <w:rPr>
+          <w:b/>
+          <w:bCs/>
+        </w:rPr>
+        <w:t xml:space="preserve"> 48</w:t>
       </w:r>
     </w:p>
     <w:p/>
@@ -1018,7 +1918,103 @@
           <w:b/>
           <w:bCs/>
         </w:rPr>
-        <w:t>-srcmap a.dat -outmap b.dat -overwrite -mergetile -mergeheight -offsetrow 10 -offsetcol 9</w:t>
+        <w:t>-</w:t>
+      </w:r>
+      <w:proofErr w:type="spellStart"/>
+      <w:r>
+        <w:rPr>
+          <w:b/>
+          <w:bCs/>
+        </w:rPr>
+        <w:t>srcmap</w:t>
+      </w:r>
+      <w:proofErr w:type="spellEnd"/>
+      <w:r>
+        <w:rPr>
+          <w:b/>
+          <w:bCs/>
+        </w:rPr>
+        <w:t xml:space="preserve"> a.dat -</w:t>
+      </w:r>
+      <w:proofErr w:type="spellStart"/>
+      <w:r>
+        <w:rPr>
+          <w:b/>
+          <w:bCs/>
+        </w:rPr>
+        <w:t>outmap</w:t>
+      </w:r>
+      <w:proofErr w:type="spellEnd"/>
+      <w:r>
+        <w:rPr>
+          <w:b/>
+          <w:bCs/>
+        </w:rPr>
+        <w:t xml:space="preserve"> b.dat -overwrite -</w:t>
+      </w:r>
+      <w:proofErr w:type="spellStart"/>
+      <w:r>
+        <w:rPr>
+          <w:b/>
+          <w:bCs/>
+        </w:rPr>
+        <w:t>mergetile</w:t>
+      </w:r>
+      <w:proofErr w:type="spellEnd"/>
+      <w:r>
+        <w:rPr>
+          <w:b/>
+          <w:bCs/>
+        </w:rPr>
+        <w:t xml:space="preserve"> -</w:t>
+      </w:r>
+      <w:proofErr w:type="spellStart"/>
+      <w:r>
+        <w:rPr>
+          <w:b/>
+          <w:bCs/>
+        </w:rPr>
+        <w:t>mergeheight</w:t>
+      </w:r>
+      <w:proofErr w:type="spellEnd"/>
+      <w:r>
+        <w:rPr>
+          <w:b/>
+          <w:bCs/>
+        </w:rPr>
+        <w:t xml:space="preserve"> -</w:t>
+      </w:r>
+      <w:proofErr w:type="spellStart"/>
+      <w:r>
+        <w:rPr>
+          <w:b/>
+          <w:bCs/>
+        </w:rPr>
+        <w:t>offsetrow</w:t>
+      </w:r>
+      <w:proofErr w:type="spellEnd"/>
+      <w:r>
+        <w:rPr>
+          <w:b/>
+          <w:bCs/>
+        </w:rPr>
+        <w:t xml:space="preserve"> 10 -</w:t>
+      </w:r>
+      <w:proofErr w:type="spellStart"/>
+      <w:r>
+        <w:rPr>
+          <w:b/>
+          <w:bCs/>
+        </w:rPr>
+        <w:t>offsetcol</w:t>
+      </w:r>
+      <w:proofErr w:type="spellEnd"/>
+      <w:r>
+        <w:rPr>
+          <w:b/>
+          <w:bCs/>
+        </w:rPr>
+        <w:t xml:space="preserve"> 9</w:t>
       </w:r>
     </w:p>
     <w:p/>
@@ -1027,19 +2023,7 @@
         <w:spacing w:after="0" w:line="240" w:lineRule="auto"/>
       </w:pPr>
       <w:r>
-        <w:t xml:space="preserve">Merge </w:t>
-      </w:r>
-      <w:r>
-        <w:t xml:space="preserve">subregion of </w:t>
-      </w:r>
-      <w:r>
-        <w:t xml:space="preserve">tiles and heights from one map, </w:t>
-      </w:r>
-      <w:r>
-        <w:t xml:space="preserve">from row2, column 3 through row 4, column 5, </w:t>
-      </w:r>
-      <w:r>
-        <w:t>into another map, offsetting by 10 rows and 9 columns</w:t>
+        <w:t>Merge subregion of tiles and heights from one map, from row2, column 3 through row 4, column 5, into another map, offsetting by 10 rows and 9 columns</w:t>
       </w:r>
     </w:p>
     <w:p>
@@ -1056,27 +2040,147 @@
           <w:b/>
           <w:bCs/>
         </w:rPr>
-        <w:t xml:space="preserve">-srcmap a.dat -outmap b.dat -overwrite </w:t>
-      </w:r>
-      <w:r>
-        <w:rPr>
-          <w:b/>
-          <w:bCs/>
-        </w:rPr>
-        <w:t xml:space="preserve">-mergerect 2,3,4,5 </w:t>
-      </w:r>
-      <w:r>
-        <w:rPr>
-          <w:b/>
-          <w:bCs/>
-        </w:rPr>
-        <w:t>-mergetile -mergeheight -offsetrow 10 -offsetcol 9</w:t>
+        <w:t>-</w:t>
+      </w:r>
+      <w:proofErr w:type="spellStart"/>
+      <w:r>
+        <w:rPr>
+          <w:b/>
+          <w:bCs/>
+        </w:rPr>
+        <w:t>srcmap</w:t>
+      </w:r>
+      <w:proofErr w:type="spellEnd"/>
+      <w:r>
+        <w:rPr>
+          <w:b/>
+          <w:bCs/>
+        </w:rPr>
+        <w:t xml:space="preserve"> a.dat -</w:t>
+      </w:r>
+      <w:proofErr w:type="spellStart"/>
+      <w:r>
+        <w:rPr>
+          <w:b/>
+          <w:bCs/>
+        </w:rPr>
+        <w:t>outmap</w:t>
+      </w:r>
+      <w:proofErr w:type="spellEnd"/>
+      <w:r>
+        <w:rPr>
+          <w:b/>
+          <w:bCs/>
+        </w:rPr>
+        <w:t xml:space="preserve"> b.dat -overwrite </w:t>
+      </w:r>
+      <w:r>
+        <w:rPr>
+          <w:b/>
+          <w:bCs/>
+        </w:rPr>
+        <w:t>-</w:t>
+      </w:r>
+      <w:proofErr w:type="spellStart"/>
+      <w:r>
+        <w:rPr>
+          <w:b/>
+          <w:bCs/>
+        </w:rPr>
+        <w:t>mergerect</w:t>
+      </w:r>
+      <w:proofErr w:type="spellEnd"/>
+      <w:r>
+        <w:rPr>
+          <w:b/>
+          <w:bCs/>
+        </w:rPr>
+        <w:t xml:space="preserve"> 2,3,4,5 </w:t>
+      </w:r>
+      <w:r>
+        <w:rPr>
+          <w:b/>
+          <w:bCs/>
+        </w:rPr>
+        <w:t>-</w:t>
+      </w:r>
+      <w:proofErr w:type="spellStart"/>
+      <w:r>
+        <w:rPr>
+          <w:b/>
+          <w:bCs/>
+        </w:rPr>
+        <w:t>mergetile</w:t>
+      </w:r>
+      <w:proofErr w:type="spellEnd"/>
+      <w:r>
+        <w:rPr>
+          <w:b/>
+          <w:bCs/>
+        </w:rPr>
+        <w:t xml:space="preserve"> -</w:t>
+      </w:r>
+      <w:proofErr w:type="spellStart"/>
+      <w:r>
+        <w:rPr>
+          <w:b/>
+          <w:bCs/>
+        </w:rPr>
+        <w:t>mergeheight</w:t>
+      </w:r>
+      <w:proofErr w:type="spellEnd"/>
+      <w:r>
+        <w:rPr>
+          <w:b/>
+          <w:bCs/>
+        </w:rPr>
+        <w:t xml:space="preserve"> -</w:t>
+      </w:r>
+      <w:proofErr w:type="spellStart"/>
+      <w:r>
+        <w:rPr>
+          <w:b/>
+          <w:bCs/>
+        </w:rPr>
+        <w:t>offsetrow</w:t>
+      </w:r>
+      <w:proofErr w:type="spellEnd"/>
+      <w:r>
+        <w:rPr>
+          <w:b/>
+          <w:bCs/>
+        </w:rPr>
+        <w:t xml:space="preserve"> 10 -</w:t>
+      </w:r>
+      <w:proofErr w:type="spellStart"/>
+      <w:r>
+        <w:rPr>
+          <w:b/>
+          <w:bCs/>
+        </w:rPr>
+        <w:t>offsetcol</w:t>
+      </w:r>
+      <w:proofErr w:type="spellEnd"/>
+      <w:r>
+        <w:rPr>
+          <w:b/>
+          <w:bCs/>
+        </w:rPr>
+        <w:t xml:space="preserve"> 9</w:t>
       </w:r>
     </w:p>
     <w:p/>
     <w:p>
       <w:r>
-        <w:t>Use a separate script file for outmap and give list of directories to search for it and included scripts.</w:t>
+        <w:t xml:space="preserve">Use a separate script file for </w:t>
+      </w:r>
+      <w:proofErr w:type="spellStart"/>
+      <w:r>
+        <w:t>outmap</w:t>
+      </w:r>
+      <w:proofErr w:type="spellEnd"/>
+      <w:r>
+        <w:t xml:space="preserve"> and give list of directories to search for it and included scripts.</w:t>
       </w:r>
     </w:p>
     <w:p>
@@ -1084,10 +2188,42 @@
         <w:ind w:left="720"/>
       </w:pPr>
       <w:r>
-        <w:t xml:space="preserve">-outmap b.dat -script myscript.scr -sincdirs </w:t>
-      </w:r>
-      <w:r>
-        <w:t>"..;..\scripts;c:\scripts;"</w:t>
+        <w:t>-</w:t>
+      </w:r>
+      <w:proofErr w:type="spellStart"/>
+      <w:r>
+        <w:t>outmap</w:t>
+      </w:r>
+      <w:proofErr w:type="spellEnd"/>
+      <w:r>
+        <w:t xml:space="preserve"> b.dat -script </w:t>
+      </w:r>
+      <w:proofErr w:type="spellStart"/>
+      <w:r>
+        <w:t>myscript.scr</w:t>
+      </w:r>
+      <w:proofErr w:type="spellEnd"/>
+      <w:r>
+        <w:t xml:space="preserve"> -</w:t>
+      </w:r>
+      <w:proofErr w:type="spellStart"/>
+      <w:r>
+        <w:t>sincdirs</w:t>
+      </w:r>
+      <w:proofErr w:type="spellEnd"/>
+      <w:r>
+        <w:t xml:space="preserve"> </w:t>
+      </w:r>
+      <w:r>
+        <w:t>"..;..\</w:t>
+      </w:r>
+      <w:proofErr w:type="spellStart"/>
+      <w:r>
+        <w:t>scripts;c</w:t>
+      </w:r>
+      <w:proofErr w:type="spellEnd"/>
+      <w:r>
+        <w:t>:\scripts;"</w:t>
       </w:r>
     </w:p>
     <w:p>
@@ -1124,7 +2260,15 @@
     <w:p/>
     <w:p>
       <w:r>
-        <w:t>Using the -script and -soutdirs options you may specify a separate script file to</w:t>
+        <w:t>Using the -script and -</w:t>
+      </w:r>
+      <w:proofErr w:type="spellStart"/>
+      <w:r>
+        <w:t>soutdirs</w:t>
+      </w:r>
+      <w:proofErr w:type="spellEnd"/>
+      <w:r>
+        <w:t xml:space="preserve"> options you may specify a separate script file to</w:t>
       </w:r>
       <w:r>
         <w:t xml:space="preserve"> replace </w:t>
@@ -1136,7 +2280,23 @@
         <w:t>in</w:t>
       </w:r>
       <w:r>
-        <w:t xml:space="preserve"> outmap. The file you give will be read in and it will also include any included scripts using the list of paths you give in -soutdirs. This is similar to the PATH environment variable in how you format the list of paths to search.</w:t>
+        <w:t xml:space="preserve"> </w:t>
+      </w:r>
+      <w:proofErr w:type="spellStart"/>
+      <w:r>
+        <w:t>outmap</w:t>
+      </w:r>
+      <w:proofErr w:type="spellEnd"/>
+      <w:r>
+        <w:t>. The file you give will be read in and it will also include any included scripts using the list of paths you give in -</w:t>
+      </w:r>
+      <w:proofErr w:type="spellStart"/>
+      <w:r>
+        <w:t>soutdirs</w:t>
+      </w:r>
+      <w:proofErr w:type="spellEnd"/>
+      <w:r>
+        <w:t>. This is similar to the PATH environment variable in how you format the list of paths to search.</w:t>
       </w:r>
       <w:r>
         <w:t xml:space="preserve">  The operation is similar to how all compilers find included files.</w:t>
@@ -1174,7 +2334,15 @@
         </w:numPr>
       </w:pPr>
       <w:r>
-        <w:t>The directory where outmap is located.</w:t>
+        <w:t xml:space="preserve">The directory where </w:t>
+      </w:r>
+      <w:proofErr w:type="spellStart"/>
+      <w:r>
+        <w:t>outmap</w:t>
+      </w:r>
+      <w:proofErr w:type="spellEnd"/>
+      <w:r>
+        <w:t xml:space="preserve"> is located.</w:t>
       </w:r>
     </w:p>
     <w:p>
@@ -1198,7 +2366,15 @@
         </w:numPr>
       </w:pPr>
       <w:r>
-        <w:t>The ; separated list of paths specified in -soutdirs. We try both just the filename and the full filename.</w:t>
+        <w:t>The ; separated list of paths specified in -</w:t>
+      </w:r>
+      <w:proofErr w:type="spellStart"/>
+      <w:r>
+        <w:t>soutdirs</w:t>
+      </w:r>
+      <w:proofErr w:type="spellEnd"/>
+      <w:r>
+        <w:t>. We try both just the filename and the full filename.</w:t>
       </w:r>
     </w:p>
     <w:p>
@@ -1212,8 +2388,17 @@
           <w:b/>
           <w:bCs/>
         </w:rPr>
-        <w:t>-sfixspace</w:t>
-      </w:r>
+        <w:t>-</w:t>
+      </w:r>
+      <w:proofErr w:type="spellStart"/>
+      <w:r>
+        <w:rPr>
+          <w:b/>
+          <w:bCs/>
+        </w:rPr>
+        <w:t>sfixspace</w:t>
+      </w:r>
+      <w:proofErr w:type="spellEnd"/>
       <w:r>
         <w:t xml:space="preserve"> will remove spaces/tabs from the script where it the Manic Miner engines does not allow spaces. These spaces will no longer generate errors</w:t>
       </w:r>
@@ -1227,23 +2412,47 @@
           <w:b/>
           <w:bCs/>
         </w:rPr>
-        <w:t>-snocomment</w:t>
-      </w:r>
+        <w:t>-</w:t>
+      </w:r>
+      <w:proofErr w:type="spellStart"/>
+      <w:r>
+        <w:rPr>
+          <w:b/>
+          <w:bCs/>
+        </w:rPr>
+        <w:t>snocomment</w:t>
+      </w:r>
+      <w:proofErr w:type="spellEnd"/>
       <w:r>
         <w:t xml:space="preserve"> will strip all comments, except pragma’s and those that start with #. Note that comments do not slow down the Manic Miner engine</w:t>
       </w:r>
       <w:r>
-        <w:t>, since it strips all comments prior to processing.</w:t>
-      </w:r>
-    </w:p>
-    <w:p>
-      <w:r>
-        <w:rPr>
-          <w:b/>
-          <w:bCs/>
-        </w:rPr>
-        <w:t>-sdefine</w:t>
-      </w:r>
+        <w:t xml:space="preserve"> </w:t>
+      </w:r>
+      <w:r>
+        <w:t>since it strips all comments prior to processing</w:t>
+      </w:r>
+      <w:r>
+        <w:t xml:space="preserve"> the .map file.</w:t>
+      </w:r>
+    </w:p>
+    <w:p>
+      <w:r>
+        <w:rPr>
+          <w:b/>
+          <w:bCs/>
+        </w:rPr>
+        <w:t>-</w:t>
+      </w:r>
+      <w:proofErr w:type="spellStart"/>
+      <w:r>
+        <w:rPr>
+          <w:b/>
+          <w:bCs/>
+        </w:rPr>
+        <w:t>sdefine</w:t>
+      </w:r>
+      <w:proofErr w:type="spellEnd"/>
       <w:r>
         <w:t xml:space="preserve"> will allow command line defining of name=value pairs just like #pragma define name=value</w:t>
       </w:r>
@@ -1254,13 +2463,46 @@
           <w:b/>
           <w:bCs/>
         </w:rPr>
-        <w:t>-sdatefmt</w:t>
-      </w:r>
-      <w:r>
-        <w:t xml:space="preserve"> will allow changing the date format used when evaluating TyabScriptDate and TyabScriptIncDate macros. The default is </w:t>
-      </w:r>
-      <w:r>
-        <w:t>"y.m.d"</w:t>
+        <w:t>-</w:t>
+      </w:r>
+      <w:proofErr w:type="spellStart"/>
+      <w:r>
+        <w:rPr>
+          <w:b/>
+          <w:bCs/>
+        </w:rPr>
+        <w:t>sdatefmt</w:t>
+      </w:r>
+      <w:proofErr w:type="spellEnd"/>
+      <w:r>
+        <w:t xml:space="preserve"> will allow changing the date format used when evaluating </w:t>
+      </w:r>
+      <w:proofErr w:type="spellStart"/>
+      <w:r>
+        <w:t>TyabScriptDate</w:t>
+      </w:r>
+      <w:proofErr w:type="spellEnd"/>
+      <w:r>
+        <w:t xml:space="preserve"> and </w:t>
+      </w:r>
+      <w:proofErr w:type="spellStart"/>
+      <w:r>
+        <w:t>TyabScriptIncDate</w:t>
+      </w:r>
+      <w:proofErr w:type="spellEnd"/>
+      <w:r>
+        <w:t xml:space="preserve"> macros. The default is </w:t>
+      </w:r>
+      <w:r>
+        <w:t>"</w:t>
+      </w:r>
+      <w:proofErr w:type="spellStart"/>
+      <w:r>
+        <w:t>y.m.d</w:t>
+      </w:r>
+      <w:proofErr w:type="spellEnd"/>
+      <w:r>
+        <w:t>"</w:t>
       </w:r>
       <w:r>
         <w:t xml:space="preserve">  </w:t>
@@ -1327,7 +2569,23 @@
         <w:t>This will allow you to include another script at this point. That entire script will be embedded and then the remainder of your script will follow. Embedded scripts may embed other scripts. An error is generated if the filename cannot be found.</w:t>
       </w:r>
       <w:r>
-        <w:t xml:space="preserve"> The -sincdir option provides the paths that are used to search for the filename in addition to the path that outmap uses.</w:t>
+        <w:t xml:space="preserve"> The -</w:t>
+      </w:r>
+      <w:proofErr w:type="spellStart"/>
+      <w:r>
+        <w:t>sincdir</w:t>
+      </w:r>
+      <w:proofErr w:type="spellEnd"/>
+      <w:r>
+        <w:t xml:space="preserve"> option provides the paths that are used to search for the filename in addition to the path that </w:t>
+      </w:r>
+      <w:proofErr w:type="spellStart"/>
+      <w:r>
+        <w:t>outmap</w:t>
+      </w:r>
+      <w:proofErr w:type="spellEnd"/>
+      <w:r>
+        <w:t xml:space="preserve"> uses.</w:t>
       </w:r>
     </w:p>
     <w:p>
@@ -1343,20 +2601,39 @@
       <w:r>
         <w:t xml:space="preserve"> This check is based on filename only, so you cannot include two files with the same name from different directories.</w:t>
       </w:r>
-    </w:p>
-    <w:p>
-      <w:pPr>
-        <w:rPr>
-          <w:b/>
-          <w:bCs/>
-        </w:rPr>
-      </w:pPr>
-      <w:r>
-        <w:rPr>
-          <w:b/>
-          <w:bCs/>
-        </w:rPr>
-        <w:t xml:space="preserve">#pragma TyabScriptDate </w:t>
+      <w:r>
+        <w:t xml:space="preserve">  If a duplicate or circular include is detected, a warning is displayed.</w:t>
+      </w:r>
+    </w:p>
+    <w:p>
+      <w:pPr>
+        <w:rPr>
+          <w:b/>
+          <w:bCs/>
+        </w:rPr>
+      </w:pPr>
+      <w:r>
+        <w:rPr>
+          <w:b/>
+          <w:bCs/>
+        </w:rPr>
+        <w:t xml:space="preserve">#pragma </w:t>
+      </w:r>
+      <w:proofErr w:type="spellStart"/>
+      <w:r>
+        <w:rPr>
+          <w:b/>
+          <w:bCs/>
+        </w:rPr>
+        <w:t>TyabScriptDate</w:t>
+      </w:r>
+      <w:proofErr w:type="spellEnd"/>
+      <w:r>
+        <w:rPr>
+          <w:b/>
+          <w:bCs/>
+        </w:rPr>
+        <w:t xml:space="preserve"> </w:t>
       </w:r>
       <w:r>
         <w:rPr>
@@ -1371,6 +2648,7 @@
         <w:ind w:left="720"/>
       </w:pPr>
       <w:r>
+        <w:lastRenderedPageBreak/>
         <w:t>The last modified time for the main -script file will be appended to this comment</w:t>
       </w:r>
       <w:r>
@@ -1395,8 +2673,15 @@
           <w:b/>
           <w:bCs/>
         </w:rPr>
-        <w:lastRenderedPageBreak/>
-        <w:t>#pragma TyabScript</w:t>
+        <w:t xml:space="preserve">#pragma </w:t>
+      </w:r>
+      <w:proofErr w:type="spellStart"/>
+      <w:r>
+        <w:rPr>
+          <w:b/>
+          <w:bCs/>
+        </w:rPr>
+        <w:t>TyabScript</w:t>
       </w:r>
       <w:r>
         <w:rPr>
@@ -1410,7 +2695,15 @@
           <w:b/>
           <w:bCs/>
         </w:rPr>
-        <w:t xml:space="preserve">Date </w:t>
+        <w:t>Date</w:t>
+      </w:r>
+      <w:proofErr w:type="spellEnd"/>
+      <w:r>
+        <w:rPr>
+          <w:b/>
+          <w:bCs/>
+        </w:rPr>
+        <w:t xml:space="preserve"> </w:t>
       </w:r>
       <w:r>
         <w:rPr>
@@ -1454,10 +2747,34 @@
         <w:t xml:space="preserve">by </w:t>
       </w:r>
       <w:r>
-        <w:t xml:space="preserve">both by these #pragmas and the TyabScriptDate and TyabScriptIncDate predefined values. </w:t>
-      </w:r>
-      <w:r>
-        <w:t>The string provided by -sdatfmt will automatically be in double quotes ready to use as a string in the script. The format string has characters in it that have meaning, and any unknown characters are directly copied to the output.</w:t>
+        <w:t xml:space="preserve">both by these #pragmas and the </w:t>
+      </w:r>
+      <w:proofErr w:type="spellStart"/>
+      <w:r>
+        <w:t>TyabScriptDate</w:t>
+      </w:r>
+      <w:proofErr w:type="spellEnd"/>
+      <w:r>
+        <w:t xml:space="preserve"> and </w:t>
+      </w:r>
+      <w:proofErr w:type="spellStart"/>
+      <w:r>
+        <w:t>TyabScriptIncDate</w:t>
+      </w:r>
+      <w:proofErr w:type="spellEnd"/>
+      <w:r>
+        <w:t xml:space="preserve"> predefined values. </w:t>
+      </w:r>
+      <w:r>
+        <w:t>The string provided by -</w:t>
+      </w:r>
+      <w:proofErr w:type="spellStart"/>
+      <w:r>
+        <w:t>sdatfmt</w:t>
+      </w:r>
+      <w:proofErr w:type="spellEnd"/>
+      <w:r>
+        <w:t xml:space="preserve"> will automatically be in double quotes ready to use as a string in the script. The format string has characters in it that have meaning, and any unknown characters are directly copied to the output.</w:t>
       </w:r>
       <w:r>
         <w:t xml:space="preserve"> The characters below may be either upper or lower case.</w:t>
@@ -1603,7 +2920,13 @@
       </w:r>
       <w:r>
         <w:tab/>
-        <w:t>Git commit in short form for the file (either main script, or current included script). Git is used to check to see if the filename is part of a repository and if so, git log is used to get the commit that last modified that file.</w:t>
+        <w:t>Git commit</w:t>
+      </w:r>
+      <w:r>
+        <w:t xml:space="preserve"> hash</w:t>
+      </w:r>
+      <w:r>
+        <w:t xml:space="preserve"> in short form for the file (either main script, or current included script). Git is used to check to see if the filename is part of a repository and if so, git log is used to get the commit that last modified that file.</w:t>
       </w:r>
     </w:p>
     <w:p>
@@ -1614,10 +2937,26 @@
         <w:t xml:space="preserve">The default string for the variable substitution is </w:t>
       </w:r>
       <w:r>
-        <w:t>"y.m.d"</w:t>
-      </w:r>
-      <w:r>
-        <w:t xml:space="preserve"> which can be changed with -sdatefmt. The pragmas do not have a default and you must provide the format. For example:</w:t>
+        <w:t>"</w:t>
+      </w:r>
+      <w:proofErr w:type="spellStart"/>
+      <w:r>
+        <w:t>y.m.d</w:t>
+      </w:r>
+      <w:proofErr w:type="spellEnd"/>
+      <w:r>
+        <w:t>"</w:t>
+      </w:r>
+      <w:r>
+        <w:t xml:space="preserve"> which can be changed with -</w:t>
+      </w:r>
+      <w:proofErr w:type="spellStart"/>
+      <w:r>
+        <w:t>sdatefmt</w:t>
+      </w:r>
+      <w:proofErr w:type="spellEnd"/>
+      <w:r>
+        <w:t>. The pragmas do not have a default and you must provide the format. For example:</w:t>
       </w:r>
     </w:p>
     <w:p>
@@ -1625,7 +2964,23 @@
         <w:ind w:left="1440"/>
       </w:pPr>
       <w:r>
-        <w:t xml:space="preserve">#pragma TyabScriptIncDate vy.m.d.g </w:t>
+        <w:t xml:space="preserve">#pragma </w:t>
+      </w:r>
+      <w:proofErr w:type="spellStart"/>
+      <w:r>
+        <w:t>TyabScriptIncDate</w:t>
+      </w:r>
+      <w:proofErr w:type="spellEnd"/>
+      <w:r>
+        <w:t xml:space="preserve"> </w:t>
+      </w:r>
+      <w:proofErr w:type="spellStart"/>
+      <w:r>
+        <w:t>vy.m.d.g</w:t>
+      </w:r>
+      <w:proofErr w:type="spellEnd"/>
+      <w:r>
+        <w:t xml:space="preserve"> </w:t>
       </w:r>
     </w:p>
     <w:p>
@@ -1641,7 +2996,23 @@
         <w:ind w:left="1440"/>
       </w:pPr>
       <w:r>
-        <w:t>##pragma TyabScriptIncdate vy.m.d.g v2022.11.15.abcdef</w:t>
+        <w:t xml:space="preserve">##pragma </w:t>
+      </w:r>
+      <w:proofErr w:type="spellStart"/>
+      <w:r>
+        <w:t>TyabScriptIncdate</w:t>
+      </w:r>
+      <w:proofErr w:type="spellEnd"/>
+      <w:r>
+        <w:t xml:space="preserve"> </w:t>
+      </w:r>
+      <w:proofErr w:type="spellStart"/>
+      <w:r>
+        <w:t>vy.m.d.g</w:t>
+      </w:r>
+      <w:proofErr w:type="spellEnd"/>
+      <w:r>
+        <w:t xml:space="preserve"> v2022.11.15.abcdef</w:t>
       </w:r>
     </w:p>
     <w:p>
@@ -1713,7 +3084,15 @@
         <w:t>This is a simple macro substitution. Occurrences of name will be replaced by value</w:t>
       </w:r>
       <w:r>
-        <w:t xml:space="preserve"> (you may also add new ones from the command line by using -sdefine)</w:t>
+        <w:t xml:space="preserve"> (you may also add new ones from the command line by using -</w:t>
+      </w:r>
+      <w:proofErr w:type="spellStart"/>
+      <w:r>
+        <w:t>sdefine</w:t>
+      </w:r>
+      <w:proofErr w:type="spellEnd"/>
+      <w:r>
+        <w:t>)</w:t>
       </w:r>
       <w:r>
         <w:t xml:space="preserve"> If you want name to be a string, enclose value in double quotes and that string with the quotes will be put into the script. For integer values, just use a number.  Name must be unique </w:t>
@@ -1830,6 +3209,7 @@
         </w:numPr>
         <w:ind w:left="1080"/>
       </w:pPr>
+      <w:proofErr w:type="spellStart"/>
       <w:r>
         <w:rPr>
           <w:b/>
@@ -1837,6 +3217,7 @@
         </w:rPr>
         <w:t>TyabMapRows</w:t>
       </w:r>
+      <w:proofErr w:type="spellEnd"/>
       <w:r>
         <w:tab/>
       </w:r>
@@ -1847,8 +3228,13 @@
         <w:t xml:space="preserve">This is the number of rows in </w:t>
       </w:r>
       <w:r>
-        <w:t>-outmap</w:t>
-      </w:r>
+        <w:t>-</w:t>
+      </w:r>
+      <w:proofErr w:type="spellStart"/>
+      <w:r>
+        <w:t>outmap</w:t>
+      </w:r>
+      <w:proofErr w:type="spellEnd"/>
       <w:r>
         <w:t xml:space="preserve"> map</w:t>
       </w:r>
@@ -1865,6 +3251,7 @@
         </w:numPr>
         <w:ind w:left="1080"/>
       </w:pPr>
+      <w:proofErr w:type="spellStart"/>
       <w:r>
         <w:rPr>
           <w:b/>
@@ -1872,6 +3259,7 @@
         </w:rPr>
         <w:t>TyabMapCols</w:t>
       </w:r>
+      <w:proofErr w:type="spellEnd"/>
       <w:r>
         <w:tab/>
       </w:r>
@@ -1882,7 +3270,15 @@
         <w:t xml:space="preserve">This is the number of columns in </w:t>
       </w:r>
       <w:r>
-        <w:t xml:space="preserve">-outmap </w:t>
+        <w:t>-</w:t>
+      </w:r>
+      <w:proofErr w:type="spellStart"/>
+      <w:r>
+        <w:t>outmap</w:t>
+      </w:r>
+      <w:proofErr w:type="spellEnd"/>
+      <w:r>
+        <w:t xml:space="preserve"> </w:t>
       </w:r>
       <w:r>
         <w:t>map</w:t>
@@ -1900,6 +3296,7 @@
         </w:numPr>
         <w:ind w:left="1080"/>
       </w:pPr>
+      <w:proofErr w:type="spellStart"/>
       <w:r>
         <w:rPr>
           <w:b/>
@@ -1907,6 +3304,7 @@
         </w:rPr>
         <w:t>TyabScriptDate</w:t>
       </w:r>
+      <w:proofErr w:type="spellEnd"/>
       <w:r>
         <w:rPr>
           <w:b/>
@@ -1921,7 +3319,15 @@
         <w:t xml:space="preserve">Default is </w:t>
       </w:r>
       <w:r>
-        <w:t>"y.m.d"</w:t>
+        <w:t>"</w:t>
+      </w:r>
+      <w:proofErr w:type="spellStart"/>
+      <w:r>
+        <w:t>y.m.d</w:t>
+      </w:r>
+      <w:proofErr w:type="spellEnd"/>
+      <w:r>
+        <w:t>"</w:t>
       </w:r>
       <w:r>
         <w:t xml:space="preserve"> for the last modified time of the input script.</w:t>
@@ -1940,6 +3346,7 @@
         </w:tabs>
         <w:ind w:left="1080"/>
       </w:pPr>
+      <w:proofErr w:type="spellStart"/>
       <w:r>
         <w:rPr>
           <w:b/>
@@ -1947,6 +3354,7 @@
         </w:rPr>
         <w:t>TyabScriptDate</w:t>
       </w:r>
+      <w:proofErr w:type="spellEnd"/>
       <w:r>
         <w:rPr>
           <w:b/>
@@ -1961,7 +3369,15 @@
         <w:t xml:space="preserve">Default is </w:t>
       </w:r>
       <w:r>
-        <w:t>"y.m.d"</w:t>
+        <w:t>"</w:t>
+      </w:r>
+      <w:proofErr w:type="spellStart"/>
+      <w:r>
+        <w:t>y.m.d</w:t>
+      </w:r>
+      <w:proofErr w:type="spellEnd"/>
+      <w:r>
+        <w:t>"</w:t>
       </w:r>
       <w:r>
         <w:t xml:space="preserve"> for the</w:t>
@@ -1973,7 +3389,11 @@
         <w:t xml:space="preserve"> current included script.</w:t>
       </w:r>
     </w:p>
-    <w:p/>
+    <w:p>
+      <w:r>
+        <w:t>To use a define in your script, enclose it inside of $(name).</w:t>
+      </w:r>
+    </w:p>
     <w:p/>
     <w:p>
       <w:r>
@@ -1991,7 +3411,7 @@
 </file>
 
 <file path=word/endnotes.xml><?xml version="1.0" encoding="utf-8"?>
-<w:endnotes xmlns:wpc="http://schemas.microsoft.com/office/word/2010/wordprocessingCanvas" xmlns:cx="http://schemas.microsoft.com/office/drawing/2014/chartex" xmlns:cx1="http://schemas.microsoft.com/office/drawing/2015/9/8/chartex" xmlns:cx2="http://schemas.microsoft.com/office/drawing/2015/10/21/chartex" xmlns:cx3="http://schemas.microsoft.com/office/drawing/2016/5/9/chartex" xmlns:cx4="http://schemas.microsoft.com/office/drawing/2016/5/10/chartex" xmlns:cx5="http://schemas.microsoft.com/office/drawing/2016/5/11/chartex" xmlns:cx6="http://schemas.microsoft.com/office/drawing/2016/5/12/chartex" xmlns:cx7="http://schemas.microsoft.com/office/drawing/2016/5/13/chartex" xmlns:cx8="http://schemas.microsoft.com/office/drawing/2016/5/14/chartex" xmlns:mc="http://schemas.openxmlformats.org/markup-compatibility/2006" xmlns:aink="http://schemas.microsoft.com/office/drawing/2016/ink" xmlns:am3d="http://schemas.microsoft.com/office/drawing/2017/model3d" xmlns:o="urn:schemas-microsoft-com:office:office" xmlns:oel="http://schemas.microsoft.com/office/2019/extlst" xmlns:r="http://schemas.openxmlformats.org/officeDocument/2006/relationships" xmlns:m="http://schemas.openxmlformats.org/officeDocument/2006/math" xmlns:v="urn:schemas-microsoft-com:vml" xmlns:wp14="http://schemas.microsoft.com/office/word/2010/wordprocessingDrawing" xmlns:wp="http://schemas.openxmlformats.org/drawingml/2006/wordprocessingDrawing" xmlns:w10="urn:schemas-microsoft-com:office:word" xmlns:w="http://schemas.openxmlformats.org/wordprocessingml/2006/main" xmlns:w14="http://schemas.microsoft.com/office/word/2010/wordml" xmlns:w15="http://schemas.microsoft.com/office/word/2012/wordml" xmlns:w16cex="http://schemas.microsoft.com/office/word/2018/wordml/cex" xmlns:w16cid="http://schemas.microsoft.com/office/word/2016/wordml/cid" xmlns:w16="http://schemas.microsoft.com/office/word/2018/wordml" xmlns:w16sdtdh="http://schemas.microsoft.com/office/word/2020/wordml/sdtdatahash" xmlns:w16se="http://schemas.microsoft.com/office/word/2015/wordml/symex" xmlns:wpg="http://schemas.microsoft.com/office/word/2010/wordprocessingGroup" xmlns:wpi="http://schemas.microsoft.com/office/word/2010/wordprocessingInk" xmlns:wne="http://schemas.microsoft.com/office/word/2006/wordml" xmlns:wps="http://schemas.microsoft.com/office/word/2010/wordprocessingShape" mc:Ignorable="w14 w15 w16se w16cid w16 w16cex w16sdtdh wp14">
+<w:endnotes xmlns:wpc="http://schemas.microsoft.com/office/word/2010/wordprocessingCanvas" xmlns:cx="http://schemas.microsoft.com/office/drawing/2014/chartex" xmlns:cx1="http://schemas.microsoft.com/office/drawing/2015/9/8/chartex" xmlns:cx2="http://schemas.microsoft.com/office/drawing/2015/10/21/chartex" xmlns:cx3="http://schemas.microsoft.com/office/drawing/2016/5/9/chartex" xmlns:cx4="http://schemas.microsoft.com/office/drawing/2016/5/10/chartex" xmlns:cx5="http://schemas.microsoft.com/office/drawing/2016/5/11/chartex" xmlns:cx6="http://schemas.microsoft.com/office/drawing/2016/5/12/chartex" xmlns:cx7="http://schemas.microsoft.com/office/drawing/2016/5/13/chartex" xmlns:cx8="http://schemas.microsoft.com/office/drawing/2016/5/14/chartex" xmlns:mc="http://schemas.openxmlformats.org/markup-compatibility/2006" xmlns:aink="http://schemas.microsoft.com/office/drawing/2016/ink" xmlns:am3d="http://schemas.microsoft.com/office/drawing/2017/model3d" xmlns:o="urn:schemas-microsoft-com:office:office" xmlns:oel="http://schemas.microsoft.com/office/2019/extlst" xmlns:r="http://schemas.openxmlformats.org/officeDocument/2006/relationships" xmlns:m="http://schemas.openxmlformats.org/officeDocument/2006/math" xmlns:v="urn:schemas-microsoft-com:vml" xmlns:wp14="http://schemas.microsoft.com/office/word/2010/wordprocessingDrawing" xmlns:wp="http://schemas.openxmlformats.org/drawingml/2006/wordprocessingDrawing" xmlns:w10="urn:schemas-microsoft-com:office:word" xmlns:w="http://schemas.openxmlformats.org/wordprocessingml/2006/main" xmlns:w14="http://schemas.microsoft.com/office/word/2010/wordml" xmlns:w15="http://schemas.microsoft.com/office/word/2012/wordml" xmlns:w16cex="http://schemas.microsoft.com/office/word/2018/wordml/cex" xmlns:w16cid="http://schemas.microsoft.com/office/word/2016/wordml/cid" xmlns:w16="http://schemas.microsoft.com/office/word/2018/wordml" xmlns:w16du="http://schemas.microsoft.com/office/word/2023/wordml/word16du" xmlns:w16sdtdh="http://schemas.microsoft.com/office/word/2020/wordml/sdtdatahash" xmlns:w16se="http://schemas.microsoft.com/office/word/2015/wordml/symex" xmlns:wpg="http://schemas.microsoft.com/office/word/2010/wordprocessingGroup" xmlns:wpi="http://schemas.microsoft.com/office/word/2010/wordprocessingInk" xmlns:wne="http://schemas.microsoft.com/office/word/2006/wordml" xmlns:wps="http://schemas.microsoft.com/office/word/2010/wordprocessingShape" mc:Ignorable="w14 w15 w16se w16cid w16 w16cex w16sdtdh w16du wp14">
   <w:endnote w:type="separator" w:id="-1">
     <w:p>
       <w:pPr>
@@ -2016,7 +3436,7 @@
 </file>
 
 <file path=word/footnotes.xml><?xml version="1.0" encoding="utf-8"?>
-<w:footnotes xmlns:wpc="http://schemas.microsoft.com/office/word/2010/wordprocessingCanvas" xmlns:cx="http://schemas.microsoft.com/office/drawing/2014/chartex" xmlns:cx1="http://schemas.microsoft.com/office/drawing/2015/9/8/chartex" xmlns:cx2="http://schemas.microsoft.com/office/drawing/2015/10/21/chartex" xmlns:cx3="http://schemas.microsoft.com/office/drawing/2016/5/9/chartex" xmlns:cx4="http://schemas.microsoft.com/office/drawing/2016/5/10/chartex" xmlns:cx5="http://schemas.microsoft.com/office/drawing/2016/5/11/chartex" xmlns:cx6="http://schemas.microsoft.com/office/drawing/2016/5/12/chartex" xmlns:cx7="http://schemas.microsoft.com/office/drawing/2016/5/13/chartex" xmlns:cx8="http://schemas.microsoft.com/office/drawing/2016/5/14/chartex" xmlns:mc="http://schemas.openxmlformats.org/markup-compatibility/2006" xmlns:aink="http://schemas.microsoft.com/office/drawing/2016/ink" xmlns:am3d="http://schemas.microsoft.com/office/drawing/2017/model3d" xmlns:o="urn:schemas-microsoft-com:office:office" xmlns:oel="http://schemas.microsoft.com/office/2019/extlst" xmlns:r="http://schemas.openxmlformats.org/officeDocument/2006/relationships" xmlns:m="http://schemas.openxmlformats.org/officeDocument/2006/math" xmlns:v="urn:schemas-microsoft-com:vml" xmlns:wp14="http://schemas.microsoft.com/office/word/2010/wordprocessingDrawing" xmlns:wp="http://schemas.openxmlformats.org/drawingml/2006/wordprocessingDrawing" xmlns:w10="urn:schemas-microsoft-com:office:word" xmlns:w="http://schemas.openxmlformats.org/wordprocessingml/2006/main" xmlns:w14="http://schemas.microsoft.com/office/word/2010/wordml" xmlns:w15="http://schemas.microsoft.com/office/word/2012/wordml" xmlns:w16cex="http://schemas.microsoft.com/office/word/2018/wordml/cex" xmlns:w16cid="http://schemas.microsoft.com/office/word/2016/wordml/cid" xmlns:w16="http://schemas.microsoft.com/office/word/2018/wordml" xmlns:w16sdtdh="http://schemas.microsoft.com/office/word/2020/wordml/sdtdatahash" xmlns:w16se="http://schemas.microsoft.com/office/word/2015/wordml/symex" xmlns:wpg="http://schemas.microsoft.com/office/word/2010/wordprocessingGroup" xmlns:wpi="http://schemas.microsoft.com/office/word/2010/wordprocessingInk" xmlns:wne="http://schemas.microsoft.com/office/word/2006/wordml" xmlns:wps="http://schemas.microsoft.com/office/word/2010/wordprocessingShape" mc:Ignorable="w14 w15 w16se w16cid w16 w16cex w16sdtdh wp14">
+<w:footnotes xmlns:wpc="http://schemas.microsoft.com/office/word/2010/wordprocessingCanvas" xmlns:cx="http://schemas.microsoft.com/office/drawing/2014/chartex" xmlns:cx1="http://schemas.microsoft.com/office/drawing/2015/9/8/chartex" xmlns:cx2="http://schemas.microsoft.com/office/drawing/2015/10/21/chartex" xmlns:cx3="http://schemas.microsoft.com/office/drawing/2016/5/9/chartex" xmlns:cx4="http://schemas.microsoft.com/office/drawing/2016/5/10/chartex" xmlns:cx5="http://schemas.microsoft.com/office/drawing/2016/5/11/chartex" xmlns:cx6="http://schemas.microsoft.com/office/drawing/2016/5/12/chartex" xmlns:cx7="http://schemas.microsoft.com/office/drawing/2016/5/13/chartex" xmlns:cx8="http://schemas.microsoft.com/office/drawing/2016/5/14/chartex" xmlns:mc="http://schemas.openxmlformats.org/markup-compatibility/2006" xmlns:aink="http://schemas.microsoft.com/office/drawing/2016/ink" xmlns:am3d="http://schemas.microsoft.com/office/drawing/2017/model3d" xmlns:o="urn:schemas-microsoft-com:office:office" xmlns:oel="http://schemas.microsoft.com/office/2019/extlst" xmlns:r="http://schemas.openxmlformats.org/officeDocument/2006/relationships" xmlns:m="http://schemas.openxmlformats.org/officeDocument/2006/math" xmlns:v="urn:schemas-microsoft-com:vml" xmlns:wp14="http://schemas.microsoft.com/office/word/2010/wordprocessingDrawing" xmlns:wp="http://schemas.openxmlformats.org/drawingml/2006/wordprocessingDrawing" xmlns:w10="urn:schemas-microsoft-com:office:word" xmlns:w="http://schemas.openxmlformats.org/wordprocessingml/2006/main" xmlns:w14="http://schemas.microsoft.com/office/word/2010/wordml" xmlns:w15="http://schemas.microsoft.com/office/word/2012/wordml" xmlns:w16cex="http://schemas.microsoft.com/office/word/2018/wordml/cex" xmlns:w16cid="http://schemas.microsoft.com/office/word/2016/wordml/cid" xmlns:w16="http://schemas.microsoft.com/office/word/2018/wordml" xmlns:w16du="http://schemas.microsoft.com/office/word/2023/wordml/word16du" xmlns:w16sdtdh="http://schemas.microsoft.com/office/word/2020/wordml/sdtdatahash" xmlns:w16se="http://schemas.microsoft.com/office/word/2015/wordml/symex" xmlns:wpg="http://schemas.microsoft.com/office/word/2010/wordprocessingGroup" xmlns:wpi="http://schemas.microsoft.com/office/word/2010/wordprocessingInk" xmlns:wne="http://schemas.microsoft.com/office/word/2006/wordml" xmlns:wps="http://schemas.microsoft.com/office/word/2010/wordprocessingShape" mc:Ignorable="w14 w15 w16se w16cid w16 w16cex w16sdtdh w16du wp14">
   <w:footnote w:type="separator" w:id="-1">
     <w:p>
       <w:pPr>
@@ -2041,7 +3461,7 @@
 </file>
 
 <file path=word/numbering.xml><?xml version="1.0" encoding="utf-8"?>
-<w:numbering xmlns:wpc="http://schemas.microsoft.com/office/word/2010/wordprocessingCanvas" xmlns:cx="http://schemas.microsoft.com/office/drawing/2014/chartex" xmlns:cx1="http://schemas.microsoft.com/office/drawing/2015/9/8/chartex" xmlns:cx2="http://schemas.microsoft.com/office/drawing/2015/10/21/chartex" xmlns:cx3="http://schemas.microsoft.com/office/drawing/2016/5/9/chartex" xmlns:cx4="http://schemas.microsoft.com/office/drawing/2016/5/10/chartex" xmlns:cx5="http://schemas.microsoft.com/office/drawing/2016/5/11/chartex" xmlns:cx6="http://schemas.microsoft.com/office/drawing/2016/5/12/chartex" xmlns:cx7="http://schemas.microsoft.com/office/drawing/2016/5/13/chartex" xmlns:cx8="http://schemas.microsoft.com/office/drawing/2016/5/14/chartex" xmlns:mc="http://schemas.openxmlformats.org/markup-compatibility/2006" xmlns:aink="http://schemas.microsoft.com/office/drawing/2016/ink" xmlns:am3d="http://schemas.microsoft.com/office/drawing/2017/model3d" xmlns:o="urn:schemas-microsoft-com:office:office" xmlns:oel="http://schemas.microsoft.com/office/2019/extlst" xmlns:r="http://schemas.openxmlformats.org/officeDocument/2006/relationships" xmlns:m="http://schemas.openxmlformats.org/officeDocument/2006/math" xmlns:v="urn:schemas-microsoft-com:vml" xmlns:wp14="http://schemas.microsoft.com/office/word/2010/wordprocessingDrawing" xmlns:wp="http://schemas.openxmlformats.org/drawingml/2006/wordprocessingDrawing" xmlns:w10="urn:schemas-microsoft-com:office:word" xmlns:w="http://schemas.openxmlformats.org/wordprocessingml/2006/main" xmlns:w14="http://schemas.microsoft.com/office/word/2010/wordml" xmlns:w15="http://schemas.microsoft.com/office/word/2012/wordml" xmlns:w16cex="http://schemas.microsoft.com/office/word/2018/wordml/cex" xmlns:w16cid="http://schemas.microsoft.com/office/word/2016/wordml/cid" xmlns:w16="http://schemas.microsoft.com/office/word/2018/wordml" xmlns:w16sdtdh="http://schemas.microsoft.com/office/word/2020/wordml/sdtdatahash" xmlns:w16se="http://schemas.microsoft.com/office/word/2015/wordml/symex" xmlns:wpg="http://schemas.microsoft.com/office/word/2010/wordprocessingGroup" xmlns:wpi="http://schemas.microsoft.com/office/word/2010/wordprocessingInk" xmlns:wne="http://schemas.microsoft.com/office/word/2006/wordml" xmlns:wps="http://schemas.microsoft.com/office/word/2010/wordprocessingShape" mc:Ignorable="w14 w15 w16se w16cid w16 w16cex w16sdtdh wp14">
+<w:numbering xmlns:wpc="http://schemas.microsoft.com/office/word/2010/wordprocessingCanvas" xmlns:cx="http://schemas.microsoft.com/office/drawing/2014/chartex" xmlns:cx1="http://schemas.microsoft.com/office/drawing/2015/9/8/chartex" xmlns:cx2="http://schemas.microsoft.com/office/drawing/2015/10/21/chartex" xmlns:cx3="http://schemas.microsoft.com/office/drawing/2016/5/9/chartex" xmlns:cx4="http://schemas.microsoft.com/office/drawing/2016/5/10/chartex" xmlns:cx5="http://schemas.microsoft.com/office/drawing/2016/5/11/chartex" xmlns:cx6="http://schemas.microsoft.com/office/drawing/2016/5/12/chartex" xmlns:cx7="http://schemas.microsoft.com/office/drawing/2016/5/13/chartex" xmlns:cx8="http://schemas.microsoft.com/office/drawing/2016/5/14/chartex" xmlns:mc="http://schemas.openxmlformats.org/markup-compatibility/2006" xmlns:aink="http://schemas.microsoft.com/office/drawing/2016/ink" xmlns:am3d="http://schemas.microsoft.com/office/drawing/2017/model3d" xmlns:o="urn:schemas-microsoft-com:office:office" xmlns:oel="http://schemas.microsoft.com/office/2019/extlst" xmlns:r="http://schemas.openxmlformats.org/officeDocument/2006/relationships" xmlns:m="http://schemas.openxmlformats.org/officeDocument/2006/math" xmlns:v="urn:schemas-microsoft-com:vml" xmlns:wp14="http://schemas.microsoft.com/office/word/2010/wordprocessingDrawing" xmlns:wp="http://schemas.openxmlformats.org/drawingml/2006/wordprocessingDrawing" xmlns:w10="urn:schemas-microsoft-com:office:word" xmlns:w="http://schemas.openxmlformats.org/wordprocessingml/2006/main" xmlns:w14="http://schemas.microsoft.com/office/word/2010/wordml" xmlns:w15="http://schemas.microsoft.com/office/word/2012/wordml" xmlns:w16cex="http://schemas.microsoft.com/office/word/2018/wordml/cex" xmlns:w16cid="http://schemas.microsoft.com/office/word/2016/wordml/cid" xmlns:w16="http://schemas.microsoft.com/office/word/2018/wordml" xmlns:w16du="http://schemas.microsoft.com/office/word/2023/wordml/word16du" xmlns:w16sdtdh="http://schemas.microsoft.com/office/word/2020/wordml/sdtdatahash" xmlns:w16se="http://schemas.microsoft.com/office/word/2015/wordml/symex" xmlns:wpg="http://schemas.microsoft.com/office/word/2010/wordprocessingGroup" xmlns:wpi="http://schemas.microsoft.com/office/word/2010/wordprocessingInk" xmlns:wne="http://schemas.microsoft.com/office/word/2006/wordml" xmlns:wps="http://schemas.microsoft.com/office/word/2010/wordprocessingShape" mc:Ignorable="w14 w15 w16se w16cid w16 w16cex w16sdtdh w16du wp14">
   <w:abstractNum w:abstractNumId="0" w15:restartNumberingAfterBreak="0">
     <w:nsid w:val="00EC05B7"/>
     <w:multiLevelType w:val="hybridMultilevel"/>
@@ -3090,7 +4510,7 @@
 </file>
 
 <file path=word/styles.xml><?xml version="1.0" encoding="utf-8"?>
-<w:styles xmlns:mc="http://schemas.openxmlformats.org/markup-compatibility/2006" xmlns:r="http://schemas.openxmlformats.org/officeDocument/2006/relationships" xmlns:w="http://schemas.openxmlformats.org/wordprocessingml/2006/main" xmlns:w14="http://schemas.microsoft.com/office/word/2010/wordml" xmlns:w15="http://schemas.microsoft.com/office/word/2012/wordml" xmlns:w16cex="http://schemas.microsoft.com/office/word/2018/wordml/cex" xmlns:w16cid="http://schemas.microsoft.com/office/word/2016/wordml/cid" xmlns:w16="http://schemas.microsoft.com/office/word/2018/wordml" xmlns:w16sdtdh="http://schemas.microsoft.com/office/word/2020/wordml/sdtdatahash" xmlns:w16se="http://schemas.microsoft.com/office/word/2015/wordml/symex" mc:Ignorable="w14 w15 w16se w16cid w16 w16cex w16sdtdh">
+<w:styles xmlns:mc="http://schemas.openxmlformats.org/markup-compatibility/2006" xmlns:r="http://schemas.openxmlformats.org/officeDocument/2006/relationships" xmlns:w="http://schemas.openxmlformats.org/wordprocessingml/2006/main" xmlns:w14="http://schemas.microsoft.com/office/word/2010/wordml" xmlns:w15="http://schemas.microsoft.com/office/word/2012/wordml" xmlns:w16cex="http://schemas.microsoft.com/office/word/2018/wordml/cex" xmlns:w16cid="http://schemas.microsoft.com/office/word/2016/wordml/cid" xmlns:w16="http://schemas.microsoft.com/office/word/2018/wordml" xmlns:w16du="http://schemas.microsoft.com/office/word/2023/wordml/word16du" xmlns:w16sdtdh="http://schemas.microsoft.com/office/word/2020/wordml/sdtdatahash" xmlns:w16se="http://schemas.microsoft.com/office/word/2015/wordml/symex" mc:Ignorable="w14 w15 w16se w16cid w16 w16cex w16sdtdh w16du">
   <w:docDefaults>
     <w:rPrDefault>
       <w:rPr>

</xml_diff>

<commit_message>
script variable and event chain name optimization. Checks with script usage from block system.
</commit_message>
<xml_diff>
--- a/TyabMMDatUtil.docx
+++ b/TyabMMDatUtil.docx
@@ -1,6 +1,6 @@
 
 <file path=word/document.xml><?xml version="1.0" encoding="utf-8"?>
-<w:document xmlns:wpc="http://schemas.microsoft.com/office/word/2010/wordprocessingCanvas" xmlns:cx="http://schemas.microsoft.com/office/drawing/2014/chartex" xmlns:cx1="http://schemas.microsoft.com/office/drawing/2015/9/8/chartex" xmlns:cx2="http://schemas.microsoft.com/office/drawing/2015/10/21/chartex" xmlns:cx3="http://schemas.microsoft.com/office/drawing/2016/5/9/chartex" xmlns:cx4="http://schemas.microsoft.com/office/drawing/2016/5/10/chartex" xmlns:cx5="http://schemas.microsoft.com/office/drawing/2016/5/11/chartex" xmlns:cx6="http://schemas.microsoft.com/office/drawing/2016/5/12/chartex" xmlns:cx7="http://schemas.microsoft.com/office/drawing/2016/5/13/chartex" xmlns:cx8="http://schemas.microsoft.com/office/drawing/2016/5/14/chartex" xmlns:mc="http://schemas.openxmlformats.org/markup-compatibility/2006" xmlns:aink="http://schemas.microsoft.com/office/drawing/2016/ink" xmlns:am3d="http://schemas.microsoft.com/office/drawing/2017/model3d" xmlns:o="urn:schemas-microsoft-com:office:office" xmlns:oel="http://schemas.microsoft.com/office/2019/extlst" xmlns:r="http://schemas.openxmlformats.org/officeDocument/2006/relationships" xmlns:m="http://schemas.openxmlformats.org/officeDocument/2006/math" xmlns:v="urn:schemas-microsoft-com:vml" xmlns:wp14="http://schemas.microsoft.com/office/word/2010/wordprocessingDrawing" xmlns:wp="http://schemas.openxmlformats.org/drawingml/2006/wordprocessingDrawing" xmlns:w10="urn:schemas-microsoft-com:office:word" xmlns:w="http://schemas.openxmlformats.org/wordprocessingml/2006/main" xmlns:w14="http://schemas.microsoft.com/office/word/2010/wordml" xmlns:w15="http://schemas.microsoft.com/office/word/2012/wordml" xmlns:w16cex="http://schemas.microsoft.com/office/word/2018/wordml/cex" xmlns:w16cid="http://schemas.microsoft.com/office/word/2016/wordml/cid" xmlns:w16="http://schemas.microsoft.com/office/word/2018/wordml" xmlns:w16du="http://schemas.microsoft.com/office/word/2023/wordml/word16du" xmlns:w16sdtdh="http://schemas.microsoft.com/office/word/2020/wordml/sdtdatahash" xmlns:w16se="http://schemas.microsoft.com/office/word/2015/wordml/symex" xmlns:wpg="http://schemas.microsoft.com/office/word/2010/wordprocessingGroup" xmlns:wpi="http://schemas.microsoft.com/office/word/2010/wordprocessingInk" xmlns:wne="http://schemas.microsoft.com/office/word/2006/wordml" xmlns:wps="http://schemas.microsoft.com/office/word/2010/wordprocessingShape" mc:Ignorable="w14 w15 w16se w16cid w16 w16cex w16sdtdh w16du wp14">
+<w:document xmlns:wpc="http://schemas.microsoft.com/office/word/2010/wordprocessingCanvas" xmlns:cx="http://schemas.microsoft.com/office/drawing/2014/chartex" xmlns:cx1="http://schemas.microsoft.com/office/drawing/2015/9/8/chartex" xmlns:cx2="http://schemas.microsoft.com/office/drawing/2015/10/21/chartex" xmlns:cx3="http://schemas.microsoft.com/office/drawing/2016/5/9/chartex" xmlns:cx4="http://schemas.microsoft.com/office/drawing/2016/5/10/chartex" xmlns:cx5="http://schemas.microsoft.com/office/drawing/2016/5/11/chartex" xmlns:cx6="http://schemas.microsoft.com/office/drawing/2016/5/12/chartex" xmlns:cx7="http://schemas.microsoft.com/office/drawing/2016/5/13/chartex" xmlns:cx8="http://schemas.microsoft.com/office/drawing/2016/5/14/chartex" xmlns:mc="http://schemas.openxmlformats.org/markup-compatibility/2006" xmlns:aink="http://schemas.microsoft.com/office/drawing/2016/ink" xmlns:am3d="http://schemas.microsoft.com/office/drawing/2017/model3d" xmlns:o="urn:schemas-microsoft-com:office:office" xmlns:oel="http://schemas.microsoft.com/office/2019/extlst" xmlns:r="http://schemas.openxmlformats.org/officeDocument/2006/relationships" xmlns:m="http://schemas.openxmlformats.org/officeDocument/2006/math" xmlns:v="urn:schemas-microsoft-com:vml" xmlns:wp14="http://schemas.microsoft.com/office/word/2010/wordprocessingDrawing" xmlns:wp="http://schemas.openxmlformats.org/drawingml/2006/wordprocessingDrawing" xmlns:w10="urn:schemas-microsoft-com:office:word" xmlns:w="http://schemas.openxmlformats.org/wordprocessingml/2006/main" xmlns:w14="http://schemas.microsoft.com/office/word/2010/wordml" xmlns:w15="http://schemas.microsoft.com/office/word/2012/wordml" xmlns:w16cex="http://schemas.microsoft.com/office/word/2018/wordml/cex" xmlns:w16cid="http://schemas.microsoft.com/office/word/2016/wordml/cid" xmlns:w16="http://schemas.microsoft.com/office/word/2018/wordml" xmlns:w16du="http://schemas.microsoft.com/office/word/2023/wordml/word16du" xmlns:w16sdtdh="http://schemas.microsoft.com/office/word/2020/wordml/sdtdatahash" xmlns:w16sdtfl="http://schemas.microsoft.com/office/word/2024/wordml/sdtformatlock" xmlns:w16se="http://schemas.microsoft.com/office/word/2015/wordml/symex" xmlns:wpg="http://schemas.microsoft.com/office/word/2010/wordprocessingGroup" xmlns:wpi="http://schemas.microsoft.com/office/word/2010/wordprocessingInk" xmlns:wne="http://schemas.microsoft.com/office/word/2006/wordml" xmlns:wps="http://schemas.microsoft.com/office/word/2010/wordprocessingShape" mc:Ignorable="w14 w15 w16se w16cid w16 w16cex w16sdtdh w16sdtfl w16du wp14">
   <w:body>
     <w:p>
       <w:pPr>
@@ -144,6 +144,42 @@
       </w:r>
     </w:p>
     <w:p>
+      <w:pPr>
+        <w:pStyle w:val="ListParagraph"/>
+        <w:numPr>
+          <w:ilvl w:val="0"/>
+          <w:numId w:val="1"/>
+        </w:numPr>
+      </w:pPr>
+      <w:r>
+        <w:t>Fixing some common script errors such as invalid spaces.</w:t>
+      </w:r>
+    </w:p>
+    <w:p>
+      <w:pPr>
+        <w:pStyle w:val="ListParagraph"/>
+        <w:numPr>
+          <w:ilvl w:val="0"/>
+          <w:numId w:val="1"/>
+        </w:numPr>
+      </w:pPr>
+      <w:r>
+        <w:t>Ability to remove comments from script.</w:t>
+      </w:r>
+    </w:p>
+    <w:p>
+      <w:pPr>
+        <w:pStyle w:val="ListParagraph"/>
+        <w:numPr>
+          <w:ilvl w:val="0"/>
+          <w:numId w:val="1"/>
+        </w:numPr>
+      </w:pPr>
+      <w:r>
+        <w:t>Ability to optimize script variables and event chain names based on usage.</w:t>
+      </w:r>
+    </w:p>
+    <w:p>
       <w:r>
         <w:t>Simple help is shown by using the -help option.</w:t>
       </w:r>
@@ -707,6 +743,7 @@
         <w:t>-</w:t>
       </w:r>
       <w:proofErr w:type="spellStart"/>
+      <w:proofErr w:type="gramStart"/>
       <w:r>
         <w:t>mergerect</w:t>
       </w:r>
@@ -737,6 +774,7 @@
         <w:t>row</w:t>
       </w:r>
       <w:proofErr w:type="spellEnd"/>
+      <w:proofErr w:type="gramEnd"/>
       <w:r>
         <w:rPr>
           <w:i/>
@@ -965,8 +1003,13 @@
         <w:t xml:space="preserve"> rows for </w:t>
       </w:r>
       <w:proofErr w:type="spellStart"/>
-      <w:r>
-        <w:t>tiles,height,resources</w:t>
+      <w:proofErr w:type="gramStart"/>
+      <w:r>
+        <w:t>tiles,height</w:t>
+      </w:r>
+      <w:proofErr w:type="gramEnd"/>
+      <w:r>
+        <w:t>,resources</w:t>
       </w:r>
       <w:proofErr w:type="spellEnd"/>
     </w:p>
@@ -1012,8 +1055,13 @@
         <w:t xml:space="preserve"> for </w:t>
       </w:r>
       <w:proofErr w:type="spellStart"/>
-      <w:r>
-        <w:t>tiles,height,resources</w:t>
+      <w:proofErr w:type="gramStart"/>
+      <w:r>
+        <w:t>tiles,height</w:t>
+      </w:r>
+      <w:proofErr w:type="gramEnd"/>
+      <w:r>
+        <w:t>,resources</w:t>
       </w:r>
       <w:proofErr w:type="spellEnd"/>
     </w:p>
@@ -1401,15 +1449,7 @@
       </w:r>
       <w:r>
         <w:tab/>
-        <w:t xml:space="preserve">format string for </w:t>
-      </w:r>
-      <w:proofErr w:type="spellStart"/>
-      <w:r>
-        <w:t>TyabScriptDate</w:t>
-      </w:r>
-      <w:proofErr w:type="spellEnd"/>
-      <w:r>
-        <w:t xml:space="preserve"> and </w:t>
+        <w:t xml:space="preserve">format string for TyabScriptDate and </w:t>
       </w:r>
       <w:proofErr w:type="spellStart"/>
       <w:r>
@@ -1424,11 +1464,33 @@
       </w:r>
       <w:proofErr w:type="spellStart"/>
       <w:r>
-        <w:t>y.m.d</w:t>
-      </w:r>
-      <w:proofErr w:type="spellEnd"/>
+        <w:t>y.</w:t>
+      </w:r>
+      <w:proofErr w:type="gramStart"/>
+      <w:r>
+        <w:t>m.d</w:t>
+      </w:r>
+      <w:proofErr w:type="spellEnd"/>
+      <w:proofErr w:type="gramEnd"/>
       <w:r>
         <w:t>"</w:t>
+      </w:r>
+    </w:p>
+    <w:p>
+      <w:r>
+        <w:t>-</w:t>
+      </w:r>
+      <w:proofErr w:type="spellStart"/>
+      <w:r>
+        <w:t>soptnames</w:t>
+      </w:r>
+      <w:proofErr w:type="spellEnd"/>
+      <w:r>
+        <w:tab/>
+      </w:r>
+      <w:r>
+        <w:tab/>
+        <w:t>Optimize script variable and event chain names</w:t>
       </w:r>
     </w:p>
     <w:p>
@@ -2214,8 +2276,13 @@
       <w:r>
         <w:t xml:space="preserve"> </w:t>
       </w:r>
-      <w:r>
-        <w:t>"..;..\</w:t>
+      <w:proofErr w:type="gramStart"/>
+      <w:r>
+        <w:t>"..</w:t>
+      </w:r>
+      <w:proofErr w:type="gramEnd"/>
+      <w:r>
+        <w:t>;..\</w:t>
       </w:r>
       <w:proofErr w:type="spellStart"/>
       <w:r>
@@ -2365,8 +2432,13 @@
           <w:numId w:val="3"/>
         </w:numPr>
       </w:pPr>
-      <w:r>
-        <w:t>The ; separated list of paths specified in -</w:t>
+      <w:proofErr w:type="gramStart"/>
+      <w:r>
+        <w:t>The ;</w:t>
+      </w:r>
+      <w:proofErr w:type="gramEnd"/>
+      <w:r>
+        <w:t xml:space="preserve"> separated list of paths specified in -</w:t>
       </w:r>
       <w:proofErr w:type="spellStart"/>
       <w:r>
@@ -2475,15 +2547,7 @@
       </w:r>
       <w:proofErr w:type="spellEnd"/>
       <w:r>
-        <w:t xml:space="preserve"> will allow changing the date format used when evaluating </w:t>
-      </w:r>
-      <w:proofErr w:type="spellStart"/>
-      <w:r>
-        <w:t>TyabScriptDate</w:t>
-      </w:r>
-      <w:proofErr w:type="spellEnd"/>
-      <w:r>
-        <w:t xml:space="preserve"> and </w:t>
+        <w:t xml:space="preserve"> will allow changing the date format used when evaluating TyabScriptDate and </w:t>
       </w:r>
       <w:proofErr w:type="spellStart"/>
       <w:r>
@@ -2498,9 +2562,14 @@
       </w:r>
       <w:proofErr w:type="spellStart"/>
       <w:r>
-        <w:t>y.m.d</w:t>
-      </w:r>
-      <w:proofErr w:type="spellEnd"/>
+        <w:t>y.</w:t>
+      </w:r>
+      <w:proofErr w:type="gramStart"/>
+      <w:r>
+        <w:t>m.d</w:t>
+      </w:r>
+      <w:proofErr w:type="spellEnd"/>
+      <w:proofErr w:type="gramEnd"/>
       <w:r>
         <w:t>"</w:t>
       </w:r>
@@ -2515,6 +2584,27 @@
       </w:r>
     </w:p>
     <w:p>
+      <w:r>
+        <w:t>-</w:t>
+      </w:r>
+      <w:proofErr w:type="spellStart"/>
+      <w:r>
+        <w:t>soptnames</w:t>
+      </w:r>
+      <w:proofErr w:type="spellEnd"/>
+      <w:r>
+        <w:t xml:space="preserve"> will cause all user variable and event chain names to be optimized into shorter names. All names are sorted in order of reference, with the highest reference having the shortest name. Those event chain names that interact with the block system will not be changed, nor predefined event chain names </w:t>
+      </w:r>
+      <w:proofErr w:type="spellStart"/>
+      <w:r>
+        <w:t>init</w:t>
+      </w:r>
+      <w:proofErr w:type="spellEnd"/>
+      <w:r>
+        <w:t xml:space="preserve"> and tick.</w:t>
+      </w:r>
+    </w:p>
+    <w:p>
       <w:pPr>
         <w:jc w:val="center"/>
         <w:rPr>
@@ -2531,8 +2621,13 @@
       </w:r>
     </w:p>
     <w:p>
-      <w:r>
-        <w:t>Pragma’s are special commands used by the script pre-processor. They must start at the beginning of a line, and are specified as #pragma</w:t>
+      <w:proofErr w:type="gramStart"/>
+      <w:r>
+        <w:t>Pragma’s</w:t>
+      </w:r>
+      <w:proofErr w:type="gramEnd"/>
+      <w:r>
+        <w:t xml:space="preserve"> are special commands used by the script pre-processor. They must start at the beginning of a line, and are specified as #pragma</w:t>
       </w:r>
       <w:r>
         <w:t>.  If #pragma is used but it is not at the beginning of a line, it is ignored but will generate a warning.</w:t>
@@ -2617,6 +2712,46 @@
           <w:b/>
           <w:bCs/>
         </w:rPr>
+        <w:lastRenderedPageBreak/>
+        <w:t xml:space="preserve">#pragma TyabScriptDate </w:t>
+      </w:r>
+      <w:r>
+        <w:rPr>
+          <w:b/>
+          <w:bCs/>
+        </w:rPr>
+        <w:t>format</w:t>
+      </w:r>
+    </w:p>
+    <w:p>
+      <w:pPr>
+        <w:ind w:left="720"/>
+      </w:pPr>
+      <w:r>
+        <w:t>The last modified time for the main -script file will be appended to this comment</w:t>
+      </w:r>
+      <w:r>
+        <w:t xml:space="preserve"> using the format provided.</w:t>
+      </w:r>
+      <w:r>
+        <w:t xml:space="preserve"> You must provide the format specification.</w:t>
+      </w:r>
+      <w:r>
+        <w:t xml:space="preserve"> The main use for this is for documenting the version for a script automatically.</w:t>
+      </w:r>
+    </w:p>
+    <w:p>
+      <w:pPr>
+        <w:rPr>
+          <w:b/>
+          <w:bCs/>
+        </w:rPr>
+      </w:pPr>
+      <w:r>
+        <w:rPr>
+          <w:b/>
+          <w:bCs/>
+        </w:rPr>
         <w:t xml:space="preserve">#pragma </w:t>
       </w:r>
       <w:proofErr w:type="spellStart"/>
@@ -2625,7 +2760,21 @@
           <w:b/>
           <w:bCs/>
         </w:rPr>
-        <w:t>TyabScriptDate</w:t>
+        <w:t>TyabScript</w:t>
+      </w:r>
+      <w:r>
+        <w:rPr>
+          <w:b/>
+          <w:bCs/>
+        </w:rPr>
+        <w:t>Inc</w:t>
+      </w:r>
+      <w:r>
+        <w:rPr>
+          <w:b/>
+          <w:bCs/>
+        </w:rPr>
+        <w:t>Date</w:t>
       </w:r>
       <w:proofErr w:type="spellEnd"/>
       <w:r>
@@ -2648,8 +2797,7 @@
         <w:ind w:left="720"/>
       </w:pPr>
       <w:r>
-        <w:lastRenderedPageBreak/>
-        <w:t>The last modified time for the main -script file will be appended to this comment</w:t>
+        <w:t>The last modified time for the current included script file will be appended to this comment</w:t>
       </w:r>
       <w:r>
         <w:t xml:space="preserve"> using the format provided.</w:t>
@@ -2663,78 +2811,9 @@
     </w:p>
     <w:p>
       <w:pPr>
-        <w:rPr>
-          <w:b/>
-          <w:bCs/>
-        </w:rPr>
-      </w:pPr>
-      <w:r>
-        <w:rPr>
-          <w:b/>
-          <w:bCs/>
-        </w:rPr>
-        <w:t xml:space="preserve">#pragma </w:t>
-      </w:r>
-      <w:proofErr w:type="spellStart"/>
-      <w:r>
-        <w:rPr>
-          <w:b/>
-          <w:bCs/>
-        </w:rPr>
-        <w:t>TyabScript</w:t>
-      </w:r>
-      <w:r>
-        <w:rPr>
-          <w:b/>
-          <w:bCs/>
-        </w:rPr>
-        <w:t>Inc</w:t>
-      </w:r>
-      <w:r>
-        <w:rPr>
-          <w:b/>
-          <w:bCs/>
-        </w:rPr>
-        <w:t>Date</w:t>
-      </w:r>
-      <w:proofErr w:type="spellEnd"/>
-      <w:r>
-        <w:rPr>
-          <w:b/>
-          <w:bCs/>
-        </w:rPr>
-        <w:t xml:space="preserve"> </w:t>
-      </w:r>
-      <w:r>
-        <w:rPr>
-          <w:b/>
-          <w:bCs/>
-        </w:rPr>
-        <w:t>format</w:t>
-      </w:r>
-    </w:p>
-    <w:p>
-      <w:pPr>
         <w:ind w:left="720"/>
       </w:pPr>
       <w:r>
-        <w:t>The last modified time for the current included script file will be appended to this comment</w:t>
-      </w:r>
-      <w:r>
-        <w:t xml:space="preserve"> using the format provided.</w:t>
-      </w:r>
-      <w:r>
-        <w:t xml:space="preserve"> You must provide the format specification.</w:t>
-      </w:r>
-      <w:r>
-        <w:t xml:space="preserve"> The main use for this is for documenting the version for a script automatically.</w:t>
-      </w:r>
-    </w:p>
-    <w:p>
-      <w:pPr>
-        <w:ind w:left="720"/>
-      </w:pPr>
-      <w:r>
         <w:t>The format string</w:t>
       </w:r>
       <w:r>
@@ -2747,15 +2826,7 @@
         <w:t xml:space="preserve">by </w:t>
       </w:r>
       <w:r>
-        <w:t xml:space="preserve">both by these #pragmas and the </w:t>
-      </w:r>
-      <w:proofErr w:type="spellStart"/>
-      <w:r>
-        <w:t>TyabScriptDate</w:t>
-      </w:r>
-      <w:proofErr w:type="spellEnd"/>
-      <w:r>
-        <w:t xml:space="preserve"> and </w:t>
+        <w:t xml:space="preserve">both by these #pragmas and the TyabScriptDate and </w:t>
       </w:r>
       <w:proofErr w:type="spellStart"/>
       <w:r>
@@ -2797,7 +2868,15 @@
       </w:r>
       <w:r>
         <w:tab/>
-        <w:t>Year as a four digit value</w:t>
+        <w:t xml:space="preserve">Year as a </w:t>
+      </w:r>
+      <w:proofErr w:type="gramStart"/>
+      <w:r>
+        <w:t>four digit</w:t>
+      </w:r>
+      <w:proofErr w:type="gramEnd"/>
+      <w:r>
+        <w:t xml:space="preserve"> value</w:t>
       </w:r>
     </w:p>
     <w:p>
@@ -2817,7 +2896,15 @@
       </w:r>
       <w:r>
         <w:tab/>
-        <w:t>Month as a two digit value, zero filled.</w:t>
+        <w:t xml:space="preserve">Month as a </w:t>
+      </w:r>
+      <w:proofErr w:type="gramStart"/>
+      <w:r>
+        <w:t>two digit</w:t>
+      </w:r>
+      <w:proofErr w:type="gramEnd"/>
+      <w:r>
+        <w:t xml:space="preserve"> value, zero filled.</w:t>
       </w:r>
     </w:p>
     <w:p>
@@ -2837,7 +2924,15 @@
       </w:r>
       <w:r>
         <w:tab/>
-        <w:t xml:space="preserve">Day as a two digit value, zero filled. </w:t>
+        <w:t xml:space="preserve">Day as a </w:t>
+      </w:r>
+      <w:proofErr w:type="gramStart"/>
+      <w:r>
+        <w:t>two digit</w:t>
+      </w:r>
+      <w:proofErr w:type="gramEnd"/>
+      <w:r>
+        <w:t xml:space="preserve"> value, zero filled. </w:t>
       </w:r>
     </w:p>
     <w:p>
@@ -2857,7 +2952,15 @@
       </w:r>
       <w:r>
         <w:tab/>
-        <w:t>Hours as a two digit value, zero filled.</w:t>
+        <w:t xml:space="preserve">Hours as a </w:t>
+      </w:r>
+      <w:proofErr w:type="gramStart"/>
+      <w:r>
+        <w:t>two digit</w:t>
+      </w:r>
+      <w:proofErr w:type="gramEnd"/>
+      <w:r>
+        <w:t xml:space="preserve"> value, zero filled.</w:t>
       </w:r>
     </w:p>
     <w:p>
@@ -2877,7 +2980,15 @@
       </w:r>
       <w:r>
         <w:tab/>
-        <w:t>Minutes as a two digit value, zero filled.</w:t>
+        <w:t xml:space="preserve">Minutes as a </w:t>
+      </w:r>
+      <w:proofErr w:type="gramStart"/>
+      <w:r>
+        <w:t>two digit</w:t>
+      </w:r>
+      <w:proofErr w:type="gramEnd"/>
+      <w:r>
+        <w:t xml:space="preserve"> value, zero filled.</w:t>
       </w:r>
     </w:p>
     <w:p>
@@ -2900,7 +3011,15 @@
         <w:t>Seconds</w:t>
       </w:r>
       <w:r>
-        <w:t xml:space="preserve"> as a two digit value, zero filled.</w:t>
+        <w:t xml:space="preserve"> as a </w:t>
+      </w:r>
+      <w:proofErr w:type="gramStart"/>
+      <w:r>
+        <w:t>two digit</w:t>
+      </w:r>
+      <w:proofErr w:type="gramEnd"/>
+      <w:r>
+        <w:t xml:space="preserve"> value, zero filled.</w:t>
       </w:r>
     </w:p>
     <w:p>
@@ -2941,9 +3060,14 @@
       </w:r>
       <w:proofErr w:type="spellStart"/>
       <w:r>
-        <w:t>y.m.d</w:t>
-      </w:r>
-      <w:proofErr w:type="spellEnd"/>
+        <w:t>y.</w:t>
+      </w:r>
+      <w:proofErr w:type="gramStart"/>
+      <w:r>
+        <w:t>m.d</w:t>
+      </w:r>
+      <w:proofErr w:type="spellEnd"/>
+      <w:proofErr w:type="gramEnd"/>
       <w:r>
         <w:t>"</w:t>
       </w:r>
@@ -2976,9 +3100,14 @@
       </w:r>
       <w:proofErr w:type="spellStart"/>
       <w:r>
-        <w:t>vy.m.d.g</w:t>
-      </w:r>
-      <w:proofErr w:type="spellEnd"/>
+        <w:t>vy.m.</w:t>
+      </w:r>
+      <w:proofErr w:type="gramStart"/>
+      <w:r>
+        <w:t>d.g</w:t>
+      </w:r>
+      <w:proofErr w:type="spellEnd"/>
+      <w:proofErr w:type="gramEnd"/>
       <w:r>
         <w:t xml:space="preserve"> </w:t>
       </w:r>
@@ -3008,9 +3137,14 @@
       </w:r>
       <w:proofErr w:type="spellStart"/>
       <w:r>
-        <w:t>vy.m.d.g</w:t>
-      </w:r>
-      <w:proofErr w:type="spellEnd"/>
+        <w:t>vy.m.</w:t>
+      </w:r>
+      <w:proofErr w:type="gramStart"/>
+      <w:r>
+        <w:t>d.g</w:t>
+      </w:r>
+      <w:proofErr w:type="spellEnd"/>
+      <w:proofErr w:type="gramEnd"/>
       <w:r>
         <w:t xml:space="preserve"> v2022.11.15.abcdef</w:t>
       </w:r>
@@ -3296,7 +3430,6 @@
         </w:numPr>
         <w:ind w:left="1080"/>
       </w:pPr>
-      <w:proofErr w:type="spellStart"/>
       <w:r>
         <w:rPr>
           <w:b/>
@@ -3304,7 +3437,6 @@
         </w:rPr>
         <w:t>TyabScriptDate</w:t>
       </w:r>
-      <w:proofErr w:type="spellEnd"/>
       <w:r>
         <w:rPr>
           <w:b/>
@@ -3323,9 +3455,14 @@
       </w:r>
       <w:proofErr w:type="spellStart"/>
       <w:r>
-        <w:t>y.m.d</w:t>
-      </w:r>
-      <w:proofErr w:type="spellEnd"/>
+        <w:t>y.</w:t>
+      </w:r>
+      <w:proofErr w:type="gramStart"/>
+      <w:r>
+        <w:t>m.d</w:t>
+      </w:r>
+      <w:proofErr w:type="spellEnd"/>
+      <w:proofErr w:type="gramEnd"/>
       <w:r>
         <w:t>"</w:t>
       </w:r>
@@ -3346,7 +3483,6 @@
         </w:tabs>
         <w:ind w:left="1080"/>
       </w:pPr>
-      <w:proofErr w:type="spellStart"/>
       <w:r>
         <w:rPr>
           <w:b/>
@@ -3354,7 +3490,6 @@
         </w:rPr>
         <w:t>TyabScriptDate</w:t>
       </w:r>
-      <w:proofErr w:type="spellEnd"/>
       <w:r>
         <w:rPr>
           <w:b/>
@@ -3373,9 +3508,14 @@
       </w:r>
       <w:proofErr w:type="spellStart"/>
       <w:r>
-        <w:t>y.m.d</w:t>
-      </w:r>
-      <w:proofErr w:type="spellEnd"/>
+        <w:t>y.</w:t>
+      </w:r>
+      <w:proofErr w:type="gramStart"/>
+      <w:r>
+        <w:t>m.d</w:t>
+      </w:r>
+      <w:proofErr w:type="spellEnd"/>
+      <w:proofErr w:type="gramEnd"/>
       <w:r>
         <w:t>"</w:t>
       </w:r>
@@ -3393,6 +3533,46 @@
       <w:r>
         <w:t>To use a define in your script, enclose it inside of $(name).</w:t>
       </w:r>
+    </w:p>
+    <w:p/>
+    <w:p>
+      <w:r>
+        <w:t>While the full script syntax checking is still not operational, many common issues are automatically detected and will generate errors or warnings. Uniqueness of both variables and event chain names and detection of reserved words as either variables or event chain names.  Good syntax checking on all variable declarations.</w:t>
+      </w:r>
+    </w:p>
+    <w:p>
+      <w:r>
+        <w:t xml:space="preserve">Script names used in the block system are checked for validity. These are the </w:t>
+      </w:r>
+      <w:proofErr w:type="spellStart"/>
+      <w:r>
+        <w:t>EventCallEvent</w:t>
+      </w:r>
+      <w:proofErr w:type="spellEnd"/>
+      <w:r>
+        <w:t xml:space="preserve"> and </w:t>
+      </w:r>
+      <w:proofErr w:type="spellStart"/>
+      <w:r>
+        <w:t>TriggerEventChain</w:t>
+      </w:r>
+      <w:proofErr w:type="spellEnd"/>
+      <w:r>
+        <w:t xml:space="preserve"> blocks. If a name is defined in </w:t>
+      </w:r>
+      <w:proofErr w:type="spellStart"/>
+      <w:r>
+        <w:t>TriggerEventChain</w:t>
+      </w:r>
+      <w:proofErr w:type="spellEnd"/>
+      <w:r>
+        <w:t xml:space="preserve"> but no script calls it, a warning is generated. If an event chain is referenced in </w:t>
+      </w:r>
+      <w:proofErr w:type="spellStart"/>
+      <w:r>
+        <w:t>EventCallEvent</w:t>
+      </w:r>
+      <w:proofErr w:type="spellEnd"/>
     </w:p>
     <w:p/>
     <w:p>
@@ -3411,7 +3591,7 @@
 </file>
 
 <file path=word/endnotes.xml><?xml version="1.0" encoding="utf-8"?>
-<w:endnotes xmlns:wpc="http://schemas.microsoft.com/office/word/2010/wordprocessingCanvas" xmlns:cx="http://schemas.microsoft.com/office/drawing/2014/chartex" xmlns:cx1="http://schemas.microsoft.com/office/drawing/2015/9/8/chartex" xmlns:cx2="http://schemas.microsoft.com/office/drawing/2015/10/21/chartex" xmlns:cx3="http://schemas.microsoft.com/office/drawing/2016/5/9/chartex" xmlns:cx4="http://schemas.microsoft.com/office/drawing/2016/5/10/chartex" xmlns:cx5="http://schemas.microsoft.com/office/drawing/2016/5/11/chartex" xmlns:cx6="http://schemas.microsoft.com/office/drawing/2016/5/12/chartex" xmlns:cx7="http://schemas.microsoft.com/office/drawing/2016/5/13/chartex" xmlns:cx8="http://schemas.microsoft.com/office/drawing/2016/5/14/chartex" xmlns:mc="http://schemas.openxmlformats.org/markup-compatibility/2006" xmlns:aink="http://schemas.microsoft.com/office/drawing/2016/ink" xmlns:am3d="http://schemas.microsoft.com/office/drawing/2017/model3d" xmlns:o="urn:schemas-microsoft-com:office:office" xmlns:oel="http://schemas.microsoft.com/office/2019/extlst" xmlns:r="http://schemas.openxmlformats.org/officeDocument/2006/relationships" xmlns:m="http://schemas.openxmlformats.org/officeDocument/2006/math" xmlns:v="urn:schemas-microsoft-com:vml" xmlns:wp14="http://schemas.microsoft.com/office/word/2010/wordprocessingDrawing" xmlns:wp="http://schemas.openxmlformats.org/drawingml/2006/wordprocessingDrawing" xmlns:w10="urn:schemas-microsoft-com:office:word" xmlns:w="http://schemas.openxmlformats.org/wordprocessingml/2006/main" xmlns:w14="http://schemas.microsoft.com/office/word/2010/wordml" xmlns:w15="http://schemas.microsoft.com/office/word/2012/wordml" xmlns:w16cex="http://schemas.microsoft.com/office/word/2018/wordml/cex" xmlns:w16cid="http://schemas.microsoft.com/office/word/2016/wordml/cid" xmlns:w16="http://schemas.microsoft.com/office/word/2018/wordml" xmlns:w16du="http://schemas.microsoft.com/office/word/2023/wordml/word16du" xmlns:w16sdtdh="http://schemas.microsoft.com/office/word/2020/wordml/sdtdatahash" xmlns:w16se="http://schemas.microsoft.com/office/word/2015/wordml/symex" xmlns:wpg="http://schemas.microsoft.com/office/word/2010/wordprocessingGroup" xmlns:wpi="http://schemas.microsoft.com/office/word/2010/wordprocessingInk" xmlns:wne="http://schemas.microsoft.com/office/word/2006/wordml" xmlns:wps="http://schemas.microsoft.com/office/word/2010/wordprocessingShape" mc:Ignorable="w14 w15 w16se w16cid w16 w16cex w16sdtdh w16du wp14">
+<w:endnotes xmlns:wpc="http://schemas.microsoft.com/office/word/2010/wordprocessingCanvas" xmlns:cx="http://schemas.microsoft.com/office/drawing/2014/chartex" xmlns:cx1="http://schemas.microsoft.com/office/drawing/2015/9/8/chartex" xmlns:cx2="http://schemas.microsoft.com/office/drawing/2015/10/21/chartex" xmlns:cx3="http://schemas.microsoft.com/office/drawing/2016/5/9/chartex" xmlns:cx4="http://schemas.microsoft.com/office/drawing/2016/5/10/chartex" xmlns:cx5="http://schemas.microsoft.com/office/drawing/2016/5/11/chartex" xmlns:cx6="http://schemas.microsoft.com/office/drawing/2016/5/12/chartex" xmlns:cx7="http://schemas.microsoft.com/office/drawing/2016/5/13/chartex" xmlns:cx8="http://schemas.microsoft.com/office/drawing/2016/5/14/chartex" xmlns:mc="http://schemas.openxmlformats.org/markup-compatibility/2006" xmlns:aink="http://schemas.microsoft.com/office/drawing/2016/ink" xmlns:am3d="http://schemas.microsoft.com/office/drawing/2017/model3d" xmlns:o="urn:schemas-microsoft-com:office:office" xmlns:oel="http://schemas.microsoft.com/office/2019/extlst" xmlns:r="http://schemas.openxmlformats.org/officeDocument/2006/relationships" xmlns:m="http://schemas.openxmlformats.org/officeDocument/2006/math" xmlns:v="urn:schemas-microsoft-com:vml" xmlns:wp14="http://schemas.microsoft.com/office/word/2010/wordprocessingDrawing" xmlns:wp="http://schemas.openxmlformats.org/drawingml/2006/wordprocessingDrawing" xmlns:w10="urn:schemas-microsoft-com:office:word" xmlns:w="http://schemas.openxmlformats.org/wordprocessingml/2006/main" xmlns:w14="http://schemas.microsoft.com/office/word/2010/wordml" xmlns:w15="http://schemas.microsoft.com/office/word/2012/wordml" xmlns:w16cex="http://schemas.microsoft.com/office/word/2018/wordml/cex" xmlns:w16cid="http://schemas.microsoft.com/office/word/2016/wordml/cid" xmlns:w16="http://schemas.microsoft.com/office/word/2018/wordml" xmlns:w16du="http://schemas.microsoft.com/office/word/2023/wordml/word16du" xmlns:w16sdtdh="http://schemas.microsoft.com/office/word/2020/wordml/sdtdatahash" xmlns:w16sdtfl="http://schemas.microsoft.com/office/word/2024/wordml/sdtformatlock" xmlns:w16se="http://schemas.microsoft.com/office/word/2015/wordml/symex" xmlns:wpg="http://schemas.microsoft.com/office/word/2010/wordprocessingGroup" xmlns:wpi="http://schemas.microsoft.com/office/word/2010/wordprocessingInk" xmlns:wne="http://schemas.microsoft.com/office/word/2006/wordml" xmlns:wps="http://schemas.microsoft.com/office/word/2010/wordprocessingShape" mc:Ignorable="w14 w15 w16se w16cid w16 w16cex w16sdtdh w16sdtfl w16du wp14">
   <w:endnote w:type="separator" w:id="-1">
     <w:p>
       <w:pPr>
@@ -3436,7 +3616,7 @@
 </file>
 
 <file path=word/footnotes.xml><?xml version="1.0" encoding="utf-8"?>
-<w:footnotes xmlns:wpc="http://schemas.microsoft.com/office/word/2010/wordprocessingCanvas" xmlns:cx="http://schemas.microsoft.com/office/drawing/2014/chartex" xmlns:cx1="http://schemas.microsoft.com/office/drawing/2015/9/8/chartex" xmlns:cx2="http://schemas.microsoft.com/office/drawing/2015/10/21/chartex" xmlns:cx3="http://schemas.microsoft.com/office/drawing/2016/5/9/chartex" xmlns:cx4="http://schemas.microsoft.com/office/drawing/2016/5/10/chartex" xmlns:cx5="http://schemas.microsoft.com/office/drawing/2016/5/11/chartex" xmlns:cx6="http://schemas.microsoft.com/office/drawing/2016/5/12/chartex" xmlns:cx7="http://schemas.microsoft.com/office/drawing/2016/5/13/chartex" xmlns:cx8="http://schemas.microsoft.com/office/drawing/2016/5/14/chartex" xmlns:mc="http://schemas.openxmlformats.org/markup-compatibility/2006" xmlns:aink="http://schemas.microsoft.com/office/drawing/2016/ink" xmlns:am3d="http://schemas.microsoft.com/office/drawing/2017/model3d" xmlns:o="urn:schemas-microsoft-com:office:office" xmlns:oel="http://schemas.microsoft.com/office/2019/extlst" xmlns:r="http://schemas.openxmlformats.org/officeDocument/2006/relationships" xmlns:m="http://schemas.openxmlformats.org/officeDocument/2006/math" xmlns:v="urn:schemas-microsoft-com:vml" xmlns:wp14="http://schemas.microsoft.com/office/word/2010/wordprocessingDrawing" xmlns:wp="http://schemas.openxmlformats.org/drawingml/2006/wordprocessingDrawing" xmlns:w10="urn:schemas-microsoft-com:office:word" xmlns:w="http://schemas.openxmlformats.org/wordprocessingml/2006/main" xmlns:w14="http://schemas.microsoft.com/office/word/2010/wordml" xmlns:w15="http://schemas.microsoft.com/office/word/2012/wordml" xmlns:w16cex="http://schemas.microsoft.com/office/word/2018/wordml/cex" xmlns:w16cid="http://schemas.microsoft.com/office/word/2016/wordml/cid" xmlns:w16="http://schemas.microsoft.com/office/word/2018/wordml" xmlns:w16du="http://schemas.microsoft.com/office/word/2023/wordml/word16du" xmlns:w16sdtdh="http://schemas.microsoft.com/office/word/2020/wordml/sdtdatahash" xmlns:w16se="http://schemas.microsoft.com/office/word/2015/wordml/symex" xmlns:wpg="http://schemas.microsoft.com/office/word/2010/wordprocessingGroup" xmlns:wpi="http://schemas.microsoft.com/office/word/2010/wordprocessingInk" xmlns:wne="http://schemas.microsoft.com/office/word/2006/wordml" xmlns:wps="http://schemas.microsoft.com/office/word/2010/wordprocessingShape" mc:Ignorable="w14 w15 w16se w16cid w16 w16cex w16sdtdh w16du wp14">
+<w:footnotes xmlns:wpc="http://schemas.microsoft.com/office/word/2010/wordprocessingCanvas" xmlns:cx="http://schemas.microsoft.com/office/drawing/2014/chartex" xmlns:cx1="http://schemas.microsoft.com/office/drawing/2015/9/8/chartex" xmlns:cx2="http://schemas.microsoft.com/office/drawing/2015/10/21/chartex" xmlns:cx3="http://schemas.microsoft.com/office/drawing/2016/5/9/chartex" xmlns:cx4="http://schemas.microsoft.com/office/drawing/2016/5/10/chartex" xmlns:cx5="http://schemas.microsoft.com/office/drawing/2016/5/11/chartex" xmlns:cx6="http://schemas.microsoft.com/office/drawing/2016/5/12/chartex" xmlns:cx7="http://schemas.microsoft.com/office/drawing/2016/5/13/chartex" xmlns:cx8="http://schemas.microsoft.com/office/drawing/2016/5/14/chartex" xmlns:mc="http://schemas.openxmlformats.org/markup-compatibility/2006" xmlns:aink="http://schemas.microsoft.com/office/drawing/2016/ink" xmlns:am3d="http://schemas.microsoft.com/office/drawing/2017/model3d" xmlns:o="urn:schemas-microsoft-com:office:office" xmlns:oel="http://schemas.microsoft.com/office/2019/extlst" xmlns:r="http://schemas.openxmlformats.org/officeDocument/2006/relationships" xmlns:m="http://schemas.openxmlformats.org/officeDocument/2006/math" xmlns:v="urn:schemas-microsoft-com:vml" xmlns:wp14="http://schemas.microsoft.com/office/word/2010/wordprocessingDrawing" xmlns:wp="http://schemas.openxmlformats.org/drawingml/2006/wordprocessingDrawing" xmlns:w10="urn:schemas-microsoft-com:office:word" xmlns:w="http://schemas.openxmlformats.org/wordprocessingml/2006/main" xmlns:w14="http://schemas.microsoft.com/office/word/2010/wordml" xmlns:w15="http://schemas.microsoft.com/office/word/2012/wordml" xmlns:w16cex="http://schemas.microsoft.com/office/word/2018/wordml/cex" xmlns:w16cid="http://schemas.microsoft.com/office/word/2016/wordml/cid" xmlns:w16="http://schemas.microsoft.com/office/word/2018/wordml" xmlns:w16du="http://schemas.microsoft.com/office/word/2023/wordml/word16du" xmlns:w16sdtdh="http://schemas.microsoft.com/office/word/2020/wordml/sdtdatahash" xmlns:w16sdtfl="http://schemas.microsoft.com/office/word/2024/wordml/sdtformatlock" xmlns:w16se="http://schemas.microsoft.com/office/word/2015/wordml/symex" xmlns:wpg="http://schemas.microsoft.com/office/word/2010/wordprocessingGroup" xmlns:wpi="http://schemas.microsoft.com/office/word/2010/wordprocessingInk" xmlns:wne="http://schemas.microsoft.com/office/word/2006/wordml" xmlns:wps="http://schemas.microsoft.com/office/word/2010/wordprocessingShape" mc:Ignorable="w14 w15 w16se w16cid w16 w16cex w16sdtdh w16sdtfl w16du wp14">
   <w:footnote w:type="separator" w:id="-1">
     <w:p>
       <w:pPr>
@@ -3461,7 +3641,7 @@
 </file>
 
 <file path=word/numbering.xml><?xml version="1.0" encoding="utf-8"?>
-<w:numbering xmlns:wpc="http://schemas.microsoft.com/office/word/2010/wordprocessingCanvas" xmlns:cx="http://schemas.microsoft.com/office/drawing/2014/chartex" xmlns:cx1="http://schemas.microsoft.com/office/drawing/2015/9/8/chartex" xmlns:cx2="http://schemas.microsoft.com/office/drawing/2015/10/21/chartex" xmlns:cx3="http://schemas.microsoft.com/office/drawing/2016/5/9/chartex" xmlns:cx4="http://schemas.microsoft.com/office/drawing/2016/5/10/chartex" xmlns:cx5="http://schemas.microsoft.com/office/drawing/2016/5/11/chartex" xmlns:cx6="http://schemas.microsoft.com/office/drawing/2016/5/12/chartex" xmlns:cx7="http://schemas.microsoft.com/office/drawing/2016/5/13/chartex" xmlns:cx8="http://schemas.microsoft.com/office/drawing/2016/5/14/chartex" xmlns:mc="http://schemas.openxmlformats.org/markup-compatibility/2006" xmlns:aink="http://schemas.microsoft.com/office/drawing/2016/ink" xmlns:am3d="http://schemas.microsoft.com/office/drawing/2017/model3d" xmlns:o="urn:schemas-microsoft-com:office:office" xmlns:oel="http://schemas.microsoft.com/office/2019/extlst" xmlns:r="http://schemas.openxmlformats.org/officeDocument/2006/relationships" xmlns:m="http://schemas.openxmlformats.org/officeDocument/2006/math" xmlns:v="urn:schemas-microsoft-com:vml" xmlns:wp14="http://schemas.microsoft.com/office/word/2010/wordprocessingDrawing" xmlns:wp="http://schemas.openxmlformats.org/drawingml/2006/wordprocessingDrawing" xmlns:w10="urn:schemas-microsoft-com:office:word" xmlns:w="http://schemas.openxmlformats.org/wordprocessingml/2006/main" xmlns:w14="http://schemas.microsoft.com/office/word/2010/wordml" xmlns:w15="http://schemas.microsoft.com/office/word/2012/wordml" xmlns:w16cex="http://schemas.microsoft.com/office/word/2018/wordml/cex" xmlns:w16cid="http://schemas.microsoft.com/office/word/2016/wordml/cid" xmlns:w16="http://schemas.microsoft.com/office/word/2018/wordml" xmlns:w16du="http://schemas.microsoft.com/office/word/2023/wordml/word16du" xmlns:w16sdtdh="http://schemas.microsoft.com/office/word/2020/wordml/sdtdatahash" xmlns:w16se="http://schemas.microsoft.com/office/word/2015/wordml/symex" xmlns:wpg="http://schemas.microsoft.com/office/word/2010/wordprocessingGroup" xmlns:wpi="http://schemas.microsoft.com/office/word/2010/wordprocessingInk" xmlns:wne="http://schemas.microsoft.com/office/word/2006/wordml" xmlns:wps="http://schemas.microsoft.com/office/word/2010/wordprocessingShape" mc:Ignorable="w14 w15 w16se w16cid w16 w16cex w16sdtdh w16du wp14">
+<w:numbering xmlns:wpc="http://schemas.microsoft.com/office/word/2010/wordprocessingCanvas" xmlns:cx="http://schemas.microsoft.com/office/drawing/2014/chartex" xmlns:cx1="http://schemas.microsoft.com/office/drawing/2015/9/8/chartex" xmlns:cx2="http://schemas.microsoft.com/office/drawing/2015/10/21/chartex" xmlns:cx3="http://schemas.microsoft.com/office/drawing/2016/5/9/chartex" xmlns:cx4="http://schemas.microsoft.com/office/drawing/2016/5/10/chartex" xmlns:cx5="http://schemas.microsoft.com/office/drawing/2016/5/11/chartex" xmlns:cx6="http://schemas.microsoft.com/office/drawing/2016/5/12/chartex" xmlns:cx7="http://schemas.microsoft.com/office/drawing/2016/5/13/chartex" xmlns:cx8="http://schemas.microsoft.com/office/drawing/2016/5/14/chartex" xmlns:mc="http://schemas.openxmlformats.org/markup-compatibility/2006" xmlns:aink="http://schemas.microsoft.com/office/drawing/2016/ink" xmlns:am3d="http://schemas.microsoft.com/office/drawing/2017/model3d" xmlns:o="urn:schemas-microsoft-com:office:office" xmlns:oel="http://schemas.microsoft.com/office/2019/extlst" xmlns:r="http://schemas.openxmlformats.org/officeDocument/2006/relationships" xmlns:m="http://schemas.openxmlformats.org/officeDocument/2006/math" xmlns:v="urn:schemas-microsoft-com:vml" xmlns:wp14="http://schemas.microsoft.com/office/word/2010/wordprocessingDrawing" xmlns:wp="http://schemas.openxmlformats.org/drawingml/2006/wordprocessingDrawing" xmlns:w10="urn:schemas-microsoft-com:office:word" xmlns:w="http://schemas.openxmlformats.org/wordprocessingml/2006/main" xmlns:w14="http://schemas.microsoft.com/office/word/2010/wordml" xmlns:w15="http://schemas.microsoft.com/office/word/2012/wordml" xmlns:w16cex="http://schemas.microsoft.com/office/word/2018/wordml/cex" xmlns:w16cid="http://schemas.microsoft.com/office/word/2016/wordml/cid" xmlns:w16="http://schemas.microsoft.com/office/word/2018/wordml" xmlns:w16du="http://schemas.microsoft.com/office/word/2023/wordml/word16du" xmlns:w16sdtdh="http://schemas.microsoft.com/office/word/2020/wordml/sdtdatahash" xmlns:w16sdtfl="http://schemas.microsoft.com/office/word/2024/wordml/sdtformatlock" xmlns:w16se="http://schemas.microsoft.com/office/word/2015/wordml/symex" xmlns:wpg="http://schemas.microsoft.com/office/word/2010/wordprocessingGroup" xmlns:wpi="http://schemas.microsoft.com/office/word/2010/wordprocessingInk" xmlns:wne="http://schemas.microsoft.com/office/word/2006/wordml" xmlns:wps="http://schemas.microsoft.com/office/word/2010/wordprocessingShape" mc:Ignorable="w14 w15 w16se w16cid w16 w16cex w16sdtdh w16sdtfl w16du wp14">
   <w:abstractNum w:abstractNumId="0" w15:restartNumberingAfterBreak="0">
     <w:nsid w:val="00EC05B7"/>
     <w:multiLevelType w:val="hybridMultilevel"/>
@@ -4510,7 +4690,7 @@
 </file>
 
 <file path=word/styles.xml><?xml version="1.0" encoding="utf-8"?>
-<w:styles xmlns:mc="http://schemas.openxmlformats.org/markup-compatibility/2006" xmlns:r="http://schemas.openxmlformats.org/officeDocument/2006/relationships" xmlns:w="http://schemas.openxmlformats.org/wordprocessingml/2006/main" xmlns:w14="http://schemas.microsoft.com/office/word/2010/wordml" xmlns:w15="http://schemas.microsoft.com/office/word/2012/wordml" xmlns:w16cex="http://schemas.microsoft.com/office/word/2018/wordml/cex" xmlns:w16cid="http://schemas.microsoft.com/office/word/2016/wordml/cid" xmlns:w16="http://schemas.microsoft.com/office/word/2018/wordml" xmlns:w16du="http://schemas.microsoft.com/office/word/2023/wordml/word16du" xmlns:w16sdtdh="http://schemas.microsoft.com/office/word/2020/wordml/sdtdatahash" xmlns:w16se="http://schemas.microsoft.com/office/word/2015/wordml/symex" mc:Ignorable="w14 w15 w16se w16cid w16 w16cex w16sdtdh w16du">
+<w:styles xmlns:mc="http://schemas.openxmlformats.org/markup-compatibility/2006" xmlns:r="http://schemas.openxmlformats.org/officeDocument/2006/relationships" xmlns:w="http://schemas.openxmlformats.org/wordprocessingml/2006/main" xmlns:w14="http://schemas.microsoft.com/office/word/2010/wordml" xmlns:w15="http://schemas.microsoft.com/office/word/2012/wordml" xmlns:w16cex="http://schemas.microsoft.com/office/word/2018/wordml/cex" xmlns:w16cid="http://schemas.microsoft.com/office/word/2016/wordml/cid" xmlns:w16="http://schemas.microsoft.com/office/word/2018/wordml" xmlns:w16du="http://schemas.microsoft.com/office/word/2023/wordml/word16du" xmlns:w16sdtdh="http://schemas.microsoft.com/office/word/2020/wordml/sdtdatahash" xmlns:w16sdtfl="http://schemas.microsoft.com/office/word/2024/wordml/sdtformatlock" xmlns:w16se="http://schemas.microsoft.com/office/word/2015/wordml/symex" mc:Ignorable="w14 w15 w16se w16cid w16 w16cex w16sdtdh w16sdtfl w16du">
   <w:docDefaults>
     <w:rPrDefault>
       <w:rPr>
@@ -4911,7 +5091,6 @@
   <w:style w:type="character" w:default="1" w:styleId="DefaultParagraphFont">
     <w:name w:val="Default Paragraph Font"/>
     <w:uiPriority w:val="1"/>
-    <w:semiHidden/>
     <w:unhideWhenUsed/>
   </w:style>
   <w:style w:type="table" w:default="1" w:styleId="TableNormal">

</xml_diff>